<commit_message>
correction in intro and backrgound
</commit_message>
<xml_diff>
--- a/attendance manager app thesis.docx
+++ b/attendance manager app thesis.docx
@@ -77,7 +77,7 @@
                     <a:blip r:embed="rId8">
                       <a:extLst>
                         <a:ext uri="{28A0092B-C50C-407E-A947-70E740481C1C}">
-                          <a14:useLocalDpi xmlns="" xmlns:wpc="http://schemas.microsoft.com/office/word/2010/wordprocessingCanvas" xmlns:mc="http://schemas.openxmlformats.org/markup-compatibility/2006" xmlns:o="urn:schemas-microsoft-com:office:office" xmlns:v="urn:schemas-microsoft-com:vml" xmlns:wp14="http://schemas.microsoft.com/office/word/2010/wordprocessingDrawing" xmlns:w10="urn:schemas-microsoft-com:office:word" xmlns:w="http://schemas.openxmlformats.org/wordprocessingml/2006/main" xmlns:w14="http://schemas.microsoft.com/office/word/2010/wordml" xmlns:w15="http://schemas.microsoft.com/office/word/2012/wordml" xmlns:wpg="http://schemas.microsoft.com/office/word/2010/wordprocessingGroup" xmlns:wpi="http://schemas.microsoft.com/office/word/2010/wordprocessingInk" xmlns:wps="http://schemas.microsoft.com/office/word/2010/wordprocessingShape" xmlns:a14="http://schemas.microsoft.com/office/drawing/2010/main" val="0"/>
+                          <a14:useLocalDpi xmlns:a14="http://schemas.microsoft.com/office/drawing/2010/main" xmlns:wps="http://schemas.microsoft.com/office/word/2010/wordprocessingShape" xmlns:wpi="http://schemas.microsoft.com/office/word/2010/wordprocessingInk" xmlns:wpg="http://schemas.microsoft.com/office/word/2010/wordprocessingGroup" xmlns:w15="http://schemas.microsoft.com/office/word/2012/wordml" xmlns:w14="http://schemas.microsoft.com/office/word/2010/wordml" xmlns:w="http://schemas.openxmlformats.org/wordprocessingml/2006/main" xmlns:w10="urn:schemas-microsoft-com:office:word" xmlns:wp14="http://schemas.microsoft.com/office/word/2010/wordprocessingDrawing" xmlns:v="urn:schemas-microsoft-com:vml" xmlns:o="urn:schemas-microsoft-com:office:office" xmlns:mc="http://schemas.openxmlformats.org/markup-compatibility/2006" xmlns:wpc="http://schemas.microsoft.com/office/word/2010/wordprocessingCanvas" xmlns="" val="0"/>
                         </a:ext>
                       </a:extLst>
                     </a:blip>
@@ -560,7 +560,7 @@
                     <a:blip r:embed="rId8">
                       <a:extLst>
                         <a:ext uri="{28A0092B-C50C-407E-A947-70E740481C1C}">
-                          <a14:useLocalDpi xmlns="" xmlns:wpc="http://schemas.microsoft.com/office/word/2010/wordprocessingCanvas" xmlns:mc="http://schemas.openxmlformats.org/markup-compatibility/2006" xmlns:o="urn:schemas-microsoft-com:office:office" xmlns:v="urn:schemas-microsoft-com:vml" xmlns:wp14="http://schemas.microsoft.com/office/word/2010/wordprocessingDrawing" xmlns:w10="urn:schemas-microsoft-com:office:word" xmlns:w="http://schemas.openxmlformats.org/wordprocessingml/2006/main" xmlns:w14="http://schemas.microsoft.com/office/word/2010/wordml" xmlns:w15="http://schemas.microsoft.com/office/word/2012/wordml" xmlns:wpg="http://schemas.microsoft.com/office/word/2010/wordprocessingGroup" xmlns:wpi="http://schemas.microsoft.com/office/word/2010/wordprocessingInk" xmlns:wps="http://schemas.microsoft.com/office/word/2010/wordprocessingShape" xmlns:a14="http://schemas.microsoft.com/office/drawing/2010/main" val="0"/>
+                          <a14:useLocalDpi xmlns:a14="http://schemas.microsoft.com/office/drawing/2010/main" xmlns:wps="http://schemas.microsoft.com/office/word/2010/wordprocessingShape" xmlns:wpi="http://schemas.microsoft.com/office/word/2010/wordprocessingInk" xmlns:wpg="http://schemas.microsoft.com/office/word/2010/wordprocessingGroup" xmlns:w15="http://schemas.microsoft.com/office/word/2012/wordml" xmlns:w14="http://schemas.microsoft.com/office/word/2010/wordml" xmlns:w="http://schemas.openxmlformats.org/wordprocessingml/2006/main" xmlns:w10="urn:schemas-microsoft-com:office:word" xmlns:wp14="http://schemas.microsoft.com/office/word/2010/wordprocessingDrawing" xmlns:v="urn:schemas-microsoft-com:vml" xmlns:o="urn:schemas-microsoft-com:office:office" xmlns:mc="http://schemas.openxmlformats.org/markup-compatibility/2006" xmlns:wpc="http://schemas.microsoft.com/office/word/2010/wordprocessingCanvas" xmlns="" val="0"/>
                         </a:ext>
                       </a:extLst>
                     </a:blip>
@@ -3325,7 +3325,7 @@
           <w:szCs w:val="24"/>
         </w:rPr>
         <w:pict>
-          <v:rect id="Rectangle 5" o:spid="_x0000_s1027" style="position:absolute;left:0;text-align:left;margin-left:1941.3pt;margin-top:.6pt;width:430.5pt;height:23.25pt;z-index:251661312;visibility:visible;mso-position-horizontal:right;mso-position-horizontal-relative:margin;mso-width-relative:margin;mso-height-relative:margin;v-text-anchor:middle" o:gfxdata="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" fillcolor="#deeaf6 [660]" strokecolor="#1f4d78 [1604]" strokeweight="1pt">
+          <v:rect id="Rectangle 5" o:spid="_x0000_s1027" style="position:absolute;left:0;text-align:left;margin-left:2331.8pt;margin-top:.6pt;width:430.5pt;height:23.25pt;z-index:251661312;visibility:visible;mso-position-horizontal:right;mso-position-horizontal-relative:margin;mso-width-relative:margin;mso-height-relative:margin;v-text-anchor:middle" o:gfxdata="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" fillcolor="#deeaf6 [660]" strokecolor="#1f4d78 [1604]" strokeweight="1pt">
             <v:textbox>
               <w:txbxContent>
                 <w:p>
@@ -3496,7 +3496,7 @@
           <w:szCs w:val="24"/>
         </w:rPr>
         <w:pict>
-          <v:rect id="Rectangle 7" o:spid="_x0000_s1029" style="position:absolute;left:0;text-align:left;margin-left:1945.05pt;margin-top:11.2pt;width:431.25pt;height:25.5pt;z-index:251663360;visibility:visible;mso-position-horizontal:right;mso-position-horizontal-relative:margin;mso-width-relative:margin;mso-height-relative:margin;v-text-anchor:middle" o:gfxdata="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" fillcolor="#deeaf6 [660]" strokecolor="#1f4d78 [1604]" strokeweight="1pt">
+          <v:rect id="Rectangle 7" o:spid="_x0000_s1029" style="position:absolute;left:0;text-align:left;margin-left:2336.3pt;margin-top:11.2pt;width:431.25pt;height:25.5pt;z-index:251663360;visibility:visible;mso-position-horizontal:right;mso-position-horizontal-relative:margin;mso-width-relative:margin;mso-height-relative:margin;v-text-anchor:middle" o:gfxdata="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" fillcolor="#deeaf6 [660]" strokecolor="#1f4d78 [1604]" strokeweight="1pt">
             <v:textbox>
               <w:txbxContent>
                 <w:p>
@@ -3589,7 +3589,7 @@
           <w:szCs w:val="24"/>
         </w:rPr>
         <w:pict>
-          <v:rect id="Rectangle 8" o:spid="_x0000_s1030" style="position:absolute;left:0;text-align:left;margin-left:1941.3pt;margin-top:7.25pt;width:430.5pt;height:25.5pt;z-index:251664384;visibility:visible;mso-position-horizontal:right;mso-position-horizontal-relative:margin;mso-width-relative:margin;mso-height-relative:margin;v-text-anchor:middle" o:gfxdata="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" fillcolor="#deeaf6 [660]" strokecolor="#1f4d78 [1604]" strokeweight="1pt">
+          <v:rect id="Rectangle 8" o:spid="_x0000_s1030" style="position:absolute;left:0;text-align:left;margin-left:2331.8pt;margin-top:7.25pt;width:430.5pt;height:25.5pt;z-index:251664384;visibility:visible;mso-position-horizontal:right;mso-position-horizontal-relative:margin;mso-width-relative:margin;mso-height-relative:margin;v-text-anchor:middle" o:gfxdata="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" fillcolor="#deeaf6 [660]" strokecolor="#1f4d78 [1604]" strokeweight="1pt">
             <v:textbox>
               <w:txbxContent>
                 <w:p>
@@ -3654,7 +3654,7 @@
           <w:szCs w:val="24"/>
         </w:rPr>
         <w:pict>
-          <v:rect id="Rectangle 9" o:spid="_x0000_s1031" style="position:absolute;left:0;text-align:left;margin-left:1945.05pt;margin-top:22.15pt;width:431.25pt;height:25.5pt;z-index:251665408;visibility:visible;mso-position-horizontal:right;mso-position-horizontal-relative:margin;mso-width-relative:margin;mso-height-relative:margin;v-text-anchor:middle" o:gfxdata="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" fillcolor="#deeaf6 [660]" strokecolor="#1f4d78 [1604]" strokeweight="1pt">
+          <v:rect id="Rectangle 9" o:spid="_x0000_s1031" style="position:absolute;left:0;text-align:left;margin-left:2336.3pt;margin-top:22.15pt;width:431.25pt;height:25.5pt;z-index:251665408;visibility:visible;mso-position-horizontal:right;mso-position-horizontal-relative:margin;mso-width-relative:margin;mso-height-relative:margin;v-text-anchor:middle" o:gfxdata="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" fillcolor="#deeaf6 [660]" strokecolor="#1f4d78 [1604]" strokeweight="1pt">
             <v:textbox>
               <w:txbxContent>
                 <w:p>
@@ -4429,8 +4429,45 @@
           <w:shd w:val="clear" w:color="auto" w:fill="FFFFFF"/>
         </w:rPr>
       </w:pPr>
+      <w:r>
+        <w:rPr>
+          <w:rFonts w:ascii="Times New Roman" w:hAnsi="Times New Roman"/>
+          <w:color w:val="0D0D0D"/>
+          <w:sz w:val="24"/>
+          <w:szCs w:val="24"/>
+          <w:shd w:val="clear" w:color="auto" w:fill="FFFFFF"/>
+        </w:rPr>
+        <w:t>Attendance management in educational institutions is a critical task that requires efficiency and accuracy. Manual attendance recording can be time-consuming and prone to errors, making it challenging for teachers and administrators to maintain accurate records. The need for a streamlined and automated system has become evident to enhance the management of attendance processes.</w:t>
+      </w:r>
+    </w:p>
+    <w:p>
+      <w:pPr>
+        <w:spacing w:line="360" w:lineRule="auto"/>
+        <w:jc w:val="both"/>
+        <w:rPr>
+          <w:rFonts w:ascii="Times New Roman" w:hAnsi="Times New Roman"/>
+          <w:color w:val="0D0D0D"/>
+          <w:sz w:val="24"/>
+          <w:szCs w:val="24"/>
+          <w:shd w:val="clear" w:color="auto" w:fill="FFFFFF"/>
+        </w:rPr>
+      </w:pPr>
+      <w:r>
+        <w:rPr>
+          <w:rFonts w:ascii="Times New Roman" w:hAnsi="Times New Roman"/>
+          <w:color w:val="0D0D0D"/>
+          <w:sz w:val="24"/>
+          <w:szCs w:val="24"/>
+          <w:shd w:val="clear" w:color="auto" w:fill="FFFFFF"/>
+        </w:rPr>
+        <w:t>The development of a comprehensive Attendance Manager system aims to address these challenges by automating the attendance recording process. This system not only reduces the burden on teachers and administrators but also provides real-time attendance tracking, automatic report generation, and efficient management of attendance data.</w:t>
+      </w:r>
       <w:bookmarkStart w:id="4" w:name="_Toc136838697"/>
-      <w:r>
+    </w:p>
+    <w:p>
+      <w:pPr>
+        <w:spacing w:line="360" w:lineRule="auto"/>
+        <w:jc w:val="both"/>
         <w:rPr>
           <w:rFonts w:ascii="Times New Roman" w:hAnsi="Times New Roman"/>
           <w:color w:val="0D0D0D"/>
@@ -4438,13 +4475,8 @@
           <w:szCs w:val="24"/>
           <w:shd w:val="clear" w:color="auto" w:fill="FFFFFF"/>
         </w:rPr>
-        <w:t>Attendance management in educational institutions is indeed a crucial task that demands efficiency and accuracy. The manual recording of attendance, as you mentioned, can be quite burdensome due to the time required to maintain paper records and calculate attendance percentages or leave balances. These manual processes are not only time-consuming but also prone to errors, leading to inaccuracies in attendance records.</w:t>
-      </w:r>
-    </w:p>
-    <w:p>
-      <w:pPr>
-        <w:spacing w:line="360" w:lineRule="auto"/>
-        <w:jc w:val="both"/>
+      </w:pPr>
+      <w:r>
         <w:rPr>
           <w:rFonts w:ascii="Times New Roman" w:hAnsi="Times New Roman"/>
           <w:color w:val="0D0D0D"/>
@@ -4452,7 +4484,8 @@
           <w:szCs w:val="24"/>
           <w:shd w:val="clear" w:color="auto" w:fill="FFFFFF"/>
         </w:rPr>
-      </w:pPr>
+        <w:t>By implementing an Attendance Manager system, educational institutions can enhance their attendance management processes, leading to improved efficiency and accuracy in attendance tracking. This, in turn, can help boost overall productivity and ensure that attendance records are maintained accurately and efficiently</w:t>
+      </w:r>
       <w:r>
         <w:rPr>
           <w:rFonts w:ascii="Times New Roman" w:hAnsi="Times New Roman"/>
@@ -4461,7 +4494,7 @@
           <w:szCs w:val="24"/>
           <w:shd w:val="clear" w:color="auto" w:fill="FFFFFF"/>
         </w:rPr>
-        <w:t>To tackle these challenges, the development of a comprehensive Attendance Manager system is proposed. Such a system would automate the attendance recording process, reducing the burden on teachers and administrators. By leveraging technology, this system could provide real-time attendance tracking, generate reports, and calculate attendance percentages or leave balances automatically.</w:t>
+        <w:t>.</w:t>
       </w:r>
     </w:p>
     <w:p>
@@ -4484,7 +4517,7 @@
           <w:szCs w:val="24"/>
           <w:shd w:val="clear" w:color="auto" w:fill="FFFFFF"/>
         </w:rPr>
-        <w:t>By implementing an Attendance Manager system, educational institutions can enhance their attendance management processes, leading to improved efficiency and accuracy in attendance tracking. This, in turn, can help boost overall productivity and ensure that attendance records are maintained accurately and efficiently</w:t>
+        <w:t>The Attendance Manager system consists of two main modules: the Administration module and the Teacher module. The Administration module, developed as a web application using the Flutter framework, serves as the central hub for managing attendance-related tasks. This module includes features such as a dynamic dashboard for real-time monitoring, user account management, and detailed reporting functionalities.</w:t>
       </w:r>
     </w:p>
     <w:p>
@@ -4507,7 +4540,7 @@
           <w:szCs w:val="24"/>
           <w:shd w:val="clear" w:color="auto" w:fill="FFFFFF"/>
         </w:rPr>
-        <w:t>The Attendance Manager system comprises two main modules: the Administration module and the Teacher module. The Administration module, developed as a web application using the Flutter framework, serves as the central hub of the sy</w:t>
+        <w:t>Administrator</w:t>
       </w:r>
       <w:r>
         <w:rPr>
@@ -4517,9 +4550,13 @@
           <w:szCs w:val="24"/>
           <w:shd w:val="clear" w:color="auto" w:fill="FFFFFF"/>
         </w:rPr>
-        <w:t>stem. It provides administrator</w:t>
-      </w:r>
-      <w:r>
+        <w:t xml:space="preserve"> can register teachers, manage user accounts, and maintain overall attendance records using the system. The module generates various reports, including teacher reports detailing the number of subjects taught and classes taken, subject reports indicating student enrollment and class attendance, and student reports showing subject enrollment and attendance percentages. Additionally, class attendance reports display the number of students present and their attendance percentages.</w:t>
+      </w:r>
+    </w:p>
+    <w:p>
+      <w:pPr>
+        <w:spacing w:line="360" w:lineRule="auto"/>
+        <w:jc w:val="both"/>
         <w:rPr>
           <w:rFonts w:ascii="Times New Roman" w:hAnsi="Times New Roman"/>
           <w:color w:val="0D0D0D"/>
@@ -4527,13 +4564,8 @@
           <w:szCs w:val="24"/>
           <w:shd w:val="clear" w:color="auto" w:fill="FFFFFF"/>
         </w:rPr>
-        <w:t xml:space="preserve"> with a range of features to effectively manage attendance-related tasks. These include a dynamic dashboard for real-time monitoring, user account management, and detailed reporting functionalities.</w:t>
-      </w:r>
-    </w:p>
-    <w:p>
-      <w:pPr>
-        <w:spacing w:line="360" w:lineRule="auto"/>
-        <w:jc w:val="both"/>
+      </w:pPr>
+      <w:r>
         <w:rPr>
           <w:rFonts w:ascii="Times New Roman" w:hAnsi="Times New Roman"/>
           <w:color w:val="0D0D0D"/>
@@ -4541,7 +4573,8 @@
           <w:szCs w:val="24"/>
           <w:shd w:val="clear" w:color="auto" w:fill="FFFFFF"/>
         </w:rPr>
-      </w:pPr>
+        <w:t>The Teacher module, developed as a Flutter mobile application, empowers teachers to efficiently manage attendance for their classe</w:t>
+      </w:r>
       <w:r>
         <w:rPr>
           <w:rFonts w:ascii="Times New Roman" w:hAnsi="Times New Roman"/>
@@ -4550,7 +4583,7 @@
           <w:szCs w:val="24"/>
           <w:shd w:val="clear" w:color="auto" w:fill="FFFFFF"/>
         </w:rPr>
-        <w:t>Administrator</w:t>
+        <w:t>s. Teachers can register new subject</w:t>
       </w:r>
       <w:r>
         <w:rPr>
@@ -4560,13 +4593,9 @@
           <w:szCs w:val="24"/>
           <w:shd w:val="clear" w:color="auto" w:fill="FFFFFF"/>
         </w:rPr>
-        <w:t xml:space="preserve"> can register teachers, manage user accounts, and maintain overall attendance records using the system. The module generates various reports, including teacher reports detailing the number of subjects taught and classes taken, subject reports indicating student enrollment and class attendance, and student reports showing subject enrollment and attendance percentages. Additionally, class attendance reports display the number of students present and their attendance percentages.</w:t>
-      </w:r>
-    </w:p>
-    <w:p>
-      <w:pPr>
-        <w:spacing w:line="360" w:lineRule="auto"/>
-        <w:jc w:val="both"/>
+        <w:t xml:space="preserve">, manage subjects, add students, and mark attendance as Present, Absent, or on Leave. The </w:t>
+      </w:r>
+      <w:r>
         <w:rPr>
           <w:rFonts w:ascii="Times New Roman" w:hAnsi="Times New Roman"/>
           <w:color w:val="0D0D0D"/>
@@ -4574,8 +4603,14 @@
           <w:szCs w:val="24"/>
           <w:shd w:val="clear" w:color="auto" w:fill="FFFFFF"/>
         </w:rPr>
-      </w:pPr>
-      <w:r>
+        <w:lastRenderedPageBreak/>
+        <w:t>module also allows teachers to update or delete student information as necessary, providing a seamless attendance management experience. Additionally, teachers can export attendance records to Excel for further analysis or reporting purposes. The module includes student profiles, showing their attendance status (Present, Absent, or on Leave) and attendance percentage for each subject. This feature enables teachers to monitor student attendance closely and identify any patterns or issues that may arise.</w:t>
+      </w:r>
+    </w:p>
+    <w:p>
+      <w:pPr>
+        <w:spacing w:line="360" w:lineRule="auto"/>
+        <w:jc w:val="both"/>
         <w:rPr>
           <w:rFonts w:ascii="Times New Roman" w:hAnsi="Times New Roman"/>
           <w:color w:val="0D0D0D"/>
@@ -4583,10 +4618,150 @@
           <w:szCs w:val="24"/>
           <w:shd w:val="clear" w:color="auto" w:fill="FFFFFF"/>
         </w:rPr>
+      </w:pPr>
+      <w:r>
+        <w:rPr>
+          <w:rFonts w:ascii="Times New Roman" w:hAnsi="Times New Roman"/>
+          <w:color w:val="0D0D0D"/>
+          <w:sz w:val="24"/>
+          <w:szCs w:val="24"/>
+          <w:shd w:val="clear" w:color="auto" w:fill="FFFFFF"/>
+        </w:rPr>
+        <w:t>Both modules are designed to work in tandem, ensuring smooth data flow and communication between teachers and administrators. The use of modern web and mobile technologies enhances the user experience, making attendance management more accessible and efficient for all stakeholders.</w:t>
+      </w:r>
+    </w:p>
+    <w:p>
+      <w:pPr>
+        <w:spacing w:line="360" w:lineRule="auto"/>
+        <w:jc w:val="both"/>
+        <w:rPr>
+          <w:rFonts w:ascii="Times New Roman" w:hAnsi="Times New Roman"/>
+          <w:color w:val="0D0D0D"/>
+          <w:sz w:val="24"/>
+          <w:szCs w:val="24"/>
+          <w:shd w:val="clear" w:color="auto" w:fill="FFFFFF"/>
+        </w:rPr>
+      </w:pPr>
+      <w:r>
+        <w:rPr>
+          <w:rFonts w:ascii="Times New Roman" w:hAnsi="Times New Roman"/>
+          <w:color w:val="0D0D0D"/>
+          <w:sz w:val="24"/>
+          <w:szCs w:val="24"/>
+          <w:shd w:val="clear" w:color="auto" w:fill="FFFFFF"/>
+        </w:rPr>
+        <w:t>This thesis documents the detailed design, development, and integration of the Attendance Manager system, emphasizing its features, the technology stack utilized, and the benefits it offers to educational institutions. The evaluation of the system includes user feedback and performance analysis, demonstrating its effectiveness in improving attendance management and overall administrative efficiency.</w:t>
+      </w:r>
+    </w:p>
+    <w:p>
+      <w:pPr>
+        <w:pStyle w:val="Heading1"/>
+        <w:spacing w:line="360" w:lineRule="auto"/>
+        <w:rPr>
+          <w:rFonts w:ascii="Times New Roman" w:hAnsi="Times New Roman" w:cs="Times New Roman"/>
+          <w:b/>
+          <w:color w:val="000000" w:themeColor="text1"/>
+          <w:sz w:val="28"/>
+          <w:szCs w:val="28"/>
+        </w:rPr>
+      </w:pPr>
+      <w:r>
+        <w:rPr>
+          <w:rFonts w:ascii="Times New Roman" w:hAnsi="Times New Roman" w:cs="Times New Roman"/>
+          <w:b/>
+          <w:color w:val="000000" w:themeColor="text1"/>
+          <w:sz w:val="28"/>
+          <w:szCs w:val="28"/>
+        </w:rPr>
+        <w:t>1.2 Background of the Project</w:t>
+      </w:r>
+      <w:bookmarkEnd w:id="4"/>
+    </w:p>
+    <w:p>
+      <w:pPr>
+        <w:spacing w:line="360" w:lineRule="auto"/>
+        <w:jc w:val="both"/>
+        <w:rPr>
+          <w:rFonts w:ascii="Times New Roman" w:hAnsi="Times New Roman"/>
+          <w:color w:val="0D0D0D"/>
+          <w:sz w:val="24"/>
+          <w:szCs w:val="24"/>
+          <w:shd w:val="clear" w:color="auto" w:fill="FFFFFF"/>
+        </w:rPr>
+      </w:pPr>
+      <w:bookmarkStart w:id="5" w:name="_Toc136838698"/>
+      <w:r>
+        <w:rPr>
+          <w:rFonts w:ascii="Times New Roman" w:hAnsi="Times New Roman"/>
+          <w:color w:val="0D0D0D"/>
+          <w:sz w:val="24"/>
+          <w:szCs w:val="24"/>
+          <w:shd w:val="clear" w:color="auto" w:fill="FFFFFF"/>
+        </w:rPr>
+        <w:t>Managing attendance has always been a crucial aspect of the educational process. Teachers often face the challenge of manually recording attendance, which can be tedious and error-prone. The need for a streamlined and automated system to enhance the management of attendance processes has become evident.</w:t>
+      </w:r>
+    </w:p>
+    <w:p>
+      <w:pPr>
+        <w:spacing w:line="360" w:lineRule="auto"/>
+        <w:jc w:val="both"/>
+        <w:rPr>
+          <w:rFonts w:ascii="Times New Roman" w:hAnsi="Times New Roman"/>
+          <w:color w:val="0D0D0D"/>
+          <w:sz w:val="24"/>
+          <w:szCs w:val="24"/>
+          <w:shd w:val="clear" w:color="auto" w:fill="FFFFFF"/>
+        </w:rPr>
+      </w:pPr>
+      <w:r>
+        <w:rPr>
+          <w:rFonts w:ascii="Times New Roman" w:hAnsi="Times New Roman"/>
+          <w:color w:val="0D0D0D"/>
+          <w:sz w:val="24"/>
+          <w:szCs w:val="24"/>
+          <w:shd w:val="clear" w:color="auto" w:fill="FFFFFF"/>
+        </w:rPr>
+        <w:t>The idea for the Attendance Manager app stemmed from these common challenges. Our goal was to create an app that simplifies attendance management for teachers. With this app, teachers can easily mark attendance and manage student records. The app also helps teachers identify attendance trends and provide support to students who may need it based on their attendance patterns.</w:t>
+      </w:r>
+    </w:p>
+    <w:p>
+      <w:pPr>
+        <w:spacing w:line="360" w:lineRule="auto"/>
+        <w:jc w:val="both"/>
+        <w:rPr>
+          <w:rFonts w:ascii="Times New Roman" w:hAnsi="Times New Roman"/>
+          <w:color w:val="0D0D0D"/>
+          <w:sz w:val="24"/>
+          <w:szCs w:val="24"/>
+          <w:shd w:val="clear" w:color="auto" w:fill="FFFFFF"/>
+        </w:rPr>
+      </w:pPr>
+      <w:r>
+        <w:rPr>
+          <w:rFonts w:ascii="Times New Roman" w:hAnsi="Times New Roman"/>
+          <w:color w:val="0D0D0D"/>
+          <w:sz w:val="24"/>
+          <w:szCs w:val="24"/>
+          <w:shd w:val="clear" w:color="auto" w:fill="FFFFFF"/>
+        </w:rPr>
+        <w:t xml:space="preserve">Our Attendance Manager app is designed to provide a more organized and productive environment for teachers and administrators. By automating the attendance process, we </w:t>
+      </w:r>
+      <w:r>
+        <w:rPr>
+          <w:rFonts w:ascii="Times New Roman" w:hAnsi="Times New Roman"/>
+          <w:color w:val="0D0D0D"/>
+          <w:sz w:val="24"/>
+          <w:szCs w:val="24"/>
+          <w:shd w:val="clear" w:color="auto" w:fill="FFFFFF"/>
+        </w:rPr>
         <w:lastRenderedPageBreak/>
-        <w:t>The Teacher module, developed as a Flutter mobile application, empowers teachers to efficiently manage attendance for their classe</w:t>
-      </w:r>
-      <w:r>
+        <w:t>aim to enhance the efficiency and accuracy of attendance tracking, ultimately benefiting educational institutions.</w:t>
+      </w:r>
+    </w:p>
+    <w:p>
+      <w:pPr>
+        <w:spacing w:line="360" w:lineRule="auto"/>
+        <w:jc w:val="both"/>
         <w:rPr>
           <w:rFonts w:ascii="Times New Roman" w:hAnsi="Times New Roman"/>
           <w:color w:val="0D0D0D"/>
@@ -4594,8 +4769,7 @@
           <w:szCs w:val="24"/>
           <w:shd w:val="clear" w:color="auto" w:fill="FFFFFF"/>
         </w:rPr>
-        <w:t>s. Teachers can register new subject</w:t>
-      </w:r>
+      </w:pPr>
       <w:r>
         <w:rPr>
           <w:rFonts w:ascii="Times New Roman" w:hAnsi="Times New Roman"/>
@@ -4604,7 +4778,7 @@
           <w:szCs w:val="24"/>
           <w:shd w:val="clear" w:color="auto" w:fill="FFFFFF"/>
         </w:rPr>
-        <w:t>, manage subjects, add students, and mark attendance as Present, Absent, or on Leave. The module also allows teachers to update or delete student information as necessary, providing a seamless attendance management experience. Additionally, teachers can export attendance records to Excel for further analysis or reporting purposes. The module includes student profiles, showing their attendance status (Present, Absent, or on Leave) and attendance percentage for each subject. This feature enables teachers to monitor student attendance closely and identify any patterns or issues that may arise.</w:t>
+        <w:t>The system's two main modules – Administration and Teacher – work in tandem to ensure a seamless experience. The Administration module offers tools for managing overall attendance records, user accounts, and generating various reports. The Teacher module allows teachers to handle attendance tasks efficiently, manage student information, and monitor attendance patterns.</w:t>
       </w:r>
     </w:p>
     <w:p>
@@ -4627,156 +4801,7 @@
           <w:szCs w:val="24"/>
           <w:shd w:val="clear" w:color="auto" w:fill="FFFFFF"/>
         </w:rPr>
-        <w:t>Both modules are designed to work in tandem, ensuring smooth data flow and communication between teachers and administrators. The use of modern web and mobile technologies enhances the user experience, making attendance management more accessible and efficient for all stakeholders.</w:t>
-      </w:r>
-    </w:p>
-    <w:p>
-      <w:pPr>
-        <w:spacing w:line="360" w:lineRule="auto"/>
-        <w:jc w:val="both"/>
-        <w:rPr>
-          <w:rFonts w:ascii="Times New Roman" w:hAnsi="Times New Roman"/>
-          <w:color w:val="0D0D0D"/>
-          <w:sz w:val="24"/>
-          <w:szCs w:val="24"/>
-          <w:shd w:val="clear" w:color="auto" w:fill="FFFFFF"/>
-        </w:rPr>
-      </w:pPr>
-      <w:r>
-        <w:rPr>
-          <w:rFonts w:ascii="Times New Roman" w:hAnsi="Times New Roman"/>
-          <w:color w:val="0D0D0D"/>
-          <w:sz w:val="24"/>
-          <w:szCs w:val="24"/>
-          <w:shd w:val="clear" w:color="auto" w:fill="FFFFFF"/>
-        </w:rPr>
-        <w:t>This thesis documents the detailed design, development, and integration of the Attendance Manager system, emphasizing its features, the technology stack utilized, and the benefits it offers to educational institutions. The evaluation of the system includes user feedback and performance analysis, demonstrating its effectiveness in improving attendance management and overall administrative efficiency.</w:t>
-      </w:r>
-    </w:p>
-    <w:p>
-      <w:pPr>
-        <w:pStyle w:val="Heading1"/>
-        <w:spacing w:line="360" w:lineRule="auto"/>
-        <w:rPr>
-          <w:rFonts w:ascii="Times New Roman" w:hAnsi="Times New Roman" w:cs="Times New Roman"/>
-          <w:b/>
-          <w:color w:val="000000" w:themeColor="text1"/>
-          <w:sz w:val="28"/>
-          <w:szCs w:val="28"/>
-        </w:rPr>
-      </w:pPr>
-      <w:r>
-        <w:rPr>
-          <w:rFonts w:ascii="Times New Roman" w:hAnsi="Times New Roman" w:cs="Times New Roman"/>
-          <w:b/>
-          <w:color w:val="000000" w:themeColor="text1"/>
-          <w:sz w:val="28"/>
-          <w:szCs w:val="28"/>
-        </w:rPr>
-        <w:t>1.2 Background of the Project</w:t>
-      </w:r>
-      <w:bookmarkEnd w:id="4"/>
-    </w:p>
-    <w:p>
-      <w:pPr>
-        <w:spacing w:line="360" w:lineRule="auto"/>
-        <w:jc w:val="both"/>
-        <w:rPr>
-          <w:rFonts w:ascii="Times New Roman" w:hAnsi="Times New Roman"/>
-          <w:color w:val="0D0D0D"/>
-          <w:sz w:val="24"/>
-          <w:szCs w:val="24"/>
-          <w:shd w:val="clear" w:color="auto" w:fill="FFFFFF"/>
-        </w:rPr>
-      </w:pPr>
-      <w:bookmarkStart w:id="5" w:name="_Toc136838698"/>
-      <w:r>
-        <w:rPr>
-          <w:rFonts w:ascii="Times New Roman" w:hAnsi="Times New Roman"/>
-          <w:color w:val="0D0D0D"/>
-          <w:sz w:val="24"/>
-          <w:szCs w:val="24"/>
-          <w:shd w:val="clear" w:color="auto" w:fill="FFFFFF"/>
-        </w:rPr>
-        <w:t>Have you ever had trouble keeping track of your attendance in school? Sometimes it's hard to remember if you were marked present or absent, especially when you have a lot on your mind. That's why we wanted to create an app that makes it easy for both students and teachers to manage attendance.</w:t>
-      </w:r>
-    </w:p>
-    <w:p>
-      <w:pPr>
-        <w:spacing w:line="360" w:lineRule="auto"/>
-        <w:jc w:val="both"/>
-        <w:rPr>
-          <w:rFonts w:ascii="Times New Roman" w:hAnsi="Times New Roman"/>
-          <w:color w:val="0D0D0D"/>
-          <w:sz w:val="24"/>
-          <w:szCs w:val="24"/>
-          <w:shd w:val="clear" w:color="auto" w:fill="FFFFFF"/>
-        </w:rPr>
-      </w:pPr>
-      <w:r>
-        <w:rPr>
-          <w:rFonts w:ascii="Times New Roman" w:hAnsi="Times New Roman"/>
-          <w:color w:val="0D0D0D"/>
-          <w:sz w:val="24"/>
-          <w:szCs w:val="24"/>
-          <w:shd w:val="clear" w:color="auto" w:fill="FFFFFF"/>
-        </w:rPr>
-        <w:t>Our Attendance Manager app is designed to help everyone keep track of attendance records effortlessly. We know that teachers can sometimes forget to mark attendance, or students might forget to check their attendance status. With our app, you can quickly see if you've been marked present or absent for the day.</w:t>
-      </w:r>
-    </w:p>
-    <w:p>
-      <w:pPr>
-        <w:spacing w:line="360" w:lineRule="auto"/>
-        <w:jc w:val="both"/>
-        <w:rPr>
-          <w:rFonts w:ascii="Times New Roman" w:hAnsi="Times New Roman"/>
-          <w:color w:val="0D0D0D"/>
-          <w:sz w:val="24"/>
-          <w:szCs w:val="24"/>
-          <w:shd w:val="clear" w:color="auto" w:fill="FFFFFF"/>
-        </w:rPr>
-      </w:pPr>
-      <w:r>
-        <w:rPr>
-          <w:rFonts w:ascii="Times New Roman" w:hAnsi="Times New Roman"/>
-          <w:color w:val="0D0D0D"/>
-          <w:sz w:val="24"/>
-          <w:szCs w:val="24"/>
-          <w:shd w:val="clear" w:color="auto" w:fill="FFFFFF"/>
-        </w:rPr>
-        <w:lastRenderedPageBreak/>
-        <w:t>We also wanted to make it easier for teachers to see attendance trends and identify students who might need extra support. By using our app, teachers can quickly access attendance data and spot any patterns that need attention.</w:t>
-      </w:r>
-    </w:p>
-    <w:p>
-      <w:pPr>
-        <w:spacing w:line="360" w:lineRule="auto"/>
-        <w:jc w:val="both"/>
-        <w:rPr>
-          <w:rFonts w:ascii="Segoe UI" w:hAnsi="Segoe UI" w:cs="Segoe UI"/>
-          <w:color w:val="0D0D0D"/>
-          <w:sz w:val="16"/>
-          <w:szCs w:val="16"/>
-        </w:rPr>
-      </w:pPr>
-      <w:r>
-        <w:rPr>
-          <w:rFonts w:ascii="Times New Roman" w:hAnsi="Times New Roman"/>
-          <w:color w:val="0D0D0D"/>
-          <w:sz w:val="24"/>
-          <w:szCs w:val="24"/>
-          <w:shd w:val="clear" w:color="auto" w:fill="FFFFFF"/>
-        </w:rPr>
-        <w:t>Overall, our goal is to make attendance management simpler and more efficient for everyone involved. We believe that our app can help create a more organized and productive learning environment for students and teachers alike</w:t>
-      </w:r>
-      <w:r>
-        <w:rPr>
-          <w:rFonts w:ascii="Segoe UI" w:hAnsi="Segoe UI" w:cs="Segoe UI"/>
-          <w:color w:val="0D0D0D"/>
-          <w:sz w:val="16"/>
-          <w:szCs w:val="16"/>
-        </w:rPr>
-        <w:t>.</w:t>
+        <w:t>This thesis outlines the development and integration of the Attendance Manager system, showcasing its features, the technology used, and the advantages it brings to educational institutions. The project evaluation includes feedback from users and a performance analysis, highlighting the system's effectiveness in improving attendance management and administrative processes.</w:t>
       </w:r>
     </w:p>
     <w:p>
@@ -5021,59 +5046,6 @@
           <w:sz w:val="28"/>
           <w:szCs w:val="28"/>
         </w:rPr>
-        <w:t>1.4</w:t>
-      </w:r>
-      <w:r>
-        <w:rPr>
-          <w:rFonts w:ascii="Times New Roman" w:hAnsi="Times New Roman" w:cs="Times New Roman"/>
-          <w:b/>
-          <w:color w:val="000000" w:themeColor="text1"/>
-          <w:sz w:val="28"/>
-          <w:szCs w:val="28"/>
-        </w:rPr>
-        <w:t xml:space="preserve"> Project Modules</w:t>
-      </w:r>
-      <w:bookmarkEnd w:id="6"/>
-    </w:p>
-    <w:p>
-      <w:pPr>
-        <w:spacing w:line="360" w:lineRule="auto"/>
-        <w:jc w:val="both"/>
-        <w:rPr>
-          <w:rFonts w:ascii="Times New Roman" w:hAnsi="Times New Roman"/>
-          <w:sz w:val="24"/>
-          <w:szCs w:val="24"/>
-        </w:rPr>
-      </w:pPr>
-      <w:r>
-        <w:rPr>
-          <w:rFonts w:ascii="Times New Roman" w:hAnsi="Times New Roman"/>
-          <w:sz w:val="24"/>
-          <w:szCs w:val="24"/>
-        </w:rPr>
-        <w:t>The project consists of several modules that work together to provide a comprehensive and seamless experience for users. The main modules of the tourism app are:</w:t>
-      </w:r>
-    </w:p>
-    <w:p>
-      <w:pPr>
-        <w:pStyle w:val="Heading2"/>
-        <w:spacing w:line="360" w:lineRule="auto"/>
-        <w:rPr>
-          <w:rFonts w:ascii="Times New Roman" w:hAnsi="Times New Roman" w:cs="Times New Roman"/>
-          <w:b/>
-          <w:color w:val="auto"/>
-          <w:sz w:val="24"/>
-          <w:szCs w:val="24"/>
-        </w:rPr>
-      </w:pPr>
-      <w:r>
-        <w:rPr>
-          <w:rFonts w:ascii="Times New Roman" w:hAnsi="Times New Roman" w:cs="Times New Roman"/>
-          <w:b/>
-          <w:color w:val="auto"/>
-          <w:sz w:val="24"/>
-          <w:szCs w:val="24"/>
-        </w:rPr>
         <w:lastRenderedPageBreak/>
         <w:t>1.4</w:t>
       </w:r>
@@ -5081,6 +5053,59 @@
         <w:rPr>
           <w:rFonts w:ascii="Times New Roman" w:hAnsi="Times New Roman" w:cs="Times New Roman"/>
           <w:b/>
+          <w:color w:val="000000" w:themeColor="text1"/>
+          <w:sz w:val="28"/>
+          <w:szCs w:val="28"/>
+        </w:rPr>
+        <w:t xml:space="preserve"> Project Modules</w:t>
+      </w:r>
+      <w:bookmarkEnd w:id="6"/>
+    </w:p>
+    <w:p>
+      <w:pPr>
+        <w:spacing w:line="360" w:lineRule="auto"/>
+        <w:jc w:val="both"/>
+        <w:rPr>
+          <w:rFonts w:ascii="Times New Roman" w:hAnsi="Times New Roman"/>
+          <w:sz w:val="24"/>
+          <w:szCs w:val="24"/>
+        </w:rPr>
+      </w:pPr>
+      <w:r>
+        <w:rPr>
+          <w:rFonts w:ascii="Times New Roman" w:hAnsi="Times New Roman"/>
+          <w:sz w:val="24"/>
+          <w:szCs w:val="24"/>
+        </w:rPr>
+        <w:t>The project consists of several modules that work together to provide a comprehensive and seamless experience for users. The main modules of the tourism app are:</w:t>
+      </w:r>
+    </w:p>
+    <w:p>
+      <w:pPr>
+        <w:pStyle w:val="Heading2"/>
+        <w:spacing w:line="360" w:lineRule="auto"/>
+        <w:rPr>
+          <w:rFonts w:ascii="Times New Roman" w:hAnsi="Times New Roman" w:cs="Times New Roman"/>
+          <w:b/>
+          <w:color w:val="auto"/>
+          <w:sz w:val="24"/>
+          <w:szCs w:val="24"/>
+        </w:rPr>
+      </w:pPr>
+      <w:r>
+        <w:rPr>
+          <w:rFonts w:ascii="Times New Roman" w:hAnsi="Times New Roman" w:cs="Times New Roman"/>
+          <w:b/>
+          <w:color w:val="auto"/>
+          <w:sz w:val="24"/>
+          <w:szCs w:val="24"/>
+        </w:rPr>
+        <w:t>1.4</w:t>
+      </w:r>
+      <w:r>
+        <w:rPr>
+          <w:rFonts w:ascii="Times New Roman" w:hAnsi="Times New Roman" w:cs="Times New Roman"/>
+          <w:b/>
           <w:color w:val="auto"/>
           <w:sz w:val="24"/>
           <w:szCs w:val="24"/>
@@ -5428,84 +5453,6 @@
           <w:szCs w:val="24"/>
         </w:rPr>
         <w:t>This module utilizes location-based services to provide users with accurate navigation and directions to their desired destinations. It helps users navigate the Hazara region efficiently, guiding them to tourist spots, hotels, hospitals, and other points of interest.</w:t>
-      </w:r>
-    </w:p>
-    <w:p>
-      <w:pPr>
-        <w:pStyle w:val="Heading3"/>
-        <w:spacing w:line="360" w:lineRule="auto"/>
-        <w:rPr>
-          <w:rFonts w:ascii="Times New Roman" w:hAnsi="Times New Roman" w:cs="Times New Roman"/>
-          <w:b/>
-          <w:color w:val="auto"/>
-        </w:rPr>
-      </w:pPr>
-      <w:r>
-        <w:rPr>
-          <w:rFonts w:ascii="Times New Roman" w:hAnsi="Times New Roman" w:cs="Times New Roman"/>
-          <w:b/>
-          <w:color w:val="auto"/>
-        </w:rPr>
-        <w:t>1.4</w:t>
-      </w:r>
-      <w:r>
-        <w:rPr>
-          <w:rFonts w:ascii="Times New Roman" w:hAnsi="Times New Roman" w:cs="Times New Roman"/>
-          <w:b/>
-          <w:color w:val="auto"/>
-        </w:rPr>
-        <w:t>.</w:t>
-      </w:r>
-      <w:r>
-        <w:rPr>
-          <w:rFonts w:ascii="Times New Roman" w:hAnsi="Times New Roman" w:cs="Times New Roman"/>
-          <w:b/>
-          <w:color w:val="auto"/>
-        </w:rPr>
-        <w:t>1.</w:t>
-      </w:r>
-      <w:r>
-        <w:rPr>
-          <w:rFonts w:ascii="Times New Roman" w:hAnsi="Times New Roman" w:cs="Times New Roman"/>
-          <w:b/>
-          <w:color w:val="auto"/>
-        </w:rPr>
-        <w:t xml:space="preserve">6 </w:t>
-      </w:r>
-      <w:r>
-        <w:rPr>
-          <w:rFonts w:ascii="Times New Roman" w:hAnsi="Times New Roman" w:cs="Times New Roman"/>
-          <w:b/>
-          <w:color w:val="auto"/>
-        </w:rPr>
-        <w:t>Trip Planning:</w:t>
-      </w:r>
-    </w:p>
-    <w:p>
-      <w:pPr>
-        <w:spacing w:line="360" w:lineRule="auto"/>
-        <w:jc w:val="both"/>
-        <w:rPr>
-          <w:rFonts w:ascii="Times New Roman" w:hAnsi="Times New Roman"/>
-          <w:sz w:val="24"/>
-          <w:szCs w:val="24"/>
-        </w:rPr>
-      </w:pPr>
-      <w:r>
-        <w:rPr>
-          <w:rFonts w:ascii="Times New Roman" w:hAnsi="Times New Roman"/>
-          <w:sz w:val="24"/>
-          <w:szCs w:val="24"/>
-        </w:rPr>
-        <w:t>This module allows users to plan their trips. Users can select tourist spots, hotels, and activities, and the app generates</w:t>
-      </w:r>
-      <w:r>
-        <w:rPr>
-          <w:rFonts w:ascii="Times New Roman" w:hAnsi="Times New Roman"/>
-          <w:sz w:val="24"/>
-          <w:szCs w:val="24"/>
-        </w:rPr>
-        <w:t xml:space="preserve"> hotel based on place and tell budget of hotels.</w:t>
       </w:r>
     </w:p>
     <w:p>
@@ -5549,6 +5496,84 @@
           <w:b/>
           <w:color w:val="auto"/>
         </w:rPr>
+        <w:t xml:space="preserve">6 </w:t>
+      </w:r>
+      <w:r>
+        <w:rPr>
+          <w:rFonts w:ascii="Times New Roman" w:hAnsi="Times New Roman" w:cs="Times New Roman"/>
+          <w:b/>
+          <w:color w:val="auto"/>
+        </w:rPr>
+        <w:t>Trip Planning:</w:t>
+      </w:r>
+    </w:p>
+    <w:p>
+      <w:pPr>
+        <w:spacing w:line="360" w:lineRule="auto"/>
+        <w:jc w:val="both"/>
+        <w:rPr>
+          <w:rFonts w:ascii="Times New Roman" w:hAnsi="Times New Roman"/>
+          <w:sz w:val="24"/>
+          <w:szCs w:val="24"/>
+        </w:rPr>
+      </w:pPr>
+      <w:r>
+        <w:rPr>
+          <w:rFonts w:ascii="Times New Roman" w:hAnsi="Times New Roman"/>
+          <w:sz w:val="24"/>
+          <w:szCs w:val="24"/>
+        </w:rPr>
+        <w:t>This module allows users to plan their trips. Users can select tourist spots, hotels, and activities, and the app generates</w:t>
+      </w:r>
+      <w:r>
+        <w:rPr>
+          <w:rFonts w:ascii="Times New Roman" w:hAnsi="Times New Roman"/>
+          <w:sz w:val="24"/>
+          <w:szCs w:val="24"/>
+        </w:rPr>
+        <w:t xml:space="preserve"> hotel based on place and tell budget of hotels.</w:t>
+      </w:r>
+    </w:p>
+    <w:p>
+      <w:pPr>
+        <w:pStyle w:val="Heading3"/>
+        <w:spacing w:line="360" w:lineRule="auto"/>
+        <w:rPr>
+          <w:rFonts w:ascii="Times New Roman" w:hAnsi="Times New Roman" w:cs="Times New Roman"/>
+          <w:b/>
+          <w:color w:val="auto"/>
+        </w:rPr>
+      </w:pPr>
+      <w:r>
+        <w:rPr>
+          <w:rFonts w:ascii="Times New Roman" w:hAnsi="Times New Roman" w:cs="Times New Roman"/>
+          <w:b/>
+          <w:color w:val="auto"/>
+        </w:rPr>
+        <w:t>1.4</w:t>
+      </w:r>
+      <w:r>
+        <w:rPr>
+          <w:rFonts w:ascii="Times New Roman" w:hAnsi="Times New Roman" w:cs="Times New Roman"/>
+          <w:b/>
+          <w:color w:val="auto"/>
+        </w:rPr>
+        <w:t>.</w:t>
+      </w:r>
+      <w:r>
+        <w:rPr>
+          <w:rFonts w:ascii="Times New Roman" w:hAnsi="Times New Roman" w:cs="Times New Roman"/>
+          <w:b/>
+          <w:color w:val="auto"/>
+        </w:rPr>
+        <w:t>1.</w:t>
+      </w:r>
+      <w:r>
+        <w:rPr>
+          <w:rFonts w:ascii="Times New Roman" w:hAnsi="Times New Roman" w:cs="Times New Roman"/>
+          <w:b/>
+          <w:color w:val="auto"/>
+        </w:rPr>
         <w:t xml:space="preserve">7 </w:t>
       </w:r>
       <w:r>
@@ -5910,121 +5935,6 @@
           <w:sz w:val="28"/>
           <w:szCs w:val="28"/>
         </w:rPr>
-        <w:t>1.5</w:t>
-      </w:r>
-      <w:r>
-        <w:rPr>
-          <w:rFonts w:ascii="Times New Roman" w:hAnsi="Times New Roman" w:cs="Times New Roman"/>
-          <w:b/>
-          <w:color w:val="auto"/>
-          <w:sz w:val="28"/>
-          <w:szCs w:val="28"/>
-        </w:rPr>
-        <w:t>Introduction to the Tools:</w:t>
-      </w:r>
-    </w:p>
-    <w:p>
-      <w:pPr>
-        <w:pStyle w:val="Heading2"/>
-        <w:spacing w:line="360" w:lineRule="auto"/>
-        <w:rPr>
-          <w:rFonts w:ascii="Times New Roman" w:hAnsi="Times New Roman" w:cs="Times New Roman"/>
-          <w:b/>
-          <w:color w:val="auto"/>
-          <w:sz w:val="24"/>
-          <w:szCs w:val="24"/>
-        </w:rPr>
-      </w:pPr>
-      <w:r>
-        <w:rPr>
-          <w:rFonts w:ascii="Times New Roman" w:hAnsi="Times New Roman" w:cs="Times New Roman"/>
-          <w:b/>
-          <w:color w:val="auto"/>
-          <w:sz w:val="24"/>
-          <w:szCs w:val="24"/>
-        </w:rPr>
-        <w:t>1</w:t>
-      </w:r>
-      <w:r>
-        <w:rPr>
-          <w:rFonts w:ascii="Times New Roman" w:hAnsi="Times New Roman" w:cs="Times New Roman"/>
-          <w:b/>
-          <w:color w:val="auto"/>
-          <w:sz w:val="24"/>
-          <w:szCs w:val="24"/>
-        </w:rPr>
-        <w:t>.</w:t>
-      </w:r>
-      <w:r>
-        <w:rPr>
-          <w:rFonts w:ascii="Times New Roman" w:hAnsi="Times New Roman" w:cs="Times New Roman"/>
-          <w:b/>
-          <w:color w:val="auto"/>
-          <w:sz w:val="24"/>
-          <w:szCs w:val="24"/>
-        </w:rPr>
-        <w:t>5</w:t>
-      </w:r>
-      <w:r>
-        <w:rPr>
-          <w:rFonts w:ascii="Times New Roman" w:hAnsi="Times New Roman" w:cs="Times New Roman"/>
-          <w:b/>
-          <w:color w:val="auto"/>
-          <w:sz w:val="24"/>
-          <w:szCs w:val="24"/>
-        </w:rPr>
-        <w:t xml:space="preserve">.1 </w:t>
-      </w:r>
-      <w:r>
-        <w:rPr>
-          <w:rFonts w:ascii="Times New Roman" w:hAnsi="Times New Roman" w:cs="Times New Roman"/>
-          <w:b/>
-          <w:color w:val="auto"/>
-          <w:sz w:val="24"/>
-          <w:szCs w:val="24"/>
-        </w:rPr>
-        <w:t>Android Studio:</w:t>
-      </w:r>
-    </w:p>
-    <w:p>
-      <w:pPr>
-        <w:spacing w:line="360" w:lineRule="auto"/>
-        <w:jc w:val="both"/>
-        <w:rPr>
-          <w:rFonts w:ascii="Times New Roman" w:hAnsi="Times New Roman"/>
-          <w:sz w:val="24"/>
-          <w:szCs w:val="24"/>
-        </w:rPr>
-      </w:pPr>
-      <w:r>
-        <w:rPr>
-          <w:rFonts w:ascii="Times New Roman" w:hAnsi="Times New Roman"/>
-          <w:sz w:val="24"/>
-          <w:szCs w:val="24"/>
-        </w:rPr>
-        <w:t xml:space="preserve">Android Studio is an Integrated Development Environment (IDE) specifically designed for Android app development. It provides a comprehensive set of tools and features that facilitate the creation, testing, and deployment of mobile applications. </w:t>
-      </w:r>
-    </w:p>
-    <w:p>
-      <w:pPr>
-        <w:pStyle w:val="Heading2"/>
-        <w:spacing w:line="360" w:lineRule="auto"/>
-        <w:rPr>
-          <w:rFonts w:ascii="Times New Roman" w:hAnsi="Times New Roman" w:cs="Times New Roman"/>
-          <w:b/>
-          <w:color w:val="auto"/>
-          <w:sz w:val="24"/>
-          <w:szCs w:val="24"/>
-        </w:rPr>
-      </w:pPr>
-      <w:r>
-        <w:rPr>
-          <w:rFonts w:ascii="Times New Roman" w:hAnsi="Times New Roman" w:cs="Times New Roman"/>
-          <w:b/>
-          <w:color w:val="auto"/>
-          <w:sz w:val="24"/>
-          <w:szCs w:val="24"/>
-        </w:rPr>
         <w:lastRenderedPageBreak/>
         <w:t>1.5</w:t>
       </w:r>
@@ -6033,6 +5943,121 @@
           <w:rFonts w:ascii="Times New Roman" w:hAnsi="Times New Roman" w:cs="Times New Roman"/>
           <w:b/>
           <w:color w:val="auto"/>
+          <w:sz w:val="28"/>
+          <w:szCs w:val="28"/>
+        </w:rPr>
+        <w:t>Introduction to the Tools:</w:t>
+      </w:r>
+    </w:p>
+    <w:p>
+      <w:pPr>
+        <w:pStyle w:val="Heading2"/>
+        <w:spacing w:line="360" w:lineRule="auto"/>
+        <w:rPr>
+          <w:rFonts w:ascii="Times New Roman" w:hAnsi="Times New Roman" w:cs="Times New Roman"/>
+          <w:b/>
+          <w:color w:val="auto"/>
+          <w:sz w:val="24"/>
+          <w:szCs w:val="24"/>
+        </w:rPr>
+      </w:pPr>
+      <w:r>
+        <w:rPr>
+          <w:rFonts w:ascii="Times New Roman" w:hAnsi="Times New Roman" w:cs="Times New Roman"/>
+          <w:b/>
+          <w:color w:val="auto"/>
+          <w:sz w:val="24"/>
+          <w:szCs w:val="24"/>
+        </w:rPr>
+        <w:t>1</w:t>
+      </w:r>
+      <w:r>
+        <w:rPr>
+          <w:rFonts w:ascii="Times New Roman" w:hAnsi="Times New Roman" w:cs="Times New Roman"/>
+          <w:b/>
+          <w:color w:val="auto"/>
+          <w:sz w:val="24"/>
+          <w:szCs w:val="24"/>
+        </w:rPr>
+        <w:t>.</w:t>
+      </w:r>
+      <w:r>
+        <w:rPr>
+          <w:rFonts w:ascii="Times New Roman" w:hAnsi="Times New Roman" w:cs="Times New Roman"/>
+          <w:b/>
+          <w:color w:val="auto"/>
+          <w:sz w:val="24"/>
+          <w:szCs w:val="24"/>
+        </w:rPr>
+        <w:t>5</w:t>
+      </w:r>
+      <w:r>
+        <w:rPr>
+          <w:rFonts w:ascii="Times New Roman" w:hAnsi="Times New Roman" w:cs="Times New Roman"/>
+          <w:b/>
+          <w:color w:val="auto"/>
+          <w:sz w:val="24"/>
+          <w:szCs w:val="24"/>
+        </w:rPr>
+        <w:t xml:space="preserve">.1 </w:t>
+      </w:r>
+      <w:r>
+        <w:rPr>
+          <w:rFonts w:ascii="Times New Roman" w:hAnsi="Times New Roman" w:cs="Times New Roman"/>
+          <w:b/>
+          <w:color w:val="auto"/>
+          <w:sz w:val="24"/>
+          <w:szCs w:val="24"/>
+        </w:rPr>
+        <w:t>Android Studio:</w:t>
+      </w:r>
+    </w:p>
+    <w:p>
+      <w:pPr>
+        <w:spacing w:line="360" w:lineRule="auto"/>
+        <w:jc w:val="both"/>
+        <w:rPr>
+          <w:rFonts w:ascii="Times New Roman" w:hAnsi="Times New Roman"/>
+          <w:sz w:val="24"/>
+          <w:szCs w:val="24"/>
+        </w:rPr>
+      </w:pPr>
+      <w:r>
+        <w:rPr>
+          <w:rFonts w:ascii="Times New Roman" w:hAnsi="Times New Roman"/>
+          <w:sz w:val="24"/>
+          <w:szCs w:val="24"/>
+        </w:rPr>
+        <w:t xml:space="preserve">Android Studio is an Integrated Development Environment (IDE) specifically designed for Android app development. It provides a comprehensive set of tools and features that facilitate the creation, testing, and deployment of mobile applications. </w:t>
+      </w:r>
+    </w:p>
+    <w:p>
+      <w:pPr>
+        <w:pStyle w:val="Heading2"/>
+        <w:spacing w:line="360" w:lineRule="auto"/>
+        <w:rPr>
+          <w:rFonts w:ascii="Times New Roman" w:hAnsi="Times New Roman" w:cs="Times New Roman"/>
+          <w:b/>
+          <w:color w:val="auto"/>
+          <w:sz w:val="24"/>
+          <w:szCs w:val="24"/>
+        </w:rPr>
+      </w:pPr>
+      <w:r>
+        <w:rPr>
+          <w:rFonts w:ascii="Times New Roman" w:hAnsi="Times New Roman" w:cs="Times New Roman"/>
+          <w:b/>
+          <w:color w:val="auto"/>
+          <w:sz w:val="24"/>
+          <w:szCs w:val="24"/>
+        </w:rPr>
+        <w:t>1.5</w:t>
+      </w:r>
+      <w:r>
+        <w:rPr>
+          <w:rFonts w:ascii="Times New Roman" w:hAnsi="Times New Roman" w:cs="Times New Roman"/>
+          <w:b/>
+          <w:color w:val="auto"/>
           <w:sz w:val="24"/>
           <w:szCs w:val="24"/>
         </w:rPr>
@@ -6312,60 +6337,6 @@
           <w:szCs w:val="24"/>
         </w:rPr>
         <w:t>development process.</w:t>
-      </w:r>
-    </w:p>
-    <w:p>
-      <w:pPr>
-        <w:pStyle w:val="Heading3"/>
-        <w:spacing w:line="360" w:lineRule="auto"/>
-        <w:rPr>
-          <w:rFonts w:ascii="Times New Roman" w:hAnsi="Times New Roman" w:cs="Times New Roman"/>
-          <w:b/>
-          <w:color w:val="auto"/>
-        </w:rPr>
-      </w:pPr>
-      <w:r>
-        <w:rPr>
-          <w:rFonts w:ascii="Times New Roman" w:hAnsi="Times New Roman" w:cs="Times New Roman"/>
-          <w:b/>
-          <w:color w:val="auto"/>
-        </w:rPr>
-        <w:t>1.5</w:t>
-      </w:r>
-      <w:r>
-        <w:rPr>
-          <w:rFonts w:ascii="Times New Roman" w:hAnsi="Times New Roman" w:cs="Times New Roman"/>
-          <w:b/>
-          <w:color w:val="auto"/>
-        </w:rPr>
-        <w:t xml:space="preserve">.4.3 </w:t>
-      </w:r>
-      <w:r>
-        <w:rPr>
-          <w:rFonts w:ascii="Times New Roman" w:hAnsi="Times New Roman" w:cs="Times New Roman"/>
-          <w:b/>
-          <w:color w:val="auto"/>
-        </w:rPr>
-        <w:t>Rich UI Library:</w:t>
-      </w:r>
-    </w:p>
-    <w:p>
-      <w:pPr>
-        <w:spacing w:line="360" w:lineRule="auto"/>
-        <w:jc w:val="both"/>
-        <w:rPr>
-          <w:rFonts w:ascii="Times New Roman" w:hAnsi="Times New Roman"/>
-          <w:sz w:val="24"/>
-          <w:szCs w:val="24"/>
-        </w:rPr>
-      </w:pPr>
-      <w:r>
-        <w:rPr>
-          <w:rFonts w:ascii="Times New Roman" w:hAnsi="Times New Roman"/>
-          <w:sz w:val="24"/>
-          <w:szCs w:val="24"/>
-        </w:rPr>
-        <w:t>Flutter provides a rich set of customizable UI widgets that allow developers to create beautiful and responsive user interfaces. These widgets are designed to look and feel native on each platform, ensuring a consistent user experience.</w:t>
       </w:r>
     </w:p>
     <w:p>
@@ -6393,6 +6364,60 @@
           <w:b/>
           <w:color w:val="auto"/>
         </w:rPr>
+        <w:t xml:space="preserve">.4.3 </w:t>
+      </w:r>
+      <w:r>
+        <w:rPr>
+          <w:rFonts w:ascii="Times New Roman" w:hAnsi="Times New Roman" w:cs="Times New Roman"/>
+          <w:b/>
+          <w:color w:val="auto"/>
+        </w:rPr>
+        <w:t>Rich UI Library:</w:t>
+      </w:r>
+    </w:p>
+    <w:p>
+      <w:pPr>
+        <w:spacing w:line="360" w:lineRule="auto"/>
+        <w:jc w:val="both"/>
+        <w:rPr>
+          <w:rFonts w:ascii="Times New Roman" w:hAnsi="Times New Roman"/>
+          <w:sz w:val="24"/>
+          <w:szCs w:val="24"/>
+        </w:rPr>
+      </w:pPr>
+      <w:r>
+        <w:rPr>
+          <w:rFonts w:ascii="Times New Roman" w:hAnsi="Times New Roman"/>
+          <w:sz w:val="24"/>
+          <w:szCs w:val="24"/>
+        </w:rPr>
+        <w:t>Flutter provides a rich set of customizable UI widgets that allow developers to create beautiful and responsive user interfaces. These widgets are designed to look and feel native on each platform, ensuring a consistent user experience.</w:t>
+      </w:r>
+    </w:p>
+    <w:p>
+      <w:pPr>
+        <w:pStyle w:val="Heading3"/>
+        <w:spacing w:line="360" w:lineRule="auto"/>
+        <w:rPr>
+          <w:rFonts w:ascii="Times New Roman" w:hAnsi="Times New Roman" w:cs="Times New Roman"/>
+          <w:b/>
+          <w:color w:val="auto"/>
+        </w:rPr>
+      </w:pPr>
+      <w:r>
+        <w:rPr>
+          <w:rFonts w:ascii="Times New Roman" w:hAnsi="Times New Roman" w:cs="Times New Roman"/>
+          <w:b/>
+          <w:color w:val="auto"/>
+        </w:rPr>
+        <w:t>1.5</w:t>
+      </w:r>
+      <w:r>
+        <w:rPr>
+          <w:rFonts w:ascii="Times New Roman" w:hAnsi="Times New Roman" w:cs="Times New Roman"/>
+          <w:b/>
+          <w:color w:val="auto"/>
+        </w:rPr>
         <w:t xml:space="preserve">.4.4 </w:t>
       </w:r>
       <w:r>
@@ -6683,6 +6708,7 @@
           <w:sz w:val="24"/>
           <w:szCs w:val="24"/>
         </w:rPr>
+        <w:lastRenderedPageBreak/>
         <w:t>1.6</w:t>
       </w:r>
       <w:r>
@@ -6712,7 +6738,174 @@
           <w:sz w:val="24"/>
           <w:szCs w:val="24"/>
         </w:rPr>
-        <w:t xml:space="preserve">Firestore Database is a NoSQL cloud database offered by Firebase. It provides a flexible and scalable solution for storing and managing app data. In the tourism app, Firestore Database is utilized to store information about hotels, places, hospitals, user reviews, and </w:t>
+        <w:t>Firestore Database is a NoSQL cloud database offered by Firebase. It provides a flexible and scalable solution for storing and managing app data. In the tourism app, Firestore Database is utilized to store information about hotels, places, hospitals, user reviews, and other relevant data. This allows for efficient retrieval and manipulation of data, ensuring smooth app performance.</w:t>
+      </w:r>
+    </w:p>
+    <w:p>
+      <w:pPr>
+        <w:pStyle w:val="Heading2"/>
+        <w:spacing w:line="360" w:lineRule="auto"/>
+        <w:rPr>
+          <w:rFonts w:ascii="Times New Roman" w:hAnsi="Times New Roman" w:cs="Times New Roman"/>
+          <w:b/>
+          <w:color w:val="auto"/>
+          <w:sz w:val="24"/>
+          <w:szCs w:val="24"/>
+        </w:rPr>
+      </w:pPr>
+      <w:r>
+        <w:rPr>
+          <w:rFonts w:ascii="Times New Roman" w:hAnsi="Times New Roman" w:cs="Times New Roman"/>
+          <w:b/>
+          <w:color w:val="auto"/>
+          <w:sz w:val="24"/>
+          <w:szCs w:val="24"/>
+        </w:rPr>
+        <w:t>1.6</w:t>
+      </w:r>
+      <w:r>
+        <w:rPr>
+          <w:rFonts w:ascii="Times New Roman" w:hAnsi="Times New Roman" w:cs="Times New Roman"/>
+          <w:b/>
+          <w:color w:val="auto"/>
+          <w:sz w:val="24"/>
+          <w:szCs w:val="24"/>
+        </w:rPr>
+        <w:t>.3 Firebase Storage:</w:t>
+      </w:r>
+    </w:p>
+    <w:p>
+      <w:pPr>
+        <w:spacing w:line="360" w:lineRule="auto"/>
+        <w:jc w:val="both"/>
+        <w:rPr>
+          <w:rFonts w:ascii="Times New Roman" w:hAnsi="Times New Roman"/>
+          <w:sz w:val="24"/>
+          <w:szCs w:val="24"/>
+        </w:rPr>
+      </w:pPr>
+      <w:r>
+        <w:rPr>
+          <w:rFonts w:ascii="Times New Roman" w:hAnsi="Times New Roman"/>
+          <w:sz w:val="24"/>
+          <w:szCs w:val="24"/>
+        </w:rPr>
+        <w:t>Firebase Storage provides secure and reliable cloud storage for app files, such as images, videos, and other media assets. In the tourism app, Firebase Storage is utilized to store and retrieve hotel pictures, place images, and other media content. This service ensures that app users can access and view the visual representation of different tourist spots and accommodations.</w:t>
+      </w:r>
+    </w:p>
+    <w:p>
+      <w:pPr>
+        <w:pStyle w:val="Heading2"/>
+        <w:spacing w:line="360" w:lineRule="auto"/>
+        <w:rPr>
+          <w:rFonts w:ascii="Times New Roman" w:hAnsi="Times New Roman" w:cs="Times New Roman"/>
+          <w:b/>
+          <w:color w:val="auto"/>
+          <w:sz w:val="24"/>
+          <w:szCs w:val="24"/>
+        </w:rPr>
+      </w:pPr>
+      <w:r>
+        <w:rPr>
+          <w:rFonts w:ascii="Times New Roman" w:hAnsi="Times New Roman" w:cs="Times New Roman"/>
+          <w:b/>
+          <w:color w:val="auto"/>
+          <w:sz w:val="24"/>
+          <w:szCs w:val="24"/>
+        </w:rPr>
+        <w:t>1.6</w:t>
+      </w:r>
+      <w:r>
+        <w:rPr>
+          <w:rFonts w:ascii="Times New Roman" w:hAnsi="Times New Roman" w:cs="Times New Roman"/>
+          <w:b/>
+          <w:color w:val="auto"/>
+          <w:sz w:val="24"/>
+          <w:szCs w:val="24"/>
+        </w:rPr>
+        <w:t>.4 Firebase Analytics:</w:t>
+      </w:r>
+    </w:p>
+    <w:p>
+      <w:pPr>
+        <w:spacing w:line="360" w:lineRule="auto"/>
+        <w:jc w:val="both"/>
+        <w:rPr>
+          <w:rFonts w:ascii="Times New Roman" w:eastAsiaTheme="majorEastAsia" w:hAnsi="Times New Roman"/>
+          <w:b/>
+          <w:color w:val="000000" w:themeColor="text1"/>
+          <w:sz w:val="24"/>
+          <w:szCs w:val="24"/>
+        </w:rPr>
+      </w:pPr>
+      <w:r>
+        <w:rPr>
+          <w:rFonts w:ascii="Times New Roman" w:hAnsi="Times New Roman"/>
+          <w:sz w:val="24"/>
+          <w:szCs w:val="24"/>
+        </w:rPr>
+        <w:t>Firebase Analytics is a powerful tool that helps app developers gain insights into user behavior and app performance. It provides valuable metrics and analytics data, such as the number of app installations, user engagement, and user interactions. By integrating Firebase Analytics into the tourism app, app developers can make data-driven decisions and improve the overall user experience.</w:t>
+      </w:r>
+    </w:p>
+    <w:p>
+      <w:pPr>
+        <w:spacing w:line="360" w:lineRule="auto"/>
+        <w:jc w:val="both"/>
+        <w:rPr>
+          <w:rFonts w:ascii="Times New Roman" w:hAnsi="Times New Roman"/>
+          <w:sz w:val="24"/>
+          <w:szCs w:val="24"/>
+        </w:rPr>
+      </w:pPr>
+      <w:r>
+        <w:rPr>
+          <w:rFonts w:ascii="Times New Roman" w:hAnsi="Times New Roman"/>
+          <w:sz w:val="24"/>
+          <w:szCs w:val="24"/>
+        </w:rPr>
+        <w:t>The integration of Firebase services adds robustness and functionality to the tourism app. Firebase Authentication ensures secure user authentication, Firestore Database facilitates efficient data management, Firebase Storage enables seamless media storage and retrieval, and Firebase Analytics provides valuable insights for app optimization. This combination of services enhances the overall performance, user experience, and data management capabilities of the tourism app.</w:t>
+      </w:r>
+    </w:p>
+    <w:p>
+      <w:pPr>
+        <w:pStyle w:val="Heading1"/>
+        <w:spacing w:line="360" w:lineRule="auto"/>
+        <w:rPr>
+          <w:rFonts w:ascii="Times New Roman" w:hAnsi="Times New Roman" w:cs="Times New Roman"/>
+          <w:b/>
+          <w:color w:val="auto"/>
+          <w:sz w:val="28"/>
+          <w:szCs w:val="28"/>
+        </w:rPr>
+      </w:pPr>
+      <w:r>
+        <w:rPr>
+          <w:rFonts w:ascii="Times New Roman" w:hAnsi="Times New Roman" w:cs="Times New Roman"/>
+          <w:b/>
+          <w:color w:val="auto"/>
+          <w:sz w:val="28"/>
+          <w:szCs w:val="28"/>
+        </w:rPr>
+        <w:t>1.7 Integration of Google APIs:</w:t>
+      </w:r>
+    </w:p>
+    <w:p>
+      <w:pPr>
+        <w:spacing w:line="360" w:lineRule="auto"/>
+        <w:jc w:val="both"/>
+        <w:rPr>
+          <w:rFonts w:ascii="Times New Roman" w:hAnsi="Times New Roman"/>
+          <w:sz w:val="24"/>
+          <w:szCs w:val="24"/>
+        </w:rPr>
+      </w:pPr>
+      <w:r>
+        <w:rPr>
+          <w:rFonts w:ascii="Times New Roman" w:hAnsi="Times New Roman"/>
+          <w:sz w:val="24"/>
+          <w:szCs w:val="24"/>
+        </w:rPr>
+        <w:t xml:space="preserve">In addition to Firebase, the tourism app also integrates various Google APIs to enhance its functionality and provide users with a seamless and enriched experience. These APIs leverage Google's extensive resources and services, offering additional features and </w:t>
       </w:r>
       <w:r>
         <w:rPr>
@@ -6721,7 +6914,7 @@
           <w:szCs w:val="24"/>
         </w:rPr>
         <w:lastRenderedPageBreak/>
-        <w:t>other relevant data. This allows for efficient retrieval and manipulation of data, ensuring smooth app performance.</w:t>
+        <w:t>capabilities to the app. The following Google APIs have been integrated into the tourism app:</w:t>
       </w:r>
     </w:p>
     <w:p>
@@ -6744,36 +6937,26 @@
           <w:sz w:val="24"/>
           <w:szCs w:val="24"/>
         </w:rPr>
-        <w:t>1.6</w:t>
-      </w:r>
-      <w:r>
-        <w:rPr>
-          <w:rFonts w:ascii="Times New Roman" w:hAnsi="Times New Roman" w:cs="Times New Roman"/>
-          <w:b/>
-          <w:color w:val="auto"/>
-          <w:sz w:val="24"/>
-          <w:szCs w:val="24"/>
-        </w:rPr>
-        <w:t>.3 Firebase Storage:</w:t>
-      </w:r>
-    </w:p>
-    <w:p>
-      <w:pPr>
-        <w:spacing w:line="360" w:lineRule="auto"/>
-        <w:jc w:val="both"/>
-        <w:rPr>
-          <w:rFonts w:ascii="Times New Roman" w:hAnsi="Times New Roman"/>
-          <w:sz w:val="24"/>
-          <w:szCs w:val="24"/>
-        </w:rPr>
-      </w:pPr>
-      <w:r>
-        <w:rPr>
-          <w:rFonts w:ascii="Times New Roman" w:hAnsi="Times New Roman"/>
-          <w:sz w:val="24"/>
-          <w:szCs w:val="24"/>
-        </w:rPr>
-        <w:t>Firebase Storage provides secure and reliable cloud storage for app files, such as images, videos, and other media assets. In the tourism app, Firebase Storage is utilized to store and retrieve hotel pictures, place images, and other media content. This service ensures that app users can access and view the visual representation of different tourist spots and accommodations.</w:t>
+        <w:t>1.7.1 Google Maps API:</w:t>
+      </w:r>
+    </w:p>
+    <w:p>
+      <w:pPr>
+        <w:spacing w:line="360" w:lineRule="auto"/>
+        <w:jc w:val="both"/>
+        <w:rPr>
+          <w:rFonts w:ascii="Times New Roman" w:hAnsi="Times New Roman"/>
+          <w:sz w:val="24"/>
+          <w:szCs w:val="24"/>
+        </w:rPr>
+      </w:pPr>
+      <w:r>
+        <w:rPr>
+          <w:rFonts w:ascii="Times New Roman" w:hAnsi="Times New Roman"/>
+          <w:sz w:val="24"/>
+          <w:szCs w:val="24"/>
+        </w:rPr>
+        <w:t>The integration of the Google Maps API enables users to access interactive maps within the app. Users can view the locations of tourist spots, hotels, and hospitals, and obtain accurate directions to their desired destinations. The Google Maps API provides real-time navigation, geocoding services, and geolocation features, ensuring precise location-based information for app users</w:t>
       </w:r>
     </w:p>
     <w:p>
@@ -6796,57 +6979,36 @@
           <w:sz w:val="24"/>
           <w:szCs w:val="24"/>
         </w:rPr>
-        <w:t>1.6</w:t>
-      </w:r>
-      <w:r>
-        <w:rPr>
-          <w:rFonts w:ascii="Times New Roman" w:hAnsi="Times New Roman" w:cs="Times New Roman"/>
-          <w:b/>
-          <w:color w:val="auto"/>
-          <w:sz w:val="24"/>
-          <w:szCs w:val="24"/>
-        </w:rPr>
-        <w:t>.4 Firebase Analytics:</w:t>
-      </w:r>
-    </w:p>
-    <w:p>
-      <w:pPr>
-        <w:spacing w:line="360" w:lineRule="auto"/>
-        <w:jc w:val="both"/>
-        <w:rPr>
-          <w:rFonts w:ascii="Times New Roman" w:eastAsiaTheme="majorEastAsia" w:hAnsi="Times New Roman"/>
-          <w:b/>
-          <w:color w:val="000000" w:themeColor="text1"/>
-          <w:sz w:val="24"/>
-          <w:szCs w:val="24"/>
-        </w:rPr>
-      </w:pPr>
-      <w:r>
-        <w:rPr>
-          <w:rFonts w:ascii="Times New Roman" w:hAnsi="Times New Roman"/>
-          <w:sz w:val="24"/>
-          <w:szCs w:val="24"/>
-        </w:rPr>
-        <w:t>Firebase Analytics is a powerful tool that helps app developers gain insights into user behavior and app performance. It provides valuable metrics and analytics data, such as the number of app installations, user engagement, and user interactions. By integrating Firebase Analytics into the tourism app, app developers can make data-driven decisions and improve the overall user experience.</w:t>
-      </w:r>
-    </w:p>
-    <w:p>
-      <w:pPr>
-        <w:spacing w:line="360" w:lineRule="auto"/>
-        <w:jc w:val="both"/>
-        <w:rPr>
-          <w:rFonts w:ascii="Times New Roman" w:hAnsi="Times New Roman"/>
-          <w:sz w:val="24"/>
-          <w:szCs w:val="24"/>
-        </w:rPr>
-      </w:pPr>
-      <w:r>
-        <w:rPr>
-          <w:rFonts w:ascii="Times New Roman" w:hAnsi="Times New Roman"/>
-          <w:sz w:val="24"/>
-          <w:szCs w:val="24"/>
-        </w:rPr>
-        <w:t>The integration of Firebase services adds robustness and functionality to the tourism app. Firebase Authentication ensures secure user authentication, Firestore Database facilitates efficient data management, Firebase Storage enables seamless media storage and retrieval, and Firebase Analytics provides valuable insights for app optimization. This combination of services enhances the overall performance, user experience, and data management capabilities of the tourism app.</w:t>
+        <w:t xml:space="preserve">1.7.2 </w:t>
+      </w:r>
+      <w:r>
+        <w:rPr>
+          <w:rFonts w:ascii="Times New Roman" w:hAnsi="Times New Roman" w:cs="Times New Roman"/>
+          <w:b/>
+          <w:color w:val="auto"/>
+          <w:sz w:val="24"/>
+          <w:szCs w:val="24"/>
+        </w:rPr>
+        <w:t>Google Geocoding API:</w:t>
+      </w:r>
+    </w:p>
+    <w:p>
+      <w:pPr>
+        <w:spacing w:line="360" w:lineRule="auto"/>
+        <w:jc w:val="both"/>
+        <w:rPr>
+          <w:rFonts w:ascii="Times New Roman" w:hAnsi="Times New Roman"/>
+          <w:sz w:val="24"/>
+          <w:szCs w:val="24"/>
+        </w:rPr>
+      </w:pPr>
+      <w:r>
+        <w:rPr>
+          <w:rFonts w:ascii="Times New Roman" w:hAnsi="Times New Roman"/>
+          <w:sz w:val="24"/>
+          <w:szCs w:val="24"/>
+        </w:rPr>
+        <w:t>The Google Geocoding API enables the app to convert addresses into geographic coordinates (latitude and longitude) and vice versa. This functionality enhances the accuracy of location-based services, such as displaying hotels, hospitals, and tourist spots. The integration of the Geocoding API ensures precise mapping and geolocation features within the app.</w:t>
       </w:r>
     </w:p>
     <w:p>
@@ -6869,26 +7031,36 @@
           <w:sz w:val="28"/>
           <w:szCs w:val="28"/>
         </w:rPr>
-        <w:t>1.7 Integration of Google APIs:</w:t>
-      </w:r>
-    </w:p>
-    <w:p>
-      <w:pPr>
-        <w:spacing w:line="360" w:lineRule="auto"/>
-        <w:jc w:val="both"/>
-        <w:rPr>
-          <w:rFonts w:ascii="Times New Roman" w:hAnsi="Times New Roman"/>
-          <w:sz w:val="24"/>
-          <w:szCs w:val="24"/>
-        </w:rPr>
-      </w:pPr>
-      <w:r>
-        <w:rPr>
-          <w:rFonts w:ascii="Times New Roman" w:hAnsi="Times New Roman"/>
-          <w:sz w:val="24"/>
-          <w:szCs w:val="24"/>
-        </w:rPr>
-        <w:t>In addition to Firebase, the tourism app also integrates various Google APIs to enhance its functionality and provide users with a seamless and enriched experience. These APIs leverage Google's extensive resources and services, offering additional features and capabilities to the app. The following Google APIs have been integrated into the tourism app:</w:t>
+        <w:t xml:space="preserve">1.8 </w:t>
+      </w:r>
+      <w:r>
+        <w:rPr>
+          <w:rFonts w:ascii="Times New Roman" w:hAnsi="Times New Roman" w:cs="Times New Roman"/>
+          <w:b/>
+          <w:color w:val="auto"/>
+          <w:sz w:val="28"/>
+          <w:szCs w:val="28"/>
+        </w:rPr>
+        <w:t>Scope of the Project:</w:t>
+      </w:r>
+    </w:p>
+    <w:p>
+      <w:pPr>
+        <w:spacing w:line="360" w:lineRule="auto"/>
+        <w:jc w:val="both"/>
+        <w:rPr>
+          <w:rFonts w:ascii="Times New Roman" w:hAnsi="Times New Roman"/>
+          <w:sz w:val="24"/>
+          <w:szCs w:val="24"/>
+        </w:rPr>
+      </w:pPr>
+      <w:r>
+        <w:rPr>
+          <w:rFonts w:ascii="Times New Roman" w:hAnsi="Times New Roman"/>
+          <w:sz w:val="24"/>
+          <w:szCs w:val="24"/>
+        </w:rPr>
+        <w:t>The scope of this tourism project encompasses the development and implementation of a comprehensive mobile application and web app specifically designed for tourists visiting the Hazara region in Pakistan. The project aims to provide a user-friendly platform that offers essential information and services to enhance the overall travel experience. The key aspects of the project's scope include:</w:t>
       </w:r>
     </w:p>
     <w:p>
@@ -6911,27 +7083,99 @@
           <w:sz w:val="24"/>
           <w:szCs w:val="24"/>
         </w:rPr>
+        <w:t xml:space="preserve">1.8.1 </w:t>
+      </w:r>
+      <w:r>
+        <w:rPr>
+          <w:rFonts w:ascii="Times New Roman" w:hAnsi="Times New Roman" w:cs="Times New Roman"/>
+          <w:b/>
+          <w:color w:val="auto"/>
+          <w:sz w:val="24"/>
+          <w:szCs w:val="24"/>
+        </w:rPr>
+        <w:t xml:space="preserve">Mobile </w:t>
+      </w:r>
+      <w:r>
+        <w:rPr>
+          <w:rFonts w:ascii="Times New Roman" w:hAnsi="Times New Roman" w:cs="Times New Roman"/>
+          <w:b/>
+          <w:color w:val="auto"/>
+          <w:sz w:val="24"/>
+          <w:szCs w:val="24"/>
+        </w:rPr>
+        <w:t>Application:</w:t>
+      </w:r>
+    </w:p>
+    <w:p>
+      <w:pPr>
+        <w:spacing w:line="360" w:lineRule="auto"/>
+        <w:jc w:val="both"/>
+        <w:rPr>
+          <w:rFonts w:ascii="Times New Roman" w:hAnsi="Times New Roman"/>
+          <w:sz w:val="24"/>
+          <w:szCs w:val="24"/>
+        </w:rPr>
+      </w:pPr>
+      <w:r>
+        <w:rPr>
+          <w:rFonts w:ascii="Times New Roman" w:hAnsi="Times New Roman"/>
+          <w:sz w:val="24"/>
+          <w:szCs w:val="24"/>
+        </w:rPr>
+        <w:t>The mobile application will be developed for Android devices, catering to a wide range of users. It will serve as the primary interface for tourists to access information about tourist spots, hotels, hospitals, and other essential services. The app will feature a user-friendly design, intuitive navigation, and interactive maps to facilitate easy exploration and planning.</w:t>
+      </w:r>
+    </w:p>
+    <w:p>
+      <w:pPr>
+        <w:pStyle w:val="Heading2"/>
+        <w:spacing w:line="360" w:lineRule="auto"/>
+        <w:rPr>
+          <w:rFonts w:ascii="Times New Roman" w:hAnsi="Times New Roman" w:cs="Times New Roman"/>
+          <w:b/>
+          <w:color w:val="auto"/>
+          <w:sz w:val="24"/>
+          <w:szCs w:val="24"/>
+        </w:rPr>
+      </w:pPr>
+      <w:r>
+        <w:rPr>
+          <w:rFonts w:ascii="Times New Roman" w:hAnsi="Times New Roman" w:cs="Times New Roman"/>
+          <w:b/>
+          <w:color w:val="auto"/>
+          <w:sz w:val="24"/>
+          <w:szCs w:val="24"/>
+        </w:rPr>
         <w:lastRenderedPageBreak/>
-        <w:t>1.7.1 Google Maps API:</w:t>
-      </w:r>
-    </w:p>
-    <w:p>
-      <w:pPr>
-        <w:spacing w:line="360" w:lineRule="auto"/>
-        <w:jc w:val="both"/>
-        <w:rPr>
-          <w:rFonts w:ascii="Times New Roman" w:hAnsi="Times New Roman"/>
-          <w:sz w:val="24"/>
-          <w:szCs w:val="24"/>
-        </w:rPr>
-      </w:pPr>
-      <w:r>
-        <w:rPr>
-          <w:rFonts w:ascii="Times New Roman" w:hAnsi="Times New Roman"/>
-          <w:sz w:val="24"/>
-          <w:szCs w:val="24"/>
-        </w:rPr>
-        <w:t>The integration of the Google Maps API enables users to access interactive maps within the app. Users can view the locations of tourist spots, hotels, and hospitals, and obtain accurate directions to their desired destinations. The Google Maps API provides real-time navigation, geocoding services, and geolocation features, ensuring precise location-based information for app users</w:t>
+        <w:t xml:space="preserve">1.8.2 </w:t>
+      </w:r>
+      <w:r>
+        <w:rPr>
+          <w:rFonts w:ascii="Times New Roman" w:hAnsi="Times New Roman" w:cs="Times New Roman"/>
+          <w:b/>
+          <w:color w:val="auto"/>
+          <w:sz w:val="24"/>
+          <w:szCs w:val="24"/>
+        </w:rPr>
+        <w:t>Web Application:</w:t>
+      </w:r>
+    </w:p>
+    <w:p>
+      <w:pPr>
+        <w:spacing w:line="360" w:lineRule="auto"/>
+        <w:jc w:val="both"/>
+        <w:rPr>
+          <w:rFonts w:ascii="Times New Roman" w:hAnsi="Times New Roman"/>
+          <w:sz w:val="24"/>
+          <w:szCs w:val="24"/>
+        </w:rPr>
+      </w:pPr>
+      <w:r>
+        <w:rPr>
+          <w:rFonts w:ascii="Times New Roman" w:hAnsi="Times New Roman"/>
+          <w:sz w:val="24"/>
+          <w:szCs w:val="24"/>
+        </w:rPr>
+        <w:t>The web app will be developed to complement the mobile application and serve as an administration tool. It will enable app administrators to manage and update the database, including adding and removing tourist spots, hotels, and hospitals. The web app will ensure real-time updates, allowing users to access the latest information and enhancing the app's dynamism.</w:t>
       </w:r>
     </w:p>
     <w:p>
@@ -6954,36 +7198,225 @@
           <w:sz w:val="24"/>
           <w:szCs w:val="24"/>
         </w:rPr>
-        <w:t xml:space="preserve">1.7.2 </w:t>
-      </w:r>
-      <w:r>
-        <w:rPr>
-          <w:rFonts w:ascii="Times New Roman" w:hAnsi="Times New Roman" w:cs="Times New Roman"/>
-          <w:b/>
-          <w:color w:val="auto"/>
-          <w:sz w:val="24"/>
-          <w:szCs w:val="24"/>
-        </w:rPr>
-        <w:t>Google Geocoding API:</w:t>
-      </w:r>
-    </w:p>
-    <w:p>
-      <w:pPr>
-        <w:spacing w:line="360" w:lineRule="auto"/>
-        <w:jc w:val="both"/>
-        <w:rPr>
-          <w:rFonts w:ascii="Times New Roman" w:hAnsi="Times New Roman"/>
-          <w:sz w:val="24"/>
-          <w:szCs w:val="24"/>
-        </w:rPr>
-      </w:pPr>
-      <w:r>
-        <w:rPr>
-          <w:rFonts w:ascii="Times New Roman" w:hAnsi="Times New Roman"/>
-          <w:sz w:val="24"/>
-          <w:szCs w:val="24"/>
-        </w:rPr>
-        <w:t>The Google Geocoding API enables the app to convert addresses into geographic coordinates (latitude and longitude) and vice versa. This functionality enhances the accuracy of location-based services, such as displaying hotels, hospitals, and tourist spots. The integration of the Geocoding API ensures precise mapping and geolocation features within the app.</w:t>
+        <w:t xml:space="preserve">1.8.3 </w:t>
+      </w:r>
+      <w:r>
+        <w:rPr>
+          <w:rFonts w:ascii="Times New Roman" w:hAnsi="Times New Roman" w:cs="Times New Roman"/>
+          <w:b/>
+          <w:color w:val="auto"/>
+          <w:sz w:val="24"/>
+          <w:szCs w:val="24"/>
+        </w:rPr>
+        <w:t>Tourist Spot Information:</w:t>
+      </w:r>
+    </w:p>
+    <w:p>
+      <w:pPr>
+        <w:spacing w:line="360" w:lineRule="auto"/>
+        <w:jc w:val="both"/>
+        <w:rPr>
+          <w:rFonts w:ascii="Times New Roman" w:hAnsi="Times New Roman"/>
+          <w:sz w:val="24"/>
+          <w:szCs w:val="24"/>
+        </w:rPr>
+      </w:pPr>
+      <w:r>
+        <w:rPr>
+          <w:rFonts w:ascii="Times New Roman" w:hAnsi="Times New Roman"/>
+          <w:sz w:val="24"/>
+          <w:szCs w:val="24"/>
+        </w:rPr>
+        <w:t>The project will include a comprehensive database of tourist spots in the Hazara region. Each tourist spot will have detailed information, including descriptions, images, location coordinates, and visitor reviews. Users will be able to explore various tourist spots, view their attractions, and plan their itineraries accordingly.</w:t>
+      </w:r>
+    </w:p>
+    <w:p>
+      <w:pPr>
+        <w:pStyle w:val="Heading2"/>
+        <w:spacing w:line="360" w:lineRule="auto"/>
+        <w:rPr>
+          <w:rFonts w:ascii="Times New Roman" w:hAnsi="Times New Roman" w:cs="Times New Roman"/>
+          <w:b/>
+          <w:color w:val="auto"/>
+          <w:sz w:val="24"/>
+          <w:szCs w:val="24"/>
+        </w:rPr>
+      </w:pPr>
+      <w:r>
+        <w:rPr>
+          <w:rFonts w:ascii="Times New Roman" w:hAnsi="Times New Roman" w:cs="Times New Roman"/>
+          <w:b/>
+          <w:color w:val="auto"/>
+          <w:sz w:val="24"/>
+          <w:szCs w:val="24"/>
+        </w:rPr>
+        <w:t>1.8.4 Hotel and Accommodation Details:</w:t>
+      </w:r>
+    </w:p>
+    <w:p>
+      <w:pPr>
+        <w:spacing w:line="360" w:lineRule="auto"/>
+        <w:jc w:val="both"/>
+        <w:rPr>
+          <w:rFonts w:ascii="Times New Roman" w:hAnsi="Times New Roman"/>
+          <w:sz w:val="24"/>
+          <w:szCs w:val="24"/>
+        </w:rPr>
+      </w:pPr>
+      <w:r>
+        <w:rPr>
+          <w:rFonts w:ascii="Times New Roman" w:hAnsi="Times New Roman"/>
+          <w:sz w:val="24"/>
+          <w:szCs w:val="24"/>
+        </w:rPr>
+        <w:t>The app will provide information about different hotels in the Hazara region. Users will be able to access details such as pri</w:t>
+      </w:r>
+      <w:r>
+        <w:rPr>
+          <w:rFonts w:ascii="Times New Roman" w:hAnsi="Times New Roman"/>
+          <w:sz w:val="24"/>
+          <w:szCs w:val="24"/>
+        </w:rPr>
+        <w:t xml:space="preserve">cing, hotel name, description and pictures. </w:t>
+      </w:r>
+    </w:p>
+    <w:p>
+      <w:pPr>
+        <w:pStyle w:val="Heading2"/>
+        <w:spacing w:line="360" w:lineRule="auto"/>
+        <w:rPr>
+          <w:rFonts w:ascii="Times New Roman" w:hAnsi="Times New Roman" w:cs="Times New Roman"/>
+          <w:b/>
+          <w:color w:val="auto"/>
+          <w:sz w:val="24"/>
+          <w:szCs w:val="24"/>
+        </w:rPr>
+      </w:pPr>
+      <w:r>
+        <w:rPr>
+          <w:rFonts w:ascii="Times New Roman" w:hAnsi="Times New Roman" w:cs="Times New Roman"/>
+          <w:b/>
+          <w:color w:val="auto"/>
+          <w:sz w:val="24"/>
+          <w:szCs w:val="24"/>
+        </w:rPr>
+        <w:t xml:space="preserve">1.8.5 </w:t>
+      </w:r>
+      <w:r>
+        <w:rPr>
+          <w:rFonts w:ascii="Times New Roman" w:hAnsi="Times New Roman" w:cs="Times New Roman"/>
+          <w:b/>
+          <w:color w:val="auto"/>
+          <w:sz w:val="24"/>
+          <w:szCs w:val="24"/>
+        </w:rPr>
+        <w:t>Hospital and Medical Facilities:</w:t>
+      </w:r>
+    </w:p>
+    <w:p>
+      <w:pPr>
+        <w:spacing w:line="360" w:lineRule="auto"/>
+        <w:jc w:val="both"/>
+        <w:rPr>
+          <w:rFonts w:ascii="Times New Roman" w:hAnsi="Times New Roman"/>
+          <w:sz w:val="24"/>
+          <w:szCs w:val="24"/>
+        </w:rPr>
+      </w:pPr>
+      <w:r>
+        <w:rPr>
+          <w:rFonts w:ascii="Times New Roman" w:hAnsi="Times New Roman"/>
+          <w:sz w:val="24"/>
+          <w:szCs w:val="24"/>
+        </w:rPr>
+        <w:t>The project will feature information about hospitals. Users will be able to access</w:t>
+      </w:r>
+      <w:r>
+        <w:rPr>
+          <w:rFonts w:ascii="Times New Roman" w:hAnsi="Times New Roman"/>
+          <w:sz w:val="24"/>
+          <w:szCs w:val="24"/>
+        </w:rPr>
+        <w:t xml:space="preserve"> hospitals location, hotel description</w:t>
+      </w:r>
+      <w:r>
+        <w:rPr>
+          <w:rFonts w:ascii="Times New Roman" w:hAnsi="Times New Roman"/>
+          <w:sz w:val="24"/>
+          <w:szCs w:val="24"/>
+        </w:rPr>
+        <w:t>. This information will ensure the safety and well-being of travelers during their visit to the Hazara region.</w:t>
+      </w:r>
+    </w:p>
+    <w:p>
+      <w:pPr>
+        <w:pStyle w:val="Heading2"/>
+        <w:spacing w:line="360" w:lineRule="auto"/>
+        <w:rPr>
+          <w:rFonts w:ascii="Times New Roman" w:hAnsi="Times New Roman" w:cs="Times New Roman"/>
+          <w:b/>
+          <w:color w:val="auto"/>
+          <w:sz w:val="24"/>
+          <w:szCs w:val="24"/>
+        </w:rPr>
+      </w:pPr>
+      <w:r>
+        <w:rPr>
+          <w:rFonts w:ascii="Times New Roman" w:hAnsi="Times New Roman" w:cs="Times New Roman"/>
+          <w:b/>
+          <w:color w:val="auto"/>
+          <w:sz w:val="24"/>
+          <w:szCs w:val="24"/>
+        </w:rPr>
+        <w:t xml:space="preserve">1.8.6 </w:t>
+      </w:r>
+      <w:r>
+        <w:rPr>
+          <w:rFonts w:ascii="Times New Roman" w:hAnsi="Times New Roman" w:cs="Times New Roman"/>
+          <w:b/>
+          <w:color w:val="auto"/>
+          <w:sz w:val="24"/>
+          <w:szCs w:val="24"/>
+        </w:rPr>
+        <w:t>User Interaction and Experience:</w:t>
+      </w:r>
+    </w:p>
+    <w:p>
+      <w:pPr>
+        <w:spacing w:line="360" w:lineRule="auto"/>
+        <w:jc w:val="both"/>
+        <w:rPr>
+          <w:rFonts w:ascii="Times New Roman" w:hAnsi="Times New Roman"/>
+          <w:sz w:val="24"/>
+          <w:szCs w:val="24"/>
+        </w:rPr>
+      </w:pPr>
+      <w:r>
+        <w:rPr>
+          <w:rFonts w:ascii="Times New Roman" w:hAnsi="Times New Roman"/>
+          <w:sz w:val="24"/>
+          <w:szCs w:val="24"/>
+        </w:rPr>
+        <w:t>The app will focus on providing a seamless and interactive user experience. It will feature user-generated content sections, allowing travelers to share their experiences, pictures, and recommendations. Users will also have the ability to provide feedback and ratings for tourist spots, hotels, and hospitals, enhancing the overall community engagement.</w:t>
+      </w:r>
+    </w:p>
+    <w:p>
+      <w:pPr>
+        <w:spacing w:line="360" w:lineRule="auto"/>
+        <w:jc w:val="both"/>
+        <w:rPr>
+          <w:rFonts w:ascii="Times New Roman" w:hAnsi="Times New Roman"/>
+          <w:sz w:val="24"/>
+          <w:szCs w:val="24"/>
+        </w:rPr>
+      </w:pPr>
+      <w:r>
+        <w:rPr>
+          <w:rFonts w:ascii="Times New Roman" w:hAnsi="Times New Roman"/>
+          <w:sz w:val="24"/>
+          <w:szCs w:val="24"/>
+        </w:rPr>
+        <w:t>The scope of this project is centered around catering to the specific needs of tourists visiting the Hazara region. By providing comprehensive information, interactive maps, and user-friendlyinterfaces, the project aims to revolutionize the way tourists plan, explore, and enjoy their travels in the region.</w:t>
       </w:r>
     </w:p>
     <w:p>
@@ -7006,36 +7439,37 @@
           <w:sz w:val="28"/>
           <w:szCs w:val="28"/>
         </w:rPr>
-        <w:t xml:space="preserve">1.8 </w:t>
-      </w:r>
-      <w:r>
-        <w:rPr>
-          <w:rFonts w:ascii="Times New Roman" w:hAnsi="Times New Roman" w:cs="Times New Roman"/>
-          <w:b/>
-          <w:color w:val="auto"/>
-          <w:sz w:val="28"/>
-          <w:szCs w:val="28"/>
-        </w:rPr>
-        <w:t>Scope of the Project:</w:t>
-      </w:r>
-    </w:p>
-    <w:p>
-      <w:pPr>
-        <w:spacing w:line="360" w:lineRule="auto"/>
-        <w:jc w:val="both"/>
-        <w:rPr>
-          <w:rFonts w:ascii="Times New Roman" w:hAnsi="Times New Roman"/>
-          <w:sz w:val="24"/>
-          <w:szCs w:val="24"/>
-        </w:rPr>
-      </w:pPr>
-      <w:r>
-        <w:rPr>
-          <w:rFonts w:ascii="Times New Roman" w:hAnsi="Times New Roman"/>
-          <w:sz w:val="24"/>
-          <w:szCs w:val="24"/>
-        </w:rPr>
-        <w:t>The scope of this tourism project encompasses the development and implementation of a comprehensive mobile application and web app specifically designed for tourists visiting the Hazara region in Pakistan. The project aims to provide a user-friendly platform that offers essential information and services to enhance the overall travel experience. The key aspects of the project's scope include:</w:t>
+        <w:lastRenderedPageBreak/>
+        <w:t xml:space="preserve">1.9 </w:t>
+      </w:r>
+      <w:r>
+        <w:rPr>
+          <w:rFonts w:ascii="Times New Roman" w:hAnsi="Times New Roman" w:cs="Times New Roman"/>
+          <w:b/>
+          <w:color w:val="auto"/>
+          <w:sz w:val="28"/>
+          <w:szCs w:val="28"/>
+        </w:rPr>
+        <w:t>Feasibility:</w:t>
+      </w:r>
+    </w:p>
+    <w:p>
+      <w:pPr>
+        <w:spacing w:line="360" w:lineRule="auto"/>
+        <w:jc w:val="both"/>
+        <w:rPr>
+          <w:rFonts w:ascii="Times New Roman" w:hAnsi="Times New Roman"/>
+          <w:sz w:val="24"/>
+          <w:szCs w:val="24"/>
+        </w:rPr>
+      </w:pPr>
+      <w:r>
+        <w:rPr>
+          <w:rFonts w:ascii="Times New Roman" w:hAnsi="Times New Roman"/>
+          <w:sz w:val="24"/>
+          <w:szCs w:val="24"/>
+        </w:rPr>
+        <w:t>A feasibility study is essential to evaluate the viability and potential success of a project. In the context of tourism project, let's assess its feasibility based on the following factors:</w:t>
       </w:r>
     </w:p>
     <w:p>
@@ -7058,46 +7492,26 @@
           <w:sz w:val="24"/>
           <w:szCs w:val="24"/>
         </w:rPr>
-        <w:t xml:space="preserve">1.8.1 </w:t>
-      </w:r>
-      <w:r>
-        <w:rPr>
-          <w:rFonts w:ascii="Times New Roman" w:hAnsi="Times New Roman" w:cs="Times New Roman"/>
-          <w:b/>
-          <w:color w:val="auto"/>
-          <w:sz w:val="24"/>
-          <w:szCs w:val="24"/>
-        </w:rPr>
-        <w:t xml:space="preserve">Mobile </w:t>
-      </w:r>
-      <w:r>
-        <w:rPr>
-          <w:rFonts w:ascii="Times New Roman" w:hAnsi="Times New Roman" w:cs="Times New Roman"/>
-          <w:b/>
-          <w:color w:val="auto"/>
-          <w:sz w:val="24"/>
-          <w:szCs w:val="24"/>
-        </w:rPr>
-        <w:t>Application:</w:t>
-      </w:r>
-    </w:p>
-    <w:p>
-      <w:pPr>
-        <w:spacing w:line="360" w:lineRule="auto"/>
-        <w:jc w:val="both"/>
-        <w:rPr>
-          <w:rFonts w:ascii="Times New Roman" w:hAnsi="Times New Roman"/>
-          <w:sz w:val="24"/>
-          <w:szCs w:val="24"/>
-        </w:rPr>
-      </w:pPr>
-      <w:r>
-        <w:rPr>
-          <w:rFonts w:ascii="Times New Roman" w:hAnsi="Times New Roman"/>
-          <w:sz w:val="24"/>
-          <w:szCs w:val="24"/>
-        </w:rPr>
-        <w:t>The mobile application will be developed for Android devices, catering to a wide range of users. It will serve as the primary interface for tourists to access information about tourist spots, hotels, hospitals, and other essential services. The app will feature a user-friendly design, intuitive navigation, and interactive maps to facilitate easy exploration and planning.</w:t>
+        <w:t>1.9.1 Technical Feasibility:</w:t>
+      </w:r>
+    </w:p>
+    <w:p>
+      <w:pPr>
+        <w:spacing w:line="360" w:lineRule="auto"/>
+        <w:jc w:val="both"/>
+        <w:rPr>
+          <w:rFonts w:ascii="Times New Roman" w:hAnsi="Times New Roman"/>
+          <w:sz w:val="24"/>
+          <w:szCs w:val="24"/>
+        </w:rPr>
+      </w:pPr>
+      <w:r>
+        <w:rPr>
+          <w:rFonts w:ascii="Times New Roman" w:hAnsi="Times New Roman"/>
+          <w:sz w:val="24"/>
+          <w:szCs w:val="24"/>
+        </w:rPr>
+        <w:t>The project involves the development of a mobile application and web app, utilizing technologies such as Android development, Firebase backend, Google APIs, and integration of various services. These technologies are widely used, well-documented, and supported, ensuring technical feasibility. The availability of skilled developers and resources further supports the technical feasibility of the project.</w:t>
       </w:r>
     </w:p>
     <w:p>
@@ -7120,36 +7534,121 @@
           <w:sz w:val="24"/>
           <w:szCs w:val="24"/>
         </w:rPr>
-        <w:t xml:space="preserve">1.8.2 </w:t>
-      </w:r>
-      <w:r>
-        <w:rPr>
-          <w:rFonts w:ascii="Times New Roman" w:hAnsi="Times New Roman" w:cs="Times New Roman"/>
-          <w:b/>
-          <w:color w:val="auto"/>
-          <w:sz w:val="24"/>
-          <w:szCs w:val="24"/>
-        </w:rPr>
-        <w:t>Web Application:</w:t>
-      </w:r>
-    </w:p>
-    <w:p>
-      <w:pPr>
-        <w:spacing w:line="360" w:lineRule="auto"/>
-        <w:jc w:val="both"/>
-        <w:rPr>
-          <w:rFonts w:ascii="Times New Roman" w:hAnsi="Times New Roman"/>
-          <w:sz w:val="24"/>
-          <w:szCs w:val="24"/>
-        </w:rPr>
-      </w:pPr>
-      <w:r>
-        <w:rPr>
-          <w:rFonts w:ascii="Times New Roman" w:hAnsi="Times New Roman"/>
-          <w:sz w:val="24"/>
-          <w:szCs w:val="24"/>
-        </w:rPr>
-        <w:t xml:space="preserve">The web app will be developed to complement the mobile application and serve as an administration tool. It will enable app administrators to manage and update the database, including adding and removing tourist spots, hotels, and hospitals. The web app will </w:t>
+        <w:t>1.9.2 Economic Feasibility:</w:t>
+      </w:r>
+    </w:p>
+    <w:p>
+      <w:pPr>
+        <w:spacing w:line="360" w:lineRule="auto"/>
+        <w:jc w:val="both"/>
+        <w:rPr>
+          <w:rFonts w:ascii="Times New Roman" w:hAnsi="Times New Roman"/>
+          <w:sz w:val="24"/>
+          <w:szCs w:val="24"/>
+        </w:rPr>
+      </w:pPr>
+      <w:r>
+        <w:rPr>
+          <w:rFonts w:ascii="Times New Roman" w:hAnsi="Times New Roman"/>
+          <w:sz w:val="24"/>
+          <w:szCs w:val="24"/>
+        </w:rPr>
+        <w:t>The economic feasibility of the project primarily depends on the potential return on investment (ROI) and revenue generation. The tourism industry in the Hazara region has significant potential, with a growing number of tourists visiting the area. By offering a comprehensive and user-friendly platform, the project can attract a large user base and potentially generate revenue through partnerships with hotels, advertisements, or premium services. Conducting a thorough market analysis and revenue projection can provide a clearer picture of the project's economic feasibility.</w:t>
+      </w:r>
+    </w:p>
+    <w:p>
+      <w:pPr>
+        <w:pStyle w:val="Heading2"/>
+        <w:spacing w:line="360" w:lineRule="auto"/>
+        <w:rPr>
+          <w:rFonts w:ascii="Times New Roman" w:hAnsi="Times New Roman" w:cs="Times New Roman"/>
+          <w:b/>
+          <w:color w:val="auto"/>
+          <w:sz w:val="24"/>
+          <w:szCs w:val="24"/>
+        </w:rPr>
+      </w:pPr>
+      <w:r>
+        <w:rPr>
+          <w:rFonts w:ascii="Times New Roman" w:hAnsi="Times New Roman" w:cs="Times New Roman"/>
+          <w:b/>
+          <w:color w:val="auto"/>
+          <w:sz w:val="24"/>
+          <w:szCs w:val="24"/>
+        </w:rPr>
+        <w:t>1.9.3 Operational Feasibility</w:t>
+      </w:r>
+    </w:p>
+    <w:p>
+      <w:pPr>
+        <w:spacing w:line="360" w:lineRule="auto"/>
+        <w:jc w:val="both"/>
+        <w:rPr>
+          <w:rFonts w:ascii="Times New Roman" w:hAnsi="Times New Roman"/>
+          <w:b/>
+          <w:sz w:val="24"/>
+          <w:szCs w:val="24"/>
+        </w:rPr>
+      </w:pPr>
+      <w:r>
+        <w:rPr>
+          <w:rFonts w:ascii="Times New Roman" w:hAnsi="Times New Roman"/>
+          <w:sz w:val="24"/>
+          <w:szCs w:val="24"/>
+        </w:rPr>
+        <w:t>Operational feasibility focuses on the project's practicality and ease of implementation. The project involves the development of a mobile application and web app, along with the integration of various services. The availability of skilled developers and the use of established technologies make the implementation process feasible. Additionally, the project can leverage existing databases and APIs for information and services, reducing the need for extensive data collection and management.</w:t>
+      </w:r>
+    </w:p>
+    <w:p>
+      <w:pPr>
+        <w:pStyle w:val="Heading2"/>
+        <w:spacing w:line="360" w:lineRule="auto"/>
+        <w:rPr>
+          <w:rFonts w:ascii="Times New Roman" w:eastAsia="Times New Roman" w:hAnsi="Times New Roman" w:cs="Times New Roman"/>
+          <w:b/>
+          <w:color w:val="auto"/>
+          <w:sz w:val="24"/>
+          <w:szCs w:val="24"/>
+        </w:rPr>
+      </w:pPr>
+      <w:r>
+        <w:rPr>
+          <w:rFonts w:ascii="Times New Roman" w:eastAsia="Times New Roman" w:hAnsi="Times New Roman" w:cs="Times New Roman"/>
+          <w:b/>
+          <w:color w:val="auto"/>
+          <w:sz w:val="24"/>
+          <w:szCs w:val="24"/>
+        </w:rPr>
+        <w:t xml:space="preserve">1.9.4 </w:t>
+      </w:r>
+      <w:r>
+        <w:rPr>
+          <w:rFonts w:ascii="Times New Roman" w:eastAsia="Times New Roman" w:hAnsi="Times New Roman" w:cs="Times New Roman"/>
+          <w:b/>
+          <w:color w:val="auto"/>
+          <w:sz w:val="24"/>
+          <w:szCs w:val="24"/>
+        </w:rPr>
+        <w:t>Legal and Ethical Feasibility:</w:t>
+      </w:r>
+    </w:p>
+    <w:p>
+      <w:pPr>
+        <w:spacing w:line="360" w:lineRule="auto"/>
+        <w:jc w:val="both"/>
+        <w:rPr>
+          <w:rFonts w:ascii="Times New Roman" w:hAnsi="Times New Roman"/>
+          <w:sz w:val="24"/>
+          <w:szCs w:val="24"/>
+        </w:rPr>
+      </w:pPr>
+      <w:r>
+        <w:rPr>
+          <w:rFonts w:ascii="Times New Roman" w:hAnsi="Times New Roman"/>
+          <w:sz w:val="24"/>
+          <w:szCs w:val="24"/>
+        </w:rPr>
+        <w:t xml:space="preserve">When developing a tourism app, it is essential to consider legal and ethical factors. This includes ensuring compliance with data protection regulations, respecting user privacy, and obtaining necessary permissions for using third-party services or data. By adhering to </w:t>
       </w:r>
       <w:r>
         <w:rPr>
@@ -7158,499 +7657,25 @@
           <w:szCs w:val="24"/>
         </w:rPr>
         <w:lastRenderedPageBreak/>
-        <w:t>ensure real-time updates, allowing users to access the latest information and enhancing the app's dynamism.</w:t>
-      </w:r>
-    </w:p>
-    <w:p>
-      <w:pPr>
-        <w:pStyle w:val="Heading2"/>
-        <w:spacing w:line="360" w:lineRule="auto"/>
-        <w:rPr>
-          <w:rFonts w:ascii="Times New Roman" w:hAnsi="Times New Roman" w:cs="Times New Roman"/>
-          <w:b/>
-          <w:color w:val="auto"/>
-          <w:sz w:val="24"/>
-          <w:szCs w:val="24"/>
-        </w:rPr>
-      </w:pPr>
-      <w:r>
-        <w:rPr>
-          <w:rFonts w:ascii="Times New Roman" w:hAnsi="Times New Roman" w:cs="Times New Roman"/>
-          <w:b/>
-          <w:color w:val="auto"/>
-          <w:sz w:val="24"/>
-          <w:szCs w:val="24"/>
-        </w:rPr>
-        <w:t xml:space="preserve">1.8.3 </w:t>
-      </w:r>
-      <w:r>
-        <w:rPr>
-          <w:rFonts w:ascii="Times New Roman" w:hAnsi="Times New Roman" w:cs="Times New Roman"/>
-          <w:b/>
-          <w:color w:val="auto"/>
-          <w:sz w:val="24"/>
-          <w:szCs w:val="24"/>
-        </w:rPr>
-        <w:t>Tourist Spot Information:</w:t>
-      </w:r>
-    </w:p>
-    <w:p>
-      <w:pPr>
-        <w:spacing w:line="360" w:lineRule="auto"/>
-        <w:jc w:val="both"/>
-        <w:rPr>
-          <w:rFonts w:ascii="Times New Roman" w:hAnsi="Times New Roman"/>
-          <w:sz w:val="24"/>
-          <w:szCs w:val="24"/>
-        </w:rPr>
-      </w:pPr>
-      <w:r>
-        <w:rPr>
-          <w:rFonts w:ascii="Times New Roman" w:hAnsi="Times New Roman"/>
-          <w:sz w:val="24"/>
-          <w:szCs w:val="24"/>
-        </w:rPr>
-        <w:t>The project will include a comprehensive database of tourist spots in the Hazara region. Each tourist spot will have detailed information, including descriptions, images, location coordinates, and visitor reviews. Users will be able to explore various tourist spots, view their attractions, and plan their itineraries accordingly.</w:t>
-      </w:r>
-    </w:p>
-    <w:p>
-      <w:pPr>
-        <w:pStyle w:val="Heading2"/>
-        <w:spacing w:line="360" w:lineRule="auto"/>
-        <w:rPr>
-          <w:rFonts w:ascii="Times New Roman" w:hAnsi="Times New Roman" w:cs="Times New Roman"/>
-          <w:b/>
-          <w:color w:val="auto"/>
-          <w:sz w:val="24"/>
-          <w:szCs w:val="24"/>
-        </w:rPr>
-      </w:pPr>
-      <w:r>
-        <w:rPr>
-          <w:rFonts w:ascii="Times New Roman" w:hAnsi="Times New Roman" w:cs="Times New Roman"/>
-          <w:b/>
-          <w:color w:val="auto"/>
-          <w:sz w:val="24"/>
-          <w:szCs w:val="24"/>
-        </w:rPr>
-        <w:t>1.8.4 Hotel and Accommodation Details:</w:t>
-      </w:r>
-    </w:p>
-    <w:p>
-      <w:pPr>
-        <w:spacing w:line="360" w:lineRule="auto"/>
-        <w:jc w:val="both"/>
-        <w:rPr>
-          <w:rFonts w:ascii="Times New Roman" w:hAnsi="Times New Roman"/>
-          <w:sz w:val="24"/>
-          <w:szCs w:val="24"/>
-        </w:rPr>
-      </w:pPr>
-      <w:r>
-        <w:rPr>
-          <w:rFonts w:ascii="Times New Roman" w:hAnsi="Times New Roman"/>
-          <w:sz w:val="24"/>
-          <w:szCs w:val="24"/>
-        </w:rPr>
-        <w:t>The app will provide information about different hotels in the Hazara region. Users will be able to access details such as pri</w:t>
-      </w:r>
-      <w:r>
-        <w:rPr>
-          <w:rFonts w:ascii="Times New Roman" w:hAnsi="Times New Roman"/>
-          <w:sz w:val="24"/>
-          <w:szCs w:val="24"/>
-        </w:rPr>
-        <w:t xml:space="preserve">cing, hotel name, description and pictures. </w:t>
-      </w:r>
-    </w:p>
-    <w:p>
-      <w:pPr>
-        <w:pStyle w:val="Heading2"/>
-        <w:spacing w:line="360" w:lineRule="auto"/>
-        <w:rPr>
-          <w:rFonts w:ascii="Times New Roman" w:hAnsi="Times New Roman" w:cs="Times New Roman"/>
-          <w:b/>
-          <w:color w:val="auto"/>
-          <w:sz w:val="24"/>
-          <w:szCs w:val="24"/>
-        </w:rPr>
-      </w:pPr>
-      <w:r>
-        <w:rPr>
-          <w:rFonts w:ascii="Times New Roman" w:hAnsi="Times New Roman" w:cs="Times New Roman"/>
-          <w:b/>
-          <w:color w:val="auto"/>
-          <w:sz w:val="24"/>
-          <w:szCs w:val="24"/>
-        </w:rPr>
-        <w:t xml:space="preserve">1.8.5 </w:t>
-      </w:r>
-      <w:r>
-        <w:rPr>
-          <w:rFonts w:ascii="Times New Roman" w:hAnsi="Times New Roman" w:cs="Times New Roman"/>
-          <w:b/>
-          <w:color w:val="auto"/>
-          <w:sz w:val="24"/>
-          <w:szCs w:val="24"/>
-        </w:rPr>
-        <w:t>Hospital and Medical Facilities:</w:t>
-      </w:r>
-    </w:p>
-    <w:p>
-      <w:pPr>
-        <w:spacing w:line="360" w:lineRule="auto"/>
-        <w:jc w:val="both"/>
-        <w:rPr>
-          <w:rFonts w:ascii="Times New Roman" w:hAnsi="Times New Roman"/>
-          <w:sz w:val="24"/>
-          <w:szCs w:val="24"/>
-        </w:rPr>
-      </w:pPr>
-      <w:r>
-        <w:rPr>
-          <w:rFonts w:ascii="Times New Roman" w:hAnsi="Times New Roman"/>
-          <w:sz w:val="24"/>
-          <w:szCs w:val="24"/>
-        </w:rPr>
-        <w:t>The project will feature information about hospitals. Users will be able to access</w:t>
-      </w:r>
-      <w:r>
-        <w:rPr>
-          <w:rFonts w:ascii="Times New Roman" w:hAnsi="Times New Roman"/>
-          <w:sz w:val="24"/>
-          <w:szCs w:val="24"/>
-        </w:rPr>
-        <w:t xml:space="preserve"> hospitals location, hotel description</w:t>
-      </w:r>
-      <w:r>
-        <w:rPr>
-          <w:rFonts w:ascii="Times New Roman" w:hAnsi="Times New Roman"/>
-          <w:sz w:val="24"/>
-          <w:szCs w:val="24"/>
-        </w:rPr>
-        <w:t>. This information will ensure the safety and well-being of travelers during their visit to the Hazara region.</w:t>
-      </w:r>
-    </w:p>
-    <w:p>
-      <w:pPr>
-        <w:pStyle w:val="Heading2"/>
-        <w:spacing w:line="360" w:lineRule="auto"/>
-        <w:rPr>
-          <w:rFonts w:ascii="Times New Roman" w:hAnsi="Times New Roman" w:cs="Times New Roman"/>
-          <w:b/>
-          <w:color w:val="auto"/>
-          <w:sz w:val="24"/>
-          <w:szCs w:val="24"/>
-        </w:rPr>
-      </w:pPr>
-      <w:r>
-        <w:rPr>
-          <w:rFonts w:ascii="Times New Roman" w:hAnsi="Times New Roman" w:cs="Times New Roman"/>
-          <w:b/>
-          <w:color w:val="auto"/>
-          <w:sz w:val="24"/>
-          <w:szCs w:val="24"/>
-        </w:rPr>
-        <w:t xml:space="preserve">1.8.6 </w:t>
-      </w:r>
-      <w:r>
-        <w:rPr>
-          <w:rFonts w:ascii="Times New Roman" w:hAnsi="Times New Roman" w:cs="Times New Roman"/>
-          <w:b/>
-          <w:color w:val="auto"/>
-          <w:sz w:val="24"/>
-          <w:szCs w:val="24"/>
-        </w:rPr>
-        <w:t>User Interaction and Experience:</w:t>
-      </w:r>
-    </w:p>
-    <w:p>
-      <w:pPr>
-        <w:spacing w:line="360" w:lineRule="auto"/>
-        <w:jc w:val="both"/>
-        <w:rPr>
-          <w:rFonts w:ascii="Times New Roman" w:hAnsi="Times New Roman"/>
-          <w:sz w:val="24"/>
-          <w:szCs w:val="24"/>
-        </w:rPr>
-      </w:pPr>
-      <w:r>
-        <w:rPr>
-          <w:rFonts w:ascii="Times New Roman" w:hAnsi="Times New Roman"/>
-          <w:sz w:val="24"/>
-          <w:szCs w:val="24"/>
-        </w:rPr>
-        <w:t>The app will focus on providing a seamless and interactive user experience. It will feature user-generated content sections, allowing travelers to share their experiences, pictures, and recommendations. Users will also have the ability to provide feedback and ratings for tourist spots, hotels, and hospitals, enhancing the overall community engagement.</w:t>
-      </w:r>
-    </w:p>
-    <w:p>
-      <w:pPr>
-        <w:spacing w:line="360" w:lineRule="auto"/>
-        <w:jc w:val="both"/>
-        <w:rPr>
-          <w:rFonts w:ascii="Times New Roman" w:hAnsi="Times New Roman"/>
-          <w:sz w:val="24"/>
-          <w:szCs w:val="24"/>
-        </w:rPr>
-      </w:pPr>
-      <w:r>
-        <w:rPr>
-          <w:rFonts w:ascii="Times New Roman" w:hAnsi="Times New Roman"/>
-          <w:sz w:val="24"/>
-          <w:szCs w:val="24"/>
-        </w:rPr>
-        <w:t>The scope of this project is centered around catering to the specific needs of tourists visiting the Hazara region. By providing comprehensive information, interactive maps, and user-friendlyinterfaces, the project aims to revolutionize the way tourists plan, explore, and enjoy their travels in the region.</w:t>
-      </w:r>
-    </w:p>
-    <w:p>
-      <w:pPr>
-        <w:pStyle w:val="Heading1"/>
-        <w:spacing w:line="360" w:lineRule="auto"/>
-        <w:rPr>
-          <w:rFonts w:ascii="Times New Roman" w:hAnsi="Times New Roman" w:cs="Times New Roman"/>
-          <w:b/>
-          <w:color w:val="auto"/>
-          <w:sz w:val="28"/>
-          <w:szCs w:val="28"/>
-        </w:rPr>
-      </w:pPr>
-      <w:r>
-        <w:rPr>
-          <w:rFonts w:ascii="Times New Roman" w:hAnsi="Times New Roman" w:cs="Times New Roman"/>
-          <w:b/>
-          <w:color w:val="auto"/>
-          <w:sz w:val="28"/>
-          <w:szCs w:val="28"/>
-        </w:rPr>
-        <w:t xml:space="preserve">1.9 </w:t>
-      </w:r>
-      <w:r>
-        <w:rPr>
-          <w:rFonts w:ascii="Times New Roman" w:hAnsi="Times New Roman" w:cs="Times New Roman"/>
-          <w:b/>
-          <w:color w:val="auto"/>
-          <w:sz w:val="28"/>
-          <w:szCs w:val="28"/>
-        </w:rPr>
-        <w:t>Feasibility:</w:t>
-      </w:r>
-    </w:p>
-    <w:p>
-      <w:pPr>
-        <w:spacing w:line="360" w:lineRule="auto"/>
-        <w:jc w:val="both"/>
-        <w:rPr>
-          <w:rFonts w:ascii="Times New Roman" w:hAnsi="Times New Roman"/>
-          <w:sz w:val="24"/>
-          <w:szCs w:val="24"/>
-        </w:rPr>
-      </w:pPr>
-      <w:r>
-        <w:rPr>
-          <w:rFonts w:ascii="Times New Roman" w:hAnsi="Times New Roman"/>
-          <w:sz w:val="24"/>
-          <w:szCs w:val="24"/>
-        </w:rPr>
-        <w:t>A feasibility study is essential to evaluate the viability and potential success of a project. In the context of tourism project, let's assess its feasibility based on the following factors:</w:t>
-      </w:r>
-    </w:p>
-    <w:p>
-      <w:pPr>
-        <w:pStyle w:val="Heading2"/>
-        <w:spacing w:line="360" w:lineRule="auto"/>
-        <w:rPr>
-          <w:rFonts w:ascii="Times New Roman" w:hAnsi="Times New Roman" w:cs="Times New Roman"/>
-          <w:b/>
-          <w:color w:val="auto"/>
-          <w:sz w:val="24"/>
-          <w:szCs w:val="24"/>
-        </w:rPr>
-      </w:pPr>
-      <w:r>
-        <w:rPr>
-          <w:rFonts w:ascii="Times New Roman" w:hAnsi="Times New Roman" w:cs="Times New Roman"/>
-          <w:b/>
-          <w:color w:val="auto"/>
-          <w:sz w:val="24"/>
-          <w:szCs w:val="24"/>
-        </w:rPr>
-        <w:lastRenderedPageBreak/>
-        <w:t>1.9.1 Technical Feasibility:</w:t>
-      </w:r>
-    </w:p>
-    <w:p>
-      <w:pPr>
-        <w:spacing w:line="360" w:lineRule="auto"/>
-        <w:jc w:val="both"/>
-        <w:rPr>
-          <w:rFonts w:ascii="Times New Roman" w:hAnsi="Times New Roman"/>
-          <w:sz w:val="24"/>
-          <w:szCs w:val="24"/>
-        </w:rPr>
-      </w:pPr>
-      <w:r>
-        <w:rPr>
-          <w:rFonts w:ascii="Times New Roman" w:hAnsi="Times New Roman"/>
-          <w:sz w:val="24"/>
-          <w:szCs w:val="24"/>
-        </w:rPr>
-        <w:t>The project involves the development of a mobile application and web app, utilizing technologies such as Android development, Firebase backend, Google APIs, and integration of various services. These technologies are widely used, well-documented, and supported, ensuring technical feasibility. The availability of skilled developers and resources further supports the technical feasibility of the project.</w:t>
-      </w:r>
-    </w:p>
-    <w:p>
-      <w:pPr>
-        <w:pStyle w:val="Heading2"/>
-        <w:spacing w:line="360" w:lineRule="auto"/>
-        <w:rPr>
-          <w:rFonts w:ascii="Times New Roman" w:hAnsi="Times New Roman" w:cs="Times New Roman"/>
-          <w:b/>
-          <w:color w:val="auto"/>
-          <w:sz w:val="24"/>
-          <w:szCs w:val="24"/>
-        </w:rPr>
-      </w:pPr>
-      <w:r>
-        <w:rPr>
-          <w:rFonts w:ascii="Times New Roman" w:hAnsi="Times New Roman" w:cs="Times New Roman"/>
-          <w:b/>
-          <w:color w:val="auto"/>
-          <w:sz w:val="24"/>
-          <w:szCs w:val="24"/>
-        </w:rPr>
-        <w:t>1.9.2 Economic Feasibility:</w:t>
-      </w:r>
-    </w:p>
-    <w:p>
-      <w:pPr>
-        <w:spacing w:line="360" w:lineRule="auto"/>
-        <w:jc w:val="both"/>
-        <w:rPr>
-          <w:rFonts w:ascii="Times New Roman" w:hAnsi="Times New Roman"/>
-          <w:sz w:val="24"/>
-          <w:szCs w:val="24"/>
-        </w:rPr>
-      </w:pPr>
-      <w:r>
-        <w:rPr>
-          <w:rFonts w:ascii="Times New Roman" w:hAnsi="Times New Roman"/>
-          <w:sz w:val="24"/>
-          <w:szCs w:val="24"/>
-        </w:rPr>
-        <w:t>The economic feasibility of the project primarily depends on the potential return on investment (ROI) and revenue generation. The tourism industry in the Hazara region has significant potential, with a growing number of tourists visiting the area. By offering a comprehensive and user-friendly platform, the project can attract a large user base and potentially generate revenue through partnerships with hotels, advertisements, or premium services. Conducting a thorough market analysis and revenue projection can provide a clearer picture of the project's economic feasibility.</w:t>
-      </w:r>
-    </w:p>
-    <w:p>
-      <w:pPr>
-        <w:pStyle w:val="Heading2"/>
-        <w:spacing w:line="360" w:lineRule="auto"/>
-        <w:rPr>
-          <w:rFonts w:ascii="Times New Roman" w:hAnsi="Times New Roman" w:cs="Times New Roman"/>
-          <w:b/>
-          <w:color w:val="auto"/>
-          <w:sz w:val="24"/>
-          <w:szCs w:val="24"/>
-        </w:rPr>
-      </w:pPr>
-      <w:r>
-        <w:rPr>
-          <w:rFonts w:ascii="Times New Roman" w:hAnsi="Times New Roman" w:cs="Times New Roman"/>
-          <w:b/>
-          <w:color w:val="auto"/>
-          <w:sz w:val="24"/>
-          <w:szCs w:val="24"/>
-        </w:rPr>
-        <w:t>1.9.3 Operational Feasibility</w:t>
-      </w:r>
-    </w:p>
-    <w:p>
-      <w:pPr>
-        <w:spacing w:line="360" w:lineRule="auto"/>
-        <w:jc w:val="both"/>
-        <w:rPr>
-          <w:rFonts w:ascii="Times New Roman" w:hAnsi="Times New Roman"/>
-          <w:b/>
-          <w:sz w:val="24"/>
-          <w:szCs w:val="24"/>
-        </w:rPr>
-      </w:pPr>
-      <w:r>
-        <w:rPr>
-          <w:rFonts w:ascii="Times New Roman" w:hAnsi="Times New Roman"/>
-          <w:sz w:val="24"/>
-          <w:szCs w:val="24"/>
-        </w:rPr>
-        <w:t>Operational feasibility focuses on the project's practicality and ease of implementation. The project involves the development of a mobile application and web app, along with the integration of various services. The availability of skilled developers and the use of established technologies make the implementation process feasible. Additionally, the project can leverage existing databases and APIs for information and services, reducing the need for extensive data collection and management.</w:t>
-      </w:r>
-    </w:p>
-    <w:p>
-      <w:pPr>
-        <w:pStyle w:val="Heading2"/>
-        <w:spacing w:line="360" w:lineRule="auto"/>
-        <w:rPr>
-          <w:rFonts w:ascii="Times New Roman" w:eastAsia="Times New Roman" w:hAnsi="Times New Roman" w:cs="Times New Roman"/>
-          <w:b/>
-          <w:color w:val="auto"/>
-          <w:sz w:val="24"/>
-          <w:szCs w:val="24"/>
-        </w:rPr>
-      </w:pPr>
-      <w:r>
-        <w:rPr>
-          <w:rFonts w:ascii="Times New Roman" w:eastAsia="Times New Roman" w:hAnsi="Times New Roman" w:cs="Times New Roman"/>
-          <w:b/>
-          <w:color w:val="auto"/>
-          <w:sz w:val="24"/>
-          <w:szCs w:val="24"/>
-        </w:rPr>
-        <w:t xml:space="preserve">1.9.4 </w:t>
-      </w:r>
-      <w:r>
-        <w:rPr>
-          <w:rFonts w:ascii="Times New Roman" w:eastAsia="Times New Roman" w:hAnsi="Times New Roman" w:cs="Times New Roman"/>
-          <w:b/>
-          <w:color w:val="auto"/>
-          <w:sz w:val="24"/>
-          <w:szCs w:val="24"/>
-        </w:rPr>
-        <w:t>Legal and Ethical Feasibility:</w:t>
-      </w:r>
-    </w:p>
-    <w:p>
-      <w:pPr>
-        <w:spacing w:line="360" w:lineRule="auto"/>
-        <w:jc w:val="both"/>
-        <w:rPr>
-          <w:rFonts w:ascii="Times New Roman" w:hAnsi="Times New Roman"/>
-          <w:sz w:val="24"/>
-          <w:szCs w:val="24"/>
-        </w:rPr>
-      </w:pPr>
-      <w:r>
-        <w:rPr>
-          <w:rFonts w:ascii="Times New Roman" w:hAnsi="Times New Roman"/>
-          <w:sz w:val="24"/>
-          <w:szCs w:val="24"/>
-        </w:rPr>
-        <w:t>When developing a tourism app, it is essential to consider legal and ethical factors. This includes ensuring compliance with data protection regulations, respecting user privacy, and obtaining necessary permissions for using third-party services or data. By adhering to legal and ethical standards, the project can demonstrate its feasibility in terms of meeting regulatory requirements and maintaining user trust.</w:t>
-      </w:r>
-    </w:p>
-    <w:p>
-      <w:pPr>
-        <w:spacing w:line="360" w:lineRule="auto"/>
-        <w:jc w:val="both"/>
-        <w:rPr>
-          <w:rFonts w:ascii="Times New Roman" w:hAnsi="Times New Roman"/>
-          <w:sz w:val="24"/>
-          <w:szCs w:val="24"/>
-        </w:rPr>
-      </w:pPr>
-      <w:r>
-        <w:rPr>
-          <w:rFonts w:ascii="Times New Roman" w:hAnsi="Times New Roman"/>
-          <w:sz w:val="24"/>
-          <w:szCs w:val="24"/>
-        </w:rPr>
-        <w:lastRenderedPageBreak/>
+        <w:t>legal and ethical standards, the project can demonstrate its feasibility in terms of meeting regulatory requirements and maintaining user trust.</w:t>
+      </w:r>
+    </w:p>
+    <w:p>
+      <w:pPr>
+        <w:spacing w:line="360" w:lineRule="auto"/>
+        <w:jc w:val="both"/>
+        <w:rPr>
+          <w:rFonts w:ascii="Times New Roman" w:hAnsi="Times New Roman"/>
+          <w:sz w:val="24"/>
+          <w:szCs w:val="24"/>
+        </w:rPr>
+      </w:pPr>
+      <w:r>
+        <w:rPr>
+          <w:rFonts w:ascii="Times New Roman" w:hAnsi="Times New Roman"/>
+          <w:sz w:val="24"/>
+          <w:szCs w:val="24"/>
+        </w:rPr>
         <w:t>Based on the assessment of technical, economic, operational, and legal/ethical factors, the tourism project shows promising feasibility. However, it is important to conduct further research, market analysis, and validation to assess the project's feasibility in greater detail. This feasibility study serves as an initial assessment and should be complemented by a comprehensive analysis before proceeding with the project implementation.</w:t>
       </w:r>
     </w:p>
@@ -11300,7 +11325,7 @@
                     <a:blip r:embed="rId20" cstate="print">
                       <a:extLst>
                         <a:ext uri="{28A0092B-C50C-407E-A947-70E740481C1C}">
-                          <a14:useLocalDpi xmlns="" xmlns:wpc="http://schemas.microsoft.com/office/word/2010/wordprocessingCanvas" xmlns:mc="http://schemas.openxmlformats.org/markup-compatibility/2006" xmlns:o="urn:schemas-microsoft-com:office:office" xmlns:v="urn:schemas-microsoft-com:vml" xmlns:wp14="http://schemas.microsoft.com/office/word/2010/wordprocessingDrawing" xmlns:w10="urn:schemas-microsoft-com:office:word" xmlns:w="http://schemas.openxmlformats.org/wordprocessingml/2006/main" xmlns:w14="http://schemas.microsoft.com/office/word/2010/wordml" xmlns:w15="http://schemas.microsoft.com/office/word/2012/wordml" xmlns:wpg="http://schemas.microsoft.com/office/word/2010/wordprocessingGroup" xmlns:wpi="http://schemas.microsoft.com/office/word/2010/wordprocessingInk" xmlns:wps="http://schemas.microsoft.com/office/word/2010/wordprocessingShape" xmlns:a14="http://schemas.microsoft.com/office/drawing/2010/main" val="0"/>
+                          <a14:useLocalDpi xmlns:a14="http://schemas.microsoft.com/office/drawing/2010/main" xmlns:wps="http://schemas.microsoft.com/office/word/2010/wordprocessingShape" xmlns:wpi="http://schemas.microsoft.com/office/word/2010/wordprocessingInk" xmlns:wpg="http://schemas.microsoft.com/office/word/2010/wordprocessingGroup" xmlns:w15="http://schemas.microsoft.com/office/word/2012/wordml" xmlns:w14="http://schemas.microsoft.com/office/word/2010/wordml" xmlns:w="http://schemas.openxmlformats.org/wordprocessingml/2006/main" xmlns:w10="urn:schemas-microsoft-com:office:word" xmlns:wp14="http://schemas.microsoft.com/office/word/2010/wordprocessingDrawing" xmlns:v="urn:schemas-microsoft-com:vml" xmlns:o="urn:schemas-microsoft-com:office:office" xmlns:mc="http://schemas.openxmlformats.org/markup-compatibility/2006" xmlns:wpc="http://schemas.microsoft.com/office/word/2010/wordprocessingCanvas" xmlns="" val="0"/>
                         </a:ext>
                       </a:extLst>
                     </a:blip>
@@ -11491,7 +11516,7 @@
                     <a:blip r:embed="rId21">
                       <a:extLst>
                         <a:ext uri="{28A0092B-C50C-407E-A947-70E740481C1C}">
-                          <a14:useLocalDpi xmlns="" xmlns:wpc="http://schemas.microsoft.com/office/word/2010/wordprocessingCanvas" xmlns:mc="http://schemas.openxmlformats.org/markup-compatibility/2006" xmlns:o="urn:schemas-microsoft-com:office:office" xmlns:v="urn:schemas-microsoft-com:vml" xmlns:wp14="http://schemas.microsoft.com/office/word/2010/wordprocessingDrawing" xmlns:w10="urn:schemas-microsoft-com:office:word" xmlns:w="http://schemas.openxmlformats.org/wordprocessingml/2006/main" xmlns:w14="http://schemas.microsoft.com/office/word/2010/wordml" xmlns:w15="http://schemas.microsoft.com/office/word/2012/wordml" xmlns:wpg="http://schemas.microsoft.com/office/word/2010/wordprocessingGroup" xmlns:wpi="http://schemas.microsoft.com/office/word/2010/wordprocessingInk" xmlns:wps="http://schemas.microsoft.com/office/word/2010/wordprocessingShape" xmlns:a14="http://schemas.microsoft.com/office/drawing/2010/main" val="0"/>
+                          <a14:useLocalDpi xmlns:a14="http://schemas.microsoft.com/office/drawing/2010/main" xmlns:wps="http://schemas.microsoft.com/office/word/2010/wordprocessingShape" xmlns:wpi="http://schemas.microsoft.com/office/word/2010/wordprocessingInk" xmlns:wpg="http://schemas.microsoft.com/office/word/2010/wordprocessingGroup" xmlns:w15="http://schemas.microsoft.com/office/word/2012/wordml" xmlns:w14="http://schemas.microsoft.com/office/word/2010/wordml" xmlns:w="http://schemas.openxmlformats.org/wordprocessingml/2006/main" xmlns:w10="urn:schemas-microsoft-com:office:word" xmlns:wp14="http://schemas.microsoft.com/office/word/2010/wordprocessingDrawing" xmlns:v="urn:schemas-microsoft-com:vml" xmlns:o="urn:schemas-microsoft-com:office:office" xmlns:mc="http://schemas.openxmlformats.org/markup-compatibility/2006" xmlns:wpc="http://schemas.microsoft.com/office/word/2010/wordprocessingCanvas" xmlns="" val="0"/>
                         </a:ext>
                       </a:extLst>
                     </a:blip>
@@ -11626,7 +11651,7 @@
                     <a:blip r:embed="rId22" cstate="print">
                       <a:extLst>
                         <a:ext uri="{28A0092B-C50C-407E-A947-70E740481C1C}">
-                          <a14:useLocalDpi xmlns="" xmlns:wpc="http://schemas.microsoft.com/office/word/2010/wordprocessingCanvas" xmlns:mc="http://schemas.openxmlformats.org/markup-compatibility/2006" xmlns:o="urn:schemas-microsoft-com:office:office" xmlns:v="urn:schemas-microsoft-com:vml" xmlns:wp14="http://schemas.microsoft.com/office/word/2010/wordprocessingDrawing" xmlns:w10="urn:schemas-microsoft-com:office:word" xmlns:w="http://schemas.openxmlformats.org/wordprocessingml/2006/main" xmlns:w14="http://schemas.microsoft.com/office/word/2010/wordml" xmlns:w15="http://schemas.microsoft.com/office/word/2012/wordml" xmlns:wpg="http://schemas.microsoft.com/office/word/2010/wordprocessingGroup" xmlns:wpi="http://schemas.microsoft.com/office/word/2010/wordprocessingInk" xmlns:wps="http://schemas.microsoft.com/office/word/2010/wordprocessingShape" xmlns:a14="http://schemas.microsoft.com/office/drawing/2010/main" val="0"/>
+                          <a14:useLocalDpi xmlns:a14="http://schemas.microsoft.com/office/drawing/2010/main" xmlns:wps="http://schemas.microsoft.com/office/word/2010/wordprocessingShape" xmlns:wpi="http://schemas.microsoft.com/office/word/2010/wordprocessingInk" xmlns:wpg="http://schemas.microsoft.com/office/word/2010/wordprocessingGroup" xmlns:w15="http://schemas.microsoft.com/office/word/2012/wordml" xmlns:w14="http://schemas.microsoft.com/office/word/2010/wordml" xmlns:w="http://schemas.openxmlformats.org/wordprocessingml/2006/main" xmlns:w10="urn:schemas-microsoft-com:office:word" xmlns:wp14="http://schemas.microsoft.com/office/word/2010/wordprocessingDrawing" xmlns:v="urn:schemas-microsoft-com:vml" xmlns:o="urn:schemas-microsoft-com:office:office" xmlns:mc="http://schemas.openxmlformats.org/markup-compatibility/2006" xmlns:wpc="http://schemas.microsoft.com/office/word/2010/wordprocessingCanvas" xmlns="" val="0"/>
                         </a:ext>
                       </a:extLst>
                     </a:blip>
@@ -12148,7 +12173,7 @@
                     <a:blip r:embed="rId24" cstate="print">
                       <a:extLst>
                         <a:ext uri="{28A0092B-C50C-407E-A947-70E740481C1C}">
-                          <a14:useLocalDpi xmlns="" xmlns:wpc="http://schemas.microsoft.com/office/word/2010/wordprocessingCanvas" xmlns:mc="http://schemas.openxmlformats.org/markup-compatibility/2006" xmlns:o="urn:schemas-microsoft-com:office:office" xmlns:v="urn:schemas-microsoft-com:vml" xmlns:wp14="http://schemas.microsoft.com/office/word/2010/wordprocessingDrawing" xmlns:w10="urn:schemas-microsoft-com:office:word" xmlns:w="http://schemas.openxmlformats.org/wordprocessingml/2006/main" xmlns:w14="http://schemas.microsoft.com/office/word/2010/wordml" xmlns:w15="http://schemas.microsoft.com/office/word/2012/wordml" xmlns:wpg="http://schemas.microsoft.com/office/word/2010/wordprocessingGroup" xmlns:wpi="http://schemas.microsoft.com/office/word/2010/wordprocessingInk" xmlns:wps="http://schemas.microsoft.com/office/word/2010/wordprocessingShape" xmlns:a14="http://schemas.microsoft.com/office/drawing/2010/main" val="0"/>
+                          <a14:useLocalDpi xmlns:a14="http://schemas.microsoft.com/office/drawing/2010/main" xmlns:wps="http://schemas.microsoft.com/office/word/2010/wordprocessingShape" xmlns:wpi="http://schemas.microsoft.com/office/word/2010/wordprocessingInk" xmlns:wpg="http://schemas.microsoft.com/office/word/2010/wordprocessingGroup" xmlns:w15="http://schemas.microsoft.com/office/word/2012/wordml" xmlns:w14="http://schemas.microsoft.com/office/word/2010/wordml" xmlns:w="http://schemas.openxmlformats.org/wordprocessingml/2006/main" xmlns:w10="urn:schemas-microsoft-com:office:word" xmlns:wp14="http://schemas.microsoft.com/office/word/2010/wordprocessingDrawing" xmlns:v="urn:schemas-microsoft-com:vml" xmlns:o="urn:schemas-microsoft-com:office:office" xmlns:mc="http://schemas.openxmlformats.org/markup-compatibility/2006" xmlns:wpc="http://schemas.microsoft.com/office/word/2010/wordprocessingCanvas" xmlns="" val="0"/>
                         </a:ext>
                       </a:extLst>
                     </a:blip>
@@ -12282,7 +12307,7 @@
                     <a:blip r:embed="rId25" cstate="print">
                       <a:extLst>
                         <a:ext uri="{28A0092B-C50C-407E-A947-70E740481C1C}">
-                          <a14:useLocalDpi xmlns="" xmlns:wpc="http://schemas.microsoft.com/office/word/2010/wordprocessingCanvas" xmlns:mc="http://schemas.openxmlformats.org/markup-compatibility/2006" xmlns:o="urn:schemas-microsoft-com:office:office" xmlns:v="urn:schemas-microsoft-com:vml" xmlns:wp14="http://schemas.microsoft.com/office/word/2010/wordprocessingDrawing" xmlns:w10="urn:schemas-microsoft-com:office:word" xmlns:w="http://schemas.openxmlformats.org/wordprocessingml/2006/main" xmlns:w14="http://schemas.microsoft.com/office/word/2010/wordml" xmlns:w15="http://schemas.microsoft.com/office/word/2012/wordml" xmlns:wpg="http://schemas.microsoft.com/office/word/2010/wordprocessingGroup" xmlns:wpi="http://schemas.microsoft.com/office/word/2010/wordprocessingInk" xmlns:wps="http://schemas.microsoft.com/office/word/2010/wordprocessingShape" xmlns:a14="http://schemas.microsoft.com/office/drawing/2010/main" val="0"/>
+                          <a14:useLocalDpi xmlns:a14="http://schemas.microsoft.com/office/drawing/2010/main" xmlns:wps="http://schemas.microsoft.com/office/word/2010/wordprocessingShape" xmlns:wpi="http://schemas.microsoft.com/office/word/2010/wordprocessingInk" xmlns:wpg="http://schemas.microsoft.com/office/word/2010/wordprocessingGroup" xmlns:w15="http://schemas.microsoft.com/office/word/2012/wordml" xmlns:w14="http://schemas.microsoft.com/office/word/2010/wordml" xmlns:w="http://schemas.openxmlformats.org/wordprocessingml/2006/main" xmlns:w10="urn:schemas-microsoft-com:office:word" xmlns:wp14="http://schemas.microsoft.com/office/word/2010/wordprocessingDrawing" xmlns:v="urn:schemas-microsoft-com:vml" xmlns:o="urn:schemas-microsoft-com:office:office" xmlns:mc="http://schemas.openxmlformats.org/markup-compatibility/2006" xmlns:wpc="http://schemas.microsoft.com/office/word/2010/wordprocessingCanvas" xmlns="" val="0"/>
                         </a:ext>
                       </a:extLst>
                     </a:blip>
@@ -12393,7 +12418,7 @@
                     <a:blip r:embed="rId26" cstate="print">
                       <a:extLst>
                         <a:ext uri="{28A0092B-C50C-407E-A947-70E740481C1C}">
-                          <a14:useLocalDpi xmlns="" xmlns:wpc="http://schemas.microsoft.com/office/word/2010/wordprocessingCanvas" xmlns:mc="http://schemas.openxmlformats.org/markup-compatibility/2006" xmlns:o="urn:schemas-microsoft-com:office:office" xmlns:v="urn:schemas-microsoft-com:vml" xmlns:wp14="http://schemas.microsoft.com/office/word/2010/wordprocessingDrawing" xmlns:w10="urn:schemas-microsoft-com:office:word" xmlns:w="http://schemas.openxmlformats.org/wordprocessingml/2006/main" xmlns:w14="http://schemas.microsoft.com/office/word/2010/wordml" xmlns:w15="http://schemas.microsoft.com/office/word/2012/wordml" xmlns:wpg="http://schemas.microsoft.com/office/word/2010/wordprocessingGroup" xmlns:wpi="http://schemas.microsoft.com/office/word/2010/wordprocessingInk" xmlns:wps="http://schemas.microsoft.com/office/word/2010/wordprocessingShape" xmlns:a14="http://schemas.microsoft.com/office/drawing/2010/main" val="0"/>
+                          <a14:useLocalDpi xmlns:a14="http://schemas.microsoft.com/office/drawing/2010/main" xmlns:wps="http://schemas.microsoft.com/office/word/2010/wordprocessingShape" xmlns:wpi="http://schemas.microsoft.com/office/word/2010/wordprocessingInk" xmlns:wpg="http://schemas.microsoft.com/office/word/2010/wordprocessingGroup" xmlns:w15="http://schemas.microsoft.com/office/word/2012/wordml" xmlns:w14="http://schemas.microsoft.com/office/word/2010/wordml" xmlns:w="http://schemas.openxmlformats.org/wordprocessingml/2006/main" xmlns:w10="urn:schemas-microsoft-com:office:word" xmlns:wp14="http://schemas.microsoft.com/office/word/2010/wordprocessingDrawing" xmlns:v="urn:schemas-microsoft-com:vml" xmlns:o="urn:schemas-microsoft-com:office:office" xmlns:mc="http://schemas.openxmlformats.org/markup-compatibility/2006" xmlns:wpc="http://schemas.microsoft.com/office/word/2010/wordprocessingCanvas" xmlns="" val="0"/>
                         </a:ext>
                       </a:extLst>
                     </a:blip>
@@ -12516,7 +12541,7 @@
                     <a:blip r:embed="rId27" cstate="print">
                       <a:extLst>
                         <a:ext uri="{28A0092B-C50C-407E-A947-70E740481C1C}">
-                          <a14:useLocalDpi xmlns="" xmlns:wpc="http://schemas.microsoft.com/office/word/2010/wordprocessingCanvas" xmlns:mc="http://schemas.openxmlformats.org/markup-compatibility/2006" xmlns:o="urn:schemas-microsoft-com:office:office" xmlns:v="urn:schemas-microsoft-com:vml" xmlns:wp14="http://schemas.microsoft.com/office/word/2010/wordprocessingDrawing" xmlns:w10="urn:schemas-microsoft-com:office:word" xmlns:w="http://schemas.openxmlformats.org/wordprocessingml/2006/main" xmlns:w14="http://schemas.microsoft.com/office/word/2010/wordml" xmlns:w15="http://schemas.microsoft.com/office/word/2012/wordml" xmlns:wpg="http://schemas.microsoft.com/office/word/2010/wordprocessingGroup" xmlns:wpi="http://schemas.microsoft.com/office/word/2010/wordprocessingInk" xmlns:wps="http://schemas.microsoft.com/office/word/2010/wordprocessingShape" xmlns:a14="http://schemas.microsoft.com/office/drawing/2010/main" val="0"/>
+                          <a14:useLocalDpi xmlns:a14="http://schemas.microsoft.com/office/drawing/2010/main" xmlns:wps="http://schemas.microsoft.com/office/word/2010/wordprocessingShape" xmlns:wpi="http://schemas.microsoft.com/office/word/2010/wordprocessingInk" xmlns:wpg="http://schemas.microsoft.com/office/word/2010/wordprocessingGroup" xmlns:w15="http://schemas.microsoft.com/office/word/2012/wordml" xmlns:w14="http://schemas.microsoft.com/office/word/2010/wordml" xmlns:w="http://schemas.openxmlformats.org/wordprocessingml/2006/main" xmlns:w10="urn:schemas-microsoft-com:office:word" xmlns:wp14="http://schemas.microsoft.com/office/word/2010/wordprocessingDrawing" xmlns:v="urn:schemas-microsoft-com:vml" xmlns:o="urn:schemas-microsoft-com:office:office" xmlns:mc="http://schemas.openxmlformats.org/markup-compatibility/2006" xmlns:wpc="http://schemas.microsoft.com/office/word/2010/wordprocessingCanvas" xmlns="" val="0"/>
                         </a:ext>
                       </a:extLst>
                     </a:blip>
@@ -12658,7 +12683,7 @@
                     <a:blip r:embed="rId28" cstate="print">
                       <a:extLst>
                         <a:ext uri="{28A0092B-C50C-407E-A947-70E740481C1C}">
-                          <a14:useLocalDpi xmlns="" xmlns:wpc="http://schemas.microsoft.com/office/word/2010/wordprocessingCanvas" xmlns:mc="http://schemas.openxmlformats.org/markup-compatibility/2006" xmlns:o="urn:schemas-microsoft-com:office:office" xmlns:v="urn:schemas-microsoft-com:vml" xmlns:wp14="http://schemas.microsoft.com/office/word/2010/wordprocessingDrawing" xmlns:w10="urn:schemas-microsoft-com:office:word" xmlns:w="http://schemas.openxmlformats.org/wordprocessingml/2006/main" xmlns:w14="http://schemas.microsoft.com/office/word/2010/wordml" xmlns:w15="http://schemas.microsoft.com/office/word/2012/wordml" xmlns:wpg="http://schemas.microsoft.com/office/word/2010/wordprocessingGroup" xmlns:wpi="http://schemas.microsoft.com/office/word/2010/wordprocessingInk" xmlns:wps="http://schemas.microsoft.com/office/word/2010/wordprocessingShape" xmlns:a14="http://schemas.microsoft.com/office/drawing/2010/main" val="0"/>
+                          <a14:useLocalDpi xmlns:a14="http://schemas.microsoft.com/office/drawing/2010/main" xmlns:wps="http://schemas.microsoft.com/office/word/2010/wordprocessingShape" xmlns:wpi="http://schemas.microsoft.com/office/word/2010/wordprocessingInk" xmlns:wpg="http://schemas.microsoft.com/office/word/2010/wordprocessingGroup" xmlns:w15="http://schemas.microsoft.com/office/word/2012/wordml" xmlns:w14="http://schemas.microsoft.com/office/word/2010/wordml" xmlns:w="http://schemas.openxmlformats.org/wordprocessingml/2006/main" xmlns:w10="urn:schemas-microsoft-com:office:word" xmlns:wp14="http://schemas.microsoft.com/office/word/2010/wordprocessingDrawing" xmlns:v="urn:schemas-microsoft-com:vml" xmlns:o="urn:schemas-microsoft-com:office:office" xmlns:mc="http://schemas.openxmlformats.org/markup-compatibility/2006" xmlns:wpc="http://schemas.microsoft.com/office/word/2010/wordprocessingCanvas" xmlns="" val="0"/>
                         </a:ext>
                       </a:extLst>
                     </a:blip>
@@ -12787,7 +12812,7 @@
                     <a:blip r:embed="rId29" cstate="print">
                       <a:extLst>
                         <a:ext uri="{28A0092B-C50C-407E-A947-70E740481C1C}">
-                          <a14:useLocalDpi xmlns="" xmlns:wpc="http://schemas.microsoft.com/office/word/2010/wordprocessingCanvas" xmlns:mc="http://schemas.openxmlformats.org/markup-compatibility/2006" xmlns:o="urn:schemas-microsoft-com:office:office" xmlns:v="urn:schemas-microsoft-com:vml" xmlns:wp14="http://schemas.microsoft.com/office/word/2010/wordprocessingDrawing" xmlns:w10="urn:schemas-microsoft-com:office:word" xmlns:w="http://schemas.openxmlformats.org/wordprocessingml/2006/main" xmlns:w14="http://schemas.microsoft.com/office/word/2010/wordml" xmlns:w15="http://schemas.microsoft.com/office/word/2012/wordml" xmlns:wpg="http://schemas.microsoft.com/office/word/2010/wordprocessingGroup" xmlns:wpi="http://schemas.microsoft.com/office/word/2010/wordprocessingInk" xmlns:wps="http://schemas.microsoft.com/office/word/2010/wordprocessingShape" xmlns:a14="http://schemas.microsoft.com/office/drawing/2010/main" val="0"/>
+                          <a14:useLocalDpi xmlns:a14="http://schemas.microsoft.com/office/drawing/2010/main" xmlns:wps="http://schemas.microsoft.com/office/word/2010/wordprocessingShape" xmlns:wpi="http://schemas.microsoft.com/office/word/2010/wordprocessingInk" xmlns:wpg="http://schemas.microsoft.com/office/word/2010/wordprocessingGroup" xmlns:w15="http://schemas.microsoft.com/office/word/2012/wordml" xmlns:w14="http://schemas.microsoft.com/office/word/2010/wordml" xmlns:w="http://schemas.openxmlformats.org/wordprocessingml/2006/main" xmlns:w10="urn:schemas-microsoft-com:office:word" xmlns:wp14="http://schemas.microsoft.com/office/word/2010/wordprocessingDrawing" xmlns:v="urn:schemas-microsoft-com:vml" xmlns:o="urn:schemas-microsoft-com:office:office" xmlns:mc="http://schemas.openxmlformats.org/markup-compatibility/2006" xmlns:wpc="http://schemas.microsoft.com/office/word/2010/wordprocessingCanvas" xmlns="" val="0"/>
                         </a:ext>
                       </a:extLst>
                     </a:blip>
@@ -12937,7 +12962,7 @@
                     <a:blip r:embed="rId30" cstate="print">
                       <a:extLst>
                         <a:ext uri="{28A0092B-C50C-407E-A947-70E740481C1C}">
-                          <a14:useLocalDpi xmlns="" xmlns:wpc="http://schemas.microsoft.com/office/word/2010/wordprocessingCanvas" xmlns:mc="http://schemas.openxmlformats.org/markup-compatibility/2006" xmlns:o="urn:schemas-microsoft-com:office:office" xmlns:v="urn:schemas-microsoft-com:vml" xmlns:wp14="http://schemas.microsoft.com/office/word/2010/wordprocessingDrawing" xmlns:w10="urn:schemas-microsoft-com:office:word" xmlns:w="http://schemas.openxmlformats.org/wordprocessingml/2006/main" xmlns:w14="http://schemas.microsoft.com/office/word/2010/wordml" xmlns:w15="http://schemas.microsoft.com/office/word/2012/wordml" xmlns:wpg="http://schemas.microsoft.com/office/word/2010/wordprocessingGroup" xmlns:wpi="http://schemas.microsoft.com/office/word/2010/wordprocessingInk" xmlns:wps="http://schemas.microsoft.com/office/word/2010/wordprocessingShape" xmlns:a14="http://schemas.microsoft.com/office/drawing/2010/main" val="0"/>
+                          <a14:useLocalDpi xmlns:a14="http://schemas.microsoft.com/office/drawing/2010/main" xmlns:wps="http://schemas.microsoft.com/office/word/2010/wordprocessingShape" xmlns:wpi="http://schemas.microsoft.com/office/word/2010/wordprocessingInk" xmlns:wpg="http://schemas.microsoft.com/office/word/2010/wordprocessingGroup" xmlns:w15="http://schemas.microsoft.com/office/word/2012/wordml" xmlns:w14="http://schemas.microsoft.com/office/word/2010/wordml" xmlns:w="http://schemas.openxmlformats.org/wordprocessingml/2006/main" xmlns:w10="urn:schemas-microsoft-com:office:word" xmlns:wp14="http://schemas.microsoft.com/office/word/2010/wordprocessingDrawing" xmlns:v="urn:schemas-microsoft-com:vml" xmlns:o="urn:schemas-microsoft-com:office:office" xmlns:mc="http://schemas.openxmlformats.org/markup-compatibility/2006" xmlns:wpc="http://schemas.microsoft.com/office/word/2010/wordprocessingCanvas" xmlns="" val="0"/>
                         </a:ext>
                       </a:extLst>
                     </a:blip>
@@ -13055,7 +13080,7 @@
                     <a:blip r:embed="rId31" cstate="print">
                       <a:extLst>
                         <a:ext uri="{28A0092B-C50C-407E-A947-70E740481C1C}">
-                          <a14:useLocalDpi xmlns="" xmlns:wpc="http://schemas.microsoft.com/office/word/2010/wordprocessingCanvas" xmlns:mc="http://schemas.openxmlformats.org/markup-compatibility/2006" xmlns:o="urn:schemas-microsoft-com:office:office" xmlns:v="urn:schemas-microsoft-com:vml" xmlns:wp14="http://schemas.microsoft.com/office/word/2010/wordprocessingDrawing" xmlns:w10="urn:schemas-microsoft-com:office:word" xmlns:w="http://schemas.openxmlformats.org/wordprocessingml/2006/main" xmlns:w14="http://schemas.microsoft.com/office/word/2010/wordml" xmlns:w15="http://schemas.microsoft.com/office/word/2012/wordml" xmlns:wpg="http://schemas.microsoft.com/office/word/2010/wordprocessingGroup" xmlns:wpi="http://schemas.microsoft.com/office/word/2010/wordprocessingInk" xmlns:wps="http://schemas.microsoft.com/office/word/2010/wordprocessingShape" xmlns:a14="http://schemas.microsoft.com/office/drawing/2010/main" val="0"/>
+                          <a14:useLocalDpi xmlns:a14="http://schemas.microsoft.com/office/drawing/2010/main" xmlns:wps="http://schemas.microsoft.com/office/word/2010/wordprocessingShape" xmlns:wpi="http://schemas.microsoft.com/office/word/2010/wordprocessingInk" xmlns:wpg="http://schemas.microsoft.com/office/word/2010/wordprocessingGroup" xmlns:w15="http://schemas.microsoft.com/office/word/2012/wordml" xmlns:w14="http://schemas.microsoft.com/office/word/2010/wordml" xmlns:w="http://schemas.openxmlformats.org/wordprocessingml/2006/main" xmlns:w10="urn:schemas-microsoft-com:office:word" xmlns:wp14="http://schemas.microsoft.com/office/word/2010/wordprocessingDrawing" xmlns:v="urn:schemas-microsoft-com:vml" xmlns:o="urn:schemas-microsoft-com:office:office" xmlns:mc="http://schemas.openxmlformats.org/markup-compatibility/2006" xmlns:wpc="http://schemas.microsoft.com/office/word/2010/wordprocessingCanvas" xmlns="" val="0"/>
                         </a:ext>
                       </a:extLst>
                     </a:blip>
@@ -13195,7 +13220,7 @@
                     <a:blip r:embed="rId32" cstate="print">
                       <a:extLst>
                         <a:ext uri="{28A0092B-C50C-407E-A947-70E740481C1C}">
-                          <a14:useLocalDpi xmlns="" xmlns:wpc="http://schemas.microsoft.com/office/word/2010/wordprocessingCanvas" xmlns:mc="http://schemas.openxmlformats.org/markup-compatibility/2006" xmlns:o="urn:schemas-microsoft-com:office:office" xmlns:v="urn:schemas-microsoft-com:vml" xmlns:wp14="http://schemas.microsoft.com/office/word/2010/wordprocessingDrawing" xmlns:w10="urn:schemas-microsoft-com:office:word" xmlns:w="http://schemas.openxmlformats.org/wordprocessingml/2006/main" xmlns:w14="http://schemas.microsoft.com/office/word/2010/wordml" xmlns:w15="http://schemas.microsoft.com/office/word/2012/wordml" xmlns:wpg="http://schemas.microsoft.com/office/word/2010/wordprocessingGroup" xmlns:wpi="http://schemas.microsoft.com/office/word/2010/wordprocessingInk" xmlns:wps="http://schemas.microsoft.com/office/word/2010/wordprocessingShape" xmlns:a14="http://schemas.microsoft.com/office/drawing/2010/main" val="0"/>
+                          <a14:useLocalDpi xmlns:a14="http://schemas.microsoft.com/office/drawing/2010/main" xmlns:wps="http://schemas.microsoft.com/office/word/2010/wordprocessingShape" xmlns:wpi="http://schemas.microsoft.com/office/word/2010/wordprocessingInk" xmlns:wpg="http://schemas.microsoft.com/office/word/2010/wordprocessingGroup" xmlns:w15="http://schemas.microsoft.com/office/word/2012/wordml" xmlns:w14="http://schemas.microsoft.com/office/word/2010/wordml" xmlns:w="http://schemas.openxmlformats.org/wordprocessingml/2006/main" xmlns:w10="urn:schemas-microsoft-com:office:word" xmlns:wp14="http://schemas.microsoft.com/office/word/2010/wordprocessingDrawing" xmlns:v="urn:schemas-microsoft-com:vml" xmlns:o="urn:schemas-microsoft-com:office:office" xmlns:mc="http://schemas.openxmlformats.org/markup-compatibility/2006" xmlns:wpc="http://schemas.microsoft.com/office/word/2010/wordprocessingCanvas" xmlns="" val="0"/>
                         </a:ext>
                       </a:extLst>
                     </a:blip>
@@ -13348,7 +13373,7 @@
                     <a:blip r:embed="rId33" cstate="print">
                       <a:extLst>
                         <a:ext uri="{28A0092B-C50C-407E-A947-70E740481C1C}">
-                          <a14:useLocalDpi xmlns="" xmlns:wpc="http://schemas.microsoft.com/office/word/2010/wordprocessingCanvas" xmlns:mc="http://schemas.openxmlformats.org/markup-compatibility/2006" xmlns:o="urn:schemas-microsoft-com:office:office" xmlns:v="urn:schemas-microsoft-com:vml" xmlns:wp14="http://schemas.microsoft.com/office/word/2010/wordprocessingDrawing" xmlns:w10="urn:schemas-microsoft-com:office:word" xmlns:w="http://schemas.openxmlformats.org/wordprocessingml/2006/main" xmlns:w14="http://schemas.microsoft.com/office/word/2010/wordml" xmlns:w15="http://schemas.microsoft.com/office/word/2012/wordml" xmlns:wpg="http://schemas.microsoft.com/office/word/2010/wordprocessingGroup" xmlns:wpi="http://schemas.microsoft.com/office/word/2010/wordprocessingInk" xmlns:wps="http://schemas.microsoft.com/office/word/2010/wordprocessingShape" xmlns:a14="http://schemas.microsoft.com/office/drawing/2010/main" val="0"/>
+                          <a14:useLocalDpi xmlns:a14="http://schemas.microsoft.com/office/drawing/2010/main" xmlns:wps="http://schemas.microsoft.com/office/word/2010/wordprocessingShape" xmlns:wpi="http://schemas.microsoft.com/office/word/2010/wordprocessingInk" xmlns:wpg="http://schemas.microsoft.com/office/word/2010/wordprocessingGroup" xmlns:w15="http://schemas.microsoft.com/office/word/2012/wordml" xmlns:w14="http://schemas.microsoft.com/office/word/2010/wordml" xmlns:w="http://schemas.openxmlformats.org/wordprocessingml/2006/main" xmlns:w10="urn:schemas-microsoft-com:office:word" xmlns:wp14="http://schemas.microsoft.com/office/word/2010/wordprocessingDrawing" xmlns:v="urn:schemas-microsoft-com:vml" xmlns:o="urn:schemas-microsoft-com:office:office" xmlns:mc="http://schemas.openxmlformats.org/markup-compatibility/2006" xmlns:wpc="http://schemas.microsoft.com/office/word/2010/wordprocessingCanvas" xmlns="" val="0"/>
                         </a:ext>
                       </a:extLst>
                     </a:blip>
@@ -13499,7 +13524,7 @@
                     <a:blip r:embed="rId34" cstate="print">
                       <a:extLst>
                         <a:ext uri="{28A0092B-C50C-407E-A947-70E740481C1C}">
-                          <a14:useLocalDpi xmlns="" xmlns:wpc="http://schemas.microsoft.com/office/word/2010/wordprocessingCanvas" xmlns:mc="http://schemas.openxmlformats.org/markup-compatibility/2006" xmlns:o="urn:schemas-microsoft-com:office:office" xmlns:v="urn:schemas-microsoft-com:vml" xmlns:wp14="http://schemas.microsoft.com/office/word/2010/wordprocessingDrawing" xmlns:w10="urn:schemas-microsoft-com:office:word" xmlns:w="http://schemas.openxmlformats.org/wordprocessingml/2006/main" xmlns:w14="http://schemas.microsoft.com/office/word/2010/wordml" xmlns:w15="http://schemas.microsoft.com/office/word/2012/wordml" xmlns:wpg="http://schemas.microsoft.com/office/word/2010/wordprocessingGroup" xmlns:wpi="http://schemas.microsoft.com/office/word/2010/wordprocessingInk" xmlns:wps="http://schemas.microsoft.com/office/word/2010/wordprocessingShape" xmlns:a14="http://schemas.microsoft.com/office/drawing/2010/main" val="0"/>
+                          <a14:useLocalDpi xmlns:a14="http://schemas.microsoft.com/office/drawing/2010/main" xmlns:wps="http://schemas.microsoft.com/office/word/2010/wordprocessingShape" xmlns:wpi="http://schemas.microsoft.com/office/word/2010/wordprocessingInk" xmlns:wpg="http://schemas.microsoft.com/office/word/2010/wordprocessingGroup" xmlns:w15="http://schemas.microsoft.com/office/word/2012/wordml" xmlns:w14="http://schemas.microsoft.com/office/word/2010/wordml" xmlns:w="http://schemas.openxmlformats.org/wordprocessingml/2006/main" xmlns:w10="urn:schemas-microsoft-com:office:word" xmlns:wp14="http://schemas.microsoft.com/office/word/2010/wordprocessingDrawing" xmlns:v="urn:schemas-microsoft-com:vml" xmlns:o="urn:schemas-microsoft-com:office:office" xmlns:mc="http://schemas.openxmlformats.org/markup-compatibility/2006" xmlns:wpc="http://schemas.microsoft.com/office/word/2010/wordprocessingCanvas" xmlns="" val="0"/>
                         </a:ext>
                       </a:extLst>
                     </a:blip>
@@ -16089,7 +16114,7 @@
                         <w:rPr>
                           <w:noProof/>
                         </w:rPr>
-                        <w:t>4</w:t>
+                        <w:t>3</w:t>
                       </w:r>
                     </w:fldSimple>
                   </w:p>
@@ -16438,7 +16463,7 @@
         <w:noProof/>
       </w:rPr>
       <w:pict>
-        <v:group id="Group 31" o:spid="_x0000_s4099" style="position:absolute;margin-left:1948.8pt;margin-top:50.75pt;width:6in;height:3.6pt;z-index:251706368;mso-position-horizontal:right;mso-position-horizontal-relative:margin;mso-position-vertical-relative:page;mso-width-relative:margin;mso-height-relative:margin" coordsize="49926,167" o:gfxdata="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">
+        <v:group id="Group 31" o:spid="_x0000_s4099" style="position:absolute;margin-left:2340.8pt;margin-top:50.75pt;width:6in;height:3.6pt;z-index:251706368;mso-position-horizontal:right;mso-position-horizontal-relative:margin;mso-position-vertical-relative:page;mso-width-relative:margin;mso-height-relative:margin" coordsize="49926,167" o:gfxdata="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">
           <v:shape id="Shape 102636" o:spid="_x0000_s4100" style="position:absolute;width:49926;height:167;visibility:visible" coordsize="4992624,16764" o:spt="100" o:gfxdata="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" adj="0,,0" path="m,l4992624,r,16764l,16764,,e" fillcolor="black" stroked="f" strokeweight="0">
             <v:stroke miterlimit="83231f" joinstyle="miter"/>
             <v:formulas/>
@@ -16511,7 +16536,7 @@
         <w:noProof/>
       </w:rPr>
       <w:pict>
-        <v:group id="Group 56" o:spid="_x0000_s4119" style="position:absolute;margin-left:1948.8pt;margin-top:52.05pt;width:6in;height:3.6pt;z-index:251695104;mso-position-horizontal:right;mso-position-horizontal-relative:margin;mso-position-vertical-relative:page;mso-width-relative:margin;mso-height-relative:margin" coordsize="49926,167" o:gfxdata="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">
+        <v:group id="Group 56" o:spid="_x0000_s4119" style="position:absolute;margin-left:2340.8pt;margin-top:52.05pt;width:6in;height:3.6pt;z-index:251695104;mso-position-horizontal:right;mso-position-horizontal-relative:margin;mso-position-vertical-relative:page;mso-width-relative:margin;mso-height-relative:margin" coordsize="49926,167" o:gfxdata="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">
           <v:shape id="Shape 102636" o:spid="_x0000_s4120" style="position:absolute;width:49926;height:167;visibility:visible" coordsize="4992624,16764" o:spt="100" o:gfxdata="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" adj="0,,0" path="m,l4992624,r,16764l,16764,,e" fillcolor="black" stroked="f" strokeweight="0">
             <v:stroke miterlimit="83231f" joinstyle="miter"/>
             <v:formulas/>
@@ -16561,7 +16586,7 @@
         <w:noProof/>
       </w:rPr>
       <w:pict>
-        <v:group id="Group 97605" o:spid="_x0000_s4117" style="position:absolute;margin-left:1948.8pt;margin-top:52.05pt;width:6in;height:3.6pt;z-index:251678720;mso-position-horizontal:right;mso-position-horizontal-relative:margin;mso-position-vertical-relative:page;mso-width-relative:margin;mso-height-relative:margin" coordsize="49926,167" o:gfxdata="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">
+        <v:group id="Group 97605" o:spid="_x0000_s4117" style="position:absolute;margin-left:2340.8pt;margin-top:52.05pt;width:6in;height:3.6pt;z-index:251678720;mso-position-horizontal:right;mso-position-horizontal-relative:margin;mso-position-vertical-relative:page;mso-width-relative:margin;mso-height-relative:margin" coordsize="49926,167" o:gfxdata="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">
           <v:shape id="Shape 102636" o:spid="_x0000_s4118" style="position:absolute;width:49926;height:167;visibility:visible" coordsize="4992624,16764" o:spt="100" o:gfxdata="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" adj="0,,0" path="m,l4992624,r,16764l,16764,,e" fillcolor="black" stroked="f" strokeweight="0">
             <v:stroke miterlimit="83231f" joinstyle="miter"/>
             <v:formulas/>
@@ -16611,7 +16636,7 @@
         <w:noProof/>
       </w:rPr>
       <w:pict>
-        <v:group id="Group 43" o:spid="_x0000_s4113" style="position:absolute;margin-left:1948.8pt;margin-top:52.7pt;width:6in;height:3.6pt;z-index:251680768;mso-position-horizontal:right;mso-position-horizontal-relative:margin;mso-position-vertical-relative:page;mso-width-relative:margin;mso-height-relative:margin" coordsize="49926,167" o:gfxdata="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">
+        <v:group id="Group 43" o:spid="_x0000_s4113" style="position:absolute;margin-left:2340.8pt;margin-top:52.7pt;width:6in;height:3.6pt;z-index:251680768;mso-position-horizontal:right;mso-position-horizontal-relative:margin;mso-position-vertical-relative:page;mso-width-relative:margin;mso-height-relative:margin" coordsize="49926,167" o:gfxdata="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">
           <v:shape id="Shape 102636" o:spid="_x0000_s4114" style="position:absolute;width:49926;height:167;visibility:visible" coordsize="4992624,16764" o:spt="100" o:gfxdata="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" adj="0,,0" path="m,l4992624,r,16764l,16764,,e" fillcolor="black" stroked="f" strokeweight="0">
             <v:stroke miterlimit="83231f" joinstyle="miter"/>
             <v:formulas/>
@@ -16661,7 +16686,7 @@
         <w:noProof/>
       </w:rPr>
       <w:pict>
-        <v:group id="Group 45" o:spid="_x0000_s4109" style="position:absolute;margin-left:1948.8pt;margin-top:53.45pt;width:6in;height:3.55pt;flip:y;z-index:251682816;mso-position-horizontal:right;mso-position-horizontal-relative:margin;mso-position-vertical-relative:page;mso-width-relative:margin;mso-height-relative:margin" coordsize="49926,167" o:gfxdata="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">
+        <v:group id="Group 45" o:spid="_x0000_s4109" style="position:absolute;margin-left:2340.8pt;margin-top:53.45pt;width:6in;height:3.55pt;flip:y;z-index:251682816;mso-position-horizontal:right;mso-position-horizontal-relative:margin;mso-position-vertical-relative:page;mso-width-relative:margin;mso-height-relative:margin" coordsize="49926,167" o:gfxdata="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">
           <v:shape id="Shape 102636" o:spid="_x0000_s4110" style="position:absolute;width:49926;height:167;visibility:visible" coordsize="4992624,16764" o:spt="100" o:gfxdata="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" adj="0,,0" path="m,l4992624,r,16764l,16764,,e" fillcolor="black" stroked="f" strokeweight="0">
             <v:stroke miterlimit="83231f" joinstyle="miter"/>
             <v:formulas/>
@@ -16711,7 +16736,7 @@
         <w:noProof/>
       </w:rPr>
       <w:pict>
-        <v:group id="Group 47" o:spid="_x0000_s4105" style="position:absolute;margin-left:1948.8pt;margin-top:49.45pt;width:6in;height:3.6pt;z-index:251684864;mso-position-horizontal:right;mso-position-horizontal-relative:margin;mso-position-vertical-relative:page;mso-width-relative:margin;mso-height-relative:margin" coordsize="49926,167" o:gfxdata="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">
+        <v:group id="Group 47" o:spid="_x0000_s4105" style="position:absolute;margin-left:2340.8pt;margin-top:49.45pt;width:6in;height:3.6pt;z-index:251684864;mso-position-horizontal:right;mso-position-horizontal-relative:margin;mso-position-vertical-relative:page;mso-width-relative:margin;mso-height-relative:margin" coordsize="49926,167" o:gfxdata="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">
           <v:shape id="Shape 102636" o:spid="_x0000_s4106" style="position:absolute;width:49926;height:167;visibility:visible" coordsize="4992624,16764" o:spt="100" o:gfxdata="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" adj="0,,0" path="m,l4992624,r,16764l,16764,,e" fillcolor="black" stroked="f" strokeweight="0">
             <v:stroke miterlimit="83231f" joinstyle="miter"/>
             <v:formulas/>
@@ -16761,7 +16786,7 @@
         <w:noProof/>
       </w:rPr>
       <w:pict>
-        <v:group id="Group 49" o:spid="_x0000_s4103" style="position:absolute;margin-left:1948.8pt;margin-top:51.35pt;width:6in;height:3.6pt;z-index:251686912;mso-position-horizontal:right;mso-position-horizontal-relative:margin;mso-position-vertical-relative:page;mso-width-relative:margin;mso-height-relative:margin" coordsize="49926,167" o:gfxdata="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">
+        <v:group id="Group 49" o:spid="_x0000_s4103" style="position:absolute;margin-left:2340.8pt;margin-top:51.35pt;width:6in;height:3.6pt;z-index:251686912;mso-position-horizontal:right;mso-position-horizontal-relative:margin;mso-position-vertical-relative:page;mso-width-relative:margin;mso-height-relative:margin" coordsize="49926,167" o:gfxdata="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">
           <v:shape id="Shape 102636" o:spid="_x0000_s4104" style="position:absolute;width:49926;height:167;visibility:visible" coordsize="4992624,16764" o:spt="100" o:gfxdata="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" adj="0,,0" path="m,l4992624,r,16764l,16764,,e" fillcolor="black" stroked="f" strokeweight="0">
             <v:stroke miterlimit="83231f" joinstyle="miter"/>
             <v:formulas/>
@@ -16811,7 +16836,7 @@
         <w:noProof/>
       </w:rPr>
       <w:pict>
-        <v:group id="Group 51" o:spid="_x0000_s4101" style="position:absolute;margin-left:1948.8pt;margin-top:50.75pt;width:6in;height:3.6pt;z-index:251688960;mso-position-horizontal:right;mso-position-horizontal-relative:margin;mso-position-vertical-relative:page;mso-width-relative:margin;mso-height-relative:margin" coordsize="49926,167" o:gfxdata="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">
+        <v:group id="Group 51" o:spid="_x0000_s4101" style="position:absolute;margin-left:2340.8pt;margin-top:50.75pt;width:6in;height:3.6pt;z-index:251688960;mso-position-horizontal:right;mso-position-horizontal-relative:margin;mso-position-vertical-relative:page;mso-width-relative:margin;mso-height-relative:margin" coordsize="49926,167" o:gfxdata="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">
           <v:shape id="Shape 102636" o:spid="_x0000_s4102" style="position:absolute;width:49926;height:167;visibility:visible" coordsize="4992624,16764" o:spt="100" o:gfxdata="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" adj="0,,0" path="m,l4992624,r,16764l,16764,,e" fillcolor="black" stroked="f" strokeweight="0">
             <v:stroke miterlimit="83231f" joinstyle="miter"/>
             <v:formulas/>
@@ -18064,6 +18089,7 @@
   <w:style w:type="character" w:default="1" w:styleId="DefaultParagraphFont">
     <w:name w:val="Default Paragraph Font"/>
     <w:uiPriority w:val="1"/>
+    <w:semiHidden/>
     <w:unhideWhenUsed/>
   </w:style>
   <w:style w:type="table" w:default="1" w:styleId="TableNormal">
@@ -18737,7 +18763,7 @@
   <a:extraClrSchemeLst/>
   <a:extLst>
     <a:ext uri="{05A4C25C-085E-4340-85A3-A5531E510DB2}">
-      <thm15:themeFamily xmlns="" xmlns:thm15="http://schemas.microsoft.com/office/thememl/2012/main" name="Office Theme" id="{62F939B6-93AF-4DB8-9C6B-D6C7DFDC589F}" vid="{4A3C46E8-61CC-4603-A589-7422A47A8E4A}"/>
+      <thm15:themeFamily xmlns:thm15="http://schemas.microsoft.com/office/thememl/2012/main" xmlns="" name="Office Theme" id="{62F939B6-93AF-4DB8-9C6B-D6C7DFDC589F}" vid="{4A3C46E8-61CC-4603-A589-7422A47A8E4A}"/>
     </a:ext>
   </a:extLst>
 </a:theme>

</xml_diff>

<commit_message>
inspection in ch 1,2,3half,5,6
</commit_message>
<xml_diff>
--- a/attendance manager app thesis.docx
+++ b/attendance manager app thesis.docx
@@ -77,7 +77,7 @@
                     <a:blip r:embed="rId8">
                       <a:extLst>
                         <a:ext uri="{28A0092B-C50C-407E-A947-70E740481C1C}">
-                          <a14:useLocalDpi xmlns:a14="http://schemas.microsoft.com/office/drawing/2010/main" xmlns:wps="http://schemas.microsoft.com/office/word/2010/wordprocessingShape" xmlns:wpi="http://schemas.microsoft.com/office/word/2010/wordprocessingInk" xmlns:wpg="http://schemas.microsoft.com/office/word/2010/wordprocessingGroup" xmlns:w15="http://schemas.microsoft.com/office/word/2012/wordml" xmlns:w14="http://schemas.microsoft.com/office/word/2010/wordml" xmlns:w="http://schemas.openxmlformats.org/wordprocessingml/2006/main" xmlns:w10="urn:schemas-microsoft-com:office:word" xmlns:wp14="http://schemas.microsoft.com/office/word/2010/wordprocessingDrawing" xmlns:v="urn:schemas-microsoft-com:vml" xmlns:o="urn:schemas-microsoft-com:office:office" xmlns:mc="http://schemas.openxmlformats.org/markup-compatibility/2006" xmlns:wpc="http://schemas.microsoft.com/office/word/2010/wordprocessingCanvas" xmlns="" val="0"/>
+                          <a14:useLocalDpi xmlns="" xmlns:wpc="http://schemas.microsoft.com/office/word/2010/wordprocessingCanvas" xmlns:mc="http://schemas.openxmlformats.org/markup-compatibility/2006" xmlns:o="urn:schemas-microsoft-com:office:office" xmlns:v="urn:schemas-microsoft-com:vml" xmlns:wp14="http://schemas.microsoft.com/office/word/2010/wordprocessingDrawing" xmlns:w10="urn:schemas-microsoft-com:office:word" xmlns:w="http://schemas.openxmlformats.org/wordprocessingml/2006/main" xmlns:w14="http://schemas.microsoft.com/office/word/2010/wordml" xmlns:w15="http://schemas.microsoft.com/office/word/2012/wordml" xmlns:wpg="http://schemas.microsoft.com/office/word/2010/wordprocessingGroup" xmlns:wpi="http://schemas.microsoft.com/office/word/2010/wordprocessingInk" xmlns:wps="http://schemas.microsoft.com/office/word/2010/wordprocessingShape" xmlns:a14="http://schemas.microsoft.com/office/drawing/2010/main" val="0"/>
                         </a:ext>
                       </a:extLst>
                     </a:blip>
@@ -560,7 +560,7 @@
                     <a:blip r:embed="rId8">
                       <a:extLst>
                         <a:ext uri="{28A0092B-C50C-407E-A947-70E740481C1C}">
-                          <a14:useLocalDpi xmlns:a14="http://schemas.microsoft.com/office/drawing/2010/main" xmlns:wps="http://schemas.microsoft.com/office/word/2010/wordprocessingShape" xmlns:wpi="http://schemas.microsoft.com/office/word/2010/wordprocessingInk" xmlns:wpg="http://schemas.microsoft.com/office/word/2010/wordprocessingGroup" xmlns:w15="http://schemas.microsoft.com/office/word/2012/wordml" xmlns:w14="http://schemas.microsoft.com/office/word/2010/wordml" xmlns:w="http://schemas.openxmlformats.org/wordprocessingml/2006/main" xmlns:w10="urn:schemas-microsoft-com:office:word" xmlns:wp14="http://schemas.microsoft.com/office/word/2010/wordprocessingDrawing" xmlns:v="urn:schemas-microsoft-com:vml" xmlns:o="urn:schemas-microsoft-com:office:office" xmlns:mc="http://schemas.openxmlformats.org/markup-compatibility/2006" xmlns:wpc="http://schemas.microsoft.com/office/word/2010/wordprocessingCanvas" xmlns="" val="0"/>
+                          <a14:useLocalDpi xmlns="" xmlns:wpc="http://schemas.microsoft.com/office/word/2010/wordprocessingCanvas" xmlns:mc="http://schemas.openxmlformats.org/markup-compatibility/2006" xmlns:o="urn:schemas-microsoft-com:office:office" xmlns:v="urn:schemas-microsoft-com:vml" xmlns:wp14="http://schemas.microsoft.com/office/word/2010/wordprocessingDrawing" xmlns:w10="urn:schemas-microsoft-com:office:word" xmlns:w="http://schemas.openxmlformats.org/wordprocessingml/2006/main" xmlns:w14="http://schemas.microsoft.com/office/word/2010/wordml" xmlns:w15="http://schemas.microsoft.com/office/word/2012/wordml" xmlns:wpg="http://schemas.microsoft.com/office/word/2010/wordprocessingGroup" xmlns:wpi="http://schemas.microsoft.com/office/word/2010/wordprocessingInk" xmlns:wps="http://schemas.microsoft.com/office/word/2010/wordprocessingShape" xmlns:a14="http://schemas.microsoft.com/office/drawing/2010/main" val="0"/>
                         </a:ext>
                       </a:extLst>
                     </a:blip>
@@ -3325,7 +3325,7 @@
           <w:szCs w:val="24"/>
         </w:rPr>
         <w:pict>
-          <v:rect id="Rectangle 5" o:spid="_x0000_s1027" style="position:absolute;left:0;text-align:left;margin-left:5455.8pt;margin-top:.6pt;width:430.5pt;height:23.25pt;z-index:251661312;visibility:visible;mso-position-horizontal:right;mso-position-horizontal-relative:margin;mso-width-relative:margin;mso-height-relative:margin;v-text-anchor:middle" o:gfxdata="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" fillcolor="#deeaf6 [660]" strokecolor="#1f4d78 [1604]" strokeweight="1pt">
+          <v:rect id="Rectangle 5" o:spid="_x0000_s1027" style="position:absolute;left:0;text-align:left;margin-left:6627.3pt;margin-top:.6pt;width:430.5pt;height:23.25pt;z-index:251661312;visibility:visible;mso-position-horizontal:right;mso-position-horizontal-relative:margin;mso-width-relative:margin;mso-height-relative:margin;v-text-anchor:middle" o:gfxdata="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" fillcolor="#deeaf6 [660]" strokecolor="#1f4d78 [1604]" strokeweight="1pt">
             <v:textbox>
               <w:txbxContent>
                 <w:p>
@@ -3496,7 +3496,7 @@
           <w:szCs w:val="24"/>
         </w:rPr>
         <w:pict>
-          <v:rect id="Rectangle 7" o:spid="_x0000_s1029" style="position:absolute;left:0;text-align:left;margin-left:5466.3pt;margin-top:11.2pt;width:431.25pt;height:25.5pt;z-index:251663360;visibility:visible;mso-position-horizontal:right;mso-position-horizontal-relative:margin;mso-width-relative:margin;mso-height-relative:margin;v-text-anchor:middle" o:gfxdata="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" fillcolor="#deeaf6 [660]" strokecolor="#1f4d78 [1604]" strokeweight="1pt">
+          <v:rect id="Rectangle 7" o:spid="_x0000_s1029" style="position:absolute;left:0;text-align:left;margin-left:6640.05pt;margin-top:11.2pt;width:431.25pt;height:25.5pt;z-index:251663360;visibility:visible;mso-position-horizontal:right;mso-position-horizontal-relative:margin;mso-width-relative:margin;mso-height-relative:margin;v-text-anchor:middle" o:gfxdata="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" fillcolor="#deeaf6 [660]" strokecolor="#1f4d78 [1604]" strokeweight="1pt">
             <v:textbox>
               <w:txbxContent>
                 <w:p>
@@ -3589,7 +3589,7 @@
           <w:szCs w:val="24"/>
         </w:rPr>
         <w:pict>
-          <v:rect id="Rectangle 8" o:spid="_x0000_s1030" style="position:absolute;left:0;text-align:left;margin-left:5455.8pt;margin-top:7.25pt;width:430.5pt;height:25.5pt;z-index:251664384;visibility:visible;mso-position-horizontal:right;mso-position-horizontal-relative:margin;mso-width-relative:margin;mso-height-relative:margin;v-text-anchor:middle" o:gfxdata="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" fillcolor="#deeaf6 [660]" strokecolor="#1f4d78 [1604]" strokeweight="1pt">
+          <v:rect id="Rectangle 8" o:spid="_x0000_s1030" style="position:absolute;left:0;text-align:left;margin-left:6627.3pt;margin-top:7.25pt;width:430.5pt;height:25.5pt;z-index:251664384;visibility:visible;mso-position-horizontal:right;mso-position-horizontal-relative:margin;mso-width-relative:margin;mso-height-relative:margin;v-text-anchor:middle" o:gfxdata="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" fillcolor="#deeaf6 [660]" strokecolor="#1f4d78 [1604]" strokeweight="1pt">
             <v:textbox>
               <w:txbxContent>
                 <w:p>
@@ -3654,7 +3654,7 @@
           <w:szCs w:val="24"/>
         </w:rPr>
         <w:pict>
-          <v:rect id="Rectangle 9" o:spid="_x0000_s1031" style="position:absolute;left:0;text-align:left;margin-left:5466.3pt;margin-top:22.15pt;width:431.25pt;height:25.5pt;z-index:251665408;visibility:visible;mso-position-horizontal:right;mso-position-horizontal-relative:margin;mso-width-relative:margin;mso-height-relative:margin;v-text-anchor:middle" o:gfxdata="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" fillcolor="#deeaf6 [660]" strokecolor="#1f4d78 [1604]" strokeweight="1pt">
+          <v:rect id="Rectangle 9" o:spid="_x0000_s1031" style="position:absolute;left:0;text-align:left;margin-left:6640.05pt;margin-top:22.15pt;width:431.25pt;height:25.5pt;z-index:251665408;visibility:visible;mso-position-horizontal:right;mso-position-horizontal-relative:margin;mso-width-relative:margin;mso-height-relative:margin;v-text-anchor:middle" o:gfxdata="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" fillcolor="#deeaf6 [660]" strokecolor="#1f4d78 [1604]" strokeweight="1pt">
             <v:textbox>
               <w:txbxContent>
                 <w:p>
@@ -4477,7 +4477,17 @@
           <w:szCs w:val="24"/>
           <w:shd w:val="clear" w:color="auto" w:fill="FFFFFF"/>
         </w:rPr>
-        <w:t>Attendance management in educational institutions is a critical task that requires efficiency and accuracy. Manual attendance recording can be time-consuming and prone to errors, making it challenging for teachers and administrators to maintain accurate records. The need for a streamlined and automated system has become evident to enhance the management of attendance processes.</w:t>
+        <w:t xml:space="preserve">Attendance management in educational institutions is a critical task that requires efficiency and accuracy. Manual attendance recording can be time-consuming and prone to errors, making it challenging for teachers and administrators to maintain accurate records. </w:t>
+      </w:r>
+      <w:r>
+        <w:rPr>
+          <w:rFonts w:ascii="Times New Roman" w:hAnsi="Times New Roman"/>
+          <w:color w:val="0D0D0D"/>
+          <w:sz w:val="24"/>
+          <w:szCs w:val="24"/>
+          <w:shd w:val="clear" w:color="auto" w:fill="FFFFFF"/>
+        </w:rPr>
+        <w:t>It is clear that a more efficient and automated system is needed to improve how we manage attendance.</w:t>
       </w:r>
     </w:p>
     <w:p>
@@ -4738,7 +4748,27 @@
           <w:szCs w:val="24"/>
           <w:shd w:val="clear" w:color="auto" w:fill="FFFFFF"/>
         </w:rPr>
-        <w:t>Managing attendance has always been a crucial aspect of the educational process. Teachers often face the challenge of manually recording attendance, which can be tedious and error-prone. The need for a streamlined and automated system to enhance the management of attendance processes has become evident.</w:t>
+        <w:t>Managing attendance has always been a crucial aspect of the educational process. Teachers often face the challenge of manually recording attendance, which can be tedious and error-p</w:t>
+      </w:r>
+      <w:r>
+        <w:rPr>
+          <w:rFonts w:ascii="Times New Roman" w:hAnsi="Times New Roman"/>
+          <w:color w:val="0D0D0D"/>
+          <w:sz w:val="24"/>
+          <w:szCs w:val="24"/>
+          <w:shd w:val="clear" w:color="auto" w:fill="FFFFFF"/>
+        </w:rPr>
+        <w:t>rone. The need for efficient</w:t>
+      </w:r>
+      <w:r>
+        <w:rPr>
+          <w:rFonts w:ascii="Times New Roman" w:hAnsi="Times New Roman"/>
+          <w:color w:val="0D0D0D"/>
+          <w:sz w:val="24"/>
+          <w:szCs w:val="24"/>
+          <w:shd w:val="clear" w:color="auto" w:fill="FFFFFF"/>
+        </w:rPr>
+        <w:t xml:space="preserve"> and automated system to enhance the management of attendance processes has become evident.</w:t>
       </w:r>
     </w:p>
     <w:p>
@@ -5162,7 +5192,27 @@
           <w:szCs w:val="24"/>
           <w:shd w:val="clear" w:color="auto" w:fill="FFFFFF"/>
         </w:rPr>
-        <w:t>system ensures smooth data flow and communication between teachers and administrators. This seamless integration between the mobile and web modules allows for better coordination and efficient management of attendance data. Teachers can easily update attendance records, and administrators can access this information in real time.</w:t>
+        <w:t>system ensures smooth data flow and communication between teachers and administrators. This seamless integration be</w:t>
+      </w:r>
+      <w:r>
+        <w:rPr>
+          <w:rFonts w:ascii="Times New Roman" w:hAnsi="Times New Roman"/>
+          <w:color w:val="0D0D0D"/>
+          <w:sz w:val="24"/>
+          <w:szCs w:val="24"/>
+          <w:shd w:val="clear" w:color="auto" w:fill="FFFFFF"/>
+        </w:rPr>
+        <w:t>tween the mobile and web module</w:t>
+      </w:r>
+      <w:r>
+        <w:rPr>
+          <w:rFonts w:ascii="Times New Roman" w:hAnsi="Times New Roman"/>
+          <w:color w:val="0D0D0D"/>
+          <w:sz w:val="24"/>
+          <w:szCs w:val="24"/>
+          <w:shd w:val="clear" w:color="auto" w:fill="FFFFFF"/>
+        </w:rPr>
+        <w:t xml:space="preserve"> allows for better coordination and efficient management of attendance data. Teachers can easily update attendance records, and administrators can access this information in real time.</w:t>
       </w:r>
     </w:p>
     <w:p>
@@ -5349,7 +5399,27 @@
           <w:szCs w:val="24"/>
           <w:shd w:val="clear" w:color="auto" w:fill="FFFFFF"/>
         </w:rPr>
-        <w:t>Implementing the Attendance Manager system can lead to cost savings in the long run. By reducing the need for manual attendance recording and minimizing errors, educational institutions can save on administrative costs and resources. The system's automated features also contribute to overall efficiency, reducing the workload on staff.</w:t>
+        <w:t>Imple</w:t>
+      </w:r>
+      <w:r>
+        <w:rPr>
+          <w:rFonts w:ascii="Times New Roman" w:hAnsi="Times New Roman"/>
+          <w:color w:val="0D0D0D"/>
+          <w:sz w:val="24"/>
+          <w:szCs w:val="24"/>
+          <w:shd w:val="clear" w:color="auto" w:fill="FFFFFF"/>
+        </w:rPr>
+        <w:t>menting the Attendance Manager S</w:t>
+      </w:r>
+      <w:r>
+        <w:rPr>
+          <w:rFonts w:ascii="Times New Roman" w:hAnsi="Times New Roman"/>
+          <w:color w:val="0D0D0D"/>
+          <w:sz w:val="24"/>
+          <w:szCs w:val="24"/>
+          <w:shd w:val="clear" w:color="auto" w:fill="FFFFFF"/>
+        </w:rPr>
+        <w:t>ystem can lead to cost savings in the long run. By reducing the need for manual attendance recording and minimizing errors, educational institutions can save on administrative costs and resources. The system's automated features also contribute to overall efficiency, reducing the workload on staff.</w:t>
       </w:r>
     </w:p>
     <w:p>
@@ -6208,7 +6278,17 @@
           <w:szCs w:val="24"/>
           <w:shd w:val="clear" w:color="auto" w:fill="FFFFFF"/>
         </w:rPr>
-        <w:t xml:space="preserve"> have the ability to manage all teacher accounts. They can register new teachers, update their information, and handle user accounts effectively.</w:t>
+        <w:t xml:space="preserve"> has</w:t>
+      </w:r>
+      <w:r>
+        <w:rPr>
+          <w:rFonts w:ascii="Times New Roman" w:hAnsi="Times New Roman"/>
+          <w:color w:val="0D0D0D"/>
+          <w:sz w:val="24"/>
+          <w:szCs w:val="24"/>
+          <w:shd w:val="clear" w:color="auto" w:fill="FFFFFF"/>
+        </w:rPr>
+        <w:t xml:space="preserve"> the ability to manage all teacher accounts. They can register new teachers, update their information, and handle user accounts effectively.</w:t>
       </w:r>
     </w:p>
     <w:p>
@@ -7107,7 +7187,23 @@
           <w:sz w:val="24"/>
           <w:szCs w:val="24"/>
         </w:rPr>
-        <w:t>create applications for both Android and iOS platforms. This significantly reduces development time and effort.</w:t>
+        <w:t>create app</w:t>
+      </w:r>
+      <w:r>
+        <w:rPr>
+          <w:rFonts w:ascii="Times New Roman" w:hAnsi="Times New Roman"/>
+          <w:sz w:val="24"/>
+          <w:szCs w:val="24"/>
+        </w:rPr>
+        <w:t>lications for both Android and I</w:t>
+      </w:r>
+      <w:r>
+        <w:rPr>
+          <w:rFonts w:ascii="Times New Roman" w:hAnsi="Times New Roman"/>
+          <w:sz w:val="24"/>
+          <w:szCs w:val="24"/>
+        </w:rPr>
+        <w:t>OS platforms. This significantly reduces development time and effort.</w:t>
       </w:r>
     </w:p>
     <w:p>
@@ -7678,7 +7774,23 @@
           <w:sz w:val="24"/>
           <w:szCs w:val="24"/>
         </w:rPr>
-        <w:t>The scope of this Attendance Manager project encompasses the development and implementation of a comprehensive mobile application and web app specifically designed for managing student attendance in educational institutions. The project aims to provide a user-friendly platform that offers essential tools and features to streamline attendance management for teachers and administrators. The key aspects of the project's scope include:</w:t>
+        <w:t>The scope of this Attendance Manager project encompasses the development and implementation of a comprehensive mobile application and web app specifically designed for managing student attendance in educational institutions. The project aims to provide a user-friendly platform that offers essential tools and features to streamline attendance management</w:t>
+      </w:r>
+      <w:r>
+        <w:rPr>
+          <w:rFonts w:ascii="Times New Roman" w:hAnsi="Times New Roman"/>
+          <w:sz w:val="24"/>
+          <w:szCs w:val="24"/>
+        </w:rPr>
+        <w:t xml:space="preserve"> for teachers and administrator</w:t>
+      </w:r>
+      <w:r>
+        <w:rPr>
+          <w:rFonts w:ascii="Times New Roman" w:hAnsi="Times New Roman"/>
+          <w:sz w:val="24"/>
+          <w:szCs w:val="24"/>
+        </w:rPr>
+        <w:t>. The key aspects of the project's scope include:</w:t>
       </w:r>
     </w:p>
     <w:p>
@@ -7720,7 +7832,23 @@
           <w:sz w:val="24"/>
           <w:szCs w:val="24"/>
         </w:rPr>
-        <w:t>The mobile application will be developed using Flutter, catering to both Android and iOS users. It will serve as the primary interface for teachers to mana</w:t>
+        <w:t xml:space="preserve">The mobile application will be developed using Flutter, catering to both Android </w:t>
+      </w:r>
+      <w:r>
+        <w:rPr>
+          <w:rFonts w:ascii="Times New Roman" w:hAnsi="Times New Roman"/>
+          <w:sz w:val="24"/>
+          <w:szCs w:val="24"/>
+        </w:rPr>
+        <w:t>and I</w:t>
+      </w:r>
+      <w:r>
+        <w:rPr>
+          <w:rFonts w:ascii="Times New Roman" w:hAnsi="Times New Roman"/>
+          <w:sz w:val="24"/>
+          <w:szCs w:val="24"/>
+        </w:rPr>
+        <w:t>OS users. It will serve as the primary interface for teachers to mana</w:t>
       </w:r>
       <w:r>
         <w:rPr>
@@ -7904,7 +8032,23 @@
           <w:sz w:val="24"/>
           <w:szCs w:val="24"/>
         </w:rPr>
-        <w:t>Attendance Management allows teachers to mark students as Present, Absent, or on Leave during classes. They can also update or delete attendance records as needed. Furthermore, teachers can review past attendance records and export them to Excel for reporting purposes.</w:t>
+        <w:t>Attendance Management allow</w:t>
+      </w:r>
+      <w:r>
+        <w:rPr>
+          <w:rFonts w:ascii="Times New Roman" w:hAnsi="Times New Roman"/>
+          <w:sz w:val="24"/>
+          <w:szCs w:val="24"/>
+        </w:rPr>
+        <w:t>s teachers to mark students as P</w:t>
+      </w:r>
+      <w:r>
+        <w:rPr>
+          <w:rFonts w:ascii="Times New Roman" w:hAnsi="Times New Roman"/>
+          <w:sz w:val="24"/>
+          <w:szCs w:val="24"/>
+        </w:rPr>
+        <w:t>resent, Absent, or on Leave during classes. They can also update or delete attendance records as needed. Furthermore, teachers can review past attendance records and export them to Excel for reporting purposes.</w:t>
       </w:r>
     </w:p>
     <w:p>
@@ -8047,7 +8191,7 @@
           <w:sz w:val="24"/>
           <w:szCs w:val="24"/>
         </w:rPr>
-        <w:t xml:space="preserve"> Firebase backend. These technologies are widely used, well-documented, and supported, ensuring technical feasibility. The availability of skilled developers and resources further supports the technical feasibility of the project.</w:t>
+        <w:t>Firebase backend. These technologies are widely used, well-documented, and supported, ensuring technical feasibility. The availability of skilled developers and resources further supports the technical feasibility of the project.</w:t>
       </w:r>
     </w:p>
     <w:p>
@@ -8706,7 +8850,23 @@
           <w:szCs w:val="24"/>
         </w:rPr>
         <w:lastRenderedPageBreak/>
-        <w:t>Many schools still rely on traditional methods such as paper registers and manual entry for attendance management. Teachers call out names and mark students present or absent on paper sheets. These records are later compiled by administrators to monitor overall attendance and identify patterns.</w:t>
+        <w:t>Many schools</w:t>
+      </w:r>
+      <w:r>
+        <w:rPr>
+          <w:rFonts w:ascii="Times New Roman" w:hAnsi="Times New Roman"/>
+          <w:sz w:val="24"/>
+          <w:szCs w:val="24"/>
+        </w:rPr>
+        <w:t xml:space="preserve"> and colleges</w:t>
+      </w:r>
+      <w:r>
+        <w:rPr>
+          <w:rFonts w:ascii="Times New Roman" w:hAnsi="Times New Roman"/>
+          <w:sz w:val="24"/>
+          <w:szCs w:val="24"/>
+        </w:rPr>
+        <w:t xml:space="preserve"> still rely on traditional methods such as paper registers and manual entry for attendance management. Teachers call out names and mark students present or absent on paper sheets. These records are later compiled by administrators to monitor overall attendance and identify patterns.</w:t>
       </w:r>
     </w:p>
     <w:p>
@@ -11783,7 +11943,7 @@
                     <a:blip r:embed="rId18" cstate="print">
                       <a:extLst>
                         <a:ext uri="{28A0092B-C50C-407E-A947-70E740481C1C}">
-                          <a14:useLocalDpi xmlns:a14="http://schemas.microsoft.com/office/drawing/2010/main" xmlns:wps="http://schemas.microsoft.com/office/word/2010/wordprocessingShape" xmlns:wpi="http://schemas.microsoft.com/office/word/2010/wordprocessingInk" xmlns:wpg="http://schemas.microsoft.com/office/word/2010/wordprocessingGroup" xmlns:w15="http://schemas.microsoft.com/office/word/2012/wordml" xmlns:w14="http://schemas.microsoft.com/office/word/2010/wordml" xmlns:w="http://schemas.openxmlformats.org/wordprocessingml/2006/main" xmlns:w10="urn:schemas-microsoft-com:office:word" xmlns:wp14="http://schemas.microsoft.com/office/word/2010/wordprocessingDrawing" xmlns:v="urn:schemas-microsoft-com:vml" xmlns:o="urn:schemas-microsoft-com:office:office" xmlns:mc="http://schemas.openxmlformats.org/markup-compatibility/2006" xmlns:wpc="http://schemas.microsoft.com/office/word/2010/wordprocessingCanvas" xmlns="" val="0"/>
+                          <a14:useLocalDpi xmlns="" xmlns:wpc="http://schemas.microsoft.com/office/word/2010/wordprocessingCanvas" xmlns:mc="http://schemas.openxmlformats.org/markup-compatibility/2006" xmlns:o="urn:schemas-microsoft-com:office:office" xmlns:v="urn:schemas-microsoft-com:vml" xmlns:wp14="http://schemas.microsoft.com/office/word/2010/wordprocessingDrawing" xmlns:w10="urn:schemas-microsoft-com:office:word" xmlns:w="http://schemas.openxmlformats.org/wordprocessingml/2006/main" xmlns:w14="http://schemas.microsoft.com/office/word/2010/wordml" xmlns:w15="http://schemas.microsoft.com/office/word/2012/wordml" xmlns:wpg="http://schemas.microsoft.com/office/word/2010/wordprocessingGroup" xmlns:wpi="http://schemas.microsoft.com/office/word/2010/wordprocessingInk" xmlns:wps="http://schemas.microsoft.com/office/word/2010/wordprocessingShape" xmlns:a14="http://schemas.microsoft.com/office/drawing/2010/main" val="0"/>
                         </a:ext>
                       </a:extLst>
                     </a:blip>
@@ -11974,7 +12134,7 @@
                     <a:blip r:embed="rId19">
                       <a:extLst>
                         <a:ext uri="{28A0092B-C50C-407E-A947-70E740481C1C}">
-                          <a14:useLocalDpi xmlns:a14="http://schemas.microsoft.com/office/drawing/2010/main" xmlns:wps="http://schemas.microsoft.com/office/word/2010/wordprocessingShape" xmlns:wpi="http://schemas.microsoft.com/office/word/2010/wordprocessingInk" xmlns:wpg="http://schemas.microsoft.com/office/word/2010/wordprocessingGroup" xmlns:w15="http://schemas.microsoft.com/office/word/2012/wordml" xmlns:w14="http://schemas.microsoft.com/office/word/2010/wordml" xmlns:w="http://schemas.openxmlformats.org/wordprocessingml/2006/main" xmlns:w10="urn:schemas-microsoft-com:office:word" xmlns:wp14="http://schemas.microsoft.com/office/word/2010/wordprocessingDrawing" xmlns:v="urn:schemas-microsoft-com:vml" xmlns:o="urn:schemas-microsoft-com:office:office" xmlns:mc="http://schemas.openxmlformats.org/markup-compatibility/2006" xmlns:wpc="http://schemas.microsoft.com/office/word/2010/wordprocessingCanvas" xmlns="" val="0"/>
+                          <a14:useLocalDpi xmlns="" xmlns:wpc="http://schemas.microsoft.com/office/word/2010/wordprocessingCanvas" xmlns:mc="http://schemas.openxmlformats.org/markup-compatibility/2006" xmlns:o="urn:schemas-microsoft-com:office:office" xmlns:v="urn:schemas-microsoft-com:vml" xmlns:wp14="http://schemas.microsoft.com/office/word/2010/wordprocessingDrawing" xmlns:w10="urn:schemas-microsoft-com:office:word" xmlns:w="http://schemas.openxmlformats.org/wordprocessingml/2006/main" xmlns:w14="http://schemas.microsoft.com/office/word/2010/wordml" xmlns:w15="http://schemas.microsoft.com/office/word/2012/wordml" xmlns:wpg="http://schemas.microsoft.com/office/word/2010/wordprocessingGroup" xmlns:wpi="http://schemas.microsoft.com/office/word/2010/wordprocessingInk" xmlns:wps="http://schemas.microsoft.com/office/word/2010/wordprocessingShape" xmlns:a14="http://schemas.microsoft.com/office/drawing/2010/main" val="0"/>
                         </a:ext>
                       </a:extLst>
                     </a:blip>
@@ -12109,7 +12269,7 @@
                     <a:blip r:embed="rId20" cstate="print">
                       <a:extLst>
                         <a:ext uri="{28A0092B-C50C-407E-A947-70E740481C1C}">
-                          <a14:useLocalDpi xmlns:a14="http://schemas.microsoft.com/office/drawing/2010/main" xmlns:wps="http://schemas.microsoft.com/office/word/2010/wordprocessingShape" xmlns:wpi="http://schemas.microsoft.com/office/word/2010/wordprocessingInk" xmlns:wpg="http://schemas.microsoft.com/office/word/2010/wordprocessingGroup" xmlns:w15="http://schemas.microsoft.com/office/word/2012/wordml" xmlns:w14="http://schemas.microsoft.com/office/word/2010/wordml" xmlns:w="http://schemas.openxmlformats.org/wordprocessingml/2006/main" xmlns:w10="urn:schemas-microsoft-com:office:word" xmlns:wp14="http://schemas.microsoft.com/office/word/2010/wordprocessingDrawing" xmlns:v="urn:schemas-microsoft-com:vml" xmlns:o="urn:schemas-microsoft-com:office:office" xmlns:mc="http://schemas.openxmlformats.org/markup-compatibility/2006" xmlns:wpc="http://schemas.microsoft.com/office/word/2010/wordprocessingCanvas" xmlns="" val="0"/>
+                          <a14:useLocalDpi xmlns="" xmlns:wpc="http://schemas.microsoft.com/office/word/2010/wordprocessingCanvas" xmlns:mc="http://schemas.openxmlformats.org/markup-compatibility/2006" xmlns:o="urn:schemas-microsoft-com:office:office" xmlns:v="urn:schemas-microsoft-com:vml" xmlns:wp14="http://schemas.microsoft.com/office/word/2010/wordprocessingDrawing" xmlns:w10="urn:schemas-microsoft-com:office:word" xmlns:w="http://schemas.openxmlformats.org/wordprocessingml/2006/main" xmlns:w14="http://schemas.microsoft.com/office/word/2010/wordml" xmlns:w15="http://schemas.microsoft.com/office/word/2012/wordml" xmlns:wpg="http://schemas.microsoft.com/office/word/2010/wordprocessingGroup" xmlns:wpi="http://schemas.microsoft.com/office/word/2010/wordprocessingInk" xmlns:wps="http://schemas.microsoft.com/office/word/2010/wordprocessingShape" xmlns:a14="http://schemas.microsoft.com/office/drawing/2010/main" val="0"/>
                         </a:ext>
                       </a:extLst>
                     </a:blip>
@@ -12631,7 +12791,7 @@
                     <a:blip r:embed="rId22" cstate="print">
                       <a:extLst>
                         <a:ext uri="{28A0092B-C50C-407E-A947-70E740481C1C}">
-                          <a14:useLocalDpi xmlns:a14="http://schemas.microsoft.com/office/drawing/2010/main" xmlns:wps="http://schemas.microsoft.com/office/word/2010/wordprocessingShape" xmlns:wpi="http://schemas.microsoft.com/office/word/2010/wordprocessingInk" xmlns:wpg="http://schemas.microsoft.com/office/word/2010/wordprocessingGroup" xmlns:w15="http://schemas.microsoft.com/office/word/2012/wordml" xmlns:w14="http://schemas.microsoft.com/office/word/2010/wordml" xmlns:w="http://schemas.openxmlformats.org/wordprocessingml/2006/main" xmlns:w10="urn:schemas-microsoft-com:office:word" xmlns:wp14="http://schemas.microsoft.com/office/word/2010/wordprocessingDrawing" xmlns:v="urn:schemas-microsoft-com:vml" xmlns:o="urn:schemas-microsoft-com:office:office" xmlns:mc="http://schemas.openxmlformats.org/markup-compatibility/2006" xmlns:wpc="http://schemas.microsoft.com/office/word/2010/wordprocessingCanvas" xmlns="" val="0"/>
+                          <a14:useLocalDpi xmlns="" xmlns:wpc="http://schemas.microsoft.com/office/word/2010/wordprocessingCanvas" xmlns:mc="http://schemas.openxmlformats.org/markup-compatibility/2006" xmlns:o="urn:schemas-microsoft-com:office:office" xmlns:v="urn:schemas-microsoft-com:vml" xmlns:wp14="http://schemas.microsoft.com/office/word/2010/wordprocessingDrawing" xmlns:w10="urn:schemas-microsoft-com:office:word" xmlns:w="http://schemas.openxmlformats.org/wordprocessingml/2006/main" xmlns:w14="http://schemas.microsoft.com/office/word/2010/wordml" xmlns:w15="http://schemas.microsoft.com/office/word/2012/wordml" xmlns:wpg="http://schemas.microsoft.com/office/word/2010/wordprocessingGroup" xmlns:wpi="http://schemas.microsoft.com/office/word/2010/wordprocessingInk" xmlns:wps="http://schemas.microsoft.com/office/word/2010/wordprocessingShape" xmlns:a14="http://schemas.microsoft.com/office/drawing/2010/main" val="0"/>
                         </a:ext>
                       </a:extLst>
                     </a:blip>
@@ -12765,7 +12925,7 @@
                     <a:blip r:embed="rId23" cstate="print">
                       <a:extLst>
                         <a:ext uri="{28A0092B-C50C-407E-A947-70E740481C1C}">
-                          <a14:useLocalDpi xmlns:a14="http://schemas.microsoft.com/office/drawing/2010/main" xmlns:wps="http://schemas.microsoft.com/office/word/2010/wordprocessingShape" xmlns:wpi="http://schemas.microsoft.com/office/word/2010/wordprocessingInk" xmlns:wpg="http://schemas.microsoft.com/office/word/2010/wordprocessingGroup" xmlns:w15="http://schemas.microsoft.com/office/word/2012/wordml" xmlns:w14="http://schemas.microsoft.com/office/word/2010/wordml" xmlns:w="http://schemas.openxmlformats.org/wordprocessingml/2006/main" xmlns:w10="urn:schemas-microsoft-com:office:word" xmlns:wp14="http://schemas.microsoft.com/office/word/2010/wordprocessingDrawing" xmlns:v="urn:schemas-microsoft-com:vml" xmlns:o="urn:schemas-microsoft-com:office:office" xmlns:mc="http://schemas.openxmlformats.org/markup-compatibility/2006" xmlns:wpc="http://schemas.microsoft.com/office/word/2010/wordprocessingCanvas" xmlns="" val="0"/>
+                          <a14:useLocalDpi xmlns="" xmlns:wpc="http://schemas.microsoft.com/office/word/2010/wordprocessingCanvas" xmlns:mc="http://schemas.openxmlformats.org/markup-compatibility/2006" xmlns:o="urn:schemas-microsoft-com:office:office" xmlns:v="urn:schemas-microsoft-com:vml" xmlns:wp14="http://schemas.microsoft.com/office/word/2010/wordprocessingDrawing" xmlns:w10="urn:schemas-microsoft-com:office:word" xmlns:w="http://schemas.openxmlformats.org/wordprocessingml/2006/main" xmlns:w14="http://schemas.microsoft.com/office/word/2010/wordml" xmlns:w15="http://schemas.microsoft.com/office/word/2012/wordml" xmlns:wpg="http://schemas.microsoft.com/office/word/2010/wordprocessingGroup" xmlns:wpi="http://schemas.microsoft.com/office/word/2010/wordprocessingInk" xmlns:wps="http://schemas.microsoft.com/office/word/2010/wordprocessingShape" xmlns:a14="http://schemas.microsoft.com/office/drawing/2010/main" val="0"/>
                         </a:ext>
                       </a:extLst>
                     </a:blip>
@@ -12876,7 +13036,7 @@
                     <a:blip r:embed="rId24" cstate="print">
                       <a:extLst>
                         <a:ext uri="{28A0092B-C50C-407E-A947-70E740481C1C}">
-                          <a14:useLocalDpi xmlns:a14="http://schemas.microsoft.com/office/drawing/2010/main" xmlns:wps="http://schemas.microsoft.com/office/word/2010/wordprocessingShape" xmlns:wpi="http://schemas.microsoft.com/office/word/2010/wordprocessingInk" xmlns:wpg="http://schemas.microsoft.com/office/word/2010/wordprocessingGroup" xmlns:w15="http://schemas.microsoft.com/office/word/2012/wordml" xmlns:w14="http://schemas.microsoft.com/office/word/2010/wordml" xmlns:w="http://schemas.openxmlformats.org/wordprocessingml/2006/main" xmlns:w10="urn:schemas-microsoft-com:office:word" xmlns:wp14="http://schemas.microsoft.com/office/word/2010/wordprocessingDrawing" xmlns:v="urn:schemas-microsoft-com:vml" xmlns:o="urn:schemas-microsoft-com:office:office" xmlns:mc="http://schemas.openxmlformats.org/markup-compatibility/2006" xmlns:wpc="http://schemas.microsoft.com/office/word/2010/wordprocessingCanvas" xmlns="" val="0"/>
+                          <a14:useLocalDpi xmlns="" xmlns:wpc="http://schemas.microsoft.com/office/word/2010/wordprocessingCanvas" xmlns:mc="http://schemas.openxmlformats.org/markup-compatibility/2006" xmlns:o="urn:schemas-microsoft-com:office:office" xmlns:v="urn:schemas-microsoft-com:vml" xmlns:wp14="http://schemas.microsoft.com/office/word/2010/wordprocessingDrawing" xmlns:w10="urn:schemas-microsoft-com:office:word" xmlns:w="http://schemas.openxmlformats.org/wordprocessingml/2006/main" xmlns:w14="http://schemas.microsoft.com/office/word/2010/wordml" xmlns:w15="http://schemas.microsoft.com/office/word/2012/wordml" xmlns:wpg="http://schemas.microsoft.com/office/word/2010/wordprocessingGroup" xmlns:wpi="http://schemas.microsoft.com/office/word/2010/wordprocessingInk" xmlns:wps="http://schemas.microsoft.com/office/word/2010/wordprocessingShape" xmlns:a14="http://schemas.microsoft.com/office/drawing/2010/main" val="0"/>
                         </a:ext>
                       </a:extLst>
                     </a:blip>
@@ -12999,7 +13159,7 @@
                     <a:blip r:embed="rId25" cstate="print">
                       <a:extLst>
                         <a:ext uri="{28A0092B-C50C-407E-A947-70E740481C1C}">
-                          <a14:useLocalDpi xmlns:a14="http://schemas.microsoft.com/office/drawing/2010/main" xmlns:wps="http://schemas.microsoft.com/office/word/2010/wordprocessingShape" xmlns:wpi="http://schemas.microsoft.com/office/word/2010/wordprocessingInk" xmlns:wpg="http://schemas.microsoft.com/office/word/2010/wordprocessingGroup" xmlns:w15="http://schemas.microsoft.com/office/word/2012/wordml" xmlns:w14="http://schemas.microsoft.com/office/word/2010/wordml" xmlns:w="http://schemas.openxmlformats.org/wordprocessingml/2006/main" xmlns:w10="urn:schemas-microsoft-com:office:word" xmlns:wp14="http://schemas.microsoft.com/office/word/2010/wordprocessingDrawing" xmlns:v="urn:schemas-microsoft-com:vml" xmlns:o="urn:schemas-microsoft-com:office:office" xmlns:mc="http://schemas.openxmlformats.org/markup-compatibility/2006" xmlns:wpc="http://schemas.microsoft.com/office/word/2010/wordprocessingCanvas" xmlns="" val="0"/>
+                          <a14:useLocalDpi xmlns="" xmlns:wpc="http://schemas.microsoft.com/office/word/2010/wordprocessingCanvas" xmlns:mc="http://schemas.openxmlformats.org/markup-compatibility/2006" xmlns:o="urn:schemas-microsoft-com:office:office" xmlns:v="urn:schemas-microsoft-com:vml" xmlns:wp14="http://schemas.microsoft.com/office/word/2010/wordprocessingDrawing" xmlns:w10="urn:schemas-microsoft-com:office:word" xmlns:w="http://schemas.openxmlformats.org/wordprocessingml/2006/main" xmlns:w14="http://schemas.microsoft.com/office/word/2010/wordml" xmlns:w15="http://schemas.microsoft.com/office/word/2012/wordml" xmlns:wpg="http://schemas.microsoft.com/office/word/2010/wordprocessingGroup" xmlns:wpi="http://schemas.microsoft.com/office/word/2010/wordprocessingInk" xmlns:wps="http://schemas.microsoft.com/office/word/2010/wordprocessingShape" xmlns:a14="http://schemas.microsoft.com/office/drawing/2010/main" val="0"/>
                         </a:ext>
                       </a:extLst>
                     </a:blip>
@@ -13141,7 +13301,7 @@
                     <a:blip r:embed="rId26" cstate="print">
                       <a:extLst>
                         <a:ext uri="{28A0092B-C50C-407E-A947-70E740481C1C}">
-                          <a14:useLocalDpi xmlns:a14="http://schemas.microsoft.com/office/drawing/2010/main" xmlns:wps="http://schemas.microsoft.com/office/word/2010/wordprocessingShape" xmlns:wpi="http://schemas.microsoft.com/office/word/2010/wordprocessingInk" xmlns:wpg="http://schemas.microsoft.com/office/word/2010/wordprocessingGroup" xmlns:w15="http://schemas.microsoft.com/office/word/2012/wordml" xmlns:w14="http://schemas.microsoft.com/office/word/2010/wordml" xmlns:w="http://schemas.openxmlformats.org/wordprocessingml/2006/main" xmlns:w10="urn:schemas-microsoft-com:office:word" xmlns:wp14="http://schemas.microsoft.com/office/word/2010/wordprocessingDrawing" xmlns:v="urn:schemas-microsoft-com:vml" xmlns:o="urn:schemas-microsoft-com:office:office" xmlns:mc="http://schemas.openxmlformats.org/markup-compatibility/2006" xmlns:wpc="http://schemas.microsoft.com/office/word/2010/wordprocessingCanvas" xmlns="" val="0"/>
+                          <a14:useLocalDpi xmlns="" xmlns:wpc="http://schemas.microsoft.com/office/word/2010/wordprocessingCanvas" xmlns:mc="http://schemas.openxmlformats.org/markup-compatibility/2006" xmlns:o="urn:schemas-microsoft-com:office:office" xmlns:v="urn:schemas-microsoft-com:vml" xmlns:wp14="http://schemas.microsoft.com/office/word/2010/wordprocessingDrawing" xmlns:w10="urn:schemas-microsoft-com:office:word" xmlns:w="http://schemas.openxmlformats.org/wordprocessingml/2006/main" xmlns:w14="http://schemas.microsoft.com/office/word/2010/wordml" xmlns:w15="http://schemas.microsoft.com/office/word/2012/wordml" xmlns:wpg="http://schemas.microsoft.com/office/word/2010/wordprocessingGroup" xmlns:wpi="http://schemas.microsoft.com/office/word/2010/wordprocessingInk" xmlns:wps="http://schemas.microsoft.com/office/word/2010/wordprocessingShape" xmlns:a14="http://schemas.microsoft.com/office/drawing/2010/main" val="0"/>
                         </a:ext>
                       </a:extLst>
                     </a:blip>
@@ -13270,7 +13430,7 @@
                     <a:blip r:embed="rId27" cstate="print">
                       <a:extLst>
                         <a:ext uri="{28A0092B-C50C-407E-A947-70E740481C1C}">
-                          <a14:useLocalDpi xmlns:a14="http://schemas.microsoft.com/office/drawing/2010/main" xmlns:wps="http://schemas.microsoft.com/office/word/2010/wordprocessingShape" xmlns:wpi="http://schemas.microsoft.com/office/word/2010/wordprocessingInk" xmlns:wpg="http://schemas.microsoft.com/office/word/2010/wordprocessingGroup" xmlns:w15="http://schemas.microsoft.com/office/word/2012/wordml" xmlns:w14="http://schemas.microsoft.com/office/word/2010/wordml" xmlns:w="http://schemas.openxmlformats.org/wordprocessingml/2006/main" xmlns:w10="urn:schemas-microsoft-com:office:word" xmlns:wp14="http://schemas.microsoft.com/office/word/2010/wordprocessingDrawing" xmlns:v="urn:schemas-microsoft-com:vml" xmlns:o="urn:schemas-microsoft-com:office:office" xmlns:mc="http://schemas.openxmlformats.org/markup-compatibility/2006" xmlns:wpc="http://schemas.microsoft.com/office/word/2010/wordprocessingCanvas" xmlns="" val="0"/>
+                          <a14:useLocalDpi xmlns="" xmlns:wpc="http://schemas.microsoft.com/office/word/2010/wordprocessingCanvas" xmlns:mc="http://schemas.openxmlformats.org/markup-compatibility/2006" xmlns:o="urn:schemas-microsoft-com:office:office" xmlns:v="urn:schemas-microsoft-com:vml" xmlns:wp14="http://schemas.microsoft.com/office/word/2010/wordprocessingDrawing" xmlns:w10="urn:schemas-microsoft-com:office:word" xmlns:w="http://schemas.openxmlformats.org/wordprocessingml/2006/main" xmlns:w14="http://schemas.microsoft.com/office/word/2010/wordml" xmlns:w15="http://schemas.microsoft.com/office/word/2012/wordml" xmlns:wpg="http://schemas.microsoft.com/office/word/2010/wordprocessingGroup" xmlns:wpi="http://schemas.microsoft.com/office/word/2010/wordprocessingInk" xmlns:wps="http://schemas.microsoft.com/office/word/2010/wordprocessingShape" xmlns:a14="http://schemas.microsoft.com/office/drawing/2010/main" val="0"/>
                         </a:ext>
                       </a:extLst>
                     </a:blip>
@@ -13420,7 +13580,7 @@
                     <a:blip r:embed="rId28" cstate="print">
                       <a:extLst>
                         <a:ext uri="{28A0092B-C50C-407E-A947-70E740481C1C}">
-                          <a14:useLocalDpi xmlns:a14="http://schemas.microsoft.com/office/drawing/2010/main" xmlns:wps="http://schemas.microsoft.com/office/word/2010/wordprocessingShape" xmlns:wpi="http://schemas.microsoft.com/office/word/2010/wordprocessingInk" xmlns:wpg="http://schemas.microsoft.com/office/word/2010/wordprocessingGroup" xmlns:w15="http://schemas.microsoft.com/office/word/2012/wordml" xmlns:w14="http://schemas.microsoft.com/office/word/2010/wordml" xmlns:w="http://schemas.openxmlformats.org/wordprocessingml/2006/main" xmlns:w10="urn:schemas-microsoft-com:office:word" xmlns:wp14="http://schemas.microsoft.com/office/word/2010/wordprocessingDrawing" xmlns:v="urn:schemas-microsoft-com:vml" xmlns:o="urn:schemas-microsoft-com:office:office" xmlns:mc="http://schemas.openxmlformats.org/markup-compatibility/2006" xmlns:wpc="http://schemas.microsoft.com/office/word/2010/wordprocessingCanvas" xmlns="" val="0"/>
+                          <a14:useLocalDpi xmlns="" xmlns:wpc="http://schemas.microsoft.com/office/word/2010/wordprocessingCanvas" xmlns:mc="http://schemas.openxmlformats.org/markup-compatibility/2006" xmlns:o="urn:schemas-microsoft-com:office:office" xmlns:v="urn:schemas-microsoft-com:vml" xmlns:wp14="http://schemas.microsoft.com/office/word/2010/wordprocessingDrawing" xmlns:w10="urn:schemas-microsoft-com:office:word" xmlns:w="http://schemas.openxmlformats.org/wordprocessingml/2006/main" xmlns:w14="http://schemas.microsoft.com/office/word/2010/wordml" xmlns:w15="http://schemas.microsoft.com/office/word/2012/wordml" xmlns:wpg="http://schemas.microsoft.com/office/word/2010/wordprocessingGroup" xmlns:wpi="http://schemas.microsoft.com/office/word/2010/wordprocessingInk" xmlns:wps="http://schemas.microsoft.com/office/word/2010/wordprocessingShape" xmlns:a14="http://schemas.microsoft.com/office/drawing/2010/main" val="0"/>
                         </a:ext>
                       </a:extLst>
                     </a:blip>
@@ -13538,7 +13698,7 @@
                     <a:blip r:embed="rId29" cstate="print">
                       <a:extLst>
                         <a:ext uri="{28A0092B-C50C-407E-A947-70E740481C1C}">
-                          <a14:useLocalDpi xmlns:a14="http://schemas.microsoft.com/office/drawing/2010/main" xmlns:wps="http://schemas.microsoft.com/office/word/2010/wordprocessingShape" xmlns:wpi="http://schemas.microsoft.com/office/word/2010/wordprocessingInk" xmlns:wpg="http://schemas.microsoft.com/office/word/2010/wordprocessingGroup" xmlns:w15="http://schemas.microsoft.com/office/word/2012/wordml" xmlns:w14="http://schemas.microsoft.com/office/word/2010/wordml" xmlns:w="http://schemas.openxmlformats.org/wordprocessingml/2006/main" xmlns:w10="urn:schemas-microsoft-com:office:word" xmlns:wp14="http://schemas.microsoft.com/office/word/2010/wordprocessingDrawing" xmlns:v="urn:schemas-microsoft-com:vml" xmlns:o="urn:schemas-microsoft-com:office:office" xmlns:mc="http://schemas.openxmlformats.org/markup-compatibility/2006" xmlns:wpc="http://schemas.microsoft.com/office/word/2010/wordprocessingCanvas" xmlns="" val="0"/>
+                          <a14:useLocalDpi xmlns="" xmlns:wpc="http://schemas.microsoft.com/office/word/2010/wordprocessingCanvas" xmlns:mc="http://schemas.openxmlformats.org/markup-compatibility/2006" xmlns:o="urn:schemas-microsoft-com:office:office" xmlns:v="urn:schemas-microsoft-com:vml" xmlns:wp14="http://schemas.microsoft.com/office/word/2010/wordprocessingDrawing" xmlns:w10="urn:schemas-microsoft-com:office:word" xmlns:w="http://schemas.openxmlformats.org/wordprocessingml/2006/main" xmlns:w14="http://schemas.microsoft.com/office/word/2010/wordml" xmlns:w15="http://schemas.microsoft.com/office/word/2012/wordml" xmlns:wpg="http://schemas.microsoft.com/office/word/2010/wordprocessingGroup" xmlns:wpi="http://schemas.microsoft.com/office/word/2010/wordprocessingInk" xmlns:wps="http://schemas.microsoft.com/office/word/2010/wordprocessingShape" xmlns:a14="http://schemas.microsoft.com/office/drawing/2010/main" val="0"/>
                         </a:ext>
                       </a:extLst>
                     </a:blip>
@@ -13678,7 +13838,7 @@
                     <a:blip r:embed="rId30" cstate="print">
                       <a:extLst>
                         <a:ext uri="{28A0092B-C50C-407E-A947-70E740481C1C}">
-                          <a14:useLocalDpi xmlns:a14="http://schemas.microsoft.com/office/drawing/2010/main" xmlns:wps="http://schemas.microsoft.com/office/word/2010/wordprocessingShape" xmlns:wpi="http://schemas.microsoft.com/office/word/2010/wordprocessingInk" xmlns:wpg="http://schemas.microsoft.com/office/word/2010/wordprocessingGroup" xmlns:w15="http://schemas.microsoft.com/office/word/2012/wordml" xmlns:w14="http://schemas.microsoft.com/office/word/2010/wordml" xmlns:w="http://schemas.openxmlformats.org/wordprocessingml/2006/main" xmlns:w10="urn:schemas-microsoft-com:office:word" xmlns:wp14="http://schemas.microsoft.com/office/word/2010/wordprocessingDrawing" xmlns:v="urn:schemas-microsoft-com:vml" xmlns:o="urn:schemas-microsoft-com:office:office" xmlns:mc="http://schemas.openxmlformats.org/markup-compatibility/2006" xmlns:wpc="http://schemas.microsoft.com/office/word/2010/wordprocessingCanvas" xmlns="" val="0"/>
+                          <a14:useLocalDpi xmlns="" xmlns:wpc="http://schemas.microsoft.com/office/word/2010/wordprocessingCanvas" xmlns:mc="http://schemas.openxmlformats.org/markup-compatibility/2006" xmlns:o="urn:schemas-microsoft-com:office:office" xmlns:v="urn:schemas-microsoft-com:vml" xmlns:wp14="http://schemas.microsoft.com/office/word/2010/wordprocessingDrawing" xmlns:w10="urn:schemas-microsoft-com:office:word" xmlns:w="http://schemas.openxmlformats.org/wordprocessingml/2006/main" xmlns:w14="http://schemas.microsoft.com/office/word/2010/wordml" xmlns:w15="http://schemas.microsoft.com/office/word/2012/wordml" xmlns:wpg="http://schemas.microsoft.com/office/word/2010/wordprocessingGroup" xmlns:wpi="http://schemas.microsoft.com/office/word/2010/wordprocessingInk" xmlns:wps="http://schemas.microsoft.com/office/word/2010/wordprocessingShape" xmlns:a14="http://schemas.microsoft.com/office/drawing/2010/main" val="0"/>
                         </a:ext>
                       </a:extLst>
                     </a:blip>
@@ -13831,7 +13991,7 @@
                     <a:blip r:embed="rId31" cstate="print">
                       <a:extLst>
                         <a:ext uri="{28A0092B-C50C-407E-A947-70E740481C1C}">
-                          <a14:useLocalDpi xmlns:a14="http://schemas.microsoft.com/office/drawing/2010/main" xmlns:wps="http://schemas.microsoft.com/office/word/2010/wordprocessingShape" xmlns:wpi="http://schemas.microsoft.com/office/word/2010/wordprocessingInk" xmlns:wpg="http://schemas.microsoft.com/office/word/2010/wordprocessingGroup" xmlns:w15="http://schemas.microsoft.com/office/word/2012/wordml" xmlns:w14="http://schemas.microsoft.com/office/word/2010/wordml" xmlns:w="http://schemas.openxmlformats.org/wordprocessingml/2006/main" xmlns:w10="urn:schemas-microsoft-com:office:word" xmlns:wp14="http://schemas.microsoft.com/office/word/2010/wordprocessingDrawing" xmlns:v="urn:schemas-microsoft-com:vml" xmlns:o="urn:schemas-microsoft-com:office:office" xmlns:mc="http://schemas.openxmlformats.org/markup-compatibility/2006" xmlns:wpc="http://schemas.microsoft.com/office/word/2010/wordprocessingCanvas" xmlns="" val="0"/>
+                          <a14:useLocalDpi xmlns="" xmlns:wpc="http://schemas.microsoft.com/office/word/2010/wordprocessingCanvas" xmlns:mc="http://schemas.openxmlformats.org/markup-compatibility/2006" xmlns:o="urn:schemas-microsoft-com:office:office" xmlns:v="urn:schemas-microsoft-com:vml" xmlns:wp14="http://schemas.microsoft.com/office/word/2010/wordprocessingDrawing" xmlns:w10="urn:schemas-microsoft-com:office:word" xmlns:w="http://schemas.openxmlformats.org/wordprocessingml/2006/main" xmlns:w14="http://schemas.microsoft.com/office/word/2010/wordml" xmlns:w15="http://schemas.microsoft.com/office/word/2012/wordml" xmlns:wpg="http://schemas.microsoft.com/office/word/2010/wordprocessingGroup" xmlns:wpi="http://schemas.microsoft.com/office/word/2010/wordprocessingInk" xmlns:wps="http://schemas.microsoft.com/office/word/2010/wordprocessingShape" xmlns:a14="http://schemas.microsoft.com/office/drawing/2010/main" val="0"/>
                         </a:ext>
                       </a:extLst>
                     </a:blip>
@@ -13982,7 +14142,7 @@
                     <a:blip r:embed="rId32" cstate="print">
                       <a:extLst>
                         <a:ext uri="{28A0092B-C50C-407E-A947-70E740481C1C}">
-                          <a14:useLocalDpi xmlns:a14="http://schemas.microsoft.com/office/drawing/2010/main" xmlns:wps="http://schemas.microsoft.com/office/word/2010/wordprocessingShape" xmlns:wpi="http://schemas.microsoft.com/office/word/2010/wordprocessingInk" xmlns:wpg="http://schemas.microsoft.com/office/word/2010/wordprocessingGroup" xmlns:w15="http://schemas.microsoft.com/office/word/2012/wordml" xmlns:w14="http://schemas.microsoft.com/office/word/2010/wordml" xmlns:w="http://schemas.openxmlformats.org/wordprocessingml/2006/main" xmlns:w10="urn:schemas-microsoft-com:office:word" xmlns:wp14="http://schemas.microsoft.com/office/word/2010/wordprocessingDrawing" xmlns:v="urn:schemas-microsoft-com:vml" xmlns:o="urn:schemas-microsoft-com:office:office" xmlns:mc="http://schemas.openxmlformats.org/markup-compatibility/2006" xmlns:wpc="http://schemas.microsoft.com/office/word/2010/wordprocessingCanvas" xmlns="" val="0"/>
+                          <a14:useLocalDpi xmlns="" xmlns:wpc="http://schemas.microsoft.com/office/word/2010/wordprocessingCanvas" xmlns:mc="http://schemas.openxmlformats.org/markup-compatibility/2006" xmlns:o="urn:schemas-microsoft-com:office:office" xmlns:v="urn:schemas-microsoft-com:vml" xmlns:wp14="http://schemas.microsoft.com/office/word/2010/wordprocessingDrawing" xmlns:w10="urn:schemas-microsoft-com:office:word" xmlns:w="http://schemas.openxmlformats.org/wordprocessingml/2006/main" xmlns:w14="http://schemas.microsoft.com/office/word/2010/wordml" xmlns:w15="http://schemas.microsoft.com/office/word/2012/wordml" xmlns:wpg="http://schemas.microsoft.com/office/word/2010/wordprocessingGroup" xmlns:wpi="http://schemas.microsoft.com/office/word/2010/wordprocessingInk" xmlns:wps="http://schemas.microsoft.com/office/word/2010/wordprocessingShape" xmlns:a14="http://schemas.microsoft.com/office/drawing/2010/main" val="0"/>
                         </a:ext>
                       </a:extLst>
                     </a:blip>
@@ -16466,7 +16626,23 @@
           <w:sz w:val="24"/>
           <w:szCs w:val="24"/>
         </w:rPr>
-        <w:t xml:space="preserve"> Developing a dedicated mobile app for both iOS and Android platforms can provide users with greater accessibility and convenience. This can include features such as push notifications for attendance updates, real-time attendance tracking, and easy access to attendance reports on the go.</w:t>
+        <w:t xml:space="preserve"> Developing a</w:t>
+      </w:r>
+      <w:r>
+        <w:rPr>
+          <w:rFonts w:ascii="Times New Roman" w:eastAsiaTheme="majorEastAsia" w:hAnsi="Times New Roman"/>
+          <w:sz w:val="24"/>
+          <w:szCs w:val="24"/>
+        </w:rPr>
+        <w:t xml:space="preserve"> dedicated mobile app for both I</w:t>
+      </w:r>
+      <w:r>
+        <w:rPr>
+          <w:rFonts w:ascii="Times New Roman" w:eastAsiaTheme="majorEastAsia" w:hAnsi="Times New Roman"/>
+          <w:sz w:val="24"/>
+          <w:szCs w:val="24"/>
+        </w:rPr>
+        <w:t>OS and Android platforms can provide users with greater accessibility and convenience. This can include features such as push notifications for attendance updates, real-time attendance tracking, and easy access to attendance reports on the go.</w:t>
       </w:r>
     </w:p>
     <w:p>
@@ -16929,7 +17105,7 @@
                         <w:rPr>
                           <w:noProof/>
                         </w:rPr>
-                        <w:t>14</w:t>
+                        <w:t>1</w:t>
                       </w:r>
                     </w:fldSimple>
                   </w:p>
@@ -17012,7 +17188,7 @@
                         <w:rPr>
                           <w:noProof/>
                         </w:rPr>
-                        <w:t>11</w:t>
+                        <w:t>14</w:t>
                       </w:r>
                     </w:fldSimple>
                   </w:p>
@@ -17301,7 +17477,7 @@
         <w:noProof/>
       </w:rPr>
       <w:pict>
-        <v:group id="Group 56" o:spid="_x0000_s4119" style="position:absolute;margin-left:5476.8pt;margin-top:52.05pt;width:6in;height:3.6pt;z-index:251695104;mso-position-horizontal:right;mso-position-horizontal-relative:margin;mso-position-vertical-relative:page;mso-width-relative:margin;mso-height-relative:margin" coordsize="49926,167" o:gfxdata="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">
+        <v:group id="Group 56" o:spid="_x0000_s4119" style="position:absolute;margin-left:6652.8pt;margin-top:52.05pt;width:6in;height:3.6pt;z-index:251695104;mso-position-horizontal:right;mso-position-horizontal-relative:margin;mso-position-vertical-relative:page;mso-width-relative:margin;mso-height-relative:margin" coordsize="49926,167" o:gfxdata="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">
           <v:shape id="Shape 102636" o:spid="_x0000_s4120" style="position:absolute;width:49926;height:167;visibility:visible" coordsize="4992624,16764" o:spt="100" o:gfxdata="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" adj="0,,0" path="m,l4992624,r,16764l,16764,,e" fillcolor="black" stroked="f" strokeweight="0">
             <v:stroke miterlimit="83231f" joinstyle="miter"/>
             <v:formulas/>
@@ -17351,7 +17527,7 @@
         <w:noProof/>
       </w:rPr>
       <w:pict>
-        <v:group id="Group 97605" o:spid="_x0000_s4117" style="position:absolute;margin-left:5476.8pt;margin-top:52.05pt;width:6in;height:3.6pt;z-index:251678720;mso-position-horizontal:right;mso-position-horizontal-relative:margin;mso-position-vertical-relative:page;mso-width-relative:margin;mso-height-relative:margin" coordsize="49926,167" o:gfxdata="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">
+        <v:group id="Group 97605" o:spid="_x0000_s4117" style="position:absolute;margin-left:6652.8pt;margin-top:52.05pt;width:6in;height:3.6pt;z-index:251678720;mso-position-horizontal:right;mso-position-horizontal-relative:margin;mso-position-vertical-relative:page;mso-width-relative:margin;mso-height-relative:margin" coordsize="49926,167" o:gfxdata="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">
           <v:shape id="Shape 102636" o:spid="_x0000_s4118" style="position:absolute;width:49926;height:167;visibility:visible" coordsize="4992624,16764" o:spt="100" o:gfxdata="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" adj="0,,0" path="m,l4992624,r,16764l,16764,,e" fillcolor="black" stroked="f" strokeweight="0">
             <v:stroke miterlimit="83231f" joinstyle="miter"/>
             <v:formulas/>
@@ -17401,7 +17577,7 @@
         <w:noProof/>
       </w:rPr>
       <w:pict>
-        <v:group id="Group 45" o:spid="_x0000_s4109" style="position:absolute;margin-left:5476.8pt;margin-top:53.45pt;width:6in;height:3.55pt;flip:y;z-index:251682816;mso-position-horizontal:right;mso-position-horizontal-relative:margin;mso-position-vertical-relative:page;mso-width-relative:margin;mso-height-relative:margin" coordsize="49926,167" o:gfxdata="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">
+        <v:group id="Group 45" o:spid="_x0000_s4109" style="position:absolute;margin-left:6652.8pt;margin-top:53.45pt;width:6in;height:3.55pt;flip:y;z-index:251682816;mso-position-horizontal:right;mso-position-horizontal-relative:margin;mso-position-vertical-relative:page;mso-width-relative:margin;mso-height-relative:margin" coordsize="49926,167" o:gfxdata="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">
           <v:shape id="Shape 102636" o:spid="_x0000_s4110" style="position:absolute;width:49926;height:167;visibility:visible" coordsize="4992624,16764" o:spt="100" o:gfxdata="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" adj="0,,0" path="m,l4992624,r,16764l,16764,,e" fillcolor="black" stroked="f" strokeweight="0">
             <v:stroke miterlimit="83231f" joinstyle="miter"/>
             <v:formulas/>
@@ -17451,7 +17627,7 @@
         <w:noProof/>
       </w:rPr>
       <w:pict>
-        <v:group id="Group 47" o:spid="_x0000_s4105" style="position:absolute;margin-left:5476.8pt;margin-top:49.45pt;width:6in;height:3.6pt;z-index:251684864;mso-position-horizontal:right;mso-position-horizontal-relative:margin;mso-position-vertical-relative:page;mso-width-relative:margin;mso-height-relative:margin" coordsize="49926,167" o:gfxdata="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">
+        <v:group id="Group 47" o:spid="_x0000_s4105" style="position:absolute;margin-left:6652.8pt;margin-top:49.45pt;width:6in;height:3.6pt;z-index:251684864;mso-position-horizontal:right;mso-position-horizontal-relative:margin;mso-position-vertical-relative:page;mso-width-relative:margin;mso-height-relative:margin" coordsize="49926,167" o:gfxdata="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">
           <v:shape id="Shape 102636" o:spid="_x0000_s4106" style="position:absolute;width:49926;height:167;visibility:visible" coordsize="4992624,16764" o:spt="100" o:gfxdata="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" adj="0,,0" path="m,l4992624,r,16764l,16764,,e" fillcolor="black" stroked="f" strokeweight="0">
             <v:stroke miterlimit="83231f" joinstyle="miter"/>
             <v:formulas/>
@@ -17501,7 +17677,7 @@
         <w:noProof/>
       </w:rPr>
       <w:pict>
-        <v:group id="Group 49" o:spid="_x0000_s4103" style="position:absolute;margin-left:5476.8pt;margin-top:51.35pt;width:6in;height:3.6pt;z-index:251686912;mso-position-horizontal:right;mso-position-horizontal-relative:margin;mso-position-vertical-relative:page;mso-width-relative:margin;mso-height-relative:margin" coordsize="49926,167" o:gfxdata="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">
+        <v:group id="Group 49" o:spid="_x0000_s4103" style="position:absolute;margin-left:6652.8pt;margin-top:51.35pt;width:6in;height:3.6pt;z-index:251686912;mso-position-horizontal:right;mso-position-horizontal-relative:margin;mso-position-vertical-relative:page;mso-width-relative:margin;mso-height-relative:margin" coordsize="49926,167" o:gfxdata="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">
           <v:shape id="Shape 102636" o:spid="_x0000_s4104" style="position:absolute;width:49926;height:167;visibility:visible" coordsize="4992624,16764" o:spt="100" o:gfxdata="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" adj="0,,0" path="m,l4992624,r,16764l,16764,,e" fillcolor="black" stroked="f" strokeweight="0">
             <v:stroke miterlimit="83231f" joinstyle="miter"/>
             <v:formulas/>
@@ -17551,7 +17727,7 @@
         <w:noProof/>
       </w:rPr>
       <w:pict>
-        <v:group id="Group 51" o:spid="_x0000_s4101" style="position:absolute;margin-left:5476.8pt;margin-top:50.75pt;width:6in;height:3.6pt;z-index:251688960;mso-position-horizontal:right;mso-position-horizontal-relative:margin;mso-position-vertical-relative:page;mso-width-relative:margin;mso-height-relative:margin" coordsize="49926,167" o:gfxdata="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">
+        <v:group id="Group 51" o:spid="_x0000_s4101" style="position:absolute;margin-left:6652.8pt;margin-top:50.75pt;width:6in;height:3.6pt;z-index:251688960;mso-position-horizontal:right;mso-position-horizontal-relative:margin;mso-position-vertical-relative:page;mso-width-relative:margin;mso-height-relative:margin" coordsize="49926,167" o:gfxdata="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">
           <v:shape id="Shape 102636" o:spid="_x0000_s4102" style="position:absolute;width:49926;height:167;visibility:visible" coordsize="4992624,16764" o:spt="100" o:gfxdata="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" adj="0,,0" path="m,l4992624,r,16764l,16764,,e" fillcolor="black" stroked="f" strokeweight="0">
             <v:stroke miterlimit="83231f" joinstyle="miter"/>
             <v:formulas/>
@@ -17601,7 +17777,7 @@
         <w:noProof/>
       </w:rPr>
       <w:pict>
-        <v:group id="Group 31" o:spid="_x0000_s4099" style="position:absolute;margin-left:5476.8pt;margin-top:50.75pt;width:6in;height:3.6pt;z-index:251706368;mso-position-horizontal:right;mso-position-horizontal-relative:margin;mso-position-vertical-relative:page;mso-width-relative:margin;mso-height-relative:margin" coordsize="49926,167" o:gfxdata="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">
+        <v:group id="Group 31" o:spid="_x0000_s4099" style="position:absolute;margin-left:6652.8pt;margin-top:50.75pt;width:6in;height:3.6pt;z-index:251706368;mso-position-horizontal:right;mso-position-horizontal-relative:margin;mso-position-vertical-relative:page;mso-width-relative:margin;mso-height-relative:margin" coordsize="49926,167" o:gfxdata="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">
           <v:shape id="Shape 102636" o:spid="_x0000_s4100" style="position:absolute;width:49926;height:167;visibility:visible" coordsize="4992624,16764" o:spt="100" o:gfxdata="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" adj="0,,0" path="m,l4992624,r,16764l,16764,,e" fillcolor="black" stroked="f" strokeweight="0">
             <v:stroke miterlimit="83231f" joinstyle="miter"/>
             <v:formulas/>
@@ -20642,7 +20818,7 @@
   <a:extraClrSchemeLst/>
   <a:extLst>
     <a:ext uri="{05A4C25C-085E-4340-85A3-A5531E510DB2}">
-      <thm15:themeFamily xmlns:thm15="http://schemas.microsoft.com/office/thememl/2012/main" xmlns="" name="Office Theme" id="{62F939B6-93AF-4DB8-9C6B-D6C7DFDC589F}" vid="{4A3C46E8-61CC-4603-A589-7422A47A8E4A}"/>
+      <thm15:themeFamily xmlns="" xmlns:thm15="http://schemas.microsoft.com/office/thememl/2012/main" name="Office Theme" id="{62F939B6-93AF-4DB8-9C6B-D6C7DFDC589F}" vid="{4A3C46E8-61CC-4603-A589-7422A47A8E4A}"/>
     </a:ext>
   </a:extLst>
 </a:theme>

</xml_diff>

<commit_message>
erd and thesis re-correct
</commit_message>
<xml_diff>
--- a/attendance manager app thesis.docx
+++ b/attendance manager app thesis.docx
@@ -3325,7 +3325,7 @@
           <w:szCs w:val="24"/>
         </w:rPr>
         <w:pict>
-          <v:rect id="Rectangle 5" o:spid="_x0000_s1027" style="position:absolute;left:0;text-align:left;margin-left:6627.3pt;margin-top:.6pt;width:430.5pt;height:23.25pt;z-index:251661312;visibility:visible;mso-position-horizontal:right;mso-position-horizontal-relative:margin;mso-width-relative:margin;mso-height-relative:margin;v-text-anchor:middle" o:gfxdata="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" fillcolor="#deeaf6 [660]" strokecolor="#1f4d78 [1604]" strokeweight="1pt">
+          <v:rect id="Rectangle 5" o:spid="_x0000_s1027" style="position:absolute;left:0;text-align:left;margin-left:8189.3pt;margin-top:.6pt;width:430.5pt;height:23.25pt;z-index:251661312;visibility:visible;mso-position-horizontal:right;mso-position-horizontal-relative:margin;mso-width-relative:margin;mso-height-relative:margin;v-text-anchor:middle" o:gfxdata="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" fillcolor="#deeaf6 [660]" strokecolor="#1f4d78 [1604]" strokeweight="1pt">
             <v:textbox>
               <w:txbxContent>
                 <w:p>
@@ -3496,7 +3496,7 @@
           <w:szCs w:val="24"/>
         </w:rPr>
         <w:pict>
-          <v:rect id="Rectangle 7" o:spid="_x0000_s1029" style="position:absolute;left:0;text-align:left;margin-left:6640.05pt;margin-top:11.2pt;width:431.25pt;height:25.5pt;z-index:251663360;visibility:visible;mso-position-horizontal:right;mso-position-horizontal-relative:margin;mso-width-relative:margin;mso-height-relative:margin;v-text-anchor:middle" o:gfxdata="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" fillcolor="#deeaf6 [660]" strokecolor="#1f4d78 [1604]" strokeweight="1pt">
+          <v:rect id="Rectangle 7" o:spid="_x0000_s1029" style="position:absolute;left:0;text-align:left;margin-left:8205.05pt;margin-top:11.2pt;width:431.25pt;height:25.5pt;z-index:251663360;visibility:visible;mso-position-horizontal:right;mso-position-horizontal-relative:margin;mso-width-relative:margin;mso-height-relative:margin;v-text-anchor:middle" o:gfxdata="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" fillcolor="#deeaf6 [660]" strokecolor="#1f4d78 [1604]" strokeweight="1pt">
             <v:textbox>
               <w:txbxContent>
                 <w:p>
@@ -3589,7 +3589,7 @@
           <w:szCs w:val="24"/>
         </w:rPr>
         <w:pict>
-          <v:rect id="Rectangle 8" o:spid="_x0000_s1030" style="position:absolute;left:0;text-align:left;margin-left:6627.3pt;margin-top:7.25pt;width:430.5pt;height:25.5pt;z-index:251664384;visibility:visible;mso-position-horizontal:right;mso-position-horizontal-relative:margin;mso-width-relative:margin;mso-height-relative:margin;v-text-anchor:middle" o:gfxdata="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" fillcolor="#deeaf6 [660]" strokecolor="#1f4d78 [1604]" strokeweight="1pt">
+          <v:rect id="Rectangle 8" o:spid="_x0000_s1030" style="position:absolute;left:0;text-align:left;margin-left:8189.3pt;margin-top:7.25pt;width:430.5pt;height:25.5pt;z-index:251664384;visibility:visible;mso-position-horizontal:right;mso-position-horizontal-relative:margin;mso-width-relative:margin;mso-height-relative:margin;v-text-anchor:middle" o:gfxdata="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" fillcolor="#deeaf6 [660]" strokecolor="#1f4d78 [1604]" strokeweight="1pt">
             <v:textbox>
               <w:txbxContent>
                 <w:p>
@@ -3654,7 +3654,7 @@
           <w:szCs w:val="24"/>
         </w:rPr>
         <w:pict>
-          <v:rect id="Rectangle 9" o:spid="_x0000_s1031" style="position:absolute;left:0;text-align:left;margin-left:6640.05pt;margin-top:22.15pt;width:431.25pt;height:25.5pt;z-index:251665408;visibility:visible;mso-position-horizontal:right;mso-position-horizontal-relative:margin;mso-width-relative:margin;mso-height-relative:margin;v-text-anchor:middle" o:gfxdata="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" fillcolor="#deeaf6 [660]" strokecolor="#1f4d78 [1604]" strokeweight="1pt">
+          <v:rect id="Rectangle 9" o:spid="_x0000_s1031" style="position:absolute;left:0;text-align:left;margin-left:8205.05pt;margin-top:22.15pt;width:431.25pt;height:25.5pt;z-index:251665408;visibility:visible;mso-position-horizontal:right;mso-position-horizontal-relative:margin;mso-width-relative:margin;mso-height-relative:margin;v-text-anchor:middle" o:gfxdata="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" fillcolor="#deeaf6 [660]" strokecolor="#1f4d78 [1604]" strokeweight="1pt">
             <v:textbox>
               <w:txbxContent>
                 <w:p>
@@ -11908,17 +11908,32 @@
           <w:b/>
           <w:color w:val="auto"/>
         </w:rPr>
-        <w:t xml:space="preserve"> User Modules</w:t>
+        <w:t xml:space="preserve"> </w:t>
       </w:r>
       <w:bookmarkEnd w:id="10"/>
-    </w:p>
-    <w:p>
-      <w:pPr>
-        <w:spacing w:line="360" w:lineRule="auto"/>
-        <w:rPr>
-          <w:rFonts w:ascii="Times New Roman" w:hAnsi="Times New Roman"/>
-        </w:rPr>
-      </w:pPr>
+      <w:r>
+        <w:rPr>
+          <w:rFonts w:ascii="Times New Roman" w:hAnsi="Times New Roman" w:cs="Times New Roman"/>
+          <w:b/>
+          <w:color w:val="auto"/>
+        </w:rPr>
+        <w:t>Entity Relationship Diagram (Attendance Manager App)</w:t>
+      </w:r>
+    </w:p>
+    <w:p>
+      <w:pPr>
+        <w:spacing w:line="360" w:lineRule="auto"/>
+        <w:rPr>
+          <w:rFonts w:ascii="Times New Roman" w:hAnsi="Times New Roman"/>
+        </w:rPr>
+      </w:pPr>
+      <w:r>
+        <w:rPr>
+          <w:rFonts w:ascii="Times New Roman" w:hAnsi="Times New Roman"/>
+          <w:noProof/>
+        </w:rPr>
+        <w:t>_</w:t>
+      </w:r>
       <w:r>
         <w:rPr>
           <w:rFonts w:ascii="Times New Roman" w:hAnsi="Times New Roman"/>
@@ -11926,9 +11941,9 @@
         </w:rPr>
         <w:drawing>
           <wp:inline distT="0" distB="0" distL="0" distR="0">
-            <wp:extent cx="5943600" cy="5094605"/>
-            <wp:effectExtent l="0" t="0" r="0" b="0"/>
-            <wp:docPr id="1" name="Picture 1"/>
+            <wp:extent cx="5486400" cy="5934710"/>
+            <wp:effectExtent l="19050" t="0" r="0" b="0"/>
+            <wp:docPr id="3" name="Picture 2" descr="Erd.drawio.png"/>
             <wp:cNvGraphicFramePr>
               <a:graphicFrameLocks xmlns:a="http://schemas.openxmlformats.org/drawingml/2006/main" noChangeAspect="1"/>
             </wp:cNvGraphicFramePr>
@@ -11936,14 +11951,143 @@
               <a:graphicData uri="http://schemas.openxmlformats.org/drawingml/2006/picture">
                 <pic:pic xmlns:pic="http://schemas.openxmlformats.org/drawingml/2006/picture">
                   <pic:nvPicPr>
-                    <pic:cNvPr id="1" name="User ERD.drawio.png"/>
+                    <pic:cNvPr id="0" name="Erd.drawio.png"/>
                     <pic:cNvPicPr/>
                   </pic:nvPicPr>
                   <pic:blipFill>
-                    <a:blip r:embed="rId18" cstate="print">
+                    <a:blip r:embed="rId18"/>
+                    <a:stretch>
+                      <a:fillRect/>
+                    </a:stretch>
+                  </pic:blipFill>
+                  <pic:spPr>
+                    <a:xfrm>
+                      <a:off x="0" y="0"/>
+                      <a:ext cx="5486400" cy="5934710"/>
+                    </a:xfrm>
+                    <a:prstGeom prst="rect">
+                      <a:avLst/>
+                    </a:prstGeom>
+                  </pic:spPr>
+                </pic:pic>
+              </a:graphicData>
+            </a:graphic>
+          </wp:inline>
+        </w:drawing>
+      </w:r>
+    </w:p>
+    <w:p>
+      <w:pPr>
+        <w:pStyle w:val="Caption"/>
+        <w:jc w:val="center"/>
+      </w:pPr>
+      <w:r>
+        <w:t>Figure 3.1</w:t>
+      </w:r>
+      <w:bookmarkStart w:id="11" w:name="_Toc139902278"/>
+      <w:bookmarkStart w:id="12" w:name="_Toc139902304"/>
+      <w:r>
+        <w:t xml:space="preserve"> </w:t>
+      </w:r>
+      <w:r>
+        <w:t xml:space="preserve">System ERD of </w:t>
+      </w:r>
+      <w:bookmarkEnd w:id="11"/>
+      <w:bookmarkEnd w:id="12"/>
+      <w:r>
+        <w:t>Attendance Manager App</w:t>
+      </w:r>
+    </w:p>
+    <w:p/>
+    <w:p>
+      <w:pPr>
+        <w:pStyle w:val="Heading2"/>
+        <w:spacing w:line="360" w:lineRule="auto"/>
+        <w:rPr>
+          <w:rFonts w:ascii="Times New Roman" w:hAnsi="Times New Roman" w:cs="Times New Roman"/>
+          <w:b/>
+          <w:color w:val="000000" w:themeColor="text1"/>
+          <w:sz w:val="24"/>
+          <w:szCs w:val="24"/>
+        </w:rPr>
+      </w:pPr>
+      <w:r>
+        <w:rPr>
+          <w:rFonts w:ascii="Times New Roman" w:hAnsi="Times New Roman" w:cs="Times New Roman"/>
+          <w:b/>
+          <w:color w:val="auto"/>
+          <w:sz w:val="24"/>
+          <w:szCs w:val="24"/>
+        </w:rPr>
+        <w:t>3.7.2</w:t>
+      </w:r>
+      <w:r>
+        <w:rPr>
+          <w:rFonts w:ascii="Times New Roman" w:hAnsi="Times New Roman" w:cs="Times New Roman"/>
+          <w:b/>
+          <w:color w:val="auto"/>
+          <w:sz w:val="24"/>
+          <w:szCs w:val="24"/>
+        </w:rPr>
+        <w:t xml:space="preserve"> </w:t>
+      </w:r>
+      <w:r>
+        <w:rPr>
+          <w:rFonts w:ascii="Times New Roman" w:hAnsi="Times New Roman" w:cs="Times New Roman"/>
+          <w:b/>
+          <w:color w:val="000000" w:themeColor="text1"/>
+          <w:sz w:val="24"/>
+          <w:szCs w:val="24"/>
+        </w:rPr>
+        <w:t>Data Flow Diagram (DFD):</w:t>
+      </w:r>
+    </w:p>
+    <w:p>
+      <w:pPr>
+        <w:spacing w:line="360" w:lineRule="auto"/>
+        <w:jc w:val="both"/>
+        <w:rPr>
+          <w:rFonts w:ascii="Times New Roman" w:hAnsi="Times New Roman"/>
+          <w:sz w:val="24"/>
+          <w:szCs w:val="24"/>
+        </w:rPr>
+      </w:pPr>
+      <w:r>
+        <w:rPr>
+          <w:rFonts w:ascii="Times New Roman" w:hAnsi="Times New Roman"/>
+          <w:noProof/>
+          <w:sz w:val="24"/>
+          <w:szCs w:val="24"/>
+        </w:rPr>
+        <w:lastRenderedPageBreak/>
+        <w:drawing>
+          <wp:anchor distT="0" distB="0" distL="114300" distR="114300" simplePos="0" relativeHeight="251667456" behindDoc="0" locked="0" layoutInCell="1" allowOverlap="1">
+            <wp:simplePos x="0" y="0"/>
+            <wp:positionH relativeFrom="margin">
+              <wp:posOffset>-95250</wp:posOffset>
+            </wp:positionH>
+            <wp:positionV relativeFrom="paragraph">
+              <wp:posOffset>1700530</wp:posOffset>
+            </wp:positionV>
+            <wp:extent cx="5454650" cy="3263900"/>
+            <wp:effectExtent l="19050" t="0" r="0" b="0"/>
+            <wp:wrapSquare wrapText="bothSides"/>
+            <wp:docPr id="1" name="Picture 10"/>
+            <wp:cNvGraphicFramePr>
+              <a:graphicFrameLocks xmlns:a="http://schemas.openxmlformats.org/drawingml/2006/main" noChangeAspect="1"/>
+            </wp:cNvGraphicFramePr>
+            <a:graphic xmlns:a="http://schemas.openxmlformats.org/drawingml/2006/main">
+              <a:graphicData uri="http://schemas.openxmlformats.org/drawingml/2006/picture">
+                <pic:pic xmlns:pic="http://schemas.openxmlformats.org/drawingml/2006/picture">
+                  <pic:nvPicPr>
+                    <pic:cNvPr id="10" name="0-Level DFD.png"/>
+                    <pic:cNvPicPr/>
+                  </pic:nvPicPr>
+                  <pic:blipFill>
+                    <a:blip r:embed="rId19">
                       <a:extLst>
                         <a:ext uri="{28A0092B-C50C-407E-A947-70E740481C1C}">
-                          <a14:useLocalDpi xmlns="" xmlns:wpc="http://schemas.microsoft.com/office/word/2010/wordprocessingCanvas" xmlns:mc="http://schemas.openxmlformats.org/markup-compatibility/2006" xmlns:o="urn:schemas-microsoft-com:office:office" xmlns:v="urn:schemas-microsoft-com:vml" xmlns:wp14="http://schemas.microsoft.com/office/word/2010/wordprocessingDrawing" xmlns:w10="urn:schemas-microsoft-com:office:word" xmlns:w="http://schemas.openxmlformats.org/wordprocessingml/2006/main" xmlns:w14="http://schemas.microsoft.com/office/word/2010/wordml" xmlns:w15="http://schemas.microsoft.com/office/word/2012/wordml" xmlns:wpg="http://schemas.microsoft.com/office/word/2010/wordprocessingGroup" xmlns:wpi="http://schemas.microsoft.com/office/word/2010/wordprocessingInk" xmlns:wps="http://schemas.microsoft.com/office/word/2010/wordprocessingShape" xmlns:a14="http://schemas.microsoft.com/office/drawing/2010/main" val="0"/>
+                          <a14:useLocalDpi xmlns="" xmlns:wpc="http://schemas.microsoft.com/office/word/2010/wordprocessingCanvas" xmlns:cx="http://schemas.microsoft.com/office/drawing/2014/chartex" xmlns:cx1="http://schemas.microsoft.com/office/drawing/2015/9/8/chartex" xmlns:mc="http://schemas.openxmlformats.org/markup-compatibility/2006" xmlns:o="urn:schemas-microsoft-com:office:office" xmlns:v="urn:schemas-microsoft-com:vml" xmlns:wp14="http://schemas.microsoft.com/office/word/2010/wordprocessingDrawing" xmlns:w10="urn:schemas-microsoft-com:office:word" xmlns:w="http://schemas.openxmlformats.org/wordprocessingml/2006/main" xmlns:w14="http://schemas.microsoft.com/office/word/2010/wordml" xmlns:w15="http://schemas.microsoft.com/office/word/2012/wordml" xmlns:w16se="http://schemas.microsoft.com/office/word/2015/wordml/symex" xmlns:wpg="http://schemas.microsoft.com/office/word/2010/wordprocessingGroup" xmlns:wpi="http://schemas.microsoft.com/office/word/2010/wordprocessingInk" xmlns:wps="http://schemas.microsoft.com/office/word/2010/wordprocessingShape" xmlns:a14="http://schemas.microsoft.com/office/drawing/2010/main" val="0"/>
                         </a:ext>
                       </a:extLst>
                     </a:blip>
@@ -11954,7 +12098,657 @@
                   <pic:spPr>
                     <a:xfrm>
                       <a:off x="0" y="0"/>
-                      <a:ext cx="5943600" cy="5094605"/>
+                      <a:ext cx="5454650" cy="3263900"/>
+                    </a:xfrm>
+                    <a:prstGeom prst="rect">
+                      <a:avLst/>
+                    </a:prstGeom>
+                  </pic:spPr>
+                </pic:pic>
+              </a:graphicData>
+            </a:graphic>
+          </wp:anchor>
+        </w:drawing>
+      </w:r>
+      <w:r>
+        <w:rPr>
+          <w:rFonts w:ascii="Times New Roman" w:hAnsi="Times New Roman"/>
+          <w:sz w:val="24"/>
+          <w:szCs w:val="24"/>
+        </w:rPr>
+        <w:t xml:space="preserve">A Data Flow Diagram (DFD) for </w:t>
+      </w:r>
+      <w:r>
+        <w:rPr>
+          <w:rFonts w:ascii="Times New Roman" w:hAnsi="Times New Roman"/>
+          <w:sz w:val="24"/>
+          <w:szCs w:val="24"/>
+        </w:rPr>
+        <w:t>Attendance Manager App</w:t>
+      </w:r>
+      <w:r>
+        <w:rPr>
+          <w:rFonts w:ascii="Times New Roman" w:hAnsi="Times New Roman"/>
+          <w:sz w:val="24"/>
+          <w:szCs w:val="24"/>
+        </w:rPr>
+        <w:t xml:space="preserve"> is a graphical representation that depicts the flow of data within a system. It illustrates the processes, data sources, data destinations, and data flows involved in the system. DFDs are commonly used in system analysis and design to represent the data movement and processing within a system.</w:t>
+      </w:r>
+    </w:p>
+    <w:p/>
+    <w:p>
+      <w:pPr>
+        <w:pStyle w:val="Heading3"/>
+        <w:jc w:val="center"/>
+        <w:rPr>
+          <w:rFonts w:ascii="Times New Roman" w:hAnsi="Times New Roman" w:cs="Times New Roman"/>
+          <w:color w:val="auto"/>
+        </w:rPr>
+      </w:pPr>
+    </w:p>
+    <w:p>
+      <w:pPr>
+        <w:pStyle w:val="Heading3"/>
+        <w:spacing w:line="360" w:lineRule="auto"/>
+        <w:rPr>
+          <w:rFonts w:ascii="Times New Roman" w:hAnsi="Times New Roman" w:cs="Times New Roman"/>
+          <w:b/>
+          <w:color w:val="auto"/>
+        </w:rPr>
+      </w:pPr>
+      <w:r>
+        <w:rPr>
+          <w:rFonts w:ascii="Times New Roman" w:hAnsi="Times New Roman" w:cs="Times New Roman"/>
+          <w:b/>
+          <w:color w:val="auto"/>
+        </w:rPr>
+        <w:t>3.7.2.1</w:t>
+      </w:r>
+      <w:r>
+        <w:rPr>
+          <w:rFonts w:ascii="Times New Roman" w:hAnsi="Times New Roman" w:cs="Times New Roman"/>
+          <w:b/>
+          <w:color w:val="auto"/>
+        </w:rPr>
+        <w:t xml:space="preserve">   0 </w:t>
+      </w:r>
+      <w:r>
+        <w:rPr>
+          <w:rFonts w:ascii="Times New Roman" w:hAnsi="Times New Roman" w:cs="Times New Roman"/>
+          <w:b/>
+          <w:color w:val="auto"/>
+        </w:rPr>
+        <w:t>Level DFD:</w:t>
+      </w:r>
+    </w:p>
+    <w:p>
+      <w:pPr>
+        <w:spacing w:line="360" w:lineRule="auto"/>
+        <w:jc w:val="both"/>
+        <w:rPr>
+          <w:rStyle w:val="Heading3Char"/>
+          <w:rFonts w:ascii="Times New Roman" w:hAnsi="Times New Roman" w:cs="Times New Roman"/>
+          <w:b/>
+          <w:color w:val="auto"/>
+          <w:sz w:val="28"/>
+          <w:szCs w:val="28"/>
+        </w:rPr>
+      </w:pPr>
+    </w:p>
+    <w:p>
+      <w:pPr>
+        <w:pStyle w:val="Caption"/>
+        <w:jc w:val="center"/>
+        <w:rPr>
+          <w:rStyle w:val="Heading3Char"/>
+          <w:rFonts w:ascii="Times New Roman" w:hAnsi="Times New Roman" w:cs="Times New Roman"/>
+          <w:b/>
+          <w:color w:val="auto"/>
+          <w:sz w:val="28"/>
+          <w:szCs w:val="28"/>
+        </w:rPr>
+      </w:pPr>
+      <w:bookmarkStart w:id="13" w:name="_Toc139902279"/>
+      <w:bookmarkStart w:id="14" w:name="_Toc139902305"/>
+      <w:r>
+        <w:t>Figure 3.2 Level 0 DFD</w:t>
+      </w:r>
+      <w:bookmarkStart w:id="15" w:name="_Toc137452299"/>
+      <w:bookmarkEnd w:id="13"/>
+      <w:bookmarkEnd w:id="14"/>
+    </w:p>
+    <w:p>
+      <w:pPr>
+        <w:pStyle w:val="Heading3"/>
+        <w:spacing w:line="360" w:lineRule="auto"/>
+        <w:jc w:val="center"/>
+        <w:rPr>
+          <w:rFonts w:ascii="Times New Roman" w:hAnsi="Times New Roman" w:cs="Times New Roman"/>
+          <w:b/>
+          <w:color w:val="000000" w:themeColor="text1"/>
+          <w:sz w:val="36"/>
+          <w:szCs w:val="36"/>
+        </w:rPr>
+      </w:pPr>
+      <w:bookmarkStart w:id="16" w:name="_Toc137198569"/>
+      <w:bookmarkEnd w:id="15"/>
+      <w:r>
+        <w:rPr>
+          <w:rFonts w:ascii="Times New Roman" w:hAnsi="Times New Roman" w:cs="Times New Roman"/>
+          <w:b/>
+          <w:noProof/>
+          <w:color w:val="auto"/>
+        </w:rPr>
+        <w:lastRenderedPageBreak/>
+        <w:drawing>
+          <wp:anchor distT="0" distB="0" distL="114300" distR="114300" simplePos="0" relativeHeight="251669504" behindDoc="1" locked="0" layoutInCell="1" allowOverlap="1">
+            <wp:simplePos x="0" y="0"/>
+            <wp:positionH relativeFrom="margin">
+              <wp:posOffset>-178904</wp:posOffset>
+            </wp:positionH>
+            <wp:positionV relativeFrom="paragraph">
+              <wp:posOffset>191439</wp:posOffset>
+            </wp:positionV>
+            <wp:extent cx="5589463" cy="7289772"/>
+            <wp:effectExtent l="19050" t="0" r="0" b="0"/>
+            <wp:wrapSquare wrapText="bothSides"/>
+            <wp:docPr id="5" name="Picture 11"/>
+            <wp:cNvGraphicFramePr>
+              <a:graphicFrameLocks xmlns:a="http://schemas.openxmlformats.org/drawingml/2006/main" noChangeAspect="1"/>
+            </wp:cNvGraphicFramePr>
+            <a:graphic xmlns:a="http://schemas.openxmlformats.org/drawingml/2006/main">
+              <a:graphicData uri="http://schemas.openxmlformats.org/drawingml/2006/picture">
+                <pic:pic xmlns:pic="http://schemas.openxmlformats.org/drawingml/2006/picture">
+                  <pic:nvPicPr>
+                    <pic:cNvPr id="11" name="1 level dfd.png"/>
+                    <pic:cNvPicPr/>
+                  </pic:nvPicPr>
+                  <pic:blipFill>
+                    <a:blip r:embed="rId20">
+                      <a:extLst>
+                        <a:ext uri="{28A0092B-C50C-407E-A947-70E740481C1C}">
+                          <a14:useLocalDpi xmlns="" xmlns:wpc="http://schemas.microsoft.com/office/word/2010/wordprocessingCanvas" xmlns:cx="http://schemas.microsoft.com/office/drawing/2014/chartex" xmlns:cx1="http://schemas.microsoft.com/office/drawing/2015/9/8/chartex" xmlns:mc="http://schemas.openxmlformats.org/markup-compatibility/2006" xmlns:o="urn:schemas-microsoft-com:office:office" xmlns:v="urn:schemas-microsoft-com:vml" xmlns:wp14="http://schemas.microsoft.com/office/word/2010/wordprocessingDrawing" xmlns:w10="urn:schemas-microsoft-com:office:word" xmlns:w="http://schemas.openxmlformats.org/wordprocessingml/2006/main" xmlns:w14="http://schemas.microsoft.com/office/word/2010/wordml" xmlns:w15="http://schemas.microsoft.com/office/word/2012/wordml" xmlns:w16se="http://schemas.microsoft.com/office/word/2015/wordml/symex" xmlns:wpg="http://schemas.microsoft.com/office/word/2010/wordprocessingGroup" xmlns:wpi="http://schemas.microsoft.com/office/word/2010/wordprocessingInk" xmlns:wps="http://schemas.microsoft.com/office/word/2010/wordprocessingShape" xmlns:a14="http://schemas.microsoft.com/office/drawing/2010/main" val="0"/>
+                        </a:ext>
+                      </a:extLst>
+                    </a:blip>
+                    <a:stretch>
+                      <a:fillRect/>
+                    </a:stretch>
+                  </pic:blipFill>
+                  <pic:spPr>
+                    <a:xfrm>
+                      <a:off x="0" y="0"/>
+                      <a:ext cx="5592445" cy="7286625"/>
+                    </a:xfrm>
+                    <a:prstGeom prst="rect">
+                      <a:avLst/>
+                    </a:prstGeom>
+                  </pic:spPr>
+                </pic:pic>
+              </a:graphicData>
+            </a:graphic>
+          </wp:anchor>
+        </w:drawing>
+      </w:r>
+    </w:p>
+    <w:p>
+      <w:pPr>
+        <w:pStyle w:val="Heading3"/>
+        <w:spacing w:line="360" w:lineRule="auto"/>
+        <w:rPr>
+          <w:rFonts w:ascii="Times New Roman" w:hAnsi="Times New Roman" w:cs="Times New Roman"/>
+          <w:b/>
+          <w:color w:val="auto"/>
+        </w:rPr>
+      </w:pPr>
+      <w:r>
+        <w:rPr>
+          <w:rFonts w:ascii="Times New Roman" w:hAnsi="Times New Roman" w:cs="Times New Roman"/>
+          <w:b/>
+          <w:color w:val="auto"/>
+        </w:rPr>
+        <w:lastRenderedPageBreak/>
+        <w:t>3.7.2.2   Level 1 DFD:</w:t>
+      </w:r>
+    </w:p>
+    <w:p>
+      <w:pPr>
+        <w:spacing w:line="360" w:lineRule="auto"/>
+        <w:jc w:val="both"/>
+        <w:rPr>
+          <w:rStyle w:val="Heading3Char"/>
+          <w:rFonts w:ascii="Times New Roman" w:hAnsi="Times New Roman" w:cs="Times New Roman"/>
+          <w:b/>
+          <w:color w:val="auto"/>
+          <w:sz w:val="28"/>
+          <w:szCs w:val="28"/>
+        </w:rPr>
+      </w:pPr>
+    </w:p>
+    <w:p>
+      <w:pPr>
+        <w:pStyle w:val="Caption"/>
+        <w:jc w:val="center"/>
+      </w:pPr>
+      <w:r>
+        <w:t>Figure 3.3 Level 1 DFD</w:t>
+      </w:r>
+      <w:bookmarkEnd w:id="16"/>
+    </w:p>
+    <w:p>
+      <w:pPr>
+        <w:pStyle w:val="Heading1"/>
+        <w:spacing w:line="360" w:lineRule="auto"/>
+        <w:rPr>
+          <w:rStyle w:val="Heading1Char"/>
+          <w:rFonts w:ascii="Times New Roman" w:hAnsi="Times New Roman" w:cs="Times New Roman"/>
+          <w:b/>
+          <w:color w:val="auto"/>
+          <w:sz w:val="28"/>
+          <w:szCs w:val="28"/>
+        </w:rPr>
+      </w:pPr>
+    </w:p>
+    <w:p>
+      <w:pPr>
+        <w:pStyle w:val="Heading1"/>
+        <w:spacing w:line="360" w:lineRule="auto"/>
+        <w:rPr>
+          <w:rStyle w:val="Heading1Char"/>
+          <w:rFonts w:ascii="Times New Roman" w:hAnsi="Times New Roman" w:cs="Times New Roman"/>
+          <w:b/>
+          <w:color w:val="auto"/>
+          <w:sz w:val="28"/>
+          <w:szCs w:val="28"/>
+        </w:rPr>
+      </w:pPr>
+      <w:r>
+        <w:rPr>
+          <w:rStyle w:val="Heading1Char"/>
+          <w:rFonts w:ascii="Times New Roman" w:hAnsi="Times New Roman" w:cs="Times New Roman"/>
+          <w:b/>
+          <w:color w:val="auto"/>
+          <w:sz w:val="28"/>
+          <w:szCs w:val="28"/>
+        </w:rPr>
+        <w:t>3.8</w:t>
+      </w:r>
+      <w:r>
+        <w:rPr>
+          <w:rStyle w:val="Heading1Char"/>
+          <w:rFonts w:ascii="Times New Roman" w:hAnsi="Times New Roman" w:cs="Times New Roman"/>
+          <w:b/>
+          <w:color w:val="auto"/>
+          <w:sz w:val="28"/>
+          <w:szCs w:val="28"/>
+        </w:rPr>
+        <w:t xml:space="preserve"> Use Case Diagram (UC):</w:t>
+      </w:r>
+    </w:p>
+    <w:p>
+      <w:pPr>
+        <w:spacing w:line="360" w:lineRule="auto"/>
+        <w:jc w:val="both"/>
+        <w:rPr>
+          <w:rFonts w:ascii="Times New Roman" w:hAnsi="Times New Roman"/>
+          <w:sz w:val="24"/>
+          <w:szCs w:val="24"/>
+        </w:rPr>
+      </w:pPr>
+      <w:r>
+        <w:rPr>
+          <w:rFonts w:ascii="Times New Roman" w:hAnsi="Times New Roman"/>
+          <w:sz w:val="24"/>
+          <w:szCs w:val="24"/>
+        </w:rPr>
+        <w:t>A Use Case is a representation of a specific interaction between a system (software application) and its users. It describes the steps or actions that a user or actor takes to achieve a particular goal or outcome with the system.</w:t>
+      </w:r>
+    </w:p>
+    <w:p>
+      <w:pPr>
+        <w:spacing w:line="360" w:lineRule="auto"/>
+        <w:jc w:val="both"/>
+        <w:rPr>
+          <w:rFonts w:ascii="Times New Roman" w:hAnsi="Times New Roman"/>
+          <w:sz w:val="24"/>
+          <w:szCs w:val="24"/>
+        </w:rPr>
+      </w:pPr>
+      <w:r>
+        <w:rPr>
+          <w:rFonts w:ascii="Times New Roman" w:hAnsi="Times New Roman"/>
+          <w:sz w:val="24"/>
+          <w:szCs w:val="24"/>
+        </w:rPr>
+        <w:t>In software development and system analysis, Use Cases are used to capture functional requirements and define the behavior of the system from a user's perspective. They help identify the system's functionalities, the actors (users or external systems) involved, and the various scenarios or paths that the user and system can follow during the interaction.</w:t>
+      </w:r>
+    </w:p>
+    <w:p>
+      <w:pPr>
+        <w:spacing w:line="360" w:lineRule="auto"/>
+        <w:jc w:val="both"/>
+        <w:rPr>
+          <w:rFonts w:ascii="Times New Roman" w:hAnsi="Times New Roman"/>
+          <w:sz w:val="24"/>
+          <w:szCs w:val="24"/>
+        </w:rPr>
+      </w:pPr>
+      <w:r>
+        <w:rPr>
+          <w:rFonts w:ascii="Times New Roman" w:hAnsi="Times New Roman"/>
+          <w:sz w:val="24"/>
+          <w:szCs w:val="24"/>
+        </w:rPr>
+        <w:t xml:space="preserve">For our </w:t>
+      </w:r>
+      <w:r>
+        <w:rPr>
+          <w:rFonts w:ascii="Times New Roman" w:hAnsi="Times New Roman"/>
+          <w:sz w:val="24"/>
+          <w:szCs w:val="24"/>
+        </w:rPr>
+        <w:t>Attendance Manager</w:t>
+      </w:r>
+      <w:r>
+        <w:rPr>
+          <w:rFonts w:ascii="Times New Roman" w:hAnsi="Times New Roman"/>
+          <w:sz w:val="24"/>
+          <w:szCs w:val="24"/>
+        </w:rPr>
+        <w:t xml:space="preserve"> System, the primary and secondary actors for the Use Case diagram can be identified as follows:</w:t>
+      </w:r>
+    </w:p>
+    <w:p>
+      <w:pPr>
+        <w:spacing w:line="360" w:lineRule="auto"/>
+        <w:jc w:val="both"/>
+        <w:rPr>
+          <w:rFonts w:ascii="Times New Roman" w:hAnsi="Times New Roman"/>
+          <w:b/>
+          <w:sz w:val="28"/>
+          <w:szCs w:val="28"/>
+          <w:u w:val="single"/>
+        </w:rPr>
+      </w:pPr>
+      <w:r>
+        <w:rPr>
+          <w:rFonts w:ascii="Times New Roman" w:hAnsi="Times New Roman"/>
+          <w:b/>
+          <w:sz w:val="28"/>
+          <w:szCs w:val="28"/>
+          <w:u w:val="single"/>
+        </w:rPr>
+        <w:t>Primary Actors:</w:t>
+      </w:r>
+    </w:p>
+    <w:p>
+      <w:pPr>
+        <w:spacing w:line="360" w:lineRule="auto"/>
+        <w:jc w:val="both"/>
+        <w:rPr>
+          <w:rFonts w:ascii="Times New Roman" w:hAnsi="Times New Roman"/>
+          <w:sz w:val="24"/>
+          <w:szCs w:val="24"/>
+        </w:rPr>
+      </w:pPr>
+      <w:r>
+        <w:rPr>
+          <w:rFonts w:ascii="Times New Roman" w:hAnsi="Times New Roman"/>
+          <w:b/>
+          <w:sz w:val="24"/>
+          <w:szCs w:val="24"/>
+        </w:rPr>
+        <w:t>Administrator:</w:t>
+      </w:r>
+      <w:r>
+        <w:rPr>
+          <w:rFonts w:ascii="Times New Roman" w:hAnsi="Times New Roman"/>
+          <w:sz w:val="24"/>
+          <w:szCs w:val="24"/>
+        </w:rPr>
+        <w:t xml:space="preserve"> The system administrator who has overall co</w:t>
+      </w:r>
+      <w:r>
+        <w:rPr>
+          <w:rFonts w:ascii="Times New Roman" w:hAnsi="Times New Roman"/>
+          <w:sz w:val="24"/>
+          <w:szCs w:val="24"/>
+        </w:rPr>
+        <w:t>ntrol and management of the Attendance Manager App.</w:t>
+      </w:r>
+      <w:r>
+        <w:rPr>
+          <w:rFonts w:ascii="Times New Roman" w:hAnsi="Times New Roman"/>
+          <w:sz w:val="24"/>
+          <w:szCs w:val="24"/>
+        </w:rPr>
+        <w:t xml:space="preserve"> They perform tasks like student and teacher registration, </w:t>
+      </w:r>
+      <w:r>
+        <w:rPr>
+          <w:rFonts w:ascii="Times New Roman" w:hAnsi="Times New Roman"/>
+          <w:sz w:val="24"/>
+          <w:szCs w:val="24"/>
+        </w:rPr>
+        <w:t>subject assigning</w:t>
+      </w:r>
+      <w:r>
+        <w:rPr>
+          <w:rFonts w:ascii="Times New Roman" w:hAnsi="Times New Roman"/>
+          <w:sz w:val="24"/>
+          <w:szCs w:val="24"/>
+        </w:rPr>
+        <w:t>, and report generation.</w:t>
+      </w:r>
+    </w:p>
+    <w:p>
+      <w:pPr>
+        <w:spacing w:line="360" w:lineRule="auto"/>
+        <w:jc w:val="both"/>
+        <w:rPr>
+          <w:rFonts w:ascii="Times New Roman" w:hAnsi="Times New Roman"/>
+          <w:b/>
+          <w:sz w:val="28"/>
+          <w:szCs w:val="28"/>
+          <w:u w:val="single"/>
+        </w:rPr>
+      </w:pPr>
+      <w:r>
+        <w:rPr>
+          <w:rFonts w:ascii="Times New Roman" w:hAnsi="Times New Roman"/>
+          <w:b/>
+          <w:sz w:val="28"/>
+          <w:szCs w:val="28"/>
+          <w:u w:val="single"/>
+        </w:rPr>
+        <w:t>Secondary Actors:</w:t>
+      </w:r>
+    </w:p>
+    <w:p>
+      <w:pPr>
+        <w:spacing w:line="360" w:lineRule="auto"/>
+        <w:jc w:val="both"/>
+        <w:rPr>
+          <w:rFonts w:ascii="Times New Roman" w:hAnsi="Times New Roman"/>
+          <w:sz w:val="24"/>
+          <w:szCs w:val="24"/>
+        </w:rPr>
+      </w:pPr>
+      <w:r>
+        <w:rPr>
+          <w:rFonts w:ascii="Times New Roman" w:hAnsi="Times New Roman"/>
+          <w:b/>
+          <w:sz w:val="24"/>
+          <w:szCs w:val="24"/>
+        </w:rPr>
+        <w:t>Teacher:</w:t>
+      </w:r>
+      <w:r>
+        <w:rPr>
+          <w:rFonts w:ascii="Times New Roman" w:hAnsi="Times New Roman"/>
+          <w:sz w:val="24"/>
+          <w:szCs w:val="24"/>
+        </w:rPr>
+        <w:t xml:space="preserve"> The teachers who use the Attendance Manager App</w:t>
+      </w:r>
+      <w:r>
+        <w:rPr>
+          <w:rFonts w:ascii="Times New Roman" w:hAnsi="Times New Roman"/>
+          <w:sz w:val="24"/>
+          <w:szCs w:val="24"/>
+        </w:rPr>
+        <w:t xml:space="preserve"> </w:t>
+      </w:r>
+      <w:r>
+        <w:rPr>
+          <w:rFonts w:ascii="Times New Roman" w:hAnsi="Times New Roman"/>
+          <w:sz w:val="24"/>
+          <w:szCs w:val="24"/>
+        </w:rPr>
+        <w:t xml:space="preserve">perform tasks like marking </w:t>
+      </w:r>
+      <w:r>
+        <w:rPr>
+          <w:rFonts w:ascii="Times New Roman" w:hAnsi="Times New Roman"/>
+          <w:sz w:val="24"/>
+          <w:szCs w:val="24"/>
+        </w:rPr>
+        <w:t xml:space="preserve">Student </w:t>
+      </w:r>
+      <w:r>
+        <w:rPr>
+          <w:rFonts w:ascii="Times New Roman" w:hAnsi="Times New Roman"/>
+          <w:sz w:val="24"/>
+          <w:szCs w:val="24"/>
+        </w:rPr>
+        <w:t>att</w:t>
+      </w:r>
+      <w:r>
+        <w:rPr>
+          <w:rFonts w:ascii="Times New Roman" w:hAnsi="Times New Roman"/>
+          <w:sz w:val="24"/>
+          <w:szCs w:val="24"/>
+        </w:rPr>
+        <w:t>endance and Export Attendance</w:t>
+      </w:r>
+      <w:r>
+        <w:rPr>
+          <w:rFonts w:ascii="Times New Roman" w:hAnsi="Times New Roman"/>
+          <w:sz w:val="24"/>
+          <w:szCs w:val="24"/>
+        </w:rPr>
+        <w:t>.</w:t>
+      </w:r>
+    </w:p>
+    <w:p>
+      <w:pPr>
+        <w:pStyle w:val="Heading2"/>
+        <w:spacing w:line="360" w:lineRule="auto"/>
+        <w:rPr>
+          <w:rFonts w:ascii="Times New Roman" w:hAnsi="Times New Roman" w:cs="Times New Roman"/>
+          <w:b/>
+          <w:color w:val="auto"/>
+          <w:sz w:val="24"/>
+          <w:szCs w:val="24"/>
+        </w:rPr>
+      </w:pPr>
+      <w:bookmarkStart w:id="17" w:name="_Toc139903036"/>
+      <w:r>
+        <w:rPr>
+          <w:rFonts w:ascii="Times New Roman" w:hAnsi="Times New Roman" w:cs="Times New Roman"/>
+          <w:b/>
+          <w:color w:val="auto"/>
+          <w:sz w:val="24"/>
+          <w:szCs w:val="24"/>
+        </w:rPr>
+        <w:t>3.</w:t>
+      </w:r>
+      <w:r>
+        <w:rPr>
+          <w:rFonts w:ascii="Times New Roman" w:hAnsi="Times New Roman" w:cs="Times New Roman"/>
+          <w:b/>
+          <w:color w:val="auto"/>
+          <w:sz w:val="24"/>
+          <w:szCs w:val="24"/>
+        </w:rPr>
+        <w:t>8.1</w:t>
+      </w:r>
+      <w:r>
+        <w:rPr>
+          <w:rFonts w:ascii="Times New Roman" w:hAnsi="Times New Roman" w:cs="Times New Roman"/>
+          <w:b/>
+          <w:color w:val="auto"/>
+          <w:sz w:val="24"/>
+          <w:szCs w:val="24"/>
+        </w:rPr>
+        <w:t xml:space="preserve"> System Use Case Diagram:</w:t>
+      </w:r>
+      <w:bookmarkEnd w:id="17"/>
+    </w:p>
+    <w:p>
+      <w:pPr>
+        <w:spacing w:line="360" w:lineRule="auto"/>
+        <w:jc w:val="both"/>
+        <w:rPr>
+          <w:rFonts w:ascii="Times New Roman" w:eastAsiaTheme="majorEastAsia" w:hAnsi="Times New Roman"/>
+          <w:b/>
+          <w:sz w:val="28"/>
+          <w:szCs w:val="28"/>
+        </w:rPr>
+      </w:pPr>
+    </w:p>
+    <w:p>
+      <w:pPr>
+        <w:spacing w:line="360" w:lineRule="auto"/>
+        <w:jc w:val="both"/>
+        <w:rPr>
+          <w:rFonts w:ascii="Times New Roman" w:eastAsiaTheme="majorEastAsia" w:hAnsi="Times New Roman"/>
+          <w:b/>
+          <w:sz w:val="28"/>
+          <w:szCs w:val="28"/>
+        </w:rPr>
+        <w:sectPr>
+          <w:headerReference w:type="default" r:id="rId21"/>
+          <w:pgSz w:w="12240" w:h="15840" w:code="1"/>
+          <w:pgMar w:top="720" w:right="1440" w:bottom="720" w:left="2160" w:header="720" w:footer="720" w:gutter="0"/>
+          <w:cols w:space="720"/>
+          <w:docGrid w:linePitch="360"/>
+        </w:sectPr>
+      </w:pPr>
+      <w:r>
+        <w:rPr>
+          <w:rFonts w:ascii="Times New Roman" w:eastAsiaTheme="majorEastAsia" w:hAnsi="Times New Roman"/>
+          <w:b/>
+          <w:noProof/>
+          <w:sz w:val="28"/>
+          <w:szCs w:val="28"/>
+        </w:rPr>
+        <w:lastRenderedPageBreak/>
+        <w:drawing>
+          <wp:inline distT="0" distB="0" distL="0" distR="0">
+            <wp:extent cx="5486400" cy="6177280"/>
+            <wp:effectExtent l="19050" t="0" r="0" b="0"/>
+            <wp:docPr id="7" name="Picture 6" descr="cases.drawio.png"/>
+            <wp:cNvGraphicFramePr>
+              <a:graphicFrameLocks xmlns:a="http://schemas.openxmlformats.org/drawingml/2006/main" noChangeAspect="1"/>
+            </wp:cNvGraphicFramePr>
+            <a:graphic xmlns:a="http://schemas.openxmlformats.org/drawingml/2006/main">
+              <a:graphicData uri="http://schemas.openxmlformats.org/drawingml/2006/picture">
+                <pic:pic xmlns:pic="http://schemas.openxmlformats.org/drawingml/2006/picture">
+                  <pic:nvPicPr>
+                    <pic:cNvPr id="0" name="cases.drawio.png"/>
+                    <pic:cNvPicPr/>
+                  </pic:nvPicPr>
+                  <pic:blipFill>
+                    <a:blip r:embed="rId22"/>
+                    <a:stretch>
+                      <a:fillRect/>
+                    </a:stretch>
+                  </pic:blipFill>
+                  <pic:spPr>
+                    <a:xfrm>
+                      <a:off x="0" y="0"/>
+                      <a:ext cx="5486400" cy="6177280"/>
                     </a:xfrm>
                     <a:prstGeom prst="rect">
                       <a:avLst/>
@@ -11969,157 +12763,116 @@
     </w:p>
     <w:p>
       <w:pPr>
-        <w:pStyle w:val="Heading3"/>
+        <w:pStyle w:val="Caption"/>
         <w:jc w:val="center"/>
-        <w:rPr>
-          <w:rFonts w:ascii="Times New Roman" w:hAnsi="Times New Roman" w:cs="Times New Roman"/>
-          <w:color w:val="auto"/>
-        </w:rPr>
-      </w:pPr>
-      <w:r>
-        <w:rPr>
-          <w:rFonts w:ascii="Times New Roman" w:hAnsi="Times New Roman" w:cs="Times New Roman"/>
-          <w:color w:val="auto"/>
-        </w:rPr>
-        <w:t>Figure 3.1</w:t>
-      </w:r>
-    </w:p>
-    <w:p>
-      <w:pPr>
-        <w:rPr>
-          <w:rFonts w:ascii="Times New Roman" w:hAnsi="Times New Roman"/>
-        </w:rPr>
-      </w:pPr>
-    </w:p>
-    <w:p>
-      <w:pPr>
-        <w:rPr>
-          <w:rFonts w:ascii="Times New Roman" w:hAnsi="Times New Roman"/>
-          <w:sz w:val="24"/>
-          <w:szCs w:val="24"/>
-        </w:rPr>
-      </w:pPr>
-      <w:r>
-        <w:rPr>
-          <w:rFonts w:ascii="Times New Roman" w:hAnsi="Times New Roman"/>
-          <w:sz w:val="24"/>
-          <w:szCs w:val="24"/>
-        </w:rPr>
-        <w:t>User can signup and login for their privacy and they can view to hotels, places and plan trip details</w:t>
-      </w:r>
-    </w:p>
-    <w:p>
-      <w:pPr>
-        <w:spacing w:line="360" w:lineRule="auto"/>
-        <w:rPr>
-          <w:rStyle w:val="Heading3Char"/>
-          <w:rFonts w:ascii="Times New Roman" w:hAnsi="Times New Roman" w:cs="Times New Roman"/>
-          <w:b/>
-          <w:color w:val="auto"/>
-        </w:rPr>
-      </w:pPr>
-      <w:bookmarkStart w:id="11" w:name="_Toc137452299"/>
-    </w:p>
-    <w:p>
-      <w:pPr>
-        <w:spacing w:line="360" w:lineRule="auto"/>
-        <w:rPr>
-          <w:rStyle w:val="Heading3Char"/>
-          <w:rFonts w:ascii="Times New Roman" w:hAnsi="Times New Roman" w:cs="Times New Roman"/>
-          <w:b/>
-          <w:color w:val="auto"/>
-        </w:rPr>
-      </w:pPr>
-    </w:p>
-    <w:p>
-      <w:pPr>
-        <w:spacing w:line="360" w:lineRule="auto"/>
-        <w:rPr>
-          <w:rStyle w:val="Heading3Char"/>
-          <w:rFonts w:ascii="Times New Roman" w:hAnsi="Times New Roman" w:cs="Times New Roman"/>
-          <w:b/>
-          <w:color w:val="auto"/>
-        </w:rPr>
-      </w:pPr>
-    </w:p>
-    <w:p>
-      <w:pPr>
-        <w:spacing w:line="360" w:lineRule="auto"/>
-        <w:rPr>
-          <w:rStyle w:val="Heading3Char"/>
-          <w:rFonts w:ascii="Times New Roman" w:hAnsi="Times New Roman" w:cs="Times New Roman"/>
-          <w:b/>
-          <w:color w:val="auto"/>
-        </w:rPr>
-      </w:pPr>
-    </w:p>
-    <w:p>
-      <w:pPr>
-        <w:spacing w:line="360" w:lineRule="auto"/>
-        <w:rPr>
-          <w:rStyle w:val="Heading3Char"/>
-          <w:rFonts w:ascii="Times New Roman" w:hAnsi="Times New Roman" w:cs="Times New Roman"/>
-          <w:b/>
-          <w:color w:val="auto"/>
-        </w:rPr>
-      </w:pPr>
-    </w:p>
-    <w:p>
-      <w:pPr>
-        <w:spacing w:line="360" w:lineRule="auto"/>
-        <w:rPr>
-          <w:rStyle w:val="Heading3Char"/>
-          <w:rFonts w:ascii="Times New Roman" w:hAnsi="Times New Roman" w:cs="Times New Roman"/>
-          <w:b/>
-          <w:color w:val="auto"/>
-        </w:rPr>
-      </w:pPr>
-    </w:p>
-    <w:p>
-      <w:pPr>
-        <w:pStyle w:val="Heading3"/>
-        <w:rPr>
-          <w:rStyle w:val="Heading3Char"/>
-          <w:rFonts w:ascii="Times New Roman" w:hAnsi="Times New Roman" w:cs="Times New Roman"/>
-          <w:b/>
-          <w:color w:val="auto"/>
-        </w:rPr>
-      </w:pPr>
-      <w:r>
-        <w:rPr>
-          <w:rStyle w:val="Heading3Char"/>
-          <w:rFonts w:ascii="Times New Roman" w:hAnsi="Times New Roman" w:cs="Times New Roman"/>
-          <w:b/>
-          <w:color w:val="auto"/>
-        </w:rPr>
-        <w:t>3.7.1.2 Admin Module</w:t>
-      </w:r>
-      <w:bookmarkStart w:id="12" w:name="_Toc137452303"/>
-      <w:bookmarkEnd w:id="11"/>
-    </w:p>
-    <w:p>
-      <w:pPr>
-        <w:spacing w:line="360" w:lineRule="auto"/>
+      </w:pPr>
+      <w:r>
+        <w:lastRenderedPageBreak/>
+        <w:t>Figure 3.</w:t>
+      </w:r>
+      <w:fldSimple w:instr=" SEQ Figure_2. \* ARABIC ">
+        <w:r>
+          <w:rPr>
+            <w:noProof/>
+          </w:rPr>
+          <w:t>4</w:t>
+        </w:r>
+      </w:fldSimple>
+      <w:r>
+        <w:t xml:space="preserve"> System Use Case Diagram</w:t>
+      </w:r>
+    </w:p>
+    <w:p>
+      <w:pPr>
+        <w:spacing w:line="360" w:lineRule="auto"/>
+        <w:jc w:val="both"/>
         <w:rPr>
           <w:rFonts w:ascii="Times New Roman" w:eastAsiaTheme="majorEastAsia" w:hAnsi="Times New Roman"/>
           <w:b/>
-          <w:sz w:val="24"/>
-          <w:szCs w:val="24"/>
-        </w:rPr>
-      </w:pPr>
-      <w:r>
+          <w:sz w:val="28"/>
+          <w:szCs w:val="28"/>
+        </w:rPr>
+      </w:pPr>
+    </w:p>
+    <w:p>
+      <w:pPr>
+        <w:pStyle w:val="Heading2"/>
+        <w:spacing w:line="360" w:lineRule="auto"/>
+        <w:rPr>
+          <w:rFonts w:ascii="Times New Roman" w:hAnsi="Times New Roman" w:cs="Times New Roman"/>
+          <w:b/>
+          <w:color w:val="000000" w:themeColor="text1"/>
+          <w:sz w:val="24"/>
+          <w:szCs w:val="24"/>
+        </w:rPr>
+      </w:pPr>
+      <w:bookmarkStart w:id="18" w:name="_Toc139903037"/>
+      <w:r>
+        <w:rPr>
+          <w:rFonts w:ascii="Times New Roman" w:hAnsi="Times New Roman" w:cs="Times New Roman"/>
+          <w:b/>
+          <w:color w:val="000000" w:themeColor="text1"/>
+          <w:sz w:val="24"/>
+          <w:szCs w:val="24"/>
+        </w:rPr>
+        <w:t>3.</w:t>
+      </w:r>
+      <w:r>
+        <w:rPr>
+          <w:rFonts w:ascii="Times New Roman" w:hAnsi="Times New Roman" w:cs="Times New Roman"/>
+          <w:b/>
+          <w:color w:val="000000" w:themeColor="text1"/>
+          <w:sz w:val="24"/>
+          <w:szCs w:val="24"/>
+        </w:rPr>
+        <w:t>8.</w:t>
+      </w:r>
+      <w:r>
+        <w:rPr>
+          <w:rFonts w:ascii="Times New Roman" w:hAnsi="Times New Roman" w:cs="Times New Roman"/>
+          <w:b/>
+          <w:color w:val="000000" w:themeColor="text1"/>
+          <w:sz w:val="24"/>
+          <w:szCs w:val="24"/>
+        </w:rPr>
+        <w:t xml:space="preserve">2 </w:t>
+      </w:r>
+      <w:r>
+        <w:rPr>
+          <w:rFonts w:ascii="Times New Roman" w:hAnsi="Times New Roman" w:cs="Times New Roman"/>
+          <w:b/>
+          <w:color w:val="000000" w:themeColor="text1"/>
+          <w:sz w:val="24"/>
+          <w:szCs w:val="24"/>
+        </w:rPr>
+        <w:t>Admin Use Case Diagram:</w:t>
+      </w:r>
+      <w:bookmarkEnd w:id="18"/>
+    </w:p>
+    <w:p>
+      <w:pPr>
+        <w:spacing w:line="360" w:lineRule="auto"/>
+        <w:jc w:val="both"/>
         <w:rPr>
           <w:rFonts w:ascii="Times New Roman" w:eastAsiaTheme="majorEastAsia" w:hAnsi="Times New Roman"/>
           <w:b/>
+          <w:sz w:val="28"/>
+          <w:szCs w:val="28"/>
+        </w:rPr>
+      </w:pPr>
+      <w:r>
+        <w:rPr>
+          <w:rFonts w:ascii="Times New Roman" w:eastAsiaTheme="majorEastAsia" w:hAnsi="Times New Roman"/>
+          <w:b/>
           <w:noProof/>
-          <w:sz w:val="24"/>
-          <w:szCs w:val="24"/>
+          <w:sz w:val="28"/>
+          <w:szCs w:val="28"/>
         </w:rPr>
         <w:drawing>
           <wp:inline distT="0" distB="0" distL="0" distR="0">
-            <wp:extent cx="5486400" cy="5287645"/>
-            <wp:effectExtent l="0" t="0" r="0" b="8255"/>
-            <wp:docPr id="10" name="Picture 10"/>
+            <wp:extent cx="3638550" cy="5086350"/>
+            <wp:effectExtent l="19050" t="0" r="0" b="0"/>
+            <wp:docPr id="8" name="Picture 7" descr="admin-case-diagram.png"/>
             <wp:cNvGraphicFramePr>
               <a:graphicFrameLocks xmlns:a="http://schemas.openxmlformats.org/drawingml/2006/main" noChangeAspect="1"/>
             </wp:cNvGraphicFramePr>
@@ -12127,17 +12880,11 @@
               <a:graphicData uri="http://schemas.openxmlformats.org/drawingml/2006/picture">
                 <pic:pic xmlns:pic="http://schemas.openxmlformats.org/drawingml/2006/picture">
                   <pic:nvPicPr>
-                    <pic:cNvPr id="10" name="finaladmin.drawio.png"/>
+                    <pic:cNvPr id="0" name="admin-case-diagram.png"/>
                     <pic:cNvPicPr/>
                   </pic:nvPicPr>
                   <pic:blipFill>
-                    <a:blip r:embed="rId19">
-                      <a:extLst>
-                        <a:ext uri="{28A0092B-C50C-407E-A947-70E740481C1C}">
-                          <a14:useLocalDpi xmlns="" xmlns:wpc="http://schemas.microsoft.com/office/word/2010/wordprocessingCanvas" xmlns:mc="http://schemas.openxmlformats.org/markup-compatibility/2006" xmlns:o="urn:schemas-microsoft-com:office:office" xmlns:v="urn:schemas-microsoft-com:vml" xmlns:wp14="http://schemas.microsoft.com/office/word/2010/wordprocessingDrawing" xmlns:w10="urn:schemas-microsoft-com:office:word" xmlns:w="http://schemas.openxmlformats.org/wordprocessingml/2006/main" xmlns:w14="http://schemas.microsoft.com/office/word/2010/wordml" xmlns:w15="http://schemas.microsoft.com/office/word/2012/wordml" xmlns:wpg="http://schemas.microsoft.com/office/word/2010/wordprocessingGroup" xmlns:wpi="http://schemas.microsoft.com/office/word/2010/wordprocessingInk" xmlns:wps="http://schemas.microsoft.com/office/word/2010/wordprocessingShape" xmlns:a14="http://schemas.microsoft.com/office/drawing/2010/main" val="0"/>
-                        </a:ext>
-                      </a:extLst>
-                    </a:blip>
+                    <a:blip r:embed="rId23"/>
                     <a:stretch>
                       <a:fillRect/>
                     </a:stretch>
@@ -12145,7 +12892,7 @@
                   <pic:spPr>
                     <a:xfrm>
                       <a:off x="0" y="0"/>
-                      <a:ext cx="5486400" cy="5287645"/>
+                      <a:ext cx="3638550" cy="5086350"/>
                     </a:xfrm>
                     <a:prstGeom prst="rect">
                       <a:avLst/>
@@ -12160,101 +12907,128 @@
     </w:p>
     <w:p>
       <w:pPr>
+        <w:pStyle w:val="Caption"/>
+        <w:jc w:val="center"/>
+      </w:pPr>
+      <w:bookmarkStart w:id="19" w:name="_Toc139902282"/>
+      <w:bookmarkStart w:id="20" w:name="_Toc139902308"/>
+      <w:r>
+        <w:t xml:space="preserve">Figure 3. </w:t>
+      </w:r>
+      <w:fldSimple w:instr=" SEQ Figure_2. \* ARABIC ">
+        <w:r>
+          <w:rPr>
+            <w:noProof/>
+          </w:rPr>
+          <w:t>5</w:t>
+        </w:r>
+      </w:fldSimple>
+      <w:r>
+        <w:t xml:space="preserve"> Admin Side </w:t>
+      </w:r>
+      <w:bookmarkEnd w:id="19"/>
+      <w:bookmarkEnd w:id="20"/>
+      <w:r>
+        <w:t>Use Case Diagram</w:t>
+      </w:r>
+    </w:p>
+    <w:p>
+      <w:pPr>
+        <w:spacing w:line="360" w:lineRule="auto"/>
+        <w:jc w:val="both"/>
+        <w:rPr>
+          <w:rFonts w:ascii="Times New Roman" w:eastAsiaTheme="majorEastAsia" w:hAnsi="Times New Roman"/>
+          <w:b/>
+          <w:sz w:val="28"/>
+          <w:szCs w:val="28"/>
+        </w:rPr>
+      </w:pPr>
+    </w:p>
+    <w:p>
+      <w:pPr>
         <w:pStyle w:val="Heading3"/>
-        <w:jc w:val="center"/>
-        <w:rPr>
-          <w:rFonts w:ascii="Times New Roman" w:hAnsi="Times New Roman" w:cs="Times New Roman"/>
-          <w:b/>
-          <w:color w:val="auto"/>
-        </w:rPr>
-      </w:pPr>
-      <w:r>
-        <w:rPr>
-          <w:rFonts w:ascii="Times New Roman" w:hAnsi="Times New Roman" w:cs="Times New Roman"/>
-          <w:b/>
-          <w:color w:val="auto"/>
-        </w:rPr>
-        <w:t>Figure 3.2</w:t>
-      </w:r>
-    </w:p>
-    <w:p>
-      <w:pPr>
-        <w:rPr>
-          <w:rFonts w:ascii="Times New Roman" w:eastAsiaTheme="majorEastAsia" w:hAnsi="Times New Roman"/>
-        </w:rPr>
-      </w:pPr>
-    </w:p>
-    <w:p>
-      <w:pPr>
-        <w:spacing w:line="360" w:lineRule="auto"/>
-        <w:jc w:val="both"/>
-        <w:rPr>
-          <w:rFonts w:ascii="Times New Roman" w:eastAsiaTheme="majorEastAsia" w:hAnsi="Times New Roman"/>
-          <w:sz w:val="24"/>
-          <w:szCs w:val="24"/>
-        </w:rPr>
-      </w:pPr>
-      <w:r>
-        <w:rPr>
-          <w:rFonts w:ascii="Times New Roman" w:eastAsiaTheme="majorEastAsia" w:hAnsi="Times New Roman"/>
-          <w:sz w:val="24"/>
-          <w:szCs w:val="24"/>
-        </w:rPr>
-        <w:t>Admin can add and delete places, hotels and hospitals details for the users</w:t>
-      </w:r>
+        <w:spacing w:line="360" w:lineRule="auto"/>
+        <w:rPr>
+          <w:rFonts w:ascii="Times New Roman" w:hAnsi="Times New Roman" w:cs="Times New Roman"/>
+          <w:b/>
+          <w:color w:val="auto"/>
+          <w:sz w:val="28"/>
+          <w:szCs w:val="28"/>
+        </w:rPr>
+      </w:pPr>
     </w:p>
     <w:p>
       <w:pPr>
         <w:pStyle w:val="Heading2"/>
-        <w:spacing w:line="360" w:lineRule="auto"/>
-        <w:rPr>
-          <w:rFonts w:ascii="Times New Roman" w:hAnsi="Times New Roman" w:cs="Times New Roman"/>
-          <w:b/>
-          <w:color w:val="auto"/>
-          <w:sz w:val="24"/>
-          <w:szCs w:val="24"/>
-        </w:rPr>
-      </w:pPr>
-      <w:r>
-        <w:rPr>
-          <w:rFonts w:ascii="Times New Roman" w:hAnsi="Times New Roman" w:cs="Times New Roman"/>
-          <w:b/>
-          <w:color w:val="auto"/>
-          <w:sz w:val="24"/>
-          <w:szCs w:val="24"/>
-        </w:rPr>
-        <w:lastRenderedPageBreak/>
-        <w:t xml:space="preserve">3.7.2 </w:t>
-      </w:r>
-      <w:r>
-        <w:rPr>
-          <w:rFonts w:ascii="Times New Roman" w:hAnsi="Times New Roman" w:cs="Times New Roman"/>
-          <w:b/>
-          <w:color w:val="auto"/>
-          <w:sz w:val="24"/>
-          <w:szCs w:val="24"/>
-        </w:rPr>
-        <w:t>Data Flow Diagram</w:t>
-      </w:r>
-      <w:bookmarkEnd w:id="12"/>
-      <w:r>
-        <w:rPr>
-          <w:rFonts w:ascii="Times New Roman" w:hAnsi="Times New Roman" w:cs="Times New Roman"/>
+        <w:rPr>
+          <w:rStyle w:val="Heading3Char"/>
+          <w:rFonts w:ascii="Times New Roman" w:hAnsi="Times New Roman" w:cs="Times New Roman"/>
+          <w:b/>
+          <w:color w:val="000000" w:themeColor="text1"/>
+        </w:rPr>
+      </w:pPr>
+      <w:bookmarkStart w:id="21" w:name="_Toc139903038"/>
+      <w:r>
+        <w:rPr>
+          <w:rStyle w:val="Heading3Char"/>
+          <w:rFonts w:ascii="Times New Roman" w:hAnsi="Times New Roman" w:cs="Times New Roman"/>
+          <w:b/>
+          <w:color w:val="000000" w:themeColor="text1"/>
+        </w:rPr>
+        <w:t>3.</w:t>
+      </w:r>
+      <w:r>
+        <w:rPr>
+          <w:rStyle w:val="Heading3Char"/>
+          <w:rFonts w:ascii="Times New Roman" w:hAnsi="Times New Roman" w:cs="Times New Roman"/>
+          <w:b/>
+          <w:color w:val="000000" w:themeColor="text1"/>
+        </w:rPr>
+        <w:t>8</w:t>
+      </w:r>
+      <w:r>
+        <w:rPr>
+          <w:rStyle w:val="Heading3Char"/>
+          <w:rFonts w:ascii="Times New Roman" w:hAnsi="Times New Roman" w:cs="Times New Roman"/>
+          <w:b/>
+          <w:color w:val="000000" w:themeColor="text1"/>
+        </w:rPr>
+        <w:t xml:space="preserve">.3 </w:t>
+      </w:r>
+      <w:r>
+        <w:rPr>
+          <w:rStyle w:val="Heading3Char"/>
+          <w:rFonts w:ascii="Times New Roman" w:hAnsi="Times New Roman" w:cs="Times New Roman"/>
+          <w:b/>
+          <w:color w:val="000000" w:themeColor="text1"/>
+        </w:rPr>
+        <w:t>Teacher Use Case Diagram:</w:t>
+      </w:r>
+      <w:bookmarkEnd w:id="21"/>
+    </w:p>
+    <w:p>
+      <w:pPr>
+        <w:pStyle w:val="Heading3"/>
+        <w:spacing w:line="360" w:lineRule="auto"/>
+        <w:rPr>
+          <w:rFonts w:ascii="Times New Roman" w:hAnsi="Times New Roman" w:cs="Times New Roman"/>
+          <w:b/>
+          <w:color w:val="auto"/>
+          <w:sz w:val="28"/>
+          <w:szCs w:val="28"/>
+        </w:rPr>
+      </w:pPr>
+    </w:p>
+    <w:p>
+      <w:r>
+        <w:rPr>
           <w:noProof/>
         </w:rPr>
         <w:drawing>
-          <wp:anchor distT="0" distB="0" distL="114300" distR="114300" simplePos="0" relativeHeight="251658240" behindDoc="1" locked="0" layoutInCell="1" allowOverlap="1">
-            <wp:simplePos x="0" y="0"/>
-            <wp:positionH relativeFrom="margin">
-              <wp:align>center</wp:align>
-            </wp:positionH>
-            <wp:positionV relativeFrom="margin">
-              <wp:align>center</wp:align>
-            </wp:positionV>
-            <wp:extent cx="6418665" cy="5029200"/>
-            <wp:effectExtent l="0" t="0" r="1270" b="0"/>
-            <wp:wrapSquare wrapText="bothSides"/>
-            <wp:docPr id="3" name="Picture 3"/>
+          <wp:inline distT="0" distB="0" distL="0" distR="0">
+            <wp:extent cx="3663950" cy="3117850"/>
+            <wp:effectExtent l="19050" t="0" r="0" b="0"/>
+            <wp:docPr id="9" name="Picture 8" descr="teacher-case.drawio.png"/>
             <wp:cNvGraphicFramePr>
               <a:graphicFrameLocks xmlns:a="http://schemas.openxmlformats.org/drawingml/2006/main" noChangeAspect="1"/>
             </wp:cNvGraphicFramePr>
@@ -12262,17 +13036,11 @@
               <a:graphicData uri="http://schemas.openxmlformats.org/drawingml/2006/picture">
                 <pic:pic xmlns:pic="http://schemas.openxmlformats.org/drawingml/2006/picture">
                   <pic:nvPicPr>
-                    <pic:cNvPr id="3" name="final p dfd.drawio.png"/>
+                    <pic:cNvPr id="0" name="teacher-case.drawio.png"/>
                     <pic:cNvPicPr/>
                   </pic:nvPicPr>
                   <pic:blipFill>
-                    <a:blip r:embed="rId20" cstate="print">
-                      <a:extLst>
-                        <a:ext uri="{28A0092B-C50C-407E-A947-70E740481C1C}">
-                          <a14:useLocalDpi xmlns="" xmlns:wpc="http://schemas.microsoft.com/office/word/2010/wordprocessingCanvas" xmlns:mc="http://schemas.openxmlformats.org/markup-compatibility/2006" xmlns:o="urn:schemas-microsoft-com:office:office" xmlns:v="urn:schemas-microsoft-com:vml" xmlns:wp14="http://schemas.microsoft.com/office/word/2010/wordprocessingDrawing" xmlns:w10="urn:schemas-microsoft-com:office:word" xmlns:w="http://schemas.openxmlformats.org/wordprocessingml/2006/main" xmlns:w14="http://schemas.microsoft.com/office/word/2010/wordml" xmlns:w15="http://schemas.microsoft.com/office/word/2012/wordml" xmlns:wpg="http://schemas.microsoft.com/office/word/2010/wordprocessingGroup" xmlns:wpi="http://schemas.microsoft.com/office/word/2010/wordprocessingInk" xmlns:wps="http://schemas.microsoft.com/office/word/2010/wordprocessingShape" xmlns:a14="http://schemas.microsoft.com/office/drawing/2010/main" val="0"/>
-                        </a:ext>
-                      </a:extLst>
-                    </a:blip>
+                    <a:blip r:embed="rId24"/>
                     <a:stretch>
                       <a:fillRect/>
                     </a:stretch>
@@ -12280,7 +13048,7 @@
                   <pic:spPr>
                     <a:xfrm>
                       <a:off x="0" y="0"/>
-                      <a:ext cx="6418665" cy="5029200"/>
+                      <a:ext cx="3663950" cy="3117850"/>
                     </a:xfrm>
                     <a:prstGeom prst="rect">
                       <a:avLst/>
@@ -12289,194 +13057,31 @@
                 </pic:pic>
               </a:graphicData>
             </a:graphic>
-          </wp:anchor>
+          </wp:inline>
         </w:drawing>
       </w:r>
-      <w:bookmarkStart w:id="13" w:name="_Toc137198569"/>
     </w:p>
     <w:p>
       <w:pPr>
         <w:pStyle w:val="Heading3"/>
         <w:spacing w:line="360" w:lineRule="auto"/>
+        <w:rPr>
+          <w:rFonts w:ascii="Times New Roman" w:hAnsi="Times New Roman" w:cs="Times New Roman"/>
+          <w:b/>
+          <w:color w:val="auto"/>
+          <w:sz w:val="28"/>
+          <w:szCs w:val="28"/>
+        </w:rPr>
+      </w:pPr>
+    </w:p>
+    <w:p>
+      <w:pPr>
+        <w:pStyle w:val="Caption"/>
         <w:jc w:val="center"/>
-        <w:rPr>
-          <w:rFonts w:ascii="Times New Roman" w:hAnsi="Times New Roman" w:cs="Times New Roman"/>
-          <w:b/>
-          <w:color w:val="000000" w:themeColor="text1"/>
-          <w:sz w:val="36"/>
-          <w:szCs w:val="36"/>
-        </w:rPr>
-      </w:pPr>
-    </w:p>
-    <w:p>
-      <w:pPr>
-        <w:pStyle w:val="Heading3"/>
-        <w:spacing w:line="360" w:lineRule="auto"/>
-        <w:jc w:val="center"/>
-        <w:rPr>
-          <w:rFonts w:ascii="Times New Roman" w:hAnsi="Times New Roman" w:cs="Times New Roman"/>
-          <w:b/>
-          <w:color w:val="000000" w:themeColor="text1"/>
-          <w:sz w:val="36"/>
-          <w:szCs w:val="36"/>
-        </w:rPr>
-      </w:pPr>
-    </w:p>
-    <w:p>
-      <w:pPr>
-        <w:pStyle w:val="Heading3"/>
-        <w:spacing w:line="360" w:lineRule="auto"/>
-        <w:jc w:val="center"/>
-        <w:rPr>
-          <w:rFonts w:ascii="Times New Roman" w:hAnsi="Times New Roman" w:cs="Times New Roman"/>
-          <w:b/>
-          <w:color w:val="000000" w:themeColor="text1"/>
-          <w:sz w:val="36"/>
-          <w:szCs w:val="36"/>
-        </w:rPr>
-      </w:pPr>
-    </w:p>
-    <w:p>
-      <w:pPr>
-        <w:pStyle w:val="Heading3"/>
-        <w:spacing w:line="360" w:lineRule="auto"/>
-        <w:jc w:val="center"/>
-        <w:rPr>
-          <w:rFonts w:ascii="Times New Roman" w:hAnsi="Times New Roman" w:cs="Times New Roman"/>
-          <w:b/>
-          <w:color w:val="000000" w:themeColor="text1"/>
-          <w:sz w:val="36"/>
-          <w:szCs w:val="36"/>
-        </w:rPr>
-      </w:pPr>
-    </w:p>
-    <w:p>
-      <w:pPr>
-        <w:pStyle w:val="Heading3"/>
-        <w:spacing w:line="360" w:lineRule="auto"/>
-        <w:jc w:val="center"/>
-        <w:rPr>
-          <w:rFonts w:ascii="Times New Roman" w:hAnsi="Times New Roman" w:cs="Times New Roman"/>
-          <w:b/>
-          <w:color w:val="000000" w:themeColor="text1"/>
-          <w:sz w:val="36"/>
-          <w:szCs w:val="36"/>
-        </w:rPr>
-      </w:pPr>
-    </w:p>
-    <w:p>
-      <w:pPr>
-        <w:pStyle w:val="Heading3"/>
-        <w:jc w:val="center"/>
-        <w:rPr>
-          <w:rFonts w:ascii="Times New Roman" w:hAnsi="Times New Roman" w:cs="Times New Roman"/>
-          <w:b/>
-          <w:color w:val="auto"/>
-        </w:rPr>
-      </w:pPr>
-      <w:r>
-        <w:rPr>
-          <w:rFonts w:ascii="Times New Roman" w:hAnsi="Times New Roman" w:cs="Times New Roman"/>
-          <w:b/>
-          <w:color w:val="auto"/>
-        </w:rPr>
-        <w:t>Figure   3.3</w:t>
-      </w:r>
-    </w:p>
-    <w:bookmarkEnd w:id="13"/>
-    <w:p>
-      <w:pPr>
-        <w:spacing w:line="360" w:lineRule="auto"/>
-        <w:jc w:val="both"/>
-        <w:rPr>
-          <w:rFonts w:ascii="Times New Roman" w:eastAsiaTheme="majorEastAsia" w:hAnsi="Times New Roman"/>
-          <w:b/>
-          <w:sz w:val="28"/>
-          <w:szCs w:val="28"/>
-        </w:rPr>
-        <w:sectPr>
-          <w:headerReference w:type="default" r:id="rId21"/>
-          <w:pgSz w:w="12240" w:h="15840" w:code="1"/>
-          <w:pgMar w:top="720" w:right="1440" w:bottom="720" w:left="2160" w:header="720" w:footer="720" w:gutter="0"/>
-          <w:cols w:space="720"/>
-          <w:docGrid w:linePitch="360"/>
-        </w:sectPr>
-      </w:pPr>
-    </w:p>
-    <w:p>
-      <w:pPr>
-        <w:spacing w:line="360" w:lineRule="auto"/>
-        <w:jc w:val="both"/>
-        <w:rPr>
-          <w:rFonts w:ascii="Times New Roman" w:eastAsiaTheme="majorEastAsia" w:hAnsi="Times New Roman"/>
-          <w:b/>
-          <w:sz w:val="28"/>
-          <w:szCs w:val="28"/>
-        </w:rPr>
-      </w:pPr>
-    </w:p>
-    <w:p>
-      <w:pPr>
-        <w:spacing w:line="360" w:lineRule="auto"/>
-        <w:jc w:val="both"/>
-        <w:rPr>
-          <w:rFonts w:ascii="Times New Roman" w:eastAsiaTheme="majorEastAsia" w:hAnsi="Times New Roman"/>
-          <w:b/>
-          <w:sz w:val="28"/>
-          <w:szCs w:val="28"/>
-        </w:rPr>
-      </w:pPr>
-    </w:p>
-    <w:p>
-      <w:pPr>
-        <w:spacing w:line="360" w:lineRule="auto"/>
-        <w:jc w:val="both"/>
-        <w:rPr>
-          <w:rFonts w:ascii="Times New Roman" w:eastAsiaTheme="majorEastAsia" w:hAnsi="Times New Roman"/>
-          <w:b/>
-          <w:sz w:val="28"/>
-          <w:szCs w:val="28"/>
-        </w:rPr>
-      </w:pPr>
-    </w:p>
-    <w:p>
-      <w:pPr>
-        <w:pStyle w:val="Heading3"/>
-        <w:spacing w:line="360" w:lineRule="auto"/>
-        <w:rPr>
-          <w:rFonts w:ascii="Times New Roman" w:hAnsi="Times New Roman" w:cs="Times New Roman"/>
-          <w:b/>
-          <w:color w:val="auto"/>
-          <w:sz w:val="28"/>
-          <w:szCs w:val="28"/>
-        </w:rPr>
-      </w:pPr>
-    </w:p>
-    <w:p>
-      <w:pPr>
-        <w:pStyle w:val="Heading3"/>
-        <w:spacing w:line="360" w:lineRule="auto"/>
-        <w:rPr>
-          <w:rFonts w:ascii="Times New Roman" w:hAnsi="Times New Roman" w:cs="Times New Roman"/>
-          <w:b/>
-          <w:color w:val="auto"/>
-          <w:sz w:val="28"/>
-          <w:szCs w:val="28"/>
-        </w:rPr>
-      </w:pPr>
-    </w:p>
-    <w:p>
-      <w:pPr>
-        <w:pStyle w:val="Heading3"/>
-        <w:spacing w:line="360" w:lineRule="auto"/>
-        <w:rPr>
-          <w:rFonts w:ascii="Times New Roman" w:hAnsi="Times New Roman" w:cs="Times New Roman"/>
-          <w:b/>
-          <w:color w:val="auto"/>
-          <w:sz w:val="28"/>
-          <w:szCs w:val="28"/>
-        </w:rPr>
-      </w:pPr>
+      </w:pPr>
+      <w:r>
+        <w:t>Figure 3. 6 Teacher Side Use Case Diagram</w:t>
+      </w:r>
     </w:p>
     <w:p>
       <w:pPr>
@@ -12573,28 +13178,7 @@
           <w:szCs w:val="28"/>
         </w:rPr>
       </w:pPr>
-      <w:bookmarkStart w:id="14" w:name="_Toc137452364"/>
-      <w:r>
-        <w:rPr>
-          <w:rFonts w:ascii="Times New Roman" w:hAnsi="Times New Roman" w:cs="Times New Roman"/>
-          <w:b/>
-          <w:color w:val="000000" w:themeColor="text1"/>
-          <w:sz w:val="28"/>
-          <w:szCs w:val="28"/>
-        </w:rPr>
-        <w:t xml:space="preserve">Chapter </w:t>
-      </w:r>
-      <w:r>
-        <w:rPr>
-          <w:rFonts w:ascii="Times New Roman" w:hAnsi="Times New Roman" w:cs="Times New Roman"/>
-          <w:b/>
-          <w:color w:val="000000" w:themeColor="text1"/>
-          <w:sz w:val="28"/>
-          <w:szCs w:val="28"/>
-        </w:rPr>
-        <w:t>4</w:t>
-      </w:r>
-      <w:bookmarkEnd w:id="14"/>
+      <w:bookmarkStart w:id="22" w:name="_Toc137452364"/>
     </w:p>
     <w:p>
       <w:pPr>
@@ -12612,8 +13196,15 @@
           <w:szCs w:val="28"/>
         </w:rPr>
       </w:pPr>
-      <w:bookmarkStart w:id="15" w:name="_Toc137452365"/>
-      <w:r>
+    </w:p>
+    <w:p>
+      <w:pPr>
+        <w:pStyle w:val="Heading1"/>
+        <w:tabs>
+          <w:tab w:val="left" w:pos="450"/>
+        </w:tabs>
+        <w:spacing w:line="360" w:lineRule="auto"/>
+        <w:jc w:val="center"/>
         <w:rPr>
           <w:rFonts w:ascii="Times New Roman" w:hAnsi="Times New Roman" w:cs="Times New Roman"/>
           <w:b/>
@@ -12621,6 +13212,122 @@
           <w:sz w:val="28"/>
           <w:szCs w:val="28"/>
         </w:rPr>
+      </w:pPr>
+    </w:p>
+    <w:p>
+      <w:pPr>
+        <w:pStyle w:val="Heading1"/>
+        <w:tabs>
+          <w:tab w:val="left" w:pos="450"/>
+        </w:tabs>
+        <w:spacing w:line="360" w:lineRule="auto"/>
+        <w:jc w:val="center"/>
+        <w:rPr>
+          <w:rFonts w:ascii="Times New Roman" w:hAnsi="Times New Roman" w:cs="Times New Roman"/>
+          <w:b/>
+          <w:color w:val="000000" w:themeColor="text1"/>
+          <w:sz w:val="28"/>
+          <w:szCs w:val="28"/>
+        </w:rPr>
+      </w:pPr>
+    </w:p>
+    <w:p>
+      <w:pPr>
+        <w:pStyle w:val="Heading1"/>
+        <w:tabs>
+          <w:tab w:val="left" w:pos="450"/>
+        </w:tabs>
+        <w:spacing w:line="360" w:lineRule="auto"/>
+        <w:jc w:val="center"/>
+        <w:rPr>
+          <w:rFonts w:ascii="Times New Roman" w:hAnsi="Times New Roman" w:cs="Times New Roman"/>
+          <w:b/>
+          <w:color w:val="000000" w:themeColor="text1"/>
+          <w:sz w:val="28"/>
+          <w:szCs w:val="28"/>
+        </w:rPr>
+      </w:pPr>
+    </w:p>
+    <w:p>
+      <w:pPr>
+        <w:pStyle w:val="Heading1"/>
+        <w:tabs>
+          <w:tab w:val="left" w:pos="450"/>
+        </w:tabs>
+        <w:spacing w:line="360" w:lineRule="auto"/>
+        <w:jc w:val="center"/>
+        <w:rPr>
+          <w:rFonts w:ascii="Times New Roman" w:hAnsi="Times New Roman" w:cs="Times New Roman"/>
+          <w:b/>
+          <w:color w:val="000000" w:themeColor="text1"/>
+          <w:sz w:val="28"/>
+          <w:szCs w:val="28"/>
+        </w:rPr>
+      </w:pPr>
+    </w:p>
+    <w:p>
+      <w:pPr>
+        <w:pStyle w:val="Heading1"/>
+        <w:tabs>
+          <w:tab w:val="left" w:pos="450"/>
+        </w:tabs>
+        <w:spacing w:line="360" w:lineRule="auto"/>
+        <w:jc w:val="center"/>
+        <w:rPr>
+          <w:rFonts w:ascii="Times New Roman" w:hAnsi="Times New Roman" w:cs="Times New Roman"/>
+          <w:b/>
+          <w:color w:val="000000" w:themeColor="text1"/>
+          <w:sz w:val="28"/>
+          <w:szCs w:val="28"/>
+        </w:rPr>
+      </w:pPr>
+      <w:r>
+        <w:rPr>
+          <w:rFonts w:ascii="Times New Roman" w:hAnsi="Times New Roman" w:cs="Times New Roman"/>
+          <w:b/>
+          <w:color w:val="000000" w:themeColor="text1"/>
+          <w:sz w:val="28"/>
+          <w:szCs w:val="28"/>
+        </w:rPr>
+        <w:t xml:space="preserve">Chapter </w:t>
+      </w:r>
+      <w:r>
+        <w:rPr>
+          <w:rFonts w:ascii="Times New Roman" w:hAnsi="Times New Roman" w:cs="Times New Roman"/>
+          <w:b/>
+          <w:color w:val="000000" w:themeColor="text1"/>
+          <w:sz w:val="28"/>
+          <w:szCs w:val="28"/>
+        </w:rPr>
+        <w:t>4</w:t>
+      </w:r>
+      <w:bookmarkEnd w:id="22"/>
+    </w:p>
+    <w:p>
+      <w:pPr>
+        <w:pStyle w:val="Heading1"/>
+        <w:tabs>
+          <w:tab w:val="left" w:pos="450"/>
+        </w:tabs>
+        <w:spacing w:line="360" w:lineRule="auto"/>
+        <w:jc w:val="center"/>
+        <w:rPr>
+          <w:rFonts w:ascii="Times New Roman" w:hAnsi="Times New Roman" w:cs="Times New Roman"/>
+          <w:b/>
+          <w:color w:val="000000" w:themeColor="text1"/>
+          <w:sz w:val="28"/>
+          <w:szCs w:val="28"/>
+        </w:rPr>
+      </w:pPr>
+      <w:bookmarkStart w:id="23" w:name="_Toc137452365"/>
+      <w:r>
+        <w:rPr>
+          <w:rFonts w:ascii="Times New Roman" w:hAnsi="Times New Roman" w:cs="Times New Roman"/>
+          <w:b/>
+          <w:color w:val="000000" w:themeColor="text1"/>
+          <w:sz w:val="28"/>
+          <w:szCs w:val="28"/>
+        </w:rPr>
         <w:t xml:space="preserve">Output </w:t>
       </w:r>
       <w:r>
@@ -12633,7 +13340,55 @@
         </w:rPr>
         <w:t>Of The Application</w:t>
       </w:r>
-      <w:bookmarkEnd w:id="15"/>
+      <w:bookmarkEnd w:id="23"/>
+    </w:p>
+    <w:p>
+      <w:pPr>
+        <w:spacing w:line="360" w:lineRule="auto"/>
+        <w:rPr>
+          <w:rFonts w:ascii="Times New Roman" w:hAnsi="Times New Roman"/>
+        </w:rPr>
+      </w:pPr>
+    </w:p>
+    <w:p>
+      <w:pPr>
+        <w:spacing w:line="360" w:lineRule="auto"/>
+        <w:rPr>
+          <w:rFonts w:ascii="Times New Roman" w:hAnsi="Times New Roman"/>
+        </w:rPr>
+      </w:pPr>
+    </w:p>
+    <w:p>
+      <w:pPr>
+        <w:spacing w:line="360" w:lineRule="auto"/>
+        <w:rPr>
+          <w:rFonts w:ascii="Times New Roman" w:hAnsi="Times New Roman"/>
+        </w:rPr>
+      </w:pPr>
+    </w:p>
+    <w:p>
+      <w:pPr>
+        <w:spacing w:line="360" w:lineRule="auto"/>
+        <w:rPr>
+          <w:rFonts w:ascii="Times New Roman" w:hAnsi="Times New Roman"/>
+        </w:rPr>
+      </w:pPr>
+    </w:p>
+    <w:p>
+      <w:pPr>
+        <w:spacing w:line="360" w:lineRule="auto"/>
+        <w:rPr>
+          <w:rFonts w:ascii="Times New Roman" w:hAnsi="Times New Roman"/>
+        </w:rPr>
+      </w:pPr>
+    </w:p>
+    <w:p>
+      <w:pPr>
+        <w:spacing w:line="360" w:lineRule="auto"/>
+        <w:rPr>
+          <w:rFonts w:ascii="Times New Roman" w:hAnsi="Times New Roman"/>
+        </w:rPr>
+      </w:pPr>
     </w:p>
     <w:p>
       <w:pPr>
@@ -12653,7 +13408,7 @@
           <w:rFonts w:ascii="Times New Roman" w:hAnsi="Times New Roman"/>
         </w:rPr>
       </w:pPr>
-      <w:bookmarkStart w:id="16" w:name="_Toc137452366"/>
+      <w:bookmarkStart w:id="24" w:name="_Toc137452366"/>
     </w:p>
     <w:p>
       <w:pPr>
@@ -12705,6 +13460,70 @@
     </w:p>
     <w:p>
       <w:pPr>
+        <w:tabs>
+          <w:tab w:val="left" w:pos="5745"/>
+        </w:tabs>
+        <w:spacing w:after="160" w:line="360" w:lineRule="auto"/>
+        <w:rPr>
+          <w:rStyle w:val="Heading3Char"/>
+          <w:rFonts w:ascii="Times New Roman" w:hAnsi="Times New Roman" w:cs="Times New Roman"/>
+          <w:b/>
+          <w:color w:val="auto"/>
+          <w:sz w:val="28"/>
+          <w:szCs w:val="28"/>
+        </w:rPr>
+      </w:pPr>
+    </w:p>
+    <w:p>
+      <w:pPr>
+        <w:tabs>
+          <w:tab w:val="left" w:pos="5745"/>
+        </w:tabs>
+        <w:spacing w:after="160" w:line="360" w:lineRule="auto"/>
+        <w:rPr>
+          <w:rStyle w:val="Heading3Char"/>
+          <w:rFonts w:ascii="Times New Roman" w:hAnsi="Times New Roman" w:cs="Times New Roman"/>
+          <w:b/>
+          <w:color w:val="auto"/>
+          <w:sz w:val="28"/>
+          <w:szCs w:val="28"/>
+        </w:rPr>
+      </w:pPr>
+    </w:p>
+    <w:p>
+      <w:pPr>
+        <w:tabs>
+          <w:tab w:val="left" w:pos="5745"/>
+        </w:tabs>
+        <w:spacing w:after="160" w:line="360" w:lineRule="auto"/>
+        <w:rPr>
+          <w:rStyle w:val="Heading3Char"/>
+          <w:rFonts w:ascii="Times New Roman" w:hAnsi="Times New Roman" w:cs="Times New Roman"/>
+          <w:b/>
+          <w:color w:val="auto"/>
+          <w:sz w:val="28"/>
+          <w:szCs w:val="28"/>
+        </w:rPr>
+      </w:pPr>
+    </w:p>
+    <w:p>
+      <w:pPr>
+        <w:tabs>
+          <w:tab w:val="left" w:pos="5745"/>
+        </w:tabs>
+        <w:spacing w:after="160" w:line="360" w:lineRule="auto"/>
+        <w:rPr>
+          <w:rStyle w:val="Heading3Char"/>
+          <w:rFonts w:ascii="Times New Roman" w:hAnsi="Times New Roman" w:cs="Times New Roman"/>
+          <w:b/>
+          <w:color w:val="auto"/>
+          <w:sz w:val="28"/>
+          <w:szCs w:val="28"/>
+        </w:rPr>
+      </w:pPr>
+    </w:p>
+    <w:p>
+      <w:pPr>
         <w:pStyle w:val="Heading1"/>
         <w:spacing w:line="360" w:lineRule="auto"/>
         <w:rPr>
@@ -12721,7 +13540,6 @@
           <w:sz w:val="28"/>
           <w:szCs w:val="28"/>
         </w:rPr>
-        <w:lastRenderedPageBreak/>
         <w:t>4</w:t>
       </w:r>
       <w:r>
@@ -12735,7 +13553,7 @@
         </w:rPr>
         <w:t>.1 Splash Screen</w:t>
       </w:r>
-      <w:bookmarkEnd w:id="16"/>
+      <w:bookmarkEnd w:id="24"/>
       <w:r>
         <w:rPr>
           <w:rStyle w:val="Heading1Char"/>
@@ -12788,7 +13606,7 @@
                     <pic:cNvPicPr/>
                   </pic:nvPicPr>
                   <pic:blipFill>
-                    <a:blip r:embed="rId22" cstate="print">
+                    <a:blip r:embed="rId25" cstate="print">
                       <a:extLst>
                         <a:ext uri="{28A0092B-C50C-407E-A947-70E740481C1C}">
                           <a14:useLocalDpi xmlns="" xmlns:wpc="http://schemas.microsoft.com/office/word/2010/wordprocessingCanvas" xmlns:mc="http://schemas.openxmlformats.org/markup-compatibility/2006" xmlns:o="urn:schemas-microsoft-com:office:office" xmlns:v="urn:schemas-microsoft-com:vml" xmlns:wp14="http://schemas.microsoft.com/office/word/2010/wordprocessingDrawing" xmlns:w10="urn:schemas-microsoft-com:office:word" xmlns:w="http://schemas.openxmlformats.org/wordprocessingml/2006/main" xmlns:w14="http://schemas.microsoft.com/office/word/2010/wordml" xmlns:w15="http://schemas.microsoft.com/office/word/2012/wordml" xmlns:wpg="http://schemas.microsoft.com/office/word/2010/wordprocessingGroup" xmlns:wpi="http://schemas.microsoft.com/office/word/2010/wordprocessingInk" xmlns:wps="http://schemas.microsoft.com/office/word/2010/wordprocessingShape" xmlns:a14="http://schemas.microsoft.com/office/drawing/2010/main" val="0"/>
@@ -12856,6 +13674,7 @@
           <w:sz w:val="28"/>
           <w:szCs w:val="28"/>
         </w:rPr>
+        <w:lastRenderedPageBreak/>
         <w:t>4</w:t>
       </w:r>
       <w:r>
@@ -12922,7 +13741,7 @@
                     <pic:cNvPicPr/>
                   </pic:nvPicPr>
                   <pic:blipFill>
-                    <a:blip r:embed="rId23" cstate="print">
+                    <a:blip r:embed="rId26" cstate="print">
                       <a:extLst>
                         <a:ext uri="{28A0092B-C50C-407E-A947-70E740481C1C}">
                           <a14:useLocalDpi xmlns="" xmlns:wpc="http://schemas.microsoft.com/office/word/2010/wordprocessingCanvas" xmlns:mc="http://schemas.openxmlformats.org/markup-compatibility/2006" xmlns:o="urn:schemas-microsoft-com:office:office" xmlns:v="urn:schemas-microsoft-com:vml" xmlns:wp14="http://schemas.microsoft.com/office/word/2010/wordprocessingDrawing" xmlns:w10="urn:schemas-microsoft-com:office:word" xmlns:w="http://schemas.openxmlformats.org/wordprocessingml/2006/main" xmlns:w14="http://schemas.microsoft.com/office/word/2010/wordml" xmlns:w15="http://schemas.microsoft.com/office/word/2012/wordml" xmlns:wpg="http://schemas.microsoft.com/office/word/2010/wordprocessingGroup" xmlns:wpi="http://schemas.microsoft.com/office/word/2010/wordprocessingInk" xmlns:wps="http://schemas.microsoft.com/office/word/2010/wordprocessingShape" xmlns:a14="http://schemas.microsoft.com/office/drawing/2010/main" val="0"/>
@@ -12971,7 +13790,6 @@
           <w:sz w:val="28"/>
           <w:szCs w:val="28"/>
         </w:rPr>
-        <w:lastRenderedPageBreak/>
         <w:t>4</w:t>
       </w:r>
       <w:r>
@@ -13033,7 +13851,7 @@
                     <pic:cNvPicPr/>
                   </pic:nvPicPr>
                   <pic:blipFill>
-                    <a:blip r:embed="rId24" cstate="print">
+                    <a:blip r:embed="rId27" cstate="print">
                       <a:extLst>
                         <a:ext uri="{28A0092B-C50C-407E-A947-70E740481C1C}">
                           <a14:useLocalDpi xmlns="" xmlns:wpc="http://schemas.microsoft.com/office/word/2010/wordprocessingCanvas" xmlns:mc="http://schemas.openxmlformats.org/markup-compatibility/2006" xmlns:o="urn:schemas-microsoft-com:office:office" xmlns:v="urn:schemas-microsoft-com:vml" xmlns:wp14="http://schemas.microsoft.com/office/word/2010/wordprocessingDrawing" xmlns:w10="urn:schemas-microsoft-com:office:word" xmlns:w="http://schemas.openxmlformats.org/wordprocessingml/2006/main" xmlns:w14="http://schemas.microsoft.com/office/word/2010/wordml" xmlns:w15="http://schemas.microsoft.com/office/word/2012/wordml" xmlns:wpg="http://schemas.microsoft.com/office/word/2010/wordprocessingGroup" xmlns:wpi="http://schemas.microsoft.com/office/word/2010/wordprocessingInk" xmlns:wps="http://schemas.microsoft.com/office/word/2010/wordprocessingShape" xmlns:a14="http://schemas.microsoft.com/office/drawing/2010/main" val="0"/>
@@ -13140,6 +13958,7 @@
           <w:sz w:val="28"/>
           <w:szCs w:val="28"/>
         </w:rPr>
+        <w:lastRenderedPageBreak/>
         <w:drawing>
           <wp:inline distT="0" distB="0" distL="0" distR="0">
             <wp:extent cx="5943600" cy="3343275"/>
@@ -13156,7 +13975,7 @@
                     <pic:cNvPicPr/>
                   </pic:nvPicPr>
                   <pic:blipFill>
-                    <a:blip r:embed="rId25" cstate="print">
+                    <a:blip r:embed="rId28" cstate="print">
                       <a:extLst>
                         <a:ext uri="{28A0092B-C50C-407E-A947-70E740481C1C}">
                           <a14:useLocalDpi xmlns="" xmlns:wpc="http://schemas.microsoft.com/office/word/2010/wordprocessingCanvas" xmlns:mc="http://schemas.openxmlformats.org/markup-compatibility/2006" xmlns:o="urn:schemas-microsoft-com:office:office" xmlns:v="urn:schemas-microsoft-com:vml" xmlns:wp14="http://schemas.microsoft.com/office/word/2010/wordprocessingDrawing" xmlns:w10="urn:schemas-microsoft-com:office:word" xmlns:w="http://schemas.openxmlformats.org/wordprocessingml/2006/main" xmlns:w14="http://schemas.microsoft.com/office/word/2010/wordml" xmlns:w15="http://schemas.microsoft.com/office/word/2012/wordml" xmlns:wpg="http://schemas.microsoft.com/office/word/2010/wordprocessingGroup" xmlns:wpi="http://schemas.microsoft.com/office/word/2010/wordprocessingInk" xmlns:wps="http://schemas.microsoft.com/office/word/2010/wordprocessingShape" xmlns:a14="http://schemas.microsoft.com/office/drawing/2010/main" val="0"/>
@@ -13223,7 +14042,6 @@
           <w:sz w:val="28"/>
           <w:szCs w:val="28"/>
         </w:rPr>
-        <w:lastRenderedPageBreak/>
         <w:t>4</w:t>
       </w:r>
       <w:r>
@@ -13298,7 +14116,7 @@
                     <pic:cNvPicPr/>
                   </pic:nvPicPr>
                   <pic:blipFill>
-                    <a:blip r:embed="rId26" cstate="print">
+                    <a:blip r:embed="rId29" cstate="print">
                       <a:extLst>
                         <a:ext uri="{28A0092B-C50C-407E-A947-70E740481C1C}">
                           <a14:useLocalDpi xmlns="" xmlns:wpc="http://schemas.microsoft.com/office/word/2010/wordprocessingCanvas" xmlns:mc="http://schemas.openxmlformats.org/markup-compatibility/2006" xmlns:o="urn:schemas-microsoft-com:office:office" xmlns:v="urn:schemas-microsoft-com:vml" xmlns:wp14="http://schemas.microsoft.com/office/word/2010/wordprocessingDrawing" xmlns:w10="urn:schemas-microsoft-com:office:word" xmlns:w="http://schemas.openxmlformats.org/wordprocessingml/2006/main" xmlns:w14="http://schemas.microsoft.com/office/word/2010/wordml" xmlns:w15="http://schemas.microsoft.com/office/word/2012/wordml" xmlns:wpg="http://schemas.microsoft.com/office/word/2010/wordprocessingGroup" xmlns:wpi="http://schemas.microsoft.com/office/word/2010/wordprocessingInk" xmlns:wps="http://schemas.microsoft.com/office/word/2010/wordprocessingShape" xmlns:a14="http://schemas.microsoft.com/office/drawing/2010/main" val="0"/>
@@ -13366,6 +14184,7 @@
           <w:sz w:val="28"/>
           <w:szCs w:val="28"/>
         </w:rPr>
+        <w:lastRenderedPageBreak/>
         <w:t>4</w:t>
       </w:r>
       <w:r>
@@ -13427,7 +14246,7 @@
                     <pic:cNvPicPr/>
                   </pic:nvPicPr>
                   <pic:blipFill>
-                    <a:blip r:embed="rId27" cstate="print">
+                    <a:blip r:embed="rId30" cstate="print">
                       <a:extLst>
                         <a:ext uri="{28A0092B-C50C-407E-A947-70E740481C1C}">
                           <a14:useLocalDpi xmlns="" xmlns:wpc="http://schemas.microsoft.com/office/word/2010/wordprocessingCanvas" xmlns:mc="http://schemas.openxmlformats.org/markup-compatibility/2006" xmlns:o="urn:schemas-microsoft-com:office:office" xmlns:v="urn:schemas-microsoft-com:vml" xmlns:wp14="http://schemas.microsoft.com/office/word/2010/wordprocessingDrawing" xmlns:w10="urn:schemas-microsoft-com:office:word" xmlns:w="http://schemas.openxmlformats.org/wordprocessingml/2006/main" xmlns:w14="http://schemas.microsoft.com/office/word/2010/wordml" xmlns:w15="http://schemas.microsoft.com/office/word/2012/wordml" xmlns:wpg="http://schemas.microsoft.com/office/word/2010/wordprocessingGroup" xmlns:wpi="http://schemas.microsoft.com/office/word/2010/wordprocessingInk" xmlns:wps="http://schemas.microsoft.com/office/word/2010/wordprocessingShape" xmlns:a14="http://schemas.microsoft.com/office/drawing/2010/main" val="0"/>
@@ -13502,65 +14321,65 @@
           <w:sz w:val="28"/>
           <w:szCs w:val="28"/>
         </w:rPr>
+        <w:t>4</w:t>
+      </w:r>
+      <w:r>
+        <w:rPr>
+          <w:rStyle w:val="Heading1Char"/>
+          <w:rFonts w:ascii="Times New Roman" w:hAnsi="Times New Roman" w:cs="Times New Roman"/>
+          <w:b/>
+          <w:color w:val="auto"/>
+          <w:sz w:val="28"/>
+          <w:szCs w:val="28"/>
+        </w:rPr>
+        <w:t>.7</w:t>
+      </w:r>
+      <w:r>
+        <w:rPr>
+          <w:rStyle w:val="Heading1Char"/>
+          <w:rFonts w:ascii="Times New Roman" w:hAnsi="Times New Roman" w:cs="Times New Roman"/>
+          <w:b/>
+          <w:color w:val="auto"/>
+          <w:sz w:val="28"/>
+          <w:szCs w:val="28"/>
+        </w:rPr>
+        <w:t>Share Experience Screen</w:t>
+      </w:r>
+    </w:p>
+    <w:p>
+      <w:pPr>
+        <w:spacing w:after="160" w:line="360" w:lineRule="auto"/>
+        <w:rPr>
+          <w:rStyle w:val="Heading3Char"/>
+          <w:rFonts w:ascii="Times New Roman" w:hAnsi="Times New Roman" w:cs="Times New Roman"/>
+          <w:b/>
+          <w:color w:val="auto"/>
+          <w:sz w:val="28"/>
+          <w:szCs w:val="28"/>
+        </w:rPr>
+      </w:pPr>
+    </w:p>
+    <w:p>
+      <w:pPr>
+        <w:spacing w:after="160" w:line="360" w:lineRule="auto"/>
+        <w:rPr>
+          <w:rStyle w:val="Heading3Char"/>
+          <w:rFonts w:ascii="Times New Roman" w:hAnsi="Times New Roman" w:cs="Times New Roman"/>
+          <w:b/>
+          <w:color w:val="auto"/>
+          <w:sz w:val="28"/>
+          <w:szCs w:val="28"/>
+        </w:rPr>
+      </w:pPr>
+      <w:r>
+        <w:rPr>
+          <w:rFonts w:ascii="Times New Roman" w:eastAsiaTheme="majorEastAsia" w:hAnsi="Times New Roman"/>
+          <w:b/>
+          <w:noProof/>
+          <w:sz w:val="28"/>
+          <w:szCs w:val="28"/>
+        </w:rPr>
         <w:lastRenderedPageBreak/>
-        <w:t>4</w:t>
-      </w:r>
-      <w:r>
-        <w:rPr>
-          <w:rStyle w:val="Heading1Char"/>
-          <w:rFonts w:ascii="Times New Roman" w:hAnsi="Times New Roman" w:cs="Times New Roman"/>
-          <w:b/>
-          <w:color w:val="auto"/>
-          <w:sz w:val="28"/>
-          <w:szCs w:val="28"/>
-        </w:rPr>
-        <w:t>.7</w:t>
-      </w:r>
-      <w:r>
-        <w:rPr>
-          <w:rStyle w:val="Heading1Char"/>
-          <w:rFonts w:ascii="Times New Roman" w:hAnsi="Times New Roman" w:cs="Times New Roman"/>
-          <w:b/>
-          <w:color w:val="auto"/>
-          <w:sz w:val="28"/>
-          <w:szCs w:val="28"/>
-        </w:rPr>
-        <w:t>Share Experience Screen</w:t>
-      </w:r>
-    </w:p>
-    <w:p>
-      <w:pPr>
-        <w:spacing w:after="160" w:line="360" w:lineRule="auto"/>
-        <w:rPr>
-          <w:rStyle w:val="Heading3Char"/>
-          <w:rFonts w:ascii="Times New Roman" w:hAnsi="Times New Roman" w:cs="Times New Roman"/>
-          <w:b/>
-          <w:color w:val="auto"/>
-          <w:sz w:val="28"/>
-          <w:szCs w:val="28"/>
-        </w:rPr>
-      </w:pPr>
-    </w:p>
-    <w:p>
-      <w:pPr>
-        <w:spacing w:after="160" w:line="360" w:lineRule="auto"/>
-        <w:rPr>
-          <w:rStyle w:val="Heading3Char"/>
-          <w:rFonts w:ascii="Times New Roman" w:hAnsi="Times New Roman" w:cs="Times New Roman"/>
-          <w:b/>
-          <w:color w:val="auto"/>
-          <w:sz w:val="28"/>
-          <w:szCs w:val="28"/>
-        </w:rPr>
-      </w:pPr>
-      <w:r>
-        <w:rPr>
-          <w:rFonts w:ascii="Times New Roman" w:eastAsiaTheme="majorEastAsia" w:hAnsi="Times New Roman"/>
-          <w:b/>
-          <w:noProof/>
-          <w:sz w:val="28"/>
-          <w:szCs w:val="28"/>
-        </w:rPr>
         <w:drawing>
           <wp:inline distT="0" distB="0" distL="0" distR="0">
             <wp:extent cx="5655731" cy="3181350"/>
@@ -13577,7 +14396,7 @@
                     <pic:cNvPicPr/>
                   </pic:nvPicPr>
                   <pic:blipFill>
-                    <a:blip r:embed="rId28" cstate="print">
+                    <a:blip r:embed="rId31" cstate="print">
                       <a:extLst>
                         <a:ext uri="{28A0092B-C50C-407E-A947-70E740481C1C}">
                           <a14:useLocalDpi xmlns="" xmlns:wpc="http://schemas.microsoft.com/office/word/2010/wordprocessingCanvas" xmlns:mc="http://schemas.openxmlformats.org/markup-compatibility/2006" xmlns:o="urn:schemas-microsoft-com:office:office" xmlns:v="urn:schemas-microsoft-com:vml" xmlns:wp14="http://schemas.microsoft.com/office/word/2010/wordprocessingDrawing" xmlns:w10="urn:schemas-microsoft-com:office:word" xmlns:w="http://schemas.openxmlformats.org/wordprocessingml/2006/main" xmlns:w14="http://schemas.microsoft.com/office/word/2010/wordml" xmlns:w15="http://schemas.microsoft.com/office/word/2012/wordml" xmlns:wpg="http://schemas.microsoft.com/office/word/2010/wordprocessingGroup" xmlns:wpi="http://schemas.microsoft.com/office/word/2010/wordprocessingInk" xmlns:wps="http://schemas.microsoft.com/office/word/2010/wordprocessingShape" xmlns:a14="http://schemas.microsoft.com/office/drawing/2010/main" val="0"/>
@@ -13695,7 +14514,7 @@
                     <pic:cNvPicPr/>
                   </pic:nvPicPr>
                   <pic:blipFill>
-                    <a:blip r:embed="rId29" cstate="print">
+                    <a:blip r:embed="rId32" cstate="print">
                       <a:extLst>
                         <a:ext uri="{28A0092B-C50C-407E-A947-70E740481C1C}">
                           <a14:useLocalDpi xmlns="" xmlns:wpc="http://schemas.microsoft.com/office/word/2010/wordprocessingCanvas" xmlns:mc="http://schemas.openxmlformats.org/markup-compatibility/2006" xmlns:o="urn:schemas-microsoft-com:office:office" xmlns:v="urn:schemas-microsoft-com:vml" xmlns:wp14="http://schemas.microsoft.com/office/word/2010/wordprocessingDrawing" xmlns:w10="urn:schemas-microsoft-com:office:word" xmlns:w="http://schemas.openxmlformats.org/wordprocessingml/2006/main" xmlns:w14="http://schemas.microsoft.com/office/word/2010/wordml" xmlns:w15="http://schemas.microsoft.com/office/word/2012/wordml" xmlns:wpg="http://schemas.microsoft.com/office/word/2010/wordprocessingGroup" xmlns:wpi="http://schemas.microsoft.com/office/word/2010/wordprocessingInk" xmlns:wps="http://schemas.microsoft.com/office/word/2010/wordprocessingShape" xmlns:a14="http://schemas.microsoft.com/office/drawing/2010/main" val="0"/>
@@ -13835,7 +14654,7 @@
                     <pic:cNvPicPr/>
                   </pic:nvPicPr>
                   <pic:blipFill>
-                    <a:blip r:embed="rId30" cstate="print">
+                    <a:blip r:embed="rId33" cstate="print">
                       <a:extLst>
                         <a:ext uri="{28A0092B-C50C-407E-A947-70E740481C1C}">
                           <a14:useLocalDpi xmlns="" xmlns:wpc="http://schemas.microsoft.com/office/word/2010/wordprocessingCanvas" xmlns:mc="http://schemas.openxmlformats.org/markup-compatibility/2006" xmlns:o="urn:schemas-microsoft-com:office:office" xmlns:v="urn:schemas-microsoft-com:vml" xmlns:wp14="http://schemas.microsoft.com/office/word/2010/wordprocessingDrawing" xmlns:w10="urn:schemas-microsoft-com:office:word" xmlns:w="http://schemas.openxmlformats.org/wordprocessingml/2006/main" xmlns:w14="http://schemas.microsoft.com/office/word/2010/wordml" xmlns:w15="http://schemas.microsoft.com/office/word/2012/wordml" xmlns:wpg="http://schemas.microsoft.com/office/word/2010/wordprocessingGroup" xmlns:wpi="http://schemas.microsoft.com/office/word/2010/wordprocessingInk" xmlns:wps="http://schemas.microsoft.com/office/word/2010/wordprocessingShape" xmlns:a14="http://schemas.microsoft.com/office/drawing/2010/main" val="0"/>
@@ -13988,7 +14807,7 @@
                     <pic:cNvPicPr/>
                   </pic:nvPicPr>
                   <pic:blipFill>
-                    <a:blip r:embed="rId31" cstate="print">
+                    <a:blip r:embed="rId34" cstate="print">
                       <a:extLst>
                         <a:ext uri="{28A0092B-C50C-407E-A947-70E740481C1C}">
                           <a14:useLocalDpi xmlns="" xmlns:wpc="http://schemas.microsoft.com/office/word/2010/wordprocessingCanvas" xmlns:mc="http://schemas.openxmlformats.org/markup-compatibility/2006" xmlns:o="urn:schemas-microsoft-com:office:office" xmlns:v="urn:schemas-microsoft-com:vml" xmlns:wp14="http://schemas.microsoft.com/office/word/2010/wordprocessingDrawing" xmlns:w10="urn:schemas-microsoft-com:office:word" xmlns:w="http://schemas.openxmlformats.org/wordprocessingml/2006/main" xmlns:w14="http://schemas.microsoft.com/office/word/2010/wordml" xmlns:w15="http://schemas.microsoft.com/office/word/2012/wordml" xmlns:wpg="http://schemas.microsoft.com/office/word/2010/wordprocessingGroup" xmlns:wpi="http://schemas.microsoft.com/office/word/2010/wordprocessingInk" xmlns:wps="http://schemas.microsoft.com/office/word/2010/wordprocessingShape" xmlns:a14="http://schemas.microsoft.com/office/drawing/2010/main" val="0"/>
@@ -14139,7 +14958,7 @@
                     <pic:cNvPicPr/>
                   </pic:nvPicPr>
                   <pic:blipFill>
-                    <a:blip r:embed="rId32" cstate="print">
+                    <a:blip r:embed="rId35" cstate="print">
                       <a:extLst>
                         <a:ext uri="{28A0092B-C50C-407E-A947-70E740481C1C}">
                           <a14:useLocalDpi xmlns="" xmlns:wpc="http://schemas.microsoft.com/office/word/2010/wordprocessingCanvas" xmlns:mc="http://schemas.openxmlformats.org/markup-compatibility/2006" xmlns:o="urn:schemas-microsoft-com:office:office" xmlns:v="urn:schemas-microsoft-com:vml" xmlns:wp14="http://schemas.microsoft.com/office/word/2010/wordprocessingDrawing" xmlns:w10="urn:schemas-microsoft-com:office:word" xmlns:w="http://schemas.openxmlformats.org/wordprocessingml/2006/main" xmlns:w14="http://schemas.microsoft.com/office/word/2010/wordml" xmlns:w15="http://schemas.microsoft.com/office/word/2012/wordml" xmlns:wpg="http://schemas.microsoft.com/office/word/2010/wordprocessingGroup" xmlns:wpi="http://schemas.microsoft.com/office/word/2010/wordprocessingInk" xmlns:wps="http://schemas.microsoft.com/office/word/2010/wordprocessingShape" xmlns:a14="http://schemas.microsoft.com/office/drawing/2010/main" val="0"/>
@@ -14196,7 +15015,7 @@
           <w:szCs w:val="28"/>
         </w:rPr>
         <w:sectPr>
-          <w:headerReference w:type="default" r:id="rId33"/>
+          <w:headerReference w:type="default" r:id="rId36"/>
           <w:pgSz w:w="12240" w:h="15840" w:code="1"/>
           <w:pgMar w:top="720" w:right="1440" w:bottom="720" w:left="2160" w:header="720" w:footer="720" w:gutter="0"/>
           <w:cols w:space="720"/>
@@ -14351,7 +15170,7 @@
           <w:szCs w:val="28"/>
         </w:rPr>
       </w:pPr>
-      <w:bookmarkStart w:id="17" w:name="_Toc137198570"/>
+      <w:bookmarkStart w:id="25" w:name="_Toc137198570"/>
       <w:r>
         <w:rPr>
           <w:rFonts w:ascii="Times New Roman" w:hAnsi="Times New Roman" w:cs="Times New Roman"/>
@@ -14362,7 +15181,7 @@
         </w:rPr>
         <w:t>Testing</w:t>
       </w:r>
-      <w:bookmarkEnd w:id="17"/>
+      <w:bookmarkEnd w:id="25"/>
     </w:p>
     <w:p>
       <w:pPr>
@@ -15023,7 +15842,7 @@
         </w:rPr>
         <w:t>Widget testing is an essential part of the overall testing strategy for our project, as it focuses on the user-facing aspects of the app. By validating the UI components, we can provide a seamless and engaging user experience, enhancing the overall quality of our tourism app and increasing user satisfaction.</w:t>
       </w:r>
-      <w:bookmarkStart w:id="18" w:name="_Toc137198580"/>
+      <w:bookmarkStart w:id="26" w:name="_Toc137198580"/>
     </w:p>
     <w:p>
       <w:pPr>
@@ -15057,7 +15876,7 @@
         </w:rPr>
         <w:t>.2 Purpose of Testing:</w:t>
       </w:r>
-      <w:bookmarkEnd w:id="18"/>
+      <w:bookmarkEnd w:id="26"/>
     </w:p>
     <w:p>
       <w:pPr>
@@ -15129,7 +15948,7 @@
           <w:szCs w:val="28"/>
         </w:rPr>
       </w:pPr>
-      <w:bookmarkStart w:id="19" w:name="_Toc137198581"/>
+      <w:bookmarkStart w:id="27" w:name="_Toc137198581"/>
       <w:r>
         <w:rPr>
           <w:rFonts w:ascii="Times New Roman" w:hAnsi="Times New Roman" w:cs="Times New Roman"/>
@@ -15150,7 +15969,7 @@
         </w:rPr>
         <w:t>.3 Testing Techniques</w:t>
       </w:r>
-      <w:bookmarkEnd w:id="19"/>
+      <w:bookmarkEnd w:id="27"/>
     </w:p>
     <w:p>
       <w:pPr>
@@ -15296,7 +16115,7 @@
           <w:szCs w:val="24"/>
         </w:rPr>
       </w:pPr>
-      <w:bookmarkStart w:id="20" w:name="_Toc137198585"/>
+      <w:bookmarkStart w:id="28" w:name="_Toc137198585"/>
       <w:r>
         <w:rPr>
           <w:rFonts w:ascii="Times New Roman" w:hAnsi="Times New Roman" w:cs="Times New Roman"/>
@@ -15317,7 +16136,7 @@
         </w:rPr>
         <w:t>.3.3 Branch Testing:</w:t>
       </w:r>
-      <w:bookmarkEnd w:id="20"/>
+      <w:bookmarkEnd w:id="28"/>
     </w:p>
     <w:p>
       <w:pPr>
@@ -16001,7 +16820,7 @@
           <w:rFonts w:ascii="Times New Roman" w:hAnsi="Times New Roman"/>
         </w:rPr>
         <w:sectPr>
-          <w:headerReference w:type="default" r:id="rId34"/>
+          <w:headerReference w:type="default" r:id="rId37"/>
           <w:pgSz w:w="12240" w:h="15840" w:code="1"/>
           <w:pgMar w:top="720" w:right="1440" w:bottom="720" w:left="2160" w:header="720" w:footer="720" w:gutter="0"/>
           <w:cols w:space="720"/>
@@ -16140,7 +16959,7 @@
           <w:szCs w:val="28"/>
         </w:rPr>
       </w:pPr>
-      <w:bookmarkStart w:id="21" w:name="_Toc137452369"/>
+      <w:bookmarkStart w:id="29" w:name="_Toc137452369"/>
       <w:r>
         <w:rPr>
           <w:rFonts w:ascii="Times New Roman" w:hAnsi="Times New Roman" w:cs="Times New Roman"/>
@@ -16151,7 +16970,7 @@
         </w:rPr>
         <w:t>Chapter 6</w:t>
       </w:r>
-      <w:bookmarkEnd w:id="21"/>
+      <w:bookmarkEnd w:id="29"/>
     </w:p>
     <w:p>
       <w:pPr>
@@ -16166,7 +16985,7 @@
           <w:szCs w:val="28"/>
         </w:rPr>
       </w:pPr>
-      <w:bookmarkStart w:id="22" w:name="_Toc137452370"/>
+      <w:bookmarkStart w:id="30" w:name="_Toc137452370"/>
       <w:r>
         <w:rPr>
           <w:rFonts w:ascii="Times New Roman" w:hAnsi="Times New Roman" w:cs="Times New Roman"/>
@@ -16177,7 +16996,7 @@
         </w:rPr>
         <w:t>Future Work and Project Conclusion</w:t>
       </w:r>
-      <w:bookmarkEnd w:id="22"/>
+      <w:bookmarkEnd w:id="30"/>
     </w:p>
     <w:p>
       <w:pPr>
@@ -16911,8 +17730,8 @@
           <w:szCs w:val="28"/>
         </w:rPr>
       </w:pPr>
-      <w:bookmarkStart w:id="23" w:name="_Toc136838803"/>
-      <w:bookmarkStart w:id="24" w:name="_Toc137198600"/>
+      <w:bookmarkStart w:id="31" w:name="_Toc136838803"/>
+      <w:bookmarkStart w:id="32" w:name="_Toc137198600"/>
       <w:r>
         <w:rPr>
           <w:rFonts w:ascii="Times New Roman" w:hAnsi="Times New Roman" w:cs="Times New Roman"/>
@@ -16924,8 +17743,8 @@
         <w:lastRenderedPageBreak/>
         <w:t>REFERENCES</w:t>
       </w:r>
-      <w:bookmarkEnd w:id="23"/>
-      <w:bookmarkEnd w:id="24"/>
+      <w:bookmarkEnd w:id="31"/>
+      <w:bookmarkEnd w:id="32"/>
     </w:p>
     <w:p>
       <w:pPr>
@@ -16939,7 +17758,7 @@
           <w:rFonts w:ascii="Times New Roman" w:hAnsi="Times New Roman"/>
         </w:rPr>
       </w:pPr>
-      <w:hyperlink r:id="rId35" w:history="1">
+      <w:hyperlink r:id="rId38" w:history="1">
         <w:r>
           <w:rPr>
             <w:rStyle w:val="Hyperlink"/>
@@ -16961,7 +17780,7 @@
           <w:rFonts w:ascii="Times New Roman" w:hAnsi="Times New Roman"/>
         </w:rPr>
       </w:pPr>
-      <w:hyperlink r:id="rId36" w:history="1">
+      <w:hyperlink r:id="rId39" w:history="1">
         <w:r>
           <w:rPr>
             <w:rStyle w:val="Hyperlink"/>
@@ -16986,7 +17805,7 @@
           <w:u w:val="none"/>
         </w:rPr>
       </w:pPr>
-      <w:hyperlink r:id="rId37" w:history="1">
+      <w:hyperlink r:id="rId40" w:history="1">
         <w:r>
           <w:rPr>
             <w:rStyle w:val="Hyperlink"/>
@@ -17006,8 +17825,8 @@
       </w:pPr>
     </w:p>
     <w:sectPr>
-      <w:headerReference w:type="default" r:id="rId38"/>
-      <w:footerReference w:type="default" r:id="rId39"/>
+      <w:headerReference w:type="default" r:id="rId41"/>
+      <w:footerReference w:type="default" r:id="rId42"/>
       <w:pgSz w:w="12240" w:h="15840" w:code="1"/>
       <w:pgMar w:top="720" w:right="1440" w:bottom="720" w:left="2160" w:header="720" w:footer="720" w:gutter="0"/>
       <w:cols w:space="720"/>
@@ -17188,7 +18007,7 @@
                         <w:rPr>
                           <w:noProof/>
                         </w:rPr>
-                        <w:t>14</w:t>
+                        <w:t>15</w:t>
                       </w:r>
                     </w:fldSimple>
                   </w:p>
@@ -17271,7 +18090,7 @@
                         <w:rPr>
                           <w:noProof/>
                         </w:rPr>
-                        <w:t>16</w:t>
+                        <w:t>36</w:t>
                       </w:r>
                     </w:fldSimple>
                   </w:p>
@@ -17345,7 +18164,7 @@
                     <w:rPr>
                       <w:noProof/>
                     </w:rPr>
-                    <w:t>55</w:t>
+                    <w:t>60</w:t>
                   </w:r>
                 </w:fldSimple>
               </w:p>
@@ -17477,7 +18296,7 @@
         <w:noProof/>
       </w:rPr>
       <w:pict>
-        <v:group id="Group 56" o:spid="_x0000_s4119" style="position:absolute;margin-left:6652.8pt;margin-top:52.05pt;width:6in;height:3.6pt;z-index:251695104;mso-position-horizontal:right;mso-position-horizontal-relative:margin;mso-position-vertical-relative:page;mso-width-relative:margin;mso-height-relative:margin" coordsize="49926,167" o:gfxdata="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">
+        <v:group id="Group 56" o:spid="_x0000_s4119" style="position:absolute;margin-left:8220.8pt;margin-top:52.05pt;width:6in;height:3.6pt;z-index:251695104;mso-position-horizontal:right;mso-position-horizontal-relative:margin;mso-position-vertical-relative:page;mso-width-relative:margin;mso-height-relative:margin" coordsize="49926,167" o:gfxdata="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">
           <v:shape id="Shape 102636" o:spid="_x0000_s4120" style="position:absolute;width:49926;height:167;visibility:visible" coordsize="4992624,16764" o:spt="100" o:gfxdata="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" adj="0,,0" path="m,l4992624,r,16764l,16764,,e" fillcolor="black" stroked="f" strokeweight="0">
             <v:stroke miterlimit="83231f" joinstyle="miter"/>
             <v:formulas/>
@@ -17527,7 +18346,7 @@
         <w:noProof/>
       </w:rPr>
       <w:pict>
-        <v:group id="Group 97605" o:spid="_x0000_s4117" style="position:absolute;margin-left:6652.8pt;margin-top:52.05pt;width:6in;height:3.6pt;z-index:251678720;mso-position-horizontal:right;mso-position-horizontal-relative:margin;mso-position-vertical-relative:page;mso-width-relative:margin;mso-height-relative:margin" coordsize="49926,167" o:gfxdata="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">
+        <v:group id="Group 97605" o:spid="_x0000_s4117" style="position:absolute;margin-left:8220.8pt;margin-top:52.05pt;width:6in;height:3.6pt;z-index:251678720;mso-position-horizontal:right;mso-position-horizontal-relative:margin;mso-position-vertical-relative:page;mso-width-relative:margin;mso-height-relative:margin" coordsize="49926,167" o:gfxdata="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">
           <v:shape id="Shape 102636" o:spid="_x0000_s4118" style="position:absolute;width:49926;height:167;visibility:visible" coordsize="4992624,16764" o:spt="100" o:gfxdata="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" adj="0,,0" path="m,l4992624,r,16764l,16764,,e" fillcolor="black" stroked="f" strokeweight="0">
             <v:stroke miterlimit="83231f" joinstyle="miter"/>
             <v:formulas/>
@@ -17577,7 +18396,7 @@
         <w:noProof/>
       </w:rPr>
       <w:pict>
-        <v:group id="Group 45" o:spid="_x0000_s4109" style="position:absolute;margin-left:6652.8pt;margin-top:53.45pt;width:6in;height:3.55pt;flip:y;z-index:251682816;mso-position-horizontal:right;mso-position-horizontal-relative:margin;mso-position-vertical-relative:page;mso-width-relative:margin;mso-height-relative:margin" coordsize="49926,167" o:gfxdata="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">
+        <v:group id="Group 45" o:spid="_x0000_s4109" style="position:absolute;margin-left:8220.8pt;margin-top:53.45pt;width:6in;height:3.55pt;flip:y;z-index:251682816;mso-position-horizontal:right;mso-position-horizontal-relative:margin;mso-position-vertical-relative:page;mso-width-relative:margin;mso-height-relative:margin" coordsize="49926,167" o:gfxdata="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">
           <v:shape id="Shape 102636" o:spid="_x0000_s4110" style="position:absolute;width:49926;height:167;visibility:visible" coordsize="4992624,16764" o:spt="100" o:gfxdata="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" adj="0,,0" path="m,l4992624,r,16764l,16764,,e" fillcolor="black" stroked="f" strokeweight="0">
             <v:stroke miterlimit="83231f" joinstyle="miter"/>
             <v:formulas/>
@@ -17627,7 +18446,7 @@
         <w:noProof/>
       </w:rPr>
       <w:pict>
-        <v:group id="Group 47" o:spid="_x0000_s4105" style="position:absolute;margin-left:6652.8pt;margin-top:49.45pt;width:6in;height:3.6pt;z-index:251684864;mso-position-horizontal:right;mso-position-horizontal-relative:margin;mso-position-vertical-relative:page;mso-width-relative:margin;mso-height-relative:margin" coordsize="49926,167" o:gfxdata="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">
+        <v:group id="Group 47" o:spid="_x0000_s4105" style="position:absolute;margin-left:8220.8pt;margin-top:49.45pt;width:6in;height:3.6pt;z-index:251684864;mso-position-horizontal:right;mso-position-horizontal-relative:margin;mso-position-vertical-relative:page;mso-width-relative:margin;mso-height-relative:margin" coordsize="49926,167" o:gfxdata="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">
           <v:shape id="Shape 102636" o:spid="_x0000_s4106" style="position:absolute;width:49926;height:167;visibility:visible" coordsize="4992624,16764" o:spt="100" o:gfxdata="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" adj="0,,0" path="m,l4992624,r,16764l,16764,,e" fillcolor="black" stroked="f" strokeweight="0">
             <v:stroke miterlimit="83231f" joinstyle="miter"/>
             <v:formulas/>
@@ -17677,7 +18496,7 @@
         <w:noProof/>
       </w:rPr>
       <w:pict>
-        <v:group id="Group 49" o:spid="_x0000_s4103" style="position:absolute;margin-left:6652.8pt;margin-top:51.35pt;width:6in;height:3.6pt;z-index:251686912;mso-position-horizontal:right;mso-position-horizontal-relative:margin;mso-position-vertical-relative:page;mso-width-relative:margin;mso-height-relative:margin" coordsize="49926,167" o:gfxdata="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">
+        <v:group id="Group 49" o:spid="_x0000_s4103" style="position:absolute;margin-left:8220.8pt;margin-top:51.35pt;width:6in;height:3.6pt;z-index:251686912;mso-position-horizontal:right;mso-position-horizontal-relative:margin;mso-position-vertical-relative:page;mso-width-relative:margin;mso-height-relative:margin" coordsize="49926,167" o:gfxdata="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">
           <v:shape id="Shape 102636" o:spid="_x0000_s4104" style="position:absolute;width:49926;height:167;visibility:visible" coordsize="4992624,16764" o:spt="100" o:gfxdata="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" adj="0,,0" path="m,l4992624,r,16764l,16764,,e" fillcolor="black" stroked="f" strokeweight="0">
             <v:stroke miterlimit="83231f" joinstyle="miter"/>
             <v:formulas/>
@@ -17727,7 +18546,7 @@
         <w:noProof/>
       </w:rPr>
       <w:pict>
-        <v:group id="Group 51" o:spid="_x0000_s4101" style="position:absolute;margin-left:6652.8pt;margin-top:50.75pt;width:6in;height:3.6pt;z-index:251688960;mso-position-horizontal:right;mso-position-horizontal-relative:margin;mso-position-vertical-relative:page;mso-width-relative:margin;mso-height-relative:margin" coordsize="49926,167" o:gfxdata="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">
+        <v:group id="Group 51" o:spid="_x0000_s4101" style="position:absolute;margin-left:8220.8pt;margin-top:50.75pt;width:6in;height:3.6pt;z-index:251688960;mso-position-horizontal:right;mso-position-horizontal-relative:margin;mso-position-vertical-relative:page;mso-width-relative:margin;mso-height-relative:margin" coordsize="49926,167" o:gfxdata="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">
           <v:shape id="Shape 102636" o:spid="_x0000_s4102" style="position:absolute;width:49926;height:167;visibility:visible" coordsize="4992624,16764" o:spt="100" o:gfxdata="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" adj="0,,0" path="m,l4992624,r,16764l,16764,,e" fillcolor="black" stroked="f" strokeweight="0">
             <v:stroke miterlimit="83231f" joinstyle="miter"/>
             <v:formulas/>
@@ -17777,7 +18596,7 @@
         <w:noProof/>
       </w:rPr>
       <w:pict>
-        <v:group id="Group 31" o:spid="_x0000_s4099" style="position:absolute;margin-left:6652.8pt;margin-top:50.75pt;width:6in;height:3.6pt;z-index:251706368;mso-position-horizontal:right;mso-position-horizontal-relative:margin;mso-position-vertical-relative:page;mso-width-relative:margin;mso-height-relative:margin" coordsize="49926,167" o:gfxdata="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">
+        <v:group id="Group 31" o:spid="_x0000_s4099" style="position:absolute;margin-left:8220.8pt;margin-top:50.75pt;width:6in;height:3.6pt;z-index:251706368;mso-position-horizontal:right;mso-position-horizontal-relative:margin;mso-position-vertical-relative:page;mso-width-relative:margin;mso-height-relative:margin" coordsize="49926,167" o:gfxdata="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">
           <v:shape id="Shape 102636" o:spid="_x0000_s4100" style="position:absolute;width:49926;height:167;visibility:visible" coordsize="4992624,16764" o:spt="100" o:gfxdata="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" adj="0,,0" path="m,l4992624,r,16764l,16764,,e" fillcolor="black" stroked="f" strokeweight="0">
             <v:stroke miterlimit="83231f" joinstyle="miter"/>
             <v:formulas/>
@@ -20560,6 +21379,22 @@
       <w:color w:val="5B9BD5" w:themeColor="accent1"/>
     </w:rPr>
   </w:style>
+  <w:style w:type="paragraph" w:styleId="Caption">
+    <w:name w:val="caption"/>
+    <w:basedOn w:val="Normal"/>
+    <w:next w:val="Normal"/>
+    <w:uiPriority w:val="35"/>
+    <w:unhideWhenUsed/>
+    <w:qFormat/>
+    <w:rsid w:val="0083533D"/>
+    <w:pPr>
+      <w:spacing w:line="240" w:lineRule="auto"/>
+    </w:pPr>
+    <w:rPr>
+      <w:rFonts w:ascii="Times New Roman" w:hAnsi="Times New Roman"/>
+      <w:iCs/>
+    </w:rPr>
+  </w:style>
 </w:styles>
 </file>
 

</xml_diff>

<commit_message>
dfd lvl o and 1 added
</commit_message>
<xml_diff>
--- a/attendance manager app thesis.docx
+++ b/attendance manager app thesis.docx
@@ -77,7 +77,7 @@
                     <a:blip r:embed="rId8">
                       <a:extLst>
                         <a:ext uri="{28A0092B-C50C-407E-A947-70E740481C1C}">
-                          <a14:useLocalDpi xmlns="" xmlns:wpc="http://schemas.microsoft.com/office/word/2010/wordprocessingCanvas" xmlns:mc="http://schemas.openxmlformats.org/markup-compatibility/2006" xmlns:o="urn:schemas-microsoft-com:office:office" xmlns:v="urn:schemas-microsoft-com:vml" xmlns:wp14="http://schemas.microsoft.com/office/word/2010/wordprocessingDrawing" xmlns:w10="urn:schemas-microsoft-com:office:word" xmlns:w="http://schemas.openxmlformats.org/wordprocessingml/2006/main" xmlns:w14="http://schemas.microsoft.com/office/word/2010/wordml" xmlns:w15="http://schemas.microsoft.com/office/word/2012/wordml" xmlns:wpg="http://schemas.microsoft.com/office/word/2010/wordprocessingGroup" xmlns:wpi="http://schemas.microsoft.com/office/word/2010/wordprocessingInk" xmlns:wps="http://schemas.microsoft.com/office/word/2010/wordprocessingShape" xmlns:a14="http://schemas.microsoft.com/office/drawing/2010/main" val="0"/>
+                          <a14:useLocalDpi xmlns:a14="http://schemas.microsoft.com/office/drawing/2010/main" xmlns:wps="http://schemas.microsoft.com/office/word/2010/wordprocessingShape" xmlns:wpi="http://schemas.microsoft.com/office/word/2010/wordprocessingInk" xmlns:wpg="http://schemas.microsoft.com/office/word/2010/wordprocessingGroup" xmlns:w15="http://schemas.microsoft.com/office/word/2012/wordml" xmlns:w14="http://schemas.microsoft.com/office/word/2010/wordml" xmlns:w="http://schemas.openxmlformats.org/wordprocessingml/2006/main" xmlns:w10="urn:schemas-microsoft-com:office:word" xmlns:wp14="http://schemas.microsoft.com/office/word/2010/wordprocessingDrawing" xmlns:v="urn:schemas-microsoft-com:vml" xmlns:o="urn:schemas-microsoft-com:office:office" xmlns:mc="http://schemas.openxmlformats.org/markup-compatibility/2006" xmlns:wpc="http://schemas.microsoft.com/office/word/2010/wordprocessingCanvas" xmlns="" val="0"/>
                         </a:ext>
                       </a:extLst>
                     </a:blip>
@@ -560,7 +560,7 @@
                     <a:blip r:embed="rId8">
                       <a:extLst>
                         <a:ext uri="{28A0092B-C50C-407E-A947-70E740481C1C}">
-                          <a14:useLocalDpi xmlns="" xmlns:wpc="http://schemas.microsoft.com/office/word/2010/wordprocessingCanvas" xmlns:mc="http://schemas.openxmlformats.org/markup-compatibility/2006" xmlns:o="urn:schemas-microsoft-com:office:office" xmlns:v="urn:schemas-microsoft-com:vml" xmlns:wp14="http://schemas.microsoft.com/office/word/2010/wordprocessingDrawing" xmlns:w10="urn:schemas-microsoft-com:office:word" xmlns:w="http://schemas.openxmlformats.org/wordprocessingml/2006/main" xmlns:w14="http://schemas.microsoft.com/office/word/2010/wordml" xmlns:w15="http://schemas.microsoft.com/office/word/2012/wordml" xmlns:wpg="http://schemas.microsoft.com/office/word/2010/wordprocessingGroup" xmlns:wpi="http://schemas.microsoft.com/office/word/2010/wordprocessingInk" xmlns:wps="http://schemas.microsoft.com/office/word/2010/wordprocessingShape" xmlns:a14="http://schemas.microsoft.com/office/drawing/2010/main" val="0"/>
+                          <a14:useLocalDpi xmlns:a14="http://schemas.microsoft.com/office/drawing/2010/main" xmlns:wps="http://schemas.microsoft.com/office/word/2010/wordprocessingShape" xmlns:wpi="http://schemas.microsoft.com/office/word/2010/wordprocessingInk" xmlns:wpg="http://schemas.microsoft.com/office/word/2010/wordprocessingGroup" xmlns:w15="http://schemas.microsoft.com/office/word/2012/wordml" xmlns:w14="http://schemas.microsoft.com/office/word/2010/wordml" xmlns:w="http://schemas.openxmlformats.org/wordprocessingml/2006/main" xmlns:w10="urn:schemas-microsoft-com:office:word" xmlns:wp14="http://schemas.microsoft.com/office/word/2010/wordprocessingDrawing" xmlns:v="urn:schemas-microsoft-com:vml" xmlns:o="urn:schemas-microsoft-com:office:office" xmlns:mc="http://schemas.openxmlformats.org/markup-compatibility/2006" xmlns:wpc="http://schemas.microsoft.com/office/word/2010/wordprocessingCanvas" xmlns="" val="0"/>
                         </a:ext>
                       </a:extLst>
                     </a:blip>
@@ -3325,7 +3325,7 @@
           <w:szCs w:val="24"/>
         </w:rPr>
         <w:pict>
-          <v:rect id="Rectangle 5" o:spid="_x0000_s1027" style="position:absolute;left:0;text-align:left;margin-left:8189.3pt;margin-top:.6pt;width:430.5pt;height:23.25pt;z-index:251661312;visibility:visible;mso-position-horizontal:right;mso-position-horizontal-relative:margin;mso-width-relative:margin;mso-height-relative:margin;v-text-anchor:middle" o:gfxdata="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" fillcolor="#deeaf6 [660]" strokecolor="#1f4d78 [1604]" strokeweight="1pt">
+          <v:rect id="Rectangle 5" o:spid="_x0000_s1027" style="position:absolute;left:0;text-align:left;margin-left:8579.8pt;margin-top:.6pt;width:430.5pt;height:23.25pt;z-index:251661312;visibility:visible;mso-position-horizontal:right;mso-position-horizontal-relative:margin;mso-width-relative:margin;mso-height-relative:margin;v-text-anchor:middle" o:gfxdata="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" fillcolor="#deeaf6 [660]" strokecolor="#1f4d78 [1604]" strokeweight="1pt">
             <v:textbox>
               <w:txbxContent>
                 <w:p>
@@ -3496,7 +3496,7 @@
           <w:szCs w:val="24"/>
         </w:rPr>
         <w:pict>
-          <v:rect id="Rectangle 7" o:spid="_x0000_s1029" style="position:absolute;left:0;text-align:left;margin-left:8205.05pt;margin-top:11.2pt;width:431.25pt;height:25.5pt;z-index:251663360;visibility:visible;mso-position-horizontal:right;mso-position-horizontal-relative:margin;mso-width-relative:margin;mso-height-relative:margin;v-text-anchor:middle" o:gfxdata="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" fillcolor="#deeaf6 [660]" strokecolor="#1f4d78 [1604]" strokeweight="1pt">
+          <v:rect id="Rectangle 7" o:spid="_x0000_s1029" style="position:absolute;left:0;text-align:left;margin-left:8596.3pt;margin-top:11.2pt;width:431.25pt;height:25.5pt;z-index:251663360;visibility:visible;mso-position-horizontal:right;mso-position-horizontal-relative:margin;mso-width-relative:margin;mso-height-relative:margin;v-text-anchor:middle" o:gfxdata="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" fillcolor="#deeaf6 [660]" strokecolor="#1f4d78 [1604]" strokeweight="1pt">
             <v:textbox>
               <w:txbxContent>
                 <w:p>
@@ -3589,7 +3589,7 @@
           <w:szCs w:val="24"/>
         </w:rPr>
         <w:pict>
-          <v:rect id="Rectangle 8" o:spid="_x0000_s1030" style="position:absolute;left:0;text-align:left;margin-left:8189.3pt;margin-top:7.25pt;width:430.5pt;height:25.5pt;z-index:251664384;visibility:visible;mso-position-horizontal:right;mso-position-horizontal-relative:margin;mso-width-relative:margin;mso-height-relative:margin;v-text-anchor:middle" o:gfxdata="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" fillcolor="#deeaf6 [660]" strokecolor="#1f4d78 [1604]" strokeweight="1pt">
+          <v:rect id="Rectangle 8" o:spid="_x0000_s1030" style="position:absolute;left:0;text-align:left;margin-left:8579.8pt;margin-top:7.25pt;width:430.5pt;height:25.5pt;z-index:251664384;visibility:visible;mso-position-horizontal:right;mso-position-horizontal-relative:margin;mso-width-relative:margin;mso-height-relative:margin;v-text-anchor:middle" o:gfxdata="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" fillcolor="#deeaf6 [660]" strokecolor="#1f4d78 [1604]" strokeweight="1pt">
             <v:textbox>
               <w:txbxContent>
                 <w:p>
@@ -3654,7 +3654,7 @@
           <w:szCs w:val="24"/>
         </w:rPr>
         <w:pict>
-          <v:rect id="Rectangle 9" o:spid="_x0000_s1031" style="position:absolute;left:0;text-align:left;margin-left:8205.05pt;margin-top:22.15pt;width:431.25pt;height:25.5pt;z-index:251665408;visibility:visible;mso-position-horizontal:right;mso-position-horizontal-relative:margin;mso-width-relative:margin;mso-height-relative:margin;v-text-anchor:middle" o:gfxdata="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" fillcolor="#deeaf6 [660]" strokecolor="#1f4d78 [1604]" strokeweight="1pt">
+          <v:rect id="Rectangle 9" o:spid="_x0000_s1031" style="position:absolute;left:0;text-align:left;margin-left:8596.3pt;margin-top:22.15pt;width:431.25pt;height:25.5pt;z-index:251665408;visibility:visible;mso-position-horizontal:right;mso-position-horizontal-relative:margin;mso-width-relative:margin;mso-height-relative:margin;v-text-anchor:middle" o:gfxdata="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" fillcolor="#deeaf6 [660]" strokecolor="#1f4d78 [1604]" strokeweight="1pt">
             <v:textbox>
               <w:txbxContent>
                 <w:p>
@@ -12055,24 +12055,47 @@
       <w:r>
         <w:rPr>
           <w:rFonts w:ascii="Times New Roman" w:hAnsi="Times New Roman"/>
+          <w:sz w:val="24"/>
+          <w:szCs w:val="24"/>
+        </w:rPr>
+        <w:t xml:space="preserve">A Data Flow Diagram (DFD) for </w:t>
+      </w:r>
+      <w:r>
+        <w:rPr>
+          <w:rFonts w:ascii="Times New Roman" w:hAnsi="Times New Roman"/>
+          <w:sz w:val="24"/>
+          <w:szCs w:val="24"/>
+        </w:rPr>
+        <w:t>Attendance Manager App</w:t>
+      </w:r>
+      <w:r>
+        <w:rPr>
+          <w:rFonts w:ascii="Times New Roman" w:hAnsi="Times New Roman"/>
+          <w:sz w:val="24"/>
+          <w:szCs w:val="24"/>
+        </w:rPr>
+        <w:t xml:space="preserve"> is a graphical representation that depicts the flow of data within a system. It illustrates the processes, data sources, </w:t>
+      </w:r>
+      <w:r>
+        <w:rPr>
+          <w:rFonts w:ascii="Times New Roman" w:hAnsi="Times New Roman"/>
+          <w:sz w:val="24"/>
+          <w:szCs w:val="24"/>
+        </w:rPr>
+        <w:lastRenderedPageBreak/>
+        <w:t>data destinations, and data flows involved in the system. DFDs are commonly used in system analysis and design to represent the data movement and processing within a system.</w:t>
+      </w:r>
+    </w:p>
+    <w:p>
+      <w:r>
+        <w:rPr>
           <w:noProof/>
-          <w:sz w:val="24"/>
-          <w:szCs w:val="24"/>
-        </w:rPr>
-        <w:lastRenderedPageBreak/>
+        </w:rPr>
         <w:drawing>
-          <wp:anchor distT="0" distB="0" distL="114300" distR="114300" simplePos="0" relativeHeight="251667456" behindDoc="0" locked="0" layoutInCell="1" allowOverlap="1">
-            <wp:simplePos x="0" y="0"/>
-            <wp:positionH relativeFrom="margin">
-              <wp:posOffset>-95250</wp:posOffset>
-            </wp:positionH>
-            <wp:positionV relativeFrom="paragraph">
-              <wp:posOffset>1700530</wp:posOffset>
-            </wp:positionV>
-            <wp:extent cx="5454650" cy="3263900"/>
+          <wp:inline distT="0" distB="0" distL="0" distR="0">
+            <wp:extent cx="5600700" cy="2114550"/>
             <wp:effectExtent l="19050" t="0" r="0" b="0"/>
-            <wp:wrapSquare wrapText="bothSides"/>
-            <wp:docPr id="1" name="Picture 10"/>
+            <wp:docPr id="6" name="Picture 5" descr="level0(dfd).drawio.png"/>
             <wp:cNvGraphicFramePr>
               <a:graphicFrameLocks xmlns:a="http://schemas.openxmlformats.org/drawingml/2006/main" noChangeAspect="1"/>
             </wp:cNvGraphicFramePr>
@@ -12080,17 +12103,11 @@
               <a:graphicData uri="http://schemas.openxmlformats.org/drawingml/2006/picture">
                 <pic:pic xmlns:pic="http://schemas.openxmlformats.org/drawingml/2006/picture">
                   <pic:nvPicPr>
-                    <pic:cNvPr id="10" name="0-Level DFD.png"/>
+                    <pic:cNvPr id="0" name="level0(dfd).drawio.png"/>
                     <pic:cNvPicPr/>
                   </pic:nvPicPr>
                   <pic:blipFill>
-                    <a:blip r:embed="rId19">
-                      <a:extLst>
-                        <a:ext uri="{28A0092B-C50C-407E-A947-70E740481C1C}">
-                          <a14:useLocalDpi xmlns="" xmlns:wpc="http://schemas.microsoft.com/office/word/2010/wordprocessingCanvas" xmlns:cx="http://schemas.microsoft.com/office/drawing/2014/chartex" xmlns:cx1="http://schemas.microsoft.com/office/drawing/2015/9/8/chartex" xmlns:mc="http://schemas.openxmlformats.org/markup-compatibility/2006" xmlns:o="urn:schemas-microsoft-com:office:office" xmlns:v="urn:schemas-microsoft-com:vml" xmlns:wp14="http://schemas.microsoft.com/office/word/2010/wordprocessingDrawing" xmlns:w10="urn:schemas-microsoft-com:office:word" xmlns:w="http://schemas.openxmlformats.org/wordprocessingml/2006/main" xmlns:w14="http://schemas.microsoft.com/office/word/2010/wordml" xmlns:w15="http://schemas.microsoft.com/office/word/2012/wordml" xmlns:w16se="http://schemas.microsoft.com/office/word/2015/wordml/symex" xmlns:wpg="http://schemas.microsoft.com/office/word/2010/wordprocessingGroup" xmlns:wpi="http://schemas.microsoft.com/office/word/2010/wordprocessingInk" xmlns:wps="http://schemas.microsoft.com/office/word/2010/wordprocessingShape" xmlns:a14="http://schemas.microsoft.com/office/drawing/2010/main" val="0"/>
-                        </a:ext>
-                      </a:extLst>
-                    </a:blip>
+                    <a:blip r:embed="rId19"/>
                     <a:stretch>
                       <a:fillRect/>
                     </a:stretch>
@@ -12098,7 +12115,7 @@
                   <pic:spPr>
                     <a:xfrm>
                       <a:off x="0" y="0"/>
-                      <a:ext cx="5454650" cy="3263900"/>
+                      <a:ext cx="5600700" cy="2114550"/>
                     </a:xfrm>
                     <a:prstGeom prst="rect">
                       <a:avLst/>
@@ -12107,35 +12124,10 @@
                 </pic:pic>
               </a:graphicData>
             </a:graphic>
-          </wp:anchor>
+          </wp:inline>
         </w:drawing>
       </w:r>
-      <w:r>
-        <w:rPr>
-          <w:rFonts w:ascii="Times New Roman" w:hAnsi="Times New Roman"/>
-          <w:sz w:val="24"/>
-          <w:szCs w:val="24"/>
-        </w:rPr>
-        <w:t xml:space="preserve">A Data Flow Diagram (DFD) for </w:t>
-      </w:r>
-      <w:r>
-        <w:rPr>
-          <w:rFonts w:ascii="Times New Roman" w:hAnsi="Times New Roman"/>
-          <w:sz w:val="24"/>
-          <w:szCs w:val="24"/>
-        </w:rPr>
-        <w:t>Attendance Manager App</w:t>
-      </w:r>
-      <w:r>
-        <w:rPr>
-          <w:rFonts w:ascii="Times New Roman" w:hAnsi="Times New Roman"/>
-          <w:sz w:val="24"/>
-          <w:szCs w:val="24"/>
-        </w:rPr>
-        <w:t xml:space="preserve"> is a graphical representation that depicts the flow of data within a system. It illustrates the processes, data sources, data destinations, and data flows involved in the system. DFDs are commonly used in system analysis and design to represent the data movement and processing within a system.</w:t>
-      </w:r>
-    </w:p>
-    <w:p/>
+    </w:p>
     <w:p>
       <w:pPr>
         <w:pStyle w:val="Heading3"/>
@@ -12237,22 +12229,16 @@
           <w:rFonts w:ascii="Times New Roman" w:hAnsi="Times New Roman" w:cs="Times New Roman"/>
           <w:b/>
           <w:noProof/>
-          <w:color w:val="auto"/>
+          <w:color w:val="000000" w:themeColor="text1"/>
+          <w:sz w:val="36"/>
+          <w:szCs w:val="36"/>
         </w:rPr>
         <w:lastRenderedPageBreak/>
         <w:drawing>
-          <wp:anchor distT="0" distB="0" distL="114300" distR="114300" simplePos="0" relativeHeight="251669504" behindDoc="1" locked="0" layoutInCell="1" allowOverlap="1">
-            <wp:simplePos x="0" y="0"/>
-            <wp:positionH relativeFrom="margin">
-              <wp:posOffset>-178904</wp:posOffset>
-            </wp:positionH>
-            <wp:positionV relativeFrom="paragraph">
-              <wp:posOffset>191439</wp:posOffset>
-            </wp:positionV>
-            <wp:extent cx="5589463" cy="7289772"/>
-            <wp:effectExtent l="19050" t="0" r="0" b="0"/>
-            <wp:wrapSquare wrapText="bothSides"/>
-            <wp:docPr id="5" name="Picture 11"/>
+          <wp:inline distT="0" distB="0" distL="0" distR="0">
+            <wp:extent cx="5483626" cy="4089400"/>
+            <wp:effectExtent l="19050" t="0" r="2774" b="0"/>
+            <wp:docPr id="2" name="Picture 1" descr="attendance lvl 1.drawio.png"/>
             <wp:cNvGraphicFramePr>
               <a:graphicFrameLocks xmlns:a="http://schemas.openxmlformats.org/drawingml/2006/main" noChangeAspect="1"/>
             </wp:cNvGraphicFramePr>
@@ -12260,17 +12246,11 @@
               <a:graphicData uri="http://schemas.openxmlformats.org/drawingml/2006/picture">
                 <pic:pic xmlns:pic="http://schemas.openxmlformats.org/drawingml/2006/picture">
                   <pic:nvPicPr>
-                    <pic:cNvPr id="11" name="1 level dfd.png"/>
+                    <pic:cNvPr id="0" name="attendance lvl 1.drawio.png"/>
                     <pic:cNvPicPr/>
                   </pic:nvPicPr>
                   <pic:blipFill>
-                    <a:blip r:embed="rId20">
-                      <a:extLst>
-                        <a:ext uri="{28A0092B-C50C-407E-A947-70E740481C1C}">
-                          <a14:useLocalDpi xmlns="" xmlns:wpc="http://schemas.microsoft.com/office/word/2010/wordprocessingCanvas" xmlns:cx="http://schemas.microsoft.com/office/drawing/2014/chartex" xmlns:cx1="http://schemas.microsoft.com/office/drawing/2015/9/8/chartex" xmlns:mc="http://schemas.openxmlformats.org/markup-compatibility/2006" xmlns:o="urn:schemas-microsoft-com:office:office" xmlns:v="urn:schemas-microsoft-com:vml" xmlns:wp14="http://schemas.microsoft.com/office/word/2010/wordprocessingDrawing" xmlns:w10="urn:schemas-microsoft-com:office:word" xmlns:w="http://schemas.openxmlformats.org/wordprocessingml/2006/main" xmlns:w14="http://schemas.microsoft.com/office/word/2010/wordml" xmlns:w15="http://schemas.microsoft.com/office/word/2012/wordml" xmlns:w16se="http://schemas.microsoft.com/office/word/2015/wordml/symex" xmlns:wpg="http://schemas.microsoft.com/office/word/2010/wordprocessingGroup" xmlns:wpi="http://schemas.microsoft.com/office/word/2010/wordprocessingInk" xmlns:wps="http://schemas.microsoft.com/office/word/2010/wordprocessingShape" xmlns:a14="http://schemas.microsoft.com/office/drawing/2010/main" val="0"/>
-                        </a:ext>
-                      </a:extLst>
-                    </a:blip>
+                    <a:blip r:embed="rId20"/>
                     <a:stretch>
                       <a:fillRect/>
                     </a:stretch>
@@ -12278,7 +12258,7 @@
                   <pic:spPr>
                     <a:xfrm>
                       <a:off x="0" y="0"/>
-                      <a:ext cx="5592445" cy="7286625"/>
+                      <a:ext cx="5486400" cy="4091469"/>
                     </a:xfrm>
                     <a:prstGeom prst="rect">
                       <a:avLst/>
@@ -12287,7 +12267,7 @@
                 </pic:pic>
               </a:graphicData>
             </a:graphic>
-          </wp:anchor>
+          </wp:inline>
         </w:drawing>
       </w:r>
     </w:p>
@@ -12307,7 +12287,6 @@
           <w:b/>
           <w:color w:val="auto"/>
         </w:rPr>
-        <w:lastRenderedPageBreak/>
         <w:t>3.7.2.2   Level 1 DFD:</w:t>
       </w:r>
     </w:p>
@@ -12439,6 +12418,7 @@
           <w:sz w:val="24"/>
           <w:szCs w:val="24"/>
         </w:rPr>
+        <w:lastRenderedPageBreak/>
         <w:t xml:space="preserve">For our </w:t>
       </w:r>
       <w:r>
@@ -13609,7 +13589,7 @@
                     <a:blip r:embed="rId25" cstate="print">
                       <a:extLst>
                         <a:ext uri="{28A0092B-C50C-407E-A947-70E740481C1C}">
-                          <a14:useLocalDpi xmlns="" xmlns:wpc="http://schemas.microsoft.com/office/word/2010/wordprocessingCanvas" xmlns:mc="http://schemas.openxmlformats.org/markup-compatibility/2006" xmlns:o="urn:schemas-microsoft-com:office:office" xmlns:v="urn:schemas-microsoft-com:vml" xmlns:wp14="http://schemas.microsoft.com/office/word/2010/wordprocessingDrawing" xmlns:w10="urn:schemas-microsoft-com:office:word" xmlns:w="http://schemas.openxmlformats.org/wordprocessingml/2006/main" xmlns:w14="http://schemas.microsoft.com/office/word/2010/wordml" xmlns:w15="http://schemas.microsoft.com/office/word/2012/wordml" xmlns:wpg="http://schemas.microsoft.com/office/word/2010/wordprocessingGroup" xmlns:wpi="http://schemas.microsoft.com/office/word/2010/wordprocessingInk" xmlns:wps="http://schemas.microsoft.com/office/word/2010/wordprocessingShape" xmlns:a14="http://schemas.microsoft.com/office/drawing/2010/main" val="0"/>
+                          <a14:useLocalDpi xmlns:a14="http://schemas.microsoft.com/office/drawing/2010/main" xmlns:wps="http://schemas.microsoft.com/office/word/2010/wordprocessingShape" xmlns:wpi="http://schemas.microsoft.com/office/word/2010/wordprocessingInk" xmlns:wpg="http://schemas.microsoft.com/office/word/2010/wordprocessingGroup" xmlns:w15="http://schemas.microsoft.com/office/word/2012/wordml" xmlns:w14="http://schemas.microsoft.com/office/word/2010/wordml" xmlns:w="http://schemas.openxmlformats.org/wordprocessingml/2006/main" xmlns:w10="urn:schemas-microsoft-com:office:word" xmlns:wp14="http://schemas.microsoft.com/office/word/2010/wordprocessingDrawing" xmlns:v="urn:schemas-microsoft-com:vml" xmlns:o="urn:schemas-microsoft-com:office:office" xmlns:mc="http://schemas.openxmlformats.org/markup-compatibility/2006" xmlns:wpc="http://schemas.microsoft.com/office/word/2010/wordprocessingCanvas" xmlns="" val="0"/>
                         </a:ext>
                       </a:extLst>
                     </a:blip>
@@ -13744,7 +13724,7 @@
                     <a:blip r:embed="rId26" cstate="print">
                       <a:extLst>
                         <a:ext uri="{28A0092B-C50C-407E-A947-70E740481C1C}">
-                          <a14:useLocalDpi xmlns="" xmlns:wpc="http://schemas.microsoft.com/office/word/2010/wordprocessingCanvas" xmlns:mc="http://schemas.openxmlformats.org/markup-compatibility/2006" xmlns:o="urn:schemas-microsoft-com:office:office" xmlns:v="urn:schemas-microsoft-com:vml" xmlns:wp14="http://schemas.microsoft.com/office/word/2010/wordprocessingDrawing" xmlns:w10="urn:schemas-microsoft-com:office:word" xmlns:w="http://schemas.openxmlformats.org/wordprocessingml/2006/main" xmlns:w14="http://schemas.microsoft.com/office/word/2010/wordml" xmlns:w15="http://schemas.microsoft.com/office/word/2012/wordml" xmlns:wpg="http://schemas.microsoft.com/office/word/2010/wordprocessingGroup" xmlns:wpi="http://schemas.microsoft.com/office/word/2010/wordprocessingInk" xmlns:wps="http://schemas.microsoft.com/office/word/2010/wordprocessingShape" xmlns:a14="http://schemas.microsoft.com/office/drawing/2010/main" val="0"/>
+                          <a14:useLocalDpi xmlns:a14="http://schemas.microsoft.com/office/drawing/2010/main" xmlns:wps="http://schemas.microsoft.com/office/word/2010/wordprocessingShape" xmlns:wpi="http://schemas.microsoft.com/office/word/2010/wordprocessingInk" xmlns:wpg="http://schemas.microsoft.com/office/word/2010/wordprocessingGroup" xmlns:w15="http://schemas.microsoft.com/office/word/2012/wordml" xmlns:w14="http://schemas.microsoft.com/office/word/2010/wordml" xmlns:w="http://schemas.openxmlformats.org/wordprocessingml/2006/main" xmlns:w10="urn:schemas-microsoft-com:office:word" xmlns:wp14="http://schemas.microsoft.com/office/word/2010/wordprocessingDrawing" xmlns:v="urn:schemas-microsoft-com:vml" xmlns:o="urn:schemas-microsoft-com:office:office" xmlns:mc="http://schemas.openxmlformats.org/markup-compatibility/2006" xmlns:wpc="http://schemas.microsoft.com/office/word/2010/wordprocessingCanvas" xmlns="" val="0"/>
                         </a:ext>
                       </a:extLst>
                     </a:blip>
@@ -13854,7 +13834,7 @@
                     <a:blip r:embed="rId27" cstate="print">
                       <a:extLst>
                         <a:ext uri="{28A0092B-C50C-407E-A947-70E740481C1C}">
-                          <a14:useLocalDpi xmlns="" xmlns:wpc="http://schemas.microsoft.com/office/word/2010/wordprocessingCanvas" xmlns:mc="http://schemas.openxmlformats.org/markup-compatibility/2006" xmlns:o="urn:schemas-microsoft-com:office:office" xmlns:v="urn:schemas-microsoft-com:vml" xmlns:wp14="http://schemas.microsoft.com/office/word/2010/wordprocessingDrawing" xmlns:w10="urn:schemas-microsoft-com:office:word" xmlns:w="http://schemas.openxmlformats.org/wordprocessingml/2006/main" xmlns:w14="http://schemas.microsoft.com/office/word/2010/wordml" xmlns:w15="http://schemas.microsoft.com/office/word/2012/wordml" xmlns:wpg="http://schemas.microsoft.com/office/word/2010/wordprocessingGroup" xmlns:wpi="http://schemas.microsoft.com/office/word/2010/wordprocessingInk" xmlns:wps="http://schemas.microsoft.com/office/word/2010/wordprocessingShape" xmlns:a14="http://schemas.microsoft.com/office/drawing/2010/main" val="0"/>
+                          <a14:useLocalDpi xmlns:a14="http://schemas.microsoft.com/office/drawing/2010/main" xmlns:wps="http://schemas.microsoft.com/office/word/2010/wordprocessingShape" xmlns:wpi="http://schemas.microsoft.com/office/word/2010/wordprocessingInk" xmlns:wpg="http://schemas.microsoft.com/office/word/2010/wordprocessingGroup" xmlns:w15="http://schemas.microsoft.com/office/word/2012/wordml" xmlns:w14="http://schemas.microsoft.com/office/word/2010/wordml" xmlns:w="http://schemas.openxmlformats.org/wordprocessingml/2006/main" xmlns:w10="urn:schemas-microsoft-com:office:word" xmlns:wp14="http://schemas.microsoft.com/office/word/2010/wordprocessingDrawing" xmlns:v="urn:schemas-microsoft-com:vml" xmlns:o="urn:schemas-microsoft-com:office:office" xmlns:mc="http://schemas.openxmlformats.org/markup-compatibility/2006" xmlns:wpc="http://schemas.microsoft.com/office/word/2010/wordprocessingCanvas" xmlns="" val="0"/>
                         </a:ext>
                       </a:extLst>
                     </a:blip>
@@ -13978,7 +13958,7 @@
                     <a:blip r:embed="rId28" cstate="print">
                       <a:extLst>
                         <a:ext uri="{28A0092B-C50C-407E-A947-70E740481C1C}">
-                          <a14:useLocalDpi xmlns="" xmlns:wpc="http://schemas.microsoft.com/office/word/2010/wordprocessingCanvas" xmlns:mc="http://schemas.openxmlformats.org/markup-compatibility/2006" xmlns:o="urn:schemas-microsoft-com:office:office" xmlns:v="urn:schemas-microsoft-com:vml" xmlns:wp14="http://schemas.microsoft.com/office/word/2010/wordprocessingDrawing" xmlns:w10="urn:schemas-microsoft-com:office:word" xmlns:w="http://schemas.openxmlformats.org/wordprocessingml/2006/main" xmlns:w14="http://schemas.microsoft.com/office/word/2010/wordml" xmlns:w15="http://schemas.microsoft.com/office/word/2012/wordml" xmlns:wpg="http://schemas.microsoft.com/office/word/2010/wordprocessingGroup" xmlns:wpi="http://schemas.microsoft.com/office/word/2010/wordprocessingInk" xmlns:wps="http://schemas.microsoft.com/office/word/2010/wordprocessingShape" xmlns:a14="http://schemas.microsoft.com/office/drawing/2010/main" val="0"/>
+                          <a14:useLocalDpi xmlns:a14="http://schemas.microsoft.com/office/drawing/2010/main" xmlns:wps="http://schemas.microsoft.com/office/word/2010/wordprocessingShape" xmlns:wpi="http://schemas.microsoft.com/office/word/2010/wordprocessingInk" xmlns:wpg="http://schemas.microsoft.com/office/word/2010/wordprocessingGroup" xmlns:w15="http://schemas.microsoft.com/office/word/2012/wordml" xmlns:w14="http://schemas.microsoft.com/office/word/2010/wordml" xmlns:w="http://schemas.openxmlformats.org/wordprocessingml/2006/main" xmlns:w10="urn:schemas-microsoft-com:office:word" xmlns:wp14="http://schemas.microsoft.com/office/word/2010/wordprocessingDrawing" xmlns:v="urn:schemas-microsoft-com:vml" xmlns:o="urn:schemas-microsoft-com:office:office" xmlns:mc="http://schemas.openxmlformats.org/markup-compatibility/2006" xmlns:wpc="http://schemas.microsoft.com/office/word/2010/wordprocessingCanvas" xmlns="" val="0"/>
                         </a:ext>
                       </a:extLst>
                     </a:blip>
@@ -14119,7 +14099,7 @@
                     <a:blip r:embed="rId29" cstate="print">
                       <a:extLst>
                         <a:ext uri="{28A0092B-C50C-407E-A947-70E740481C1C}">
-                          <a14:useLocalDpi xmlns="" xmlns:wpc="http://schemas.microsoft.com/office/word/2010/wordprocessingCanvas" xmlns:mc="http://schemas.openxmlformats.org/markup-compatibility/2006" xmlns:o="urn:schemas-microsoft-com:office:office" xmlns:v="urn:schemas-microsoft-com:vml" xmlns:wp14="http://schemas.microsoft.com/office/word/2010/wordprocessingDrawing" xmlns:w10="urn:schemas-microsoft-com:office:word" xmlns:w="http://schemas.openxmlformats.org/wordprocessingml/2006/main" xmlns:w14="http://schemas.microsoft.com/office/word/2010/wordml" xmlns:w15="http://schemas.microsoft.com/office/word/2012/wordml" xmlns:wpg="http://schemas.microsoft.com/office/word/2010/wordprocessingGroup" xmlns:wpi="http://schemas.microsoft.com/office/word/2010/wordprocessingInk" xmlns:wps="http://schemas.microsoft.com/office/word/2010/wordprocessingShape" xmlns:a14="http://schemas.microsoft.com/office/drawing/2010/main" val="0"/>
+                          <a14:useLocalDpi xmlns:a14="http://schemas.microsoft.com/office/drawing/2010/main" xmlns:wps="http://schemas.microsoft.com/office/word/2010/wordprocessingShape" xmlns:wpi="http://schemas.microsoft.com/office/word/2010/wordprocessingInk" xmlns:wpg="http://schemas.microsoft.com/office/word/2010/wordprocessingGroup" xmlns:w15="http://schemas.microsoft.com/office/word/2012/wordml" xmlns:w14="http://schemas.microsoft.com/office/word/2010/wordml" xmlns:w="http://schemas.openxmlformats.org/wordprocessingml/2006/main" xmlns:w10="urn:schemas-microsoft-com:office:word" xmlns:wp14="http://schemas.microsoft.com/office/word/2010/wordprocessingDrawing" xmlns:v="urn:schemas-microsoft-com:vml" xmlns:o="urn:schemas-microsoft-com:office:office" xmlns:mc="http://schemas.openxmlformats.org/markup-compatibility/2006" xmlns:wpc="http://schemas.microsoft.com/office/word/2010/wordprocessingCanvas" xmlns="" val="0"/>
                         </a:ext>
                       </a:extLst>
                     </a:blip>
@@ -14249,7 +14229,7 @@
                     <a:blip r:embed="rId30" cstate="print">
                       <a:extLst>
                         <a:ext uri="{28A0092B-C50C-407E-A947-70E740481C1C}">
-                          <a14:useLocalDpi xmlns="" xmlns:wpc="http://schemas.microsoft.com/office/word/2010/wordprocessingCanvas" xmlns:mc="http://schemas.openxmlformats.org/markup-compatibility/2006" xmlns:o="urn:schemas-microsoft-com:office:office" xmlns:v="urn:schemas-microsoft-com:vml" xmlns:wp14="http://schemas.microsoft.com/office/word/2010/wordprocessingDrawing" xmlns:w10="urn:schemas-microsoft-com:office:word" xmlns:w="http://schemas.openxmlformats.org/wordprocessingml/2006/main" xmlns:w14="http://schemas.microsoft.com/office/word/2010/wordml" xmlns:w15="http://schemas.microsoft.com/office/word/2012/wordml" xmlns:wpg="http://schemas.microsoft.com/office/word/2010/wordprocessingGroup" xmlns:wpi="http://schemas.microsoft.com/office/word/2010/wordprocessingInk" xmlns:wps="http://schemas.microsoft.com/office/word/2010/wordprocessingShape" xmlns:a14="http://schemas.microsoft.com/office/drawing/2010/main" val="0"/>
+                          <a14:useLocalDpi xmlns:a14="http://schemas.microsoft.com/office/drawing/2010/main" xmlns:wps="http://schemas.microsoft.com/office/word/2010/wordprocessingShape" xmlns:wpi="http://schemas.microsoft.com/office/word/2010/wordprocessingInk" xmlns:wpg="http://schemas.microsoft.com/office/word/2010/wordprocessingGroup" xmlns:w15="http://schemas.microsoft.com/office/word/2012/wordml" xmlns:w14="http://schemas.microsoft.com/office/word/2010/wordml" xmlns:w="http://schemas.openxmlformats.org/wordprocessingml/2006/main" xmlns:w10="urn:schemas-microsoft-com:office:word" xmlns:wp14="http://schemas.microsoft.com/office/word/2010/wordprocessingDrawing" xmlns:v="urn:schemas-microsoft-com:vml" xmlns:o="urn:schemas-microsoft-com:office:office" xmlns:mc="http://schemas.openxmlformats.org/markup-compatibility/2006" xmlns:wpc="http://schemas.microsoft.com/office/word/2010/wordprocessingCanvas" xmlns="" val="0"/>
                         </a:ext>
                       </a:extLst>
                     </a:blip>
@@ -14399,7 +14379,7 @@
                     <a:blip r:embed="rId31" cstate="print">
                       <a:extLst>
                         <a:ext uri="{28A0092B-C50C-407E-A947-70E740481C1C}">
-                          <a14:useLocalDpi xmlns="" xmlns:wpc="http://schemas.microsoft.com/office/word/2010/wordprocessingCanvas" xmlns:mc="http://schemas.openxmlformats.org/markup-compatibility/2006" xmlns:o="urn:schemas-microsoft-com:office:office" xmlns:v="urn:schemas-microsoft-com:vml" xmlns:wp14="http://schemas.microsoft.com/office/word/2010/wordprocessingDrawing" xmlns:w10="urn:schemas-microsoft-com:office:word" xmlns:w="http://schemas.openxmlformats.org/wordprocessingml/2006/main" xmlns:w14="http://schemas.microsoft.com/office/word/2010/wordml" xmlns:w15="http://schemas.microsoft.com/office/word/2012/wordml" xmlns:wpg="http://schemas.microsoft.com/office/word/2010/wordprocessingGroup" xmlns:wpi="http://schemas.microsoft.com/office/word/2010/wordprocessingInk" xmlns:wps="http://schemas.microsoft.com/office/word/2010/wordprocessingShape" xmlns:a14="http://schemas.microsoft.com/office/drawing/2010/main" val="0"/>
+                          <a14:useLocalDpi xmlns:a14="http://schemas.microsoft.com/office/drawing/2010/main" xmlns:wps="http://schemas.microsoft.com/office/word/2010/wordprocessingShape" xmlns:wpi="http://schemas.microsoft.com/office/word/2010/wordprocessingInk" xmlns:wpg="http://schemas.microsoft.com/office/word/2010/wordprocessingGroup" xmlns:w15="http://schemas.microsoft.com/office/word/2012/wordml" xmlns:w14="http://schemas.microsoft.com/office/word/2010/wordml" xmlns:w="http://schemas.openxmlformats.org/wordprocessingml/2006/main" xmlns:w10="urn:schemas-microsoft-com:office:word" xmlns:wp14="http://schemas.microsoft.com/office/word/2010/wordprocessingDrawing" xmlns:v="urn:schemas-microsoft-com:vml" xmlns:o="urn:schemas-microsoft-com:office:office" xmlns:mc="http://schemas.openxmlformats.org/markup-compatibility/2006" xmlns:wpc="http://schemas.microsoft.com/office/word/2010/wordprocessingCanvas" xmlns="" val="0"/>
                         </a:ext>
                       </a:extLst>
                     </a:blip>
@@ -14517,7 +14497,7 @@
                     <a:blip r:embed="rId32" cstate="print">
                       <a:extLst>
                         <a:ext uri="{28A0092B-C50C-407E-A947-70E740481C1C}">
-                          <a14:useLocalDpi xmlns="" xmlns:wpc="http://schemas.microsoft.com/office/word/2010/wordprocessingCanvas" xmlns:mc="http://schemas.openxmlformats.org/markup-compatibility/2006" xmlns:o="urn:schemas-microsoft-com:office:office" xmlns:v="urn:schemas-microsoft-com:vml" xmlns:wp14="http://schemas.microsoft.com/office/word/2010/wordprocessingDrawing" xmlns:w10="urn:schemas-microsoft-com:office:word" xmlns:w="http://schemas.openxmlformats.org/wordprocessingml/2006/main" xmlns:w14="http://schemas.microsoft.com/office/word/2010/wordml" xmlns:w15="http://schemas.microsoft.com/office/word/2012/wordml" xmlns:wpg="http://schemas.microsoft.com/office/word/2010/wordprocessingGroup" xmlns:wpi="http://schemas.microsoft.com/office/word/2010/wordprocessingInk" xmlns:wps="http://schemas.microsoft.com/office/word/2010/wordprocessingShape" xmlns:a14="http://schemas.microsoft.com/office/drawing/2010/main" val="0"/>
+                          <a14:useLocalDpi xmlns:a14="http://schemas.microsoft.com/office/drawing/2010/main" xmlns:wps="http://schemas.microsoft.com/office/word/2010/wordprocessingShape" xmlns:wpi="http://schemas.microsoft.com/office/word/2010/wordprocessingInk" xmlns:wpg="http://schemas.microsoft.com/office/word/2010/wordprocessingGroup" xmlns:w15="http://schemas.microsoft.com/office/word/2012/wordml" xmlns:w14="http://schemas.microsoft.com/office/word/2010/wordml" xmlns:w="http://schemas.openxmlformats.org/wordprocessingml/2006/main" xmlns:w10="urn:schemas-microsoft-com:office:word" xmlns:wp14="http://schemas.microsoft.com/office/word/2010/wordprocessingDrawing" xmlns:v="urn:schemas-microsoft-com:vml" xmlns:o="urn:schemas-microsoft-com:office:office" xmlns:mc="http://schemas.openxmlformats.org/markup-compatibility/2006" xmlns:wpc="http://schemas.microsoft.com/office/word/2010/wordprocessingCanvas" xmlns="" val="0"/>
                         </a:ext>
                       </a:extLst>
                     </a:blip>
@@ -14657,7 +14637,7 @@
                     <a:blip r:embed="rId33" cstate="print">
                       <a:extLst>
                         <a:ext uri="{28A0092B-C50C-407E-A947-70E740481C1C}">
-                          <a14:useLocalDpi xmlns="" xmlns:wpc="http://schemas.microsoft.com/office/word/2010/wordprocessingCanvas" xmlns:mc="http://schemas.openxmlformats.org/markup-compatibility/2006" xmlns:o="urn:schemas-microsoft-com:office:office" xmlns:v="urn:schemas-microsoft-com:vml" xmlns:wp14="http://schemas.microsoft.com/office/word/2010/wordprocessingDrawing" xmlns:w10="urn:schemas-microsoft-com:office:word" xmlns:w="http://schemas.openxmlformats.org/wordprocessingml/2006/main" xmlns:w14="http://schemas.microsoft.com/office/word/2010/wordml" xmlns:w15="http://schemas.microsoft.com/office/word/2012/wordml" xmlns:wpg="http://schemas.microsoft.com/office/word/2010/wordprocessingGroup" xmlns:wpi="http://schemas.microsoft.com/office/word/2010/wordprocessingInk" xmlns:wps="http://schemas.microsoft.com/office/word/2010/wordprocessingShape" xmlns:a14="http://schemas.microsoft.com/office/drawing/2010/main" val="0"/>
+                          <a14:useLocalDpi xmlns:a14="http://schemas.microsoft.com/office/drawing/2010/main" xmlns:wps="http://schemas.microsoft.com/office/word/2010/wordprocessingShape" xmlns:wpi="http://schemas.microsoft.com/office/word/2010/wordprocessingInk" xmlns:wpg="http://schemas.microsoft.com/office/word/2010/wordprocessingGroup" xmlns:w15="http://schemas.microsoft.com/office/word/2012/wordml" xmlns:w14="http://schemas.microsoft.com/office/word/2010/wordml" xmlns:w="http://schemas.openxmlformats.org/wordprocessingml/2006/main" xmlns:w10="urn:schemas-microsoft-com:office:word" xmlns:wp14="http://schemas.microsoft.com/office/word/2010/wordprocessingDrawing" xmlns:v="urn:schemas-microsoft-com:vml" xmlns:o="urn:schemas-microsoft-com:office:office" xmlns:mc="http://schemas.openxmlformats.org/markup-compatibility/2006" xmlns:wpc="http://schemas.microsoft.com/office/word/2010/wordprocessingCanvas" xmlns="" val="0"/>
                         </a:ext>
                       </a:extLst>
                     </a:blip>
@@ -14810,7 +14790,7 @@
                     <a:blip r:embed="rId34" cstate="print">
                       <a:extLst>
                         <a:ext uri="{28A0092B-C50C-407E-A947-70E740481C1C}">
-                          <a14:useLocalDpi xmlns="" xmlns:wpc="http://schemas.microsoft.com/office/word/2010/wordprocessingCanvas" xmlns:mc="http://schemas.openxmlformats.org/markup-compatibility/2006" xmlns:o="urn:schemas-microsoft-com:office:office" xmlns:v="urn:schemas-microsoft-com:vml" xmlns:wp14="http://schemas.microsoft.com/office/word/2010/wordprocessingDrawing" xmlns:w10="urn:schemas-microsoft-com:office:word" xmlns:w="http://schemas.openxmlformats.org/wordprocessingml/2006/main" xmlns:w14="http://schemas.microsoft.com/office/word/2010/wordml" xmlns:w15="http://schemas.microsoft.com/office/word/2012/wordml" xmlns:wpg="http://schemas.microsoft.com/office/word/2010/wordprocessingGroup" xmlns:wpi="http://schemas.microsoft.com/office/word/2010/wordprocessingInk" xmlns:wps="http://schemas.microsoft.com/office/word/2010/wordprocessingShape" xmlns:a14="http://schemas.microsoft.com/office/drawing/2010/main" val="0"/>
+                          <a14:useLocalDpi xmlns:a14="http://schemas.microsoft.com/office/drawing/2010/main" xmlns:wps="http://schemas.microsoft.com/office/word/2010/wordprocessingShape" xmlns:wpi="http://schemas.microsoft.com/office/word/2010/wordprocessingInk" xmlns:wpg="http://schemas.microsoft.com/office/word/2010/wordprocessingGroup" xmlns:w15="http://schemas.microsoft.com/office/word/2012/wordml" xmlns:w14="http://schemas.microsoft.com/office/word/2010/wordml" xmlns:w="http://schemas.openxmlformats.org/wordprocessingml/2006/main" xmlns:w10="urn:schemas-microsoft-com:office:word" xmlns:wp14="http://schemas.microsoft.com/office/word/2010/wordprocessingDrawing" xmlns:v="urn:schemas-microsoft-com:vml" xmlns:o="urn:schemas-microsoft-com:office:office" xmlns:mc="http://schemas.openxmlformats.org/markup-compatibility/2006" xmlns:wpc="http://schemas.microsoft.com/office/word/2010/wordprocessingCanvas" xmlns="" val="0"/>
                         </a:ext>
                       </a:extLst>
                     </a:blip>
@@ -14961,7 +14941,7 @@
                     <a:blip r:embed="rId35" cstate="print">
                       <a:extLst>
                         <a:ext uri="{28A0092B-C50C-407E-A947-70E740481C1C}">
-                          <a14:useLocalDpi xmlns="" xmlns:wpc="http://schemas.microsoft.com/office/word/2010/wordprocessingCanvas" xmlns:mc="http://schemas.openxmlformats.org/markup-compatibility/2006" xmlns:o="urn:schemas-microsoft-com:office:office" xmlns:v="urn:schemas-microsoft-com:vml" xmlns:wp14="http://schemas.microsoft.com/office/word/2010/wordprocessingDrawing" xmlns:w10="urn:schemas-microsoft-com:office:word" xmlns:w="http://schemas.openxmlformats.org/wordprocessingml/2006/main" xmlns:w14="http://schemas.microsoft.com/office/word/2010/wordml" xmlns:w15="http://schemas.microsoft.com/office/word/2012/wordml" xmlns:wpg="http://schemas.microsoft.com/office/word/2010/wordprocessingGroup" xmlns:wpi="http://schemas.microsoft.com/office/word/2010/wordprocessingInk" xmlns:wps="http://schemas.microsoft.com/office/word/2010/wordprocessingShape" xmlns:a14="http://schemas.microsoft.com/office/drawing/2010/main" val="0"/>
+                          <a14:useLocalDpi xmlns:a14="http://schemas.microsoft.com/office/drawing/2010/main" xmlns:wps="http://schemas.microsoft.com/office/word/2010/wordprocessingShape" xmlns:wpi="http://schemas.microsoft.com/office/word/2010/wordprocessingInk" xmlns:wpg="http://schemas.microsoft.com/office/word/2010/wordprocessingGroup" xmlns:w15="http://schemas.microsoft.com/office/word/2012/wordml" xmlns:w14="http://schemas.microsoft.com/office/word/2010/wordml" xmlns:w="http://schemas.openxmlformats.org/wordprocessingml/2006/main" xmlns:w10="urn:schemas-microsoft-com:office:word" xmlns:wp14="http://schemas.microsoft.com/office/word/2010/wordprocessingDrawing" xmlns:v="urn:schemas-microsoft-com:vml" xmlns:o="urn:schemas-microsoft-com:office:office" xmlns:mc="http://schemas.openxmlformats.org/markup-compatibility/2006" xmlns:wpc="http://schemas.microsoft.com/office/word/2010/wordprocessingCanvas" xmlns="" val="0"/>
                         </a:ext>
                       </a:extLst>
                     </a:blip>
@@ -17924,7 +17904,7 @@
                         <w:rPr>
                           <w:noProof/>
                         </w:rPr>
-                        <w:t>1</w:t>
+                        <w:t>viii</w:t>
                       </w:r>
                     </w:fldSimple>
                   </w:p>
@@ -18090,7 +18070,7 @@
                         <w:rPr>
                           <w:noProof/>
                         </w:rPr>
-                        <w:t>36</w:t>
+                        <w:t>35</w:t>
                       </w:r>
                     </w:fldSimple>
                   </w:p>
@@ -18296,7 +18276,7 @@
         <w:noProof/>
       </w:rPr>
       <w:pict>
-        <v:group id="Group 56" o:spid="_x0000_s4119" style="position:absolute;margin-left:8220.8pt;margin-top:52.05pt;width:6in;height:3.6pt;z-index:251695104;mso-position-horizontal:right;mso-position-horizontal-relative:margin;mso-position-vertical-relative:page;mso-width-relative:margin;mso-height-relative:margin" coordsize="49926,167" o:gfxdata="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">
+        <v:group id="Group 56" o:spid="_x0000_s4119" style="position:absolute;margin-left:8612.8pt;margin-top:52.05pt;width:6in;height:3.6pt;z-index:251695104;mso-position-horizontal:right;mso-position-horizontal-relative:margin;mso-position-vertical-relative:page;mso-width-relative:margin;mso-height-relative:margin" coordsize="49926,167" o:gfxdata="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">
           <v:shape id="Shape 102636" o:spid="_x0000_s4120" style="position:absolute;width:49926;height:167;visibility:visible" coordsize="4992624,16764" o:spt="100" o:gfxdata="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" adj="0,,0" path="m,l4992624,r,16764l,16764,,e" fillcolor="black" stroked="f" strokeweight="0">
             <v:stroke miterlimit="83231f" joinstyle="miter"/>
             <v:formulas/>
@@ -18346,7 +18326,7 @@
         <w:noProof/>
       </w:rPr>
       <w:pict>
-        <v:group id="Group 97605" o:spid="_x0000_s4117" style="position:absolute;margin-left:8220.8pt;margin-top:52.05pt;width:6in;height:3.6pt;z-index:251678720;mso-position-horizontal:right;mso-position-horizontal-relative:margin;mso-position-vertical-relative:page;mso-width-relative:margin;mso-height-relative:margin" coordsize="49926,167" o:gfxdata="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">
+        <v:group id="Group 97605" o:spid="_x0000_s4117" style="position:absolute;margin-left:8612.8pt;margin-top:52.05pt;width:6in;height:3.6pt;z-index:251678720;mso-position-horizontal:right;mso-position-horizontal-relative:margin;mso-position-vertical-relative:page;mso-width-relative:margin;mso-height-relative:margin" coordsize="49926,167" o:gfxdata="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">
           <v:shape id="Shape 102636" o:spid="_x0000_s4118" style="position:absolute;width:49926;height:167;visibility:visible" coordsize="4992624,16764" o:spt="100" o:gfxdata="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" adj="0,,0" path="m,l4992624,r,16764l,16764,,e" fillcolor="black" stroked="f" strokeweight="0">
             <v:stroke miterlimit="83231f" joinstyle="miter"/>
             <v:formulas/>
@@ -18396,7 +18376,7 @@
         <w:noProof/>
       </w:rPr>
       <w:pict>
-        <v:group id="Group 45" o:spid="_x0000_s4109" style="position:absolute;margin-left:8220.8pt;margin-top:53.45pt;width:6in;height:3.55pt;flip:y;z-index:251682816;mso-position-horizontal:right;mso-position-horizontal-relative:margin;mso-position-vertical-relative:page;mso-width-relative:margin;mso-height-relative:margin" coordsize="49926,167" o:gfxdata="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">
+        <v:group id="Group 45" o:spid="_x0000_s4109" style="position:absolute;margin-left:8612.8pt;margin-top:53.45pt;width:6in;height:3.55pt;flip:y;z-index:251682816;mso-position-horizontal:right;mso-position-horizontal-relative:margin;mso-position-vertical-relative:page;mso-width-relative:margin;mso-height-relative:margin" coordsize="49926,167" o:gfxdata="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">
           <v:shape id="Shape 102636" o:spid="_x0000_s4110" style="position:absolute;width:49926;height:167;visibility:visible" coordsize="4992624,16764" o:spt="100" o:gfxdata="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" adj="0,,0" path="m,l4992624,r,16764l,16764,,e" fillcolor="black" stroked="f" strokeweight="0">
             <v:stroke miterlimit="83231f" joinstyle="miter"/>
             <v:formulas/>
@@ -18446,7 +18426,7 @@
         <w:noProof/>
       </w:rPr>
       <w:pict>
-        <v:group id="Group 47" o:spid="_x0000_s4105" style="position:absolute;margin-left:8220.8pt;margin-top:49.45pt;width:6in;height:3.6pt;z-index:251684864;mso-position-horizontal:right;mso-position-horizontal-relative:margin;mso-position-vertical-relative:page;mso-width-relative:margin;mso-height-relative:margin" coordsize="49926,167" o:gfxdata="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">
+        <v:group id="Group 47" o:spid="_x0000_s4105" style="position:absolute;margin-left:8612.8pt;margin-top:49.45pt;width:6in;height:3.6pt;z-index:251684864;mso-position-horizontal:right;mso-position-horizontal-relative:margin;mso-position-vertical-relative:page;mso-width-relative:margin;mso-height-relative:margin" coordsize="49926,167" o:gfxdata="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">
           <v:shape id="Shape 102636" o:spid="_x0000_s4106" style="position:absolute;width:49926;height:167;visibility:visible" coordsize="4992624,16764" o:spt="100" o:gfxdata="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" adj="0,,0" path="m,l4992624,r,16764l,16764,,e" fillcolor="black" stroked="f" strokeweight="0">
             <v:stroke miterlimit="83231f" joinstyle="miter"/>
             <v:formulas/>
@@ -18496,7 +18476,7 @@
         <w:noProof/>
       </w:rPr>
       <w:pict>
-        <v:group id="Group 49" o:spid="_x0000_s4103" style="position:absolute;margin-left:8220.8pt;margin-top:51.35pt;width:6in;height:3.6pt;z-index:251686912;mso-position-horizontal:right;mso-position-horizontal-relative:margin;mso-position-vertical-relative:page;mso-width-relative:margin;mso-height-relative:margin" coordsize="49926,167" o:gfxdata="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">
+        <v:group id="Group 49" o:spid="_x0000_s4103" style="position:absolute;margin-left:8612.8pt;margin-top:51.35pt;width:6in;height:3.6pt;z-index:251686912;mso-position-horizontal:right;mso-position-horizontal-relative:margin;mso-position-vertical-relative:page;mso-width-relative:margin;mso-height-relative:margin" coordsize="49926,167" o:gfxdata="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">
           <v:shape id="Shape 102636" o:spid="_x0000_s4104" style="position:absolute;width:49926;height:167;visibility:visible" coordsize="4992624,16764" o:spt="100" o:gfxdata="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" adj="0,,0" path="m,l4992624,r,16764l,16764,,e" fillcolor="black" stroked="f" strokeweight="0">
             <v:stroke miterlimit="83231f" joinstyle="miter"/>
             <v:formulas/>
@@ -18546,7 +18526,7 @@
         <w:noProof/>
       </w:rPr>
       <w:pict>
-        <v:group id="Group 51" o:spid="_x0000_s4101" style="position:absolute;margin-left:8220.8pt;margin-top:50.75pt;width:6in;height:3.6pt;z-index:251688960;mso-position-horizontal:right;mso-position-horizontal-relative:margin;mso-position-vertical-relative:page;mso-width-relative:margin;mso-height-relative:margin" coordsize="49926,167" o:gfxdata="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">
+        <v:group id="Group 51" o:spid="_x0000_s4101" style="position:absolute;margin-left:8612.8pt;margin-top:50.75pt;width:6in;height:3.6pt;z-index:251688960;mso-position-horizontal:right;mso-position-horizontal-relative:margin;mso-position-vertical-relative:page;mso-width-relative:margin;mso-height-relative:margin" coordsize="49926,167" o:gfxdata="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">
           <v:shape id="Shape 102636" o:spid="_x0000_s4102" style="position:absolute;width:49926;height:167;visibility:visible" coordsize="4992624,16764" o:spt="100" o:gfxdata="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" adj="0,,0" path="m,l4992624,r,16764l,16764,,e" fillcolor="black" stroked="f" strokeweight="0">
             <v:stroke miterlimit="83231f" joinstyle="miter"/>
             <v:formulas/>
@@ -18596,7 +18576,7 @@
         <w:noProof/>
       </w:rPr>
       <w:pict>
-        <v:group id="Group 31" o:spid="_x0000_s4099" style="position:absolute;margin-left:8220.8pt;margin-top:50.75pt;width:6in;height:3.6pt;z-index:251706368;mso-position-horizontal:right;mso-position-horizontal-relative:margin;mso-position-vertical-relative:page;mso-width-relative:margin;mso-height-relative:margin" coordsize="49926,167" o:gfxdata="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">
+        <v:group id="Group 31" o:spid="_x0000_s4099" style="position:absolute;margin-left:8612.8pt;margin-top:50.75pt;width:6in;height:3.6pt;z-index:251706368;mso-position-horizontal:right;mso-position-horizontal-relative:margin;mso-position-vertical-relative:page;mso-width-relative:margin;mso-height-relative:margin" coordsize="49926,167" o:gfxdata="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">
           <v:shape id="Shape 102636" o:spid="_x0000_s4100" style="position:absolute;width:49926;height:167;visibility:visible" coordsize="4992624,16764" o:spt="100" o:gfxdata="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" adj="0,,0" path="m,l4992624,r,16764l,16764,,e" fillcolor="black" stroked="f" strokeweight="0">
             <v:stroke miterlimit="83231f" joinstyle="miter"/>
             <v:formulas/>
@@ -21653,7 +21633,7 @@
   <a:extraClrSchemeLst/>
   <a:extLst>
     <a:ext uri="{05A4C25C-085E-4340-85A3-A5531E510DB2}">
-      <thm15:themeFamily xmlns="" xmlns:thm15="http://schemas.microsoft.com/office/thememl/2012/main" name="Office Theme" id="{62F939B6-93AF-4DB8-9C6B-D6C7DFDC589F}" vid="{4A3C46E8-61CC-4603-A589-7422A47A8E4A}"/>
+      <thm15:themeFamily xmlns:thm15="http://schemas.microsoft.com/office/thememl/2012/main" xmlns="" name="Office Theme" id="{62F939B6-93AF-4DB8-9C6B-D6C7DFDC589F}" vid="{4A3C46E8-61CC-4603-A589-7422A47A8E4A}"/>
     </a:ext>
   </a:extLst>
 </a:theme>

</xml_diff>

<commit_message>
thesis output screens done
</commit_message>
<xml_diff>
--- a/attendance manager app thesis.docx
+++ b/attendance manager app thesis.docx
@@ -77,7 +77,7 @@
                     <a:blip r:embed="rId8">
                       <a:extLst>
                         <a:ext uri="{28A0092B-C50C-407E-A947-70E740481C1C}">
-                          <a14:useLocalDpi xmlns="" xmlns:wpc="http://schemas.microsoft.com/office/word/2010/wordprocessingCanvas" xmlns:mc="http://schemas.openxmlformats.org/markup-compatibility/2006" xmlns:o="urn:schemas-microsoft-com:office:office" xmlns:v="urn:schemas-microsoft-com:vml" xmlns:wp14="http://schemas.microsoft.com/office/word/2010/wordprocessingDrawing" xmlns:w10="urn:schemas-microsoft-com:office:word" xmlns:w="http://schemas.openxmlformats.org/wordprocessingml/2006/main" xmlns:w14="http://schemas.microsoft.com/office/word/2010/wordml" xmlns:w15="http://schemas.microsoft.com/office/word/2012/wordml" xmlns:wpg="http://schemas.microsoft.com/office/word/2010/wordprocessingGroup" xmlns:wpi="http://schemas.microsoft.com/office/word/2010/wordprocessingInk" xmlns:wps="http://schemas.microsoft.com/office/word/2010/wordprocessingShape" xmlns:a14="http://schemas.microsoft.com/office/drawing/2010/main" val="0"/>
+                          <a14:useLocalDpi xmlns:a14="http://schemas.microsoft.com/office/drawing/2010/main" xmlns:wps="http://schemas.microsoft.com/office/word/2010/wordprocessingShape" xmlns:wpi="http://schemas.microsoft.com/office/word/2010/wordprocessingInk" xmlns:wpg="http://schemas.microsoft.com/office/word/2010/wordprocessingGroup" xmlns:w15="http://schemas.microsoft.com/office/word/2012/wordml" xmlns:w14="http://schemas.microsoft.com/office/word/2010/wordml" xmlns:w="http://schemas.openxmlformats.org/wordprocessingml/2006/main" xmlns:w10="urn:schemas-microsoft-com:office:word" xmlns:wp14="http://schemas.microsoft.com/office/word/2010/wordprocessingDrawing" xmlns:v="urn:schemas-microsoft-com:vml" xmlns:o="urn:schemas-microsoft-com:office:office" xmlns:mc="http://schemas.openxmlformats.org/markup-compatibility/2006" xmlns:wpc="http://schemas.microsoft.com/office/word/2010/wordprocessingCanvas" xmlns="" val="0"/>
                         </a:ext>
                       </a:extLst>
                     </a:blip>
@@ -560,7 +560,7 @@
                     <a:blip r:embed="rId8">
                       <a:extLst>
                         <a:ext uri="{28A0092B-C50C-407E-A947-70E740481C1C}">
-                          <a14:useLocalDpi xmlns="" xmlns:wpc="http://schemas.microsoft.com/office/word/2010/wordprocessingCanvas" xmlns:mc="http://schemas.openxmlformats.org/markup-compatibility/2006" xmlns:o="urn:schemas-microsoft-com:office:office" xmlns:v="urn:schemas-microsoft-com:vml" xmlns:wp14="http://schemas.microsoft.com/office/word/2010/wordprocessingDrawing" xmlns:w10="urn:schemas-microsoft-com:office:word" xmlns:w="http://schemas.openxmlformats.org/wordprocessingml/2006/main" xmlns:w14="http://schemas.microsoft.com/office/word/2010/wordml" xmlns:w15="http://schemas.microsoft.com/office/word/2012/wordml" xmlns:wpg="http://schemas.microsoft.com/office/word/2010/wordprocessingGroup" xmlns:wpi="http://schemas.microsoft.com/office/word/2010/wordprocessingInk" xmlns:wps="http://schemas.microsoft.com/office/word/2010/wordprocessingShape" xmlns:a14="http://schemas.microsoft.com/office/drawing/2010/main" val="0"/>
+                          <a14:useLocalDpi xmlns:a14="http://schemas.microsoft.com/office/drawing/2010/main" xmlns:wps="http://schemas.microsoft.com/office/word/2010/wordprocessingShape" xmlns:wpi="http://schemas.microsoft.com/office/word/2010/wordprocessingInk" xmlns:wpg="http://schemas.microsoft.com/office/word/2010/wordprocessingGroup" xmlns:w15="http://schemas.microsoft.com/office/word/2012/wordml" xmlns:w14="http://schemas.microsoft.com/office/word/2010/wordml" xmlns:w="http://schemas.openxmlformats.org/wordprocessingml/2006/main" xmlns:w10="urn:schemas-microsoft-com:office:word" xmlns:wp14="http://schemas.microsoft.com/office/word/2010/wordprocessingDrawing" xmlns:v="urn:schemas-microsoft-com:vml" xmlns:o="urn:schemas-microsoft-com:office:office" xmlns:mc="http://schemas.openxmlformats.org/markup-compatibility/2006" xmlns:wpc="http://schemas.microsoft.com/office/word/2010/wordprocessingCanvas" xmlns="" val="0"/>
                         </a:ext>
                       </a:extLst>
                     </a:blip>
@@ -3325,7 +3325,7 @@
           <w:szCs w:val="24"/>
         </w:rPr>
         <w:pict>
-          <v:rect id="Rectangle 5" o:spid="_x0000_s1027" style="position:absolute;left:0;text-align:left;margin-left:9751.3pt;margin-top:.6pt;width:430.5pt;height:23.25pt;z-index:251661312;visibility:visible;mso-position-horizontal:right;mso-position-horizontal-relative:margin;mso-width-relative:margin;mso-height-relative:margin;v-text-anchor:middle" o:gfxdata="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" fillcolor="#deeaf6 [660]" strokecolor="#1f4d78 [1604]" strokeweight="1pt">
+          <v:rect id="Rectangle 5" o:spid="_x0000_s1027" style="position:absolute;left:0;text-align:left;margin-left:10141.8pt;margin-top:.6pt;width:430.5pt;height:23.25pt;z-index:251661312;visibility:visible;mso-position-horizontal:right;mso-position-horizontal-relative:margin;mso-width-relative:margin;mso-height-relative:margin;v-text-anchor:middle" o:gfxdata="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" fillcolor="#deeaf6 [660]" strokecolor="#1f4d78 [1604]" strokeweight="1pt">
             <v:textbox>
               <w:txbxContent>
                 <w:p>
@@ -3496,7 +3496,7 @@
           <w:szCs w:val="24"/>
         </w:rPr>
         <w:pict>
-          <v:rect id="Rectangle 7" o:spid="_x0000_s1029" style="position:absolute;left:0;text-align:left;margin-left:9770.05pt;margin-top:11.2pt;width:431.25pt;height:25.5pt;z-index:251663360;visibility:visible;mso-position-horizontal:right;mso-position-horizontal-relative:margin;mso-width-relative:margin;mso-height-relative:margin;v-text-anchor:middle" o:gfxdata="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" fillcolor="#deeaf6 [660]" strokecolor="#1f4d78 [1604]" strokeweight="1pt">
+          <v:rect id="Rectangle 7" o:spid="_x0000_s1029" style="position:absolute;left:0;text-align:left;margin-left:10161.3pt;margin-top:11.2pt;width:431.25pt;height:25.5pt;z-index:251663360;visibility:visible;mso-position-horizontal:right;mso-position-horizontal-relative:margin;mso-width-relative:margin;mso-height-relative:margin;v-text-anchor:middle" o:gfxdata="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" fillcolor="#deeaf6 [660]" strokecolor="#1f4d78 [1604]" strokeweight="1pt">
             <v:textbox>
               <w:txbxContent>
                 <w:p>
@@ -3589,7 +3589,7 @@
           <w:szCs w:val="24"/>
         </w:rPr>
         <w:pict>
-          <v:rect id="Rectangle 8" o:spid="_x0000_s1030" style="position:absolute;left:0;text-align:left;margin-left:9751.3pt;margin-top:7.25pt;width:430.5pt;height:25.5pt;z-index:251664384;visibility:visible;mso-position-horizontal:right;mso-position-horizontal-relative:margin;mso-width-relative:margin;mso-height-relative:margin;v-text-anchor:middle" o:gfxdata="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" fillcolor="#deeaf6 [660]" strokecolor="#1f4d78 [1604]" strokeweight="1pt">
+          <v:rect id="Rectangle 8" o:spid="_x0000_s1030" style="position:absolute;left:0;text-align:left;margin-left:10141.8pt;margin-top:7.25pt;width:430.5pt;height:25.5pt;z-index:251664384;visibility:visible;mso-position-horizontal:right;mso-position-horizontal-relative:margin;mso-width-relative:margin;mso-height-relative:margin;v-text-anchor:middle" o:gfxdata="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" fillcolor="#deeaf6 [660]" strokecolor="#1f4d78 [1604]" strokeweight="1pt">
             <v:textbox>
               <w:txbxContent>
                 <w:p>
@@ -3654,7 +3654,7 @@
           <w:szCs w:val="24"/>
         </w:rPr>
         <w:pict>
-          <v:rect id="Rectangle 9" o:spid="_x0000_s1031" style="position:absolute;left:0;text-align:left;margin-left:9770.05pt;margin-top:22.15pt;width:431.25pt;height:25.5pt;z-index:251665408;visibility:visible;mso-position-horizontal:right;mso-position-horizontal-relative:margin;mso-width-relative:margin;mso-height-relative:margin;v-text-anchor:middle" o:gfxdata="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" fillcolor="#deeaf6 [660]" strokecolor="#1f4d78 [1604]" strokeweight="1pt">
+          <v:rect id="Rectangle 9" o:spid="_x0000_s1031" style="position:absolute;left:0;text-align:left;margin-left:10161.3pt;margin-top:22.15pt;width:431.25pt;height:25.5pt;z-index:251665408;visibility:visible;mso-position-horizontal:right;mso-position-horizontal-relative:margin;mso-width-relative:margin;mso-height-relative:margin;v-text-anchor:middle" o:gfxdata="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" fillcolor="#deeaf6 [660]" strokecolor="#1f4d78 [1604]" strokeweight="1pt">
             <v:textbox>
               <w:txbxContent>
                 <w:p>
@@ -13663,24 +13663,6 @@
     </w:p>
     <w:p>
       <w:pPr>
-        <w:jc w:val="both"/>
-        <w:rPr>
-          <w:rFonts w:ascii="Times New Roman" w:eastAsiaTheme="majorEastAsia" w:hAnsi="Times New Roman"/>
-          <w:sz w:val="24"/>
-          <w:szCs w:val="24"/>
-        </w:rPr>
-      </w:pPr>
-      <w:r>
-        <w:rPr>
-          <w:rFonts w:ascii="Times New Roman" w:eastAsiaTheme="majorEastAsia" w:hAnsi="Times New Roman"/>
-          <w:sz w:val="24"/>
-          <w:szCs w:val="24"/>
-        </w:rPr>
-        <w:t>Authentication screen ensures the privacy of the users. They can use this app protectively.</w:t>
-      </w:r>
-    </w:p>
-    <w:p>
-      <w:pPr>
         <w:jc w:val="center"/>
         <w:rPr>
           <w:rFonts w:ascii="Times New Roman" w:eastAsiaTheme="majorEastAsia" w:hAnsi="Times New Roman"/>
@@ -13745,6 +13727,40 @@
     </w:p>
     <w:p>
       <w:pPr>
+        <w:jc w:val="both"/>
+        <w:rPr>
+          <w:rStyle w:val="Heading3Char"/>
+          <w:rFonts w:ascii="Times New Roman" w:hAnsi="Times New Roman" w:cs="Times New Roman"/>
+          <w:color w:val="auto"/>
+        </w:rPr>
+      </w:pPr>
+      <w:r>
+        <w:rPr>
+          <w:rFonts w:ascii="Times New Roman" w:eastAsiaTheme="majorEastAsia" w:hAnsi="Times New Roman"/>
+          <w:sz w:val="24"/>
+          <w:szCs w:val="24"/>
+        </w:rPr>
+        <w:t xml:space="preserve">Authentication screen ensures the privacy of the </w:t>
+      </w:r>
+      <w:r>
+        <w:rPr>
+          <w:rFonts w:ascii="Times New Roman" w:eastAsiaTheme="majorEastAsia" w:hAnsi="Times New Roman"/>
+          <w:sz w:val="24"/>
+          <w:szCs w:val="24"/>
+        </w:rPr>
+        <w:t>teachers</w:t>
+      </w:r>
+      <w:r>
+        <w:rPr>
+          <w:rFonts w:ascii="Times New Roman" w:eastAsiaTheme="majorEastAsia" w:hAnsi="Times New Roman"/>
+          <w:sz w:val="24"/>
+          <w:szCs w:val="24"/>
+        </w:rPr>
+        <w:t>. They can use this app protectively.</w:t>
+      </w:r>
+    </w:p>
+    <w:p>
+      <w:pPr>
         <w:pStyle w:val="Heading1"/>
         <w:spacing w:line="360" w:lineRule="auto"/>
         <w:rPr>
@@ -13860,6 +13876,22 @@
     </w:p>
     <w:p>
       <w:pPr>
+        <w:spacing w:after="160" w:line="360" w:lineRule="auto"/>
+        <w:rPr>
+          <w:rStyle w:val="Heading3Char"/>
+          <w:rFonts w:ascii="Times New Roman" w:hAnsi="Times New Roman" w:cs="Times New Roman"/>
+          <w:b/>
+          <w:color w:val="auto"/>
+          <w:sz w:val="28"/>
+          <w:szCs w:val="28"/>
+        </w:rPr>
+      </w:pPr>
+      <w:r>
+        <w:t>In home screen, teacher can view assigned subjects and check his/her own profile.</w:t>
+      </w:r>
+    </w:p>
+    <w:p>
+      <w:pPr>
         <w:pStyle w:val="Heading1"/>
         <w:spacing w:line="360" w:lineRule="auto"/>
         <w:rPr>
@@ -14083,6 +14115,12 @@
           </wp:inline>
         </w:drawing>
       </w:r>
+      <w:r>
+        <w:t xml:space="preserve"> </w:t>
+      </w:r>
+      <w:r>
+        <w:t>In the imported screen, teachers can import students through Excel, from other subjects/courses, or manually.</w:t>
+      </w:r>
     </w:p>
     <w:p>
       <w:pPr>
@@ -14421,6 +14459,12 @@
           </wp:inline>
         </w:drawing>
       </w:r>
+      <w:r>
+        <w:t xml:space="preserve"> </w:t>
+      </w:r>
+      <w:r>
+        <w:t>In the history screen, teachers can check attendance history and export the Excel sheet.</w:t>
+      </w:r>
     </w:p>
     <w:p>
       <w:pPr>
@@ -15560,8 +15604,12 @@
     </w:p>
     <w:p>
       <w:pPr>
-        <w:rPr>
-          <w:rFonts w:eastAsiaTheme="majorEastAsia"/>
+        <w:spacing w:line="360" w:lineRule="auto"/>
+        <w:jc w:val="both"/>
+        <w:rPr>
+          <w:rFonts w:ascii="Times New Roman" w:hAnsi="Times New Roman"/>
+          <w:sz w:val="24"/>
+          <w:szCs w:val="24"/>
         </w:rPr>
       </w:pPr>
       <w:r>
@@ -15605,8 +15653,54 @@
           </wp:inline>
         </w:drawing>
       </w:r>
-    </w:p>
-    <w:p/>
+      <w:r>
+        <w:rPr>
+          <w:rFonts w:ascii="Times New Roman" w:hAnsi="Times New Roman"/>
+          <w:sz w:val="24"/>
+          <w:szCs w:val="24"/>
+        </w:rPr>
+        <w:t xml:space="preserve"> In the reports section of the web admin panel, the </w:t>
+      </w:r>
+      <w:r>
+        <w:rPr>
+          <w:rFonts w:ascii="Times New Roman" w:hAnsi="Times New Roman"/>
+          <w:sz w:val="24"/>
+          <w:szCs w:val="24"/>
+        </w:rPr>
+        <w:t xml:space="preserve">admin can generate </w:t>
+      </w:r>
+      <w:r>
+        <w:rPr>
+          <w:rFonts w:ascii="Times New Roman" w:hAnsi="Times New Roman"/>
+          <w:sz w:val="24"/>
+          <w:szCs w:val="24"/>
+        </w:rPr>
+        <w:t>a student report</w:t>
+      </w:r>
+      <w:r>
+        <w:rPr>
+          <w:rFonts w:ascii="Times New Roman" w:hAnsi="Times New Roman"/>
+          <w:sz w:val="24"/>
+          <w:szCs w:val="24"/>
+        </w:rPr>
+        <w:t xml:space="preserve"> and a subject report</w:t>
+      </w:r>
+      <w:r>
+        <w:rPr>
+          <w:rFonts w:ascii="Times New Roman" w:hAnsi="Times New Roman"/>
+          <w:sz w:val="24"/>
+          <w:szCs w:val="24"/>
+        </w:rPr>
+        <w:t>.</w:t>
+      </w:r>
+    </w:p>
+    <w:p>
+      <w:pPr>
+        <w:rPr>
+          <w:rFonts w:eastAsiaTheme="majorEastAsia"/>
+        </w:rPr>
+      </w:pPr>
+    </w:p>
     <w:p>
       <w:pPr>
         <w:pStyle w:val="Heading1"/>
@@ -18601,7 +18695,7 @@
                         <w:rPr>
                           <w:noProof/>
                         </w:rPr>
-                        <w:t>1</w:t>
+                        <w:t>49</w:t>
                       </w:r>
                     </w:fldSimple>
                   </w:p>
@@ -18684,7 +18778,7 @@
                         <w:rPr>
                           <w:noProof/>
                         </w:rPr>
-                        <w:t>5</w:t>
+                        <w:t>15</w:t>
                       </w:r>
                     </w:fldSimple>
                   </w:p>
@@ -18767,7 +18861,7 @@
                         <w:rPr>
                           <w:noProof/>
                         </w:rPr>
-                        <w:t>41</w:t>
+                        <w:t>50</w:t>
                       </w:r>
                     </w:fldSimple>
                   </w:p>
@@ -18841,7 +18935,7 @@
                     <w:rPr>
                       <w:noProof/>
                     </w:rPr>
-                    <w:t>63</w:t>
+                    <w:t>59</w:t>
                   </w:r>
                 </w:fldSimple>
               </w:p>
@@ -18973,7 +19067,7 @@
         <w:noProof/>
       </w:rPr>
       <w:pict>
-        <v:group id="Group 56" o:spid="_x0000_s4119" style="position:absolute;margin-left:9788.8pt;margin-top:52.05pt;width:6in;height:3.6pt;z-index:251695104;mso-position-horizontal:right;mso-position-horizontal-relative:margin;mso-position-vertical-relative:page;mso-width-relative:margin;mso-height-relative:margin" coordsize="49926,167" o:gfxdata="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">
+        <v:group id="Group 56" o:spid="_x0000_s4119" style="position:absolute;margin-left:10180.8pt;margin-top:52.05pt;width:6in;height:3.6pt;z-index:251695104;mso-position-horizontal:right;mso-position-horizontal-relative:margin;mso-position-vertical-relative:page;mso-width-relative:margin;mso-height-relative:margin" coordsize="49926,167" o:gfxdata="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">
           <v:shape id="Shape 102636" o:spid="_x0000_s4120" style="position:absolute;width:49926;height:167;visibility:visible" coordsize="4992624,16764" o:spt="100" o:gfxdata="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" adj="0,,0" path="m,l4992624,r,16764l,16764,,e" fillcolor="black" stroked="f" strokeweight="0">
             <v:stroke miterlimit="83231f" joinstyle="miter"/>
             <v:formulas/>
@@ -19023,7 +19117,7 @@
         <w:noProof/>
       </w:rPr>
       <w:pict>
-        <v:group id="Group 97605" o:spid="_x0000_s4117" style="position:absolute;margin-left:9788.8pt;margin-top:52.05pt;width:6in;height:3.6pt;z-index:251678720;mso-position-horizontal:right;mso-position-horizontal-relative:margin;mso-position-vertical-relative:page;mso-width-relative:margin;mso-height-relative:margin" coordsize="49926,167" o:gfxdata="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">
+        <v:group id="Group 97605" o:spid="_x0000_s4117" style="position:absolute;margin-left:10180.8pt;margin-top:52.05pt;width:6in;height:3.6pt;z-index:251678720;mso-position-horizontal:right;mso-position-horizontal-relative:margin;mso-position-vertical-relative:page;mso-width-relative:margin;mso-height-relative:margin" coordsize="49926,167" o:gfxdata="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">
           <v:shape id="Shape 102636" o:spid="_x0000_s4118" style="position:absolute;width:49926;height:167;visibility:visible" coordsize="4992624,16764" o:spt="100" o:gfxdata="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" adj="0,,0" path="m,l4992624,r,16764l,16764,,e" fillcolor="black" stroked="f" strokeweight="0">
             <v:stroke miterlimit="83231f" joinstyle="miter"/>
             <v:formulas/>
@@ -19073,7 +19167,7 @@
         <w:noProof/>
       </w:rPr>
       <w:pict>
-        <v:group id="Group 45" o:spid="_x0000_s4109" style="position:absolute;margin-left:9788.8pt;margin-top:53.45pt;width:6in;height:3.55pt;flip:y;z-index:251682816;mso-position-horizontal:right;mso-position-horizontal-relative:margin;mso-position-vertical-relative:page;mso-width-relative:margin;mso-height-relative:margin" coordsize="49926,167" o:gfxdata="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">
+        <v:group id="Group 45" o:spid="_x0000_s4109" style="position:absolute;margin-left:10180.8pt;margin-top:53.45pt;width:6in;height:3.55pt;flip:y;z-index:251682816;mso-position-horizontal:right;mso-position-horizontal-relative:margin;mso-position-vertical-relative:page;mso-width-relative:margin;mso-height-relative:margin" coordsize="49926,167" o:gfxdata="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">
           <v:shape id="Shape 102636" o:spid="_x0000_s4110" style="position:absolute;width:49926;height:167;visibility:visible" coordsize="4992624,16764" o:spt="100" o:gfxdata="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" adj="0,,0" path="m,l4992624,r,16764l,16764,,e" fillcolor="black" stroked="f" strokeweight="0">
             <v:stroke miterlimit="83231f" joinstyle="miter"/>
             <v:formulas/>
@@ -19123,7 +19217,7 @@
         <w:noProof/>
       </w:rPr>
       <w:pict>
-        <v:group id="Group 47" o:spid="_x0000_s4105" style="position:absolute;margin-left:9788.8pt;margin-top:49.45pt;width:6in;height:3.6pt;z-index:251684864;mso-position-horizontal:right;mso-position-horizontal-relative:margin;mso-position-vertical-relative:page;mso-width-relative:margin;mso-height-relative:margin" coordsize="49926,167" o:gfxdata="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">
+        <v:group id="Group 47" o:spid="_x0000_s4105" style="position:absolute;margin-left:10180.8pt;margin-top:49.45pt;width:6in;height:3.6pt;z-index:251684864;mso-position-horizontal:right;mso-position-horizontal-relative:margin;mso-position-vertical-relative:page;mso-width-relative:margin;mso-height-relative:margin" coordsize="49926,167" o:gfxdata="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">
           <v:shape id="Shape 102636" o:spid="_x0000_s4106" style="position:absolute;width:49926;height:167;visibility:visible" coordsize="4992624,16764" o:spt="100" o:gfxdata="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" adj="0,,0" path="m,l4992624,r,16764l,16764,,e" fillcolor="black" stroked="f" strokeweight="0">
             <v:stroke miterlimit="83231f" joinstyle="miter"/>
             <v:formulas/>
@@ -19173,7 +19267,7 @@
         <w:noProof/>
       </w:rPr>
       <w:pict>
-        <v:group id="Group 49" o:spid="_x0000_s4103" style="position:absolute;margin-left:9788.8pt;margin-top:51.35pt;width:6in;height:3.6pt;z-index:251686912;mso-position-horizontal:right;mso-position-horizontal-relative:margin;mso-position-vertical-relative:page;mso-width-relative:margin;mso-height-relative:margin" coordsize="49926,167" o:gfxdata="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">
+        <v:group id="Group 49" o:spid="_x0000_s4103" style="position:absolute;margin-left:10180.8pt;margin-top:51.35pt;width:6in;height:3.6pt;z-index:251686912;mso-position-horizontal:right;mso-position-horizontal-relative:margin;mso-position-vertical-relative:page;mso-width-relative:margin;mso-height-relative:margin" coordsize="49926,167" o:gfxdata="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">
           <v:shape id="Shape 102636" o:spid="_x0000_s4104" style="position:absolute;width:49926;height:167;visibility:visible" coordsize="4992624,16764" o:spt="100" o:gfxdata="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" adj="0,,0" path="m,l4992624,r,16764l,16764,,e" fillcolor="black" stroked="f" strokeweight="0">
             <v:stroke miterlimit="83231f" joinstyle="miter"/>
             <v:formulas/>
@@ -19223,7 +19317,7 @@
         <w:noProof/>
       </w:rPr>
       <w:pict>
-        <v:group id="Group 51" o:spid="_x0000_s4101" style="position:absolute;margin-left:9788.8pt;margin-top:50.75pt;width:6in;height:3.6pt;z-index:251688960;mso-position-horizontal:right;mso-position-horizontal-relative:margin;mso-position-vertical-relative:page;mso-width-relative:margin;mso-height-relative:margin" coordsize="49926,167" o:gfxdata="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">
+        <v:group id="Group 51" o:spid="_x0000_s4101" style="position:absolute;margin-left:10180.8pt;margin-top:50.75pt;width:6in;height:3.6pt;z-index:251688960;mso-position-horizontal:right;mso-position-horizontal-relative:margin;mso-position-vertical-relative:page;mso-width-relative:margin;mso-height-relative:margin" coordsize="49926,167" o:gfxdata="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">
           <v:shape id="Shape 102636" o:spid="_x0000_s4102" style="position:absolute;width:49926;height:167;visibility:visible" coordsize="4992624,16764" o:spt="100" o:gfxdata="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" adj="0,,0" path="m,l4992624,r,16764l,16764,,e" fillcolor="black" stroked="f" strokeweight="0">
             <v:stroke miterlimit="83231f" joinstyle="miter"/>
             <v:formulas/>
@@ -19273,7 +19367,7 @@
         <w:noProof/>
       </w:rPr>
       <w:pict>
-        <v:group id="Group 31" o:spid="_x0000_s4099" style="position:absolute;margin-left:9788.8pt;margin-top:50.75pt;width:6in;height:3.6pt;z-index:251706368;mso-position-horizontal:right;mso-position-horizontal-relative:margin;mso-position-vertical-relative:page;mso-width-relative:margin;mso-height-relative:margin" coordsize="49926,167" o:gfxdata="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">
+        <v:group id="Group 31" o:spid="_x0000_s4099" style="position:absolute;margin-left:10180.8pt;margin-top:50.75pt;width:6in;height:3.6pt;z-index:251706368;mso-position-horizontal:right;mso-position-horizontal-relative:margin;mso-position-vertical-relative:page;mso-width-relative:margin;mso-height-relative:margin" coordsize="49926,167" o:gfxdata="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">
           <v:shape id="Shape 102636" o:spid="_x0000_s4100" style="position:absolute;width:49926;height:167;visibility:visible" coordsize="4992624,16764" o:spt="100" o:gfxdata="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" adj="0,,0" path="m,l4992624,r,16764l,16764,,e" fillcolor="black" stroked="f" strokeweight="0">
             <v:stroke miterlimit="83231f" joinstyle="miter"/>
             <v:formulas/>
@@ -22330,7 +22424,7 @@
   <a:extraClrSchemeLst/>
   <a:extLst>
     <a:ext uri="{05A4C25C-085E-4340-85A3-A5531E510DB2}">
-      <thm15:themeFamily xmlns="" xmlns:thm15="http://schemas.microsoft.com/office/thememl/2012/main" name="Office Theme" id="{62F939B6-93AF-4DB8-9C6B-D6C7DFDC589F}" vid="{4A3C46E8-61CC-4603-A589-7422A47A8E4A}"/>
+      <thm15:themeFamily xmlns:thm15="http://schemas.microsoft.com/office/thememl/2012/main" xmlns="" name="Office Theme" id="{62F939B6-93AF-4DB8-9C6B-D6C7DFDC589F}" vid="{4A3C46E8-61CC-4603-A589-7422A47A8E4A}"/>
     </a:ext>
   </a:extLst>
 </a:theme>

</xml_diff>

<commit_message>
refactor erd and dia
</commit_message>
<xml_diff>
--- a/attendance manager app thesis.docx
+++ b/attendance manager app thesis.docx
@@ -77,7 +77,7 @@
                     <a:blip r:embed="rId8">
                       <a:extLst>
                         <a:ext uri="{28A0092B-C50C-407E-A947-70E740481C1C}">
-                          <a14:useLocalDpi xmlns="" xmlns:wpc="http://schemas.microsoft.com/office/word/2010/wordprocessingCanvas" xmlns:mc="http://schemas.openxmlformats.org/markup-compatibility/2006" xmlns:o="urn:schemas-microsoft-com:office:office" xmlns:v="urn:schemas-microsoft-com:vml" xmlns:wp14="http://schemas.microsoft.com/office/word/2010/wordprocessingDrawing" xmlns:w10="urn:schemas-microsoft-com:office:word" xmlns:w="http://schemas.openxmlformats.org/wordprocessingml/2006/main" xmlns:w14="http://schemas.microsoft.com/office/word/2010/wordml" xmlns:w15="http://schemas.microsoft.com/office/word/2012/wordml" xmlns:wpg="http://schemas.microsoft.com/office/word/2010/wordprocessingGroup" xmlns:wpi="http://schemas.microsoft.com/office/word/2010/wordprocessingInk" xmlns:wps="http://schemas.microsoft.com/office/word/2010/wordprocessingShape" xmlns:a14="http://schemas.microsoft.com/office/drawing/2010/main" val="0"/>
+                          <a14:useLocalDpi xmlns:a14="http://schemas.microsoft.com/office/drawing/2010/main" xmlns:wps="http://schemas.microsoft.com/office/word/2010/wordprocessingShape" xmlns:wpi="http://schemas.microsoft.com/office/word/2010/wordprocessingInk" xmlns:wpg="http://schemas.microsoft.com/office/word/2010/wordprocessingGroup" xmlns:w15="http://schemas.microsoft.com/office/word/2012/wordml" xmlns:w14="http://schemas.microsoft.com/office/word/2010/wordml" xmlns:w="http://schemas.openxmlformats.org/wordprocessingml/2006/main" xmlns:w10="urn:schemas-microsoft-com:office:word" xmlns:wp14="http://schemas.microsoft.com/office/word/2010/wordprocessingDrawing" xmlns:v="urn:schemas-microsoft-com:vml" xmlns:o="urn:schemas-microsoft-com:office:office" xmlns:mc="http://schemas.openxmlformats.org/markup-compatibility/2006" xmlns:wpc="http://schemas.microsoft.com/office/word/2010/wordprocessingCanvas" xmlns="" val="0"/>
                         </a:ext>
                       </a:extLst>
                     </a:blip>
@@ -555,7 +555,7 @@
                     <a:blip r:embed="rId8">
                       <a:extLst>
                         <a:ext uri="{28A0092B-C50C-407E-A947-70E740481C1C}">
-                          <a14:useLocalDpi xmlns="" xmlns:wpc="http://schemas.microsoft.com/office/word/2010/wordprocessingCanvas" xmlns:mc="http://schemas.openxmlformats.org/markup-compatibility/2006" xmlns:o="urn:schemas-microsoft-com:office:office" xmlns:v="urn:schemas-microsoft-com:vml" xmlns:wp14="http://schemas.microsoft.com/office/word/2010/wordprocessingDrawing" xmlns:w10="urn:schemas-microsoft-com:office:word" xmlns:w="http://schemas.openxmlformats.org/wordprocessingml/2006/main" xmlns:w14="http://schemas.microsoft.com/office/word/2010/wordml" xmlns:w15="http://schemas.microsoft.com/office/word/2012/wordml" xmlns:wpg="http://schemas.microsoft.com/office/word/2010/wordprocessingGroup" xmlns:wpi="http://schemas.microsoft.com/office/word/2010/wordprocessingInk" xmlns:wps="http://schemas.microsoft.com/office/word/2010/wordprocessingShape" xmlns:a14="http://schemas.microsoft.com/office/drawing/2010/main" val="0"/>
+                          <a14:useLocalDpi xmlns:a14="http://schemas.microsoft.com/office/drawing/2010/main" xmlns:wps="http://schemas.microsoft.com/office/word/2010/wordprocessingShape" xmlns:wpi="http://schemas.microsoft.com/office/word/2010/wordprocessingInk" xmlns:wpg="http://schemas.microsoft.com/office/word/2010/wordprocessingGroup" xmlns:w15="http://schemas.microsoft.com/office/word/2012/wordml" xmlns:w14="http://schemas.microsoft.com/office/word/2010/wordml" xmlns:w="http://schemas.openxmlformats.org/wordprocessingml/2006/main" xmlns:w10="urn:schemas-microsoft-com:office:word" xmlns:wp14="http://schemas.microsoft.com/office/word/2010/wordprocessingDrawing" xmlns:v="urn:schemas-microsoft-com:vml" xmlns:o="urn:schemas-microsoft-com:office:office" xmlns:mc="http://schemas.openxmlformats.org/markup-compatibility/2006" xmlns:wpc="http://schemas.microsoft.com/office/word/2010/wordprocessingCanvas" xmlns="" val="0"/>
                         </a:ext>
                       </a:extLst>
                     </a:blip>
@@ -3508,7 +3508,7 @@
           <w:szCs w:val="24"/>
         </w:rPr>
         <w:pict>
-          <v:rect id="Rectangle 5" o:spid="_x0000_s1027" style="position:absolute;left:0;text-align:left;margin-left:18342.3pt;margin-top:.6pt;width:430.5pt;height:23.25pt;z-index:251661312;visibility:visible;mso-position-horizontal:right;mso-position-horizontal-relative:margin;mso-width-relative:margin;mso-height-relative:margin;v-text-anchor:middle" o:gfxdata="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" fillcolor="#deeaf6 [660]" strokecolor="#1f4d78 [1604]" strokeweight="1pt">
+          <v:rect id="Rectangle 5" o:spid="_x0000_s1027" style="position:absolute;left:0;text-align:left;margin-left:18732.8pt;margin-top:.6pt;width:430.5pt;height:23.25pt;z-index:251661312;visibility:visible;mso-position-horizontal:right;mso-position-horizontal-relative:margin;mso-width-relative:margin;mso-height-relative:margin;v-text-anchor:middle" o:gfxdata="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" fillcolor="#deeaf6 [660]" strokecolor="#1f4d78 [1604]" strokeweight="1pt">
             <v:textbox style="mso-next-textbox:#Rectangle 5">
               <w:txbxContent>
                 <w:p>
@@ -3701,7 +3701,7 @@
           <w:szCs w:val="24"/>
         </w:rPr>
         <w:pict>
-          <v:rect id="Rectangle 7" o:spid="_x0000_s1029" style="position:absolute;left:0;text-align:left;margin-left:18377.55pt;margin-top:11.2pt;width:431.25pt;height:25.5pt;z-index:251663360;visibility:visible;mso-position-horizontal:right;mso-position-horizontal-relative:margin;mso-width-relative:margin;mso-height-relative:margin;v-text-anchor:middle" o:gfxdata="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" fillcolor="#deeaf6 [660]" strokecolor="#1f4d78 [1604]" strokeweight="1pt">
+          <v:rect id="Rectangle 7" o:spid="_x0000_s1029" style="position:absolute;left:0;text-align:left;margin-left:18768.8pt;margin-top:11.2pt;width:431.25pt;height:25.5pt;z-index:251663360;visibility:visible;mso-position-horizontal:right;mso-position-horizontal-relative:margin;mso-width-relative:margin;mso-height-relative:margin;v-text-anchor:middle" o:gfxdata="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" fillcolor="#deeaf6 [660]" strokecolor="#1f4d78 [1604]" strokeweight="1pt">
             <v:textbox style="mso-next-textbox:#Rectangle 7">
               <w:txbxContent>
                 <w:p>
@@ -3813,7 +3813,7 @@
           <w:szCs w:val="24"/>
         </w:rPr>
         <w:pict>
-          <v:rect id="Rectangle 8" o:spid="_x0000_s1030" style="position:absolute;left:0;text-align:left;margin-left:18342.3pt;margin-top:7.25pt;width:430.5pt;height:25.5pt;z-index:251664384;visibility:visible;mso-position-horizontal:right;mso-position-horizontal-relative:margin;mso-width-relative:margin;mso-height-relative:margin;v-text-anchor:middle" o:gfxdata="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" fillcolor="#deeaf6 [660]" strokecolor="#1f4d78 [1604]" strokeweight="1pt">
+          <v:rect id="Rectangle 8" o:spid="_x0000_s1030" style="position:absolute;left:0;text-align:left;margin-left:18732.8pt;margin-top:7.25pt;width:430.5pt;height:25.5pt;z-index:251664384;visibility:visible;mso-position-horizontal:right;mso-position-horizontal-relative:margin;mso-width-relative:margin;mso-height-relative:margin;v-text-anchor:middle" o:gfxdata="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" fillcolor="#deeaf6 [660]" strokecolor="#1f4d78 [1604]" strokeweight="1pt">
             <v:textbox style="mso-next-textbox:#Rectangle 8">
               <w:txbxContent>
                 <w:p>
@@ -21648,8 +21648,8 @@
         </w:rPr>
         <w:drawing>
           <wp:inline distT="0" distB="0" distL="0" distR="0">
-            <wp:extent cx="5486400" cy="5934710"/>
-            <wp:effectExtent l="19050" t="0" r="0" b="0"/>
+            <wp:extent cx="5480165" cy="7132320"/>
+            <wp:effectExtent l="19050" t="0" r="6235" b="0"/>
             <wp:docPr id="3" name="Picture 2" descr="Erd.drawio.png"/>
             <wp:cNvGraphicFramePr>
               <a:graphicFrameLocks xmlns:a="http://schemas.openxmlformats.org/drawingml/2006/main" noChangeAspect="1"/>
@@ -21670,7 +21670,7 @@
                   <pic:spPr>
                     <a:xfrm>
                       <a:off x="0" y="0"/>
-                      <a:ext cx="5486400" cy="5934710"/>
+                      <a:ext cx="5486400" cy="7140435"/>
                     </a:xfrm>
                     <a:prstGeom prst="rect">
                       <a:avLst/>
@@ -21772,16 +21772,7 @@
           <w:sz w:val="24"/>
           <w:szCs w:val="24"/>
         </w:rPr>
-        <w:t xml:space="preserve"> is a graphical representation that depicts the flow of data within a system. It illustrates the </w:t>
-      </w:r>
-      <w:r>
-        <w:rPr>
-          <w:rFonts w:ascii="Book Antiqua" w:hAnsi="Book Antiqua"/>
-          <w:sz w:val="24"/>
-          <w:szCs w:val="24"/>
-        </w:rPr>
-        <w:lastRenderedPageBreak/>
-        <w:t>processes, data sources, data destinations, and data flows involved in the system. DFDs are commonly used in system analysis and design to represent the data movement and processing within a system.</w:t>
+        <w:t xml:space="preserve"> is a graphical representation that depicts the flow of data within a system. It illustrates the processes, data sources, data destinations, and data flows involved in the system. DFDs are commonly used in system analysis and design to represent the data movement and processing within a system.</w:t>
       </w:r>
     </w:p>
     <w:p>
@@ -21805,6 +21796,9 @@
       </w:r>
       <w:bookmarkEnd w:id="88"/>
     </w:p>
+    <w:p/>
+    <w:p/>
+    <w:p/>
     <w:p>
       <w:pPr>
         <w:spacing w:line="360" w:lineRule="auto"/>
@@ -21864,30 +21858,25 @@
     <w:p>
       <w:pPr>
         <w:pStyle w:val="Caption"/>
-        <w:rPr>
-          <w:rFonts w:ascii="Book Antiqua" w:hAnsi="Book Antiqua"/>
-        </w:rPr>
-      </w:pPr>
-      <w:r>
-        <w:rPr>
-          <w:rFonts w:ascii="Book Antiqua" w:hAnsi="Book Antiqua"/>
-        </w:rPr>
-        <w:t xml:space="preserve">Figure 3.2 Level 0 DFD </w:t>
-      </w:r>
-    </w:p>
+        <w:jc w:val="center"/>
+        <w:rPr>
+          <w:rFonts w:ascii="Book Antiqua" w:hAnsi="Book Antiqua"/>
+        </w:rPr>
+      </w:pPr>
+      <w:r>
+        <w:rPr>
+          <w:rFonts w:ascii="Book Antiqua" w:hAnsi="Book Antiqua"/>
+        </w:rPr>
+        <w:t>Figure 3.2 Level 0 DFD</w:t>
+      </w:r>
+    </w:p>
+    <w:p/>
+    <w:p/>
+    <w:p/>
+    <w:p/>
     <w:p>
       <w:pPr>
         <w:pStyle w:val="Heading3"/>
-        <w:jc w:val="center"/>
-        <w:rPr>
-          <w:rFonts w:ascii="Book Antiqua" w:hAnsi="Book Antiqua" w:cs="Times New Roman"/>
-          <w:color w:val="auto"/>
-        </w:rPr>
-      </w:pPr>
-    </w:p>
-    <w:p>
-      <w:pPr>
-        <w:pStyle w:val="Heading3"/>
         <w:spacing w:line="360" w:lineRule="auto"/>
         <w:rPr>
           <w:rFonts w:ascii="Book Antiqua" w:hAnsi="Book Antiqua" w:cs="Times New Roman"/>
@@ -21902,6 +21891,7 @@
           <w:b/>
           <w:color w:val="auto"/>
         </w:rPr>
+        <w:lastRenderedPageBreak/>
         <w:t>3.7.2.2  Level 1 DFD:</w:t>
       </w:r>
       <w:bookmarkEnd w:id="89"/>
@@ -21944,12 +21934,11 @@
           <w:sz w:val="36"/>
           <w:szCs w:val="36"/>
         </w:rPr>
-        <w:lastRenderedPageBreak/>
         <w:drawing>
           <wp:inline distT="0" distB="0" distL="0" distR="0">
-            <wp:extent cx="5483626" cy="4089400"/>
-            <wp:effectExtent l="19050" t="0" r="2774" b="0"/>
-            <wp:docPr id="2" name="Picture 1" descr="attendance lvl 1.drawio.png"/>
+            <wp:extent cx="5486400" cy="5918200"/>
+            <wp:effectExtent l="19050" t="0" r="0" b="0"/>
+            <wp:docPr id="22" name="Picture 21" descr="dfd_updated1.jpg"/>
             <wp:cNvGraphicFramePr>
               <a:graphicFrameLocks xmlns:a="http://schemas.openxmlformats.org/drawingml/2006/main" noChangeAspect="1"/>
             </wp:cNvGraphicFramePr>
@@ -21957,7 +21946,7 @@
               <a:graphicData uri="http://schemas.openxmlformats.org/drawingml/2006/picture">
                 <pic:pic xmlns:pic="http://schemas.openxmlformats.org/drawingml/2006/picture">
                   <pic:nvPicPr>
-                    <pic:cNvPr id="0" name="attendance lvl 1.drawio.png"/>
+                    <pic:cNvPr id="0" name="dfd_updated1.jpg"/>
                     <pic:cNvPicPr/>
                   </pic:nvPicPr>
                   <pic:blipFill>
@@ -21969,7 +21958,7 @@
                   <pic:spPr>
                     <a:xfrm>
                       <a:off x="0" y="0"/>
-                      <a:ext cx="5486400" cy="4091469"/>
+                      <a:ext cx="5486400" cy="5918200"/>
                     </a:xfrm>
                     <a:prstGeom prst="rect">
                       <a:avLst/>
@@ -22001,7 +21990,11 @@
         <w:pStyle w:val="Caption"/>
         <w:jc w:val="center"/>
         <w:rPr>
-          <w:rFonts w:ascii="Book Antiqua" w:hAnsi="Book Antiqua"/>
+          <w:rStyle w:val="Heading1Char"/>
+          <w:rFonts w:ascii="Book Antiqua" w:eastAsia="Times New Roman" w:hAnsi="Book Antiqua" w:cs="Times New Roman"/>
+          <w:color w:val="auto"/>
+          <w:sz w:val="22"/>
+          <w:szCs w:val="22"/>
         </w:rPr>
       </w:pPr>
       <w:r>
@@ -22025,11 +22018,8 @@
           <w:szCs w:val="28"/>
         </w:rPr>
       </w:pPr>
-    </w:p>
-    <w:p>
-      <w:pPr>
-        <w:pStyle w:val="Heading1"/>
-        <w:spacing w:line="360" w:lineRule="auto"/>
+      <w:bookmarkStart w:id="91" w:name="_Toc169955567"/>
+      <w:r>
         <w:rPr>
           <w:rStyle w:val="Heading1Char"/>
           <w:rFonts w:ascii="Book Antiqua" w:hAnsi="Book Antiqua" w:cs="Times New Roman"/>
@@ -22038,8 +22028,9 @@
           <w:sz w:val="28"/>
           <w:szCs w:val="28"/>
         </w:rPr>
-      </w:pPr>
-      <w:bookmarkStart w:id="91" w:name="_Toc169955567"/>
+        <w:lastRenderedPageBreak/>
+        <w:t>3.8</w:t>
+      </w:r>
       <w:r>
         <w:rPr>
           <w:rStyle w:val="Heading1Char"/>
@@ -22049,17 +22040,6 @@
           <w:sz w:val="28"/>
           <w:szCs w:val="28"/>
         </w:rPr>
-        <w:t>3.8</w:t>
-      </w:r>
-      <w:r>
-        <w:rPr>
-          <w:rStyle w:val="Heading1Char"/>
-          <w:rFonts w:ascii="Book Antiqua" w:hAnsi="Book Antiqua" w:cs="Times New Roman"/>
-          <w:b/>
-          <w:color w:val="auto"/>
-          <w:sz w:val="28"/>
-          <w:szCs w:val="28"/>
-        </w:rPr>
         <w:t xml:space="preserve"> Use Case Diagram (UC):</w:t>
       </w:r>
       <w:bookmarkEnd w:id="91"/>
@@ -22099,16 +22079,7 @@
           <w:sz w:val="24"/>
           <w:szCs w:val="24"/>
         </w:rPr>
-        <w:t xml:space="preserve">In software development and system analysis, Use Cases are used to capture functional requirements and define the behavior of the system from a user's perspective. They help identify the system's functionalities, the actors (users or </w:t>
-      </w:r>
-      <w:r>
-        <w:rPr>
-          <w:rFonts w:ascii="Book Antiqua" w:hAnsi="Book Antiqua"/>
-          <w:sz w:val="24"/>
-          <w:szCs w:val="24"/>
-        </w:rPr>
-        <w:lastRenderedPageBreak/>
-        <w:t>external systems) involved, and the various scenarios or paths that the user and system can follow during the interaction.</w:t>
+        <w:t>In software development and system analysis, Use Cases are used to capture functional requirements and define the behavior of the system from a user's perspective. They help identify the system's functionalities, the actors (users or external systems) involved, and the various scenarios or paths that the user and system can follow during the interaction.</w:t>
       </w:r>
     </w:p>
     <w:p>
@@ -22250,6 +22221,50 @@
     </w:p>
     <w:p>
       <w:pPr>
+        <w:spacing w:line="360" w:lineRule="auto"/>
+        <w:jc w:val="both"/>
+        <w:rPr>
+          <w:rFonts w:ascii="Book Antiqua" w:hAnsi="Book Antiqua"/>
+          <w:sz w:val="24"/>
+          <w:szCs w:val="24"/>
+        </w:rPr>
+      </w:pPr>
+    </w:p>
+    <w:p>
+      <w:pPr>
+        <w:spacing w:line="360" w:lineRule="auto"/>
+        <w:jc w:val="both"/>
+        <w:rPr>
+          <w:rFonts w:ascii="Book Antiqua" w:hAnsi="Book Antiqua"/>
+          <w:sz w:val="24"/>
+          <w:szCs w:val="24"/>
+        </w:rPr>
+      </w:pPr>
+    </w:p>
+    <w:p>
+      <w:pPr>
+        <w:spacing w:line="360" w:lineRule="auto"/>
+        <w:jc w:val="both"/>
+        <w:rPr>
+          <w:rFonts w:ascii="Book Antiqua" w:hAnsi="Book Antiqua"/>
+          <w:sz w:val="24"/>
+          <w:szCs w:val="24"/>
+        </w:rPr>
+      </w:pPr>
+    </w:p>
+    <w:p>
+      <w:pPr>
+        <w:spacing w:line="360" w:lineRule="auto"/>
+        <w:jc w:val="both"/>
+        <w:rPr>
+          <w:rFonts w:ascii="Book Antiqua" w:hAnsi="Book Antiqua"/>
+          <w:sz w:val="24"/>
+          <w:szCs w:val="24"/>
+        </w:rPr>
+      </w:pPr>
+    </w:p>
+    <w:p>
+      <w:pPr>
         <w:pStyle w:val="Heading2"/>
         <w:spacing w:line="360" w:lineRule="auto"/>
         <w:rPr>
@@ -22270,6 +22285,7 @@
           <w:sz w:val="24"/>
           <w:szCs w:val="24"/>
         </w:rPr>
+        <w:lastRenderedPageBreak/>
         <w:t>3.</w:t>
       </w:r>
       <w:r>
@@ -22333,12 +22349,11 @@
           <w:sz w:val="28"/>
           <w:szCs w:val="28"/>
         </w:rPr>
-        <w:lastRenderedPageBreak/>
         <w:drawing>
           <wp:inline distT="0" distB="0" distL="0" distR="0">
-            <wp:extent cx="5486400" cy="6177280"/>
+            <wp:extent cx="5486400" cy="6403340"/>
             <wp:effectExtent l="19050" t="0" r="0" b="0"/>
-            <wp:docPr id="7" name="Picture 6" descr="cases.drawio.png"/>
+            <wp:docPr id="19" name="Picture 18" descr="final_systen_case.jpg"/>
             <wp:cNvGraphicFramePr>
               <a:graphicFrameLocks xmlns:a="http://schemas.openxmlformats.org/drawingml/2006/main" noChangeAspect="1"/>
             </wp:cNvGraphicFramePr>
@@ -22346,7 +22361,7 @@
               <a:graphicData uri="http://schemas.openxmlformats.org/drawingml/2006/picture">
                 <pic:pic xmlns:pic="http://schemas.openxmlformats.org/drawingml/2006/picture">
                   <pic:nvPicPr>
-                    <pic:cNvPr id="0" name="cases.drawio.png"/>
+                    <pic:cNvPr id="0" name="final_systen_case.jpg"/>
                     <pic:cNvPicPr/>
                   </pic:nvPicPr>
                   <pic:blipFill>
@@ -22358,7 +22373,7 @@
                   <pic:spPr>
                     <a:xfrm>
                       <a:off x="0" y="0"/>
-                      <a:ext cx="5486400" cy="6177280"/>
+                      <a:ext cx="5486400" cy="6403340"/>
                     </a:xfrm>
                     <a:prstGeom prst="rect">
                       <a:avLst/>
@@ -22526,9 +22541,9 @@
         </w:rPr>
         <w:drawing>
           <wp:inline distT="0" distB="0" distL="0" distR="0">
-            <wp:extent cx="3638550" cy="5086350"/>
+            <wp:extent cx="3892550" cy="5213350"/>
             <wp:effectExtent l="19050" t="0" r="0" b="0"/>
-            <wp:docPr id="8" name="Picture 7" descr="admin-case-diagram.png"/>
+            <wp:docPr id="20" name="Picture 19" descr="admin _case.jpg"/>
             <wp:cNvGraphicFramePr>
               <a:graphicFrameLocks xmlns:a="http://schemas.openxmlformats.org/drawingml/2006/main" noChangeAspect="1"/>
             </wp:cNvGraphicFramePr>
@@ -22536,7 +22551,7 @@
               <a:graphicData uri="http://schemas.openxmlformats.org/drawingml/2006/picture">
                 <pic:pic xmlns:pic="http://schemas.openxmlformats.org/drawingml/2006/picture">
                   <pic:nvPicPr>
-                    <pic:cNvPr id="0" name="admin-case-diagram.png"/>
+                    <pic:cNvPr id="0" name="admin _case.jpg"/>
                     <pic:cNvPicPr/>
                   </pic:nvPicPr>
                   <pic:blipFill>
@@ -22548,7 +22563,7 @@
                   <pic:spPr>
                     <a:xfrm>
                       <a:off x="0" y="0"/>
-                      <a:ext cx="3638550" cy="5086350"/>
+                      <a:ext cx="3892550" cy="5213350"/>
                     </a:xfrm>
                     <a:prstGeom prst="rect">
                       <a:avLst/>
@@ -22625,102 +22640,78 @@
     </w:p>
     <w:p>
       <w:pPr>
-        <w:spacing w:line="360" w:lineRule="auto"/>
-        <w:jc w:val="both"/>
-        <w:rPr>
-          <w:rFonts w:ascii="Book Antiqua" w:eastAsiaTheme="majorEastAsia" w:hAnsi="Book Antiqua"/>
-          <w:b/>
+        <w:pStyle w:val="Heading2"/>
+        <w:rPr>
+          <w:rStyle w:val="Heading3Char"/>
+          <w:rFonts w:ascii="Book Antiqua" w:hAnsi="Book Antiqua" w:cs="Times New Roman"/>
+          <w:b/>
+          <w:color w:val="000000" w:themeColor="text1"/>
+        </w:rPr>
+      </w:pPr>
+      <w:bookmarkStart w:id="98" w:name="_Toc139903038"/>
+      <w:bookmarkStart w:id="99" w:name="_Toc169955570"/>
+      <w:r>
+        <w:rPr>
+          <w:rStyle w:val="Heading3Char"/>
+          <w:rFonts w:ascii="Book Antiqua" w:hAnsi="Book Antiqua" w:cs="Times New Roman"/>
+          <w:b/>
+          <w:color w:val="000000" w:themeColor="text1"/>
+        </w:rPr>
+        <w:lastRenderedPageBreak/>
+        <w:t>3.</w:t>
+      </w:r>
+      <w:r>
+        <w:rPr>
+          <w:rStyle w:val="Heading3Char"/>
+          <w:rFonts w:ascii="Book Antiqua" w:hAnsi="Book Antiqua" w:cs="Times New Roman"/>
+          <w:b/>
+          <w:color w:val="000000" w:themeColor="text1"/>
+        </w:rPr>
+        <w:t>8</w:t>
+      </w:r>
+      <w:r>
+        <w:rPr>
+          <w:rStyle w:val="Heading3Char"/>
+          <w:rFonts w:ascii="Book Antiqua" w:hAnsi="Book Antiqua" w:cs="Times New Roman"/>
+          <w:b/>
+          <w:color w:val="000000" w:themeColor="text1"/>
+        </w:rPr>
+        <w:t xml:space="preserve">.3 </w:t>
+      </w:r>
+      <w:r>
+        <w:rPr>
+          <w:rStyle w:val="Heading3Char"/>
+          <w:rFonts w:ascii="Book Antiqua" w:hAnsi="Book Antiqua" w:cs="Times New Roman"/>
+          <w:b/>
+          <w:color w:val="000000" w:themeColor="text1"/>
+        </w:rPr>
+        <w:t>Teacher Use Case Diagram:</w:t>
+      </w:r>
+      <w:bookmarkEnd w:id="98"/>
+      <w:bookmarkEnd w:id="99"/>
+    </w:p>
+    <w:p>
+      <w:pPr>
+        <w:pStyle w:val="Heading3"/>
+        <w:spacing w:line="360" w:lineRule="auto"/>
+        <w:rPr>
+          <w:rFonts w:ascii="Book Antiqua" w:hAnsi="Book Antiqua" w:cs="Times New Roman"/>
+          <w:b/>
+          <w:color w:val="auto"/>
           <w:sz w:val="28"/>
           <w:szCs w:val="28"/>
         </w:rPr>
       </w:pPr>
     </w:p>
     <w:p>
-      <w:pPr>
-        <w:pStyle w:val="Heading3"/>
-        <w:spacing w:line="360" w:lineRule="auto"/>
-        <w:rPr>
-          <w:rFonts w:ascii="Book Antiqua" w:hAnsi="Book Antiqua" w:cs="Times New Roman"/>
-          <w:b/>
-          <w:color w:val="auto"/>
-          <w:sz w:val="28"/>
-          <w:szCs w:val="28"/>
-        </w:rPr>
-      </w:pPr>
-    </w:p>
-    <w:p>
-      <w:pPr>
-        <w:pStyle w:val="Heading2"/>
-        <w:rPr>
-          <w:rStyle w:val="Heading3Char"/>
-          <w:rFonts w:ascii="Book Antiqua" w:hAnsi="Book Antiqua" w:cs="Times New Roman"/>
-          <w:b/>
-          <w:color w:val="000000" w:themeColor="text1"/>
-        </w:rPr>
-      </w:pPr>
-      <w:bookmarkStart w:id="98" w:name="_Toc139903038"/>
-      <w:bookmarkStart w:id="99" w:name="_Toc169955570"/>
-      <w:r>
-        <w:rPr>
-          <w:rStyle w:val="Heading3Char"/>
-          <w:rFonts w:ascii="Book Antiqua" w:hAnsi="Book Antiqua" w:cs="Times New Roman"/>
-          <w:b/>
-          <w:color w:val="000000" w:themeColor="text1"/>
-        </w:rPr>
-        <w:t>3.</w:t>
-      </w:r>
-      <w:r>
-        <w:rPr>
-          <w:rStyle w:val="Heading3Char"/>
-          <w:rFonts w:ascii="Book Antiqua" w:hAnsi="Book Antiqua" w:cs="Times New Roman"/>
-          <w:b/>
-          <w:color w:val="000000" w:themeColor="text1"/>
-        </w:rPr>
-        <w:t>8</w:t>
-      </w:r>
-      <w:r>
-        <w:rPr>
-          <w:rStyle w:val="Heading3Char"/>
-          <w:rFonts w:ascii="Book Antiqua" w:hAnsi="Book Antiqua" w:cs="Times New Roman"/>
-          <w:b/>
-          <w:color w:val="000000" w:themeColor="text1"/>
-        </w:rPr>
-        <w:t xml:space="preserve">.3 </w:t>
-      </w:r>
-      <w:r>
-        <w:rPr>
-          <w:rStyle w:val="Heading3Char"/>
-          <w:rFonts w:ascii="Book Antiqua" w:hAnsi="Book Antiqua" w:cs="Times New Roman"/>
-          <w:b/>
-          <w:color w:val="000000" w:themeColor="text1"/>
-        </w:rPr>
-        <w:t>Teacher Use Case Diagram:</w:t>
-      </w:r>
-      <w:bookmarkEnd w:id="98"/>
-      <w:bookmarkEnd w:id="99"/>
-    </w:p>
-    <w:p>
-      <w:pPr>
-        <w:pStyle w:val="Heading3"/>
-        <w:spacing w:line="360" w:lineRule="auto"/>
-        <w:rPr>
-          <w:rFonts w:ascii="Book Antiqua" w:hAnsi="Book Antiqua" w:cs="Times New Roman"/>
-          <w:b/>
-          <w:color w:val="auto"/>
-          <w:sz w:val="28"/>
-          <w:szCs w:val="28"/>
-        </w:rPr>
-      </w:pPr>
-    </w:p>
-    <w:p>
       <w:r>
         <w:rPr>
           <w:noProof/>
         </w:rPr>
         <w:drawing>
           <wp:inline distT="0" distB="0" distL="0" distR="0">
-            <wp:extent cx="3663950" cy="3117850"/>
-            <wp:effectExtent l="19050" t="0" r="0" b="0"/>
+            <wp:extent cx="4870183" cy="4328652"/>
+            <wp:effectExtent l="19050" t="0" r="6617" b="0"/>
             <wp:docPr id="9" name="Picture 8" descr="teacher-case.drawio.png"/>
             <wp:cNvGraphicFramePr>
               <a:graphicFrameLocks xmlns:a="http://schemas.openxmlformats.org/drawingml/2006/main" noChangeAspect="1"/>
@@ -22741,7 +22732,7 @@
                   <pic:spPr>
                     <a:xfrm>
                       <a:off x="0" y="0"/>
-                      <a:ext cx="3663950" cy="3117850"/>
+                      <a:ext cx="4873223" cy="4331354"/>
                     </a:xfrm>
                     <a:prstGeom prst="rect">
                       <a:avLst/>
@@ -26612,7 +26603,6 @@
         <w:pStyle w:val="Heading1"/>
         <w:jc w:val="both"/>
         <w:rPr>
-          <w:rStyle w:val="Heading1Char"/>
           <w:rFonts w:ascii="Book Antiqua" w:hAnsi="Book Antiqua" w:cs="Times New Roman"/>
           <w:b/>
           <w:color w:val="auto"/>
@@ -26620,11 +26610,7 @@
           <w:szCs w:val="28"/>
         </w:rPr>
       </w:pPr>
-    </w:p>
-    <w:p>
-      <w:pPr>
-        <w:pStyle w:val="Heading1"/>
-        <w:jc w:val="both"/>
+      <w:r>
         <w:rPr>
           <w:rStyle w:val="Heading1Char"/>
           <w:rFonts w:ascii="Book Antiqua" w:hAnsi="Book Antiqua" w:cs="Times New Roman"/>
@@ -26633,12 +26619,10 @@
           <w:sz w:val="28"/>
           <w:szCs w:val="28"/>
         </w:rPr>
-      </w:pPr>
-    </w:p>
-    <w:p>
-      <w:pPr>
-        <w:pStyle w:val="Heading1"/>
-        <w:jc w:val="both"/>
+        <w:lastRenderedPageBreak/>
+        <w:t>5</w:t>
+      </w:r>
+      <w:r>
         <w:rPr>
           <w:rStyle w:val="Heading1Char"/>
           <w:rFonts w:ascii="Book Antiqua" w:hAnsi="Book Antiqua" w:cs="Times New Roman"/>
@@ -26647,12 +26631,9 @@
           <w:sz w:val="28"/>
           <w:szCs w:val="28"/>
         </w:rPr>
-      </w:pPr>
-    </w:p>
-    <w:p>
-      <w:pPr>
-        <w:pStyle w:val="Heading1"/>
-        <w:jc w:val="both"/>
+        <w:t>.2</w:t>
+      </w:r>
+      <w:r>
         <w:rPr>
           <w:rStyle w:val="Heading1Char"/>
           <w:rFonts w:ascii="Book Antiqua" w:hAnsi="Book Antiqua" w:cs="Times New Roman"/>
@@ -26661,92 +26642,9 @@
           <w:sz w:val="28"/>
           <w:szCs w:val="28"/>
         </w:rPr>
-      </w:pPr>
-    </w:p>
-    <w:p>
-      <w:pPr>
-        <w:pStyle w:val="Heading1"/>
-        <w:jc w:val="both"/>
-        <w:rPr>
-          <w:rStyle w:val="Heading1Char"/>
-          <w:rFonts w:ascii="Book Antiqua" w:hAnsi="Book Antiqua" w:cs="Times New Roman"/>
-          <w:b/>
-          <w:color w:val="auto"/>
-          <w:sz w:val="28"/>
-          <w:szCs w:val="28"/>
-        </w:rPr>
-      </w:pPr>
-    </w:p>
-    <w:p>
-      <w:pPr>
-        <w:pStyle w:val="Heading1"/>
-        <w:jc w:val="both"/>
-        <w:rPr>
-          <w:rStyle w:val="Heading1Char"/>
-          <w:rFonts w:ascii="Book Antiqua" w:hAnsi="Book Antiqua" w:cs="Times New Roman"/>
-          <w:b/>
-          <w:color w:val="auto"/>
-          <w:sz w:val="28"/>
-          <w:szCs w:val="28"/>
-        </w:rPr>
-      </w:pPr>
-    </w:p>
-    <w:p>
-      <w:pPr>
-        <w:pStyle w:val="Heading1"/>
-        <w:jc w:val="both"/>
-        <w:rPr>
-          <w:rStyle w:val="Heading1Char"/>
-          <w:rFonts w:ascii="Book Antiqua" w:hAnsi="Book Antiqua" w:cs="Times New Roman"/>
-          <w:b/>
-          <w:color w:val="auto"/>
-          <w:sz w:val="28"/>
-          <w:szCs w:val="28"/>
-        </w:rPr>
-      </w:pPr>
-      <w:r>
-        <w:rPr>
-          <w:rStyle w:val="Heading1Char"/>
-          <w:rFonts w:ascii="Book Antiqua" w:hAnsi="Book Antiqua" w:cs="Times New Roman"/>
-          <w:b/>
-          <w:color w:val="auto"/>
-          <w:sz w:val="28"/>
-          <w:szCs w:val="28"/>
-        </w:rPr>
-        <w:t>5</w:t>
-      </w:r>
-      <w:r>
-        <w:rPr>
-          <w:rStyle w:val="Heading1Char"/>
-          <w:rFonts w:ascii="Book Antiqua" w:hAnsi="Book Antiqua" w:cs="Times New Roman"/>
-          <w:b/>
-          <w:color w:val="auto"/>
-          <w:sz w:val="28"/>
-          <w:szCs w:val="28"/>
-        </w:rPr>
-        <w:t>.2</w:t>
-      </w:r>
-      <w:r>
-        <w:rPr>
-          <w:rStyle w:val="Heading1Char"/>
-          <w:rFonts w:ascii="Book Antiqua" w:hAnsi="Book Antiqua" w:cs="Times New Roman"/>
-          <w:b/>
-          <w:color w:val="auto"/>
-          <w:sz w:val="28"/>
-          <w:szCs w:val="28"/>
-        </w:rPr>
         <w:t xml:space="preserve"> Authentication Screen</w:t>
       </w:r>
       <w:bookmarkEnd w:id="109"/>
-    </w:p>
-    <w:p>
-      <w:pPr>
-        <w:rPr>
-          <w:rFonts w:ascii="Times New Roman" w:eastAsiaTheme="majorEastAsia" w:hAnsi="Times New Roman"/>
-          <w:sz w:val="24"/>
-          <w:szCs w:val="24"/>
-        </w:rPr>
-      </w:pPr>
     </w:p>
     <w:p>
       <w:pPr>
@@ -26764,7 +26662,6 @@
           <w:sz w:val="24"/>
           <w:szCs w:val="24"/>
         </w:rPr>
-        <w:lastRenderedPageBreak/>
         <w:drawing>
           <wp:inline distT="0" distB="0" distL="0" distR="0">
             <wp:extent cx="5486400" cy="3086100"/>
@@ -27082,6 +26979,23 @@
     </w:p>
     <w:p>
       <w:pPr>
+        <w:rPr>
+          <w:rStyle w:val="Heading3Char"/>
+          <w:rFonts w:ascii="Book Antiqua" w:hAnsi="Book Antiqua" w:cs="Times New Roman"/>
+          <w:color w:val="auto"/>
+        </w:rPr>
+      </w:pPr>
+      <w:r>
+        <w:rPr>
+          <w:rFonts w:ascii="Book Antiqua" w:hAnsi="Book Antiqua"/>
+          <w:sz w:val="24"/>
+          <w:szCs w:val="24"/>
+        </w:rPr>
+        <w:t>The Register Subject/Course screen allows teachers to add new subjects or courses to their profile.</w:t>
+      </w:r>
+    </w:p>
+    <w:p>
+      <w:pPr>
         <w:pStyle w:val="Heading1"/>
         <w:spacing w:line="360" w:lineRule="auto"/>
         <w:rPr>
@@ -27103,6 +27017,7 @@
           <w:sz w:val="28"/>
           <w:szCs w:val="28"/>
         </w:rPr>
+        <w:lastRenderedPageBreak/>
         <w:t>5</w:t>
       </w:r>
       <w:r>
@@ -27191,6 +27106,8 @@
       <w:r>
         <w:rPr>
           <w:rFonts w:ascii="Book Antiqua" w:hAnsi="Book Antiqua"/>
+          <w:sz w:val="24"/>
+          <w:szCs w:val="24"/>
         </w:rPr>
         <w:t>In the imported screen, teachers can import students through Excel, from other subjects/courses, or manually.</w:t>
       </w:r>
@@ -27218,7 +27135,6 @@
           <w:sz w:val="28"/>
           <w:szCs w:val="28"/>
         </w:rPr>
-        <w:lastRenderedPageBreak/>
         <w:t>5</w:t>
       </w:r>
       <w:r>
@@ -27315,6 +27231,45 @@
     </w:p>
     <w:p>
       <w:pPr>
+        <w:spacing w:line="360" w:lineRule="auto"/>
+        <w:jc w:val="both"/>
+      </w:pPr>
+      <w:r>
+        <w:rPr>
+          <w:rFonts w:ascii="Book Antiqua" w:hAnsi="Book Antiqua"/>
+          <w:sz w:val="24"/>
+          <w:szCs w:val="24"/>
+        </w:rPr>
+        <w:lastRenderedPageBreak/>
+        <w:t>T</w:t>
+      </w:r>
+      <w:r>
+        <w:rPr>
+          <w:rFonts w:ascii="Book Antiqua" w:hAnsi="Book Antiqua"/>
+          <w:sz w:val="24"/>
+          <w:szCs w:val="24"/>
+        </w:rPr>
+        <w:t>he Students screen allows teachers to manage students enrolled in their classes. They can add new students, update student details, o</w:t>
+      </w:r>
+      <w:r>
+        <w:rPr>
+          <w:rFonts w:ascii="Book Antiqua" w:hAnsi="Book Antiqua"/>
+          <w:sz w:val="24"/>
+          <w:szCs w:val="24"/>
+        </w:rPr>
+        <w:t>r remove students from the subject</w:t>
+      </w:r>
+      <w:r>
+        <w:rPr>
+          <w:rFonts w:ascii="Book Antiqua" w:hAnsi="Book Antiqua"/>
+          <w:sz w:val="24"/>
+          <w:szCs w:val="24"/>
+        </w:rPr>
+        <w:t>.</w:t>
+      </w:r>
+    </w:p>
+    <w:p>
+      <w:pPr>
         <w:pStyle w:val="Heading1"/>
         <w:spacing w:line="360" w:lineRule="auto"/>
         <w:rPr>
@@ -27423,6 +27378,25 @@
     </w:p>
     <w:p>
       <w:pPr>
+        <w:spacing w:line="360" w:lineRule="auto"/>
+        <w:jc w:val="both"/>
+        <w:rPr>
+          <w:rFonts w:ascii="Book Antiqua" w:hAnsi="Book Antiqua"/>
+          <w:sz w:val="24"/>
+          <w:szCs w:val="24"/>
+        </w:rPr>
+      </w:pPr>
+      <w:r>
+        <w:rPr>
+          <w:rFonts w:ascii="Book Antiqua" w:hAnsi="Book Antiqua"/>
+          <w:sz w:val="24"/>
+          <w:szCs w:val="24"/>
+        </w:rPr>
+        <w:t>On the Attendance screen, teachers can mark attendance for students in their classes. They can select a date, mark students as present, absent, or on leave, and save the records.</w:t>
+      </w:r>
+    </w:p>
+    <w:p>
+      <w:pPr>
         <w:pStyle w:val="Heading1"/>
         <w:spacing w:line="360" w:lineRule="auto"/>
         <w:rPr>
@@ -27486,12 +27460,8 @@
       <w:pPr>
         <w:spacing w:after="160" w:line="360" w:lineRule="auto"/>
         <w:rPr>
-          <w:rStyle w:val="Heading3Char"/>
-          <w:rFonts w:ascii="Book Antiqua" w:hAnsi="Book Antiqua" w:cs="Times New Roman"/>
-          <w:b/>
-          <w:color w:val="auto"/>
-          <w:sz w:val="28"/>
-          <w:szCs w:val="28"/>
+          <w:sz w:val="24"/>
+          <w:szCs w:val="24"/>
         </w:rPr>
       </w:pPr>
       <w:r>
@@ -27544,6 +27514,8 @@
       <w:r>
         <w:rPr>
           <w:rFonts w:ascii="Book Antiqua" w:hAnsi="Book Antiqua"/>
+          <w:sz w:val="24"/>
+          <w:szCs w:val="24"/>
         </w:rPr>
         <w:t>In the history screen, teachers can check attendance history and export the Excel sheet.</w:t>
       </w:r>
@@ -27673,6 +27645,21 @@
     </w:p>
     <w:p>
       <w:pPr>
+        <w:spacing w:line="360" w:lineRule="auto"/>
+        <w:jc w:val="both"/>
+      </w:pPr>
+      <w:r>
+        <w:rPr>
+          <w:rFonts w:ascii="Book Antiqua" w:hAnsi="Book Antiqua"/>
+          <w:sz w:val="24"/>
+          <w:szCs w:val="24"/>
+        </w:rPr>
+        <w:lastRenderedPageBreak/>
+        <w:t>The Exported Attendance Sheet screen allows teachers to view and manage attendance records that have been exported to Excel.</w:t>
+      </w:r>
+    </w:p>
+    <w:p>
+      <w:pPr>
         <w:pStyle w:val="Heading1"/>
         <w:spacing w:line="360" w:lineRule="auto"/>
         <w:rPr>
@@ -27694,7 +27681,6 @@
           <w:sz w:val="28"/>
           <w:szCs w:val="28"/>
         </w:rPr>
-        <w:lastRenderedPageBreak/>
         <w:t>5</w:t>
       </w:r>
       <w:r>
@@ -27758,10 +27744,8 @@
       <w:pPr>
         <w:spacing w:after="160" w:line="360" w:lineRule="auto"/>
         <w:rPr>
-          <w:rStyle w:val="Heading3Char"/>
-          <w:rFonts w:ascii="Times New Roman" w:hAnsi="Times New Roman" w:cs="Times New Roman"/>
-          <w:b/>
-          <w:color w:val="auto"/>
+          <w:rFonts w:ascii="Times New Roman" w:eastAsiaTheme="majorEastAsia" w:hAnsi="Times New Roman"/>
+          <w:b/>
           <w:sz w:val="28"/>
           <w:szCs w:val="28"/>
         </w:rPr>
@@ -27810,6 +27794,47 @@
           </wp:inline>
         </w:drawing>
       </w:r>
+      <w:bookmarkStart w:id="118" w:name="_Toc169955583"/>
+      <w:r>
+        <w:rPr>
+          <w:rFonts w:ascii="Book Antiqua" w:hAnsi="Book Antiqua"/>
+          <w:sz w:val="24"/>
+          <w:szCs w:val="24"/>
+        </w:rPr>
+        <w:t>In the</w:t>
+      </w:r>
+      <w:r>
+        <w:rPr>
+          <w:rFonts w:ascii="Book Antiqua" w:hAnsi="Book Antiqua"/>
+          <w:sz w:val="24"/>
+          <w:szCs w:val="24"/>
+        </w:rPr>
+        <w:t xml:space="preserve"> Web Admin</w:t>
+      </w:r>
+      <w:r>
+        <w:rPr>
+          <w:rFonts w:ascii="Book Antiqua" w:hAnsi="Book Antiqua"/>
+          <w:sz w:val="24"/>
+          <w:szCs w:val="24"/>
+        </w:rPr>
+        <w:t xml:space="preserve"> Dashboard screen, admi</w:t>
+      </w:r>
+      <w:r>
+        <w:rPr>
+          <w:rFonts w:ascii="Book Antiqua" w:hAnsi="Book Antiqua"/>
+          <w:sz w:val="24"/>
+          <w:szCs w:val="24"/>
+        </w:rPr>
+        <w:t>n</w:t>
+      </w:r>
+      <w:r>
+        <w:rPr>
+          <w:rFonts w:ascii="Book Antiqua" w:hAnsi="Book Antiqua"/>
+          <w:sz w:val="24"/>
+          <w:szCs w:val="24"/>
+        </w:rPr>
+        <w:t xml:space="preserve"> can see important information about the app, like how many teachers, students, and classes are registered. They can also check how many students are present today</w:t>
+      </w:r>
     </w:p>
     <w:p>
       <w:pPr>
@@ -27824,7 +27849,6 @@
           <w:szCs w:val="28"/>
         </w:rPr>
       </w:pPr>
-      <w:bookmarkStart w:id="118" w:name="_Toc169955583"/>
       <w:r>
         <w:rPr>
           <w:rStyle w:val="Heading1Char"/>
@@ -27834,6 +27858,7 @@
           <w:sz w:val="28"/>
           <w:szCs w:val="28"/>
         </w:rPr>
+        <w:lastRenderedPageBreak/>
         <w:t>5</w:t>
       </w:r>
       <w:r>
@@ -27873,8 +27898,7 @@
     </w:p>
     <w:p>
       <w:pPr>
-        <w:pStyle w:val="Heading1"/>
-        <w:spacing w:line="360" w:lineRule="auto"/>
+        <w:spacing w:after="160" w:line="360" w:lineRule="auto"/>
         <w:rPr>
           <w:rStyle w:val="Heading3Char"/>
           <w:rFonts w:ascii="Times New Roman" w:hAnsi="Times New Roman" w:cs="Times New Roman"/>
@@ -27883,25 +27907,6 @@
           <w:sz w:val="28"/>
           <w:szCs w:val="28"/>
         </w:rPr>
-      </w:pPr>
-    </w:p>
-    <w:p>
-      <w:pPr>
-        <w:spacing w:after="160" w:line="360" w:lineRule="auto"/>
-        <w:rPr>
-          <w:rStyle w:val="Heading3Char"/>
-          <w:rFonts w:ascii="Times New Roman" w:hAnsi="Times New Roman" w:cs="Times New Roman"/>
-          <w:b/>
-          <w:color w:val="auto"/>
-          <w:sz w:val="28"/>
-          <w:szCs w:val="28"/>
-        </w:rPr>
-        <w:sectPr>
-          <w:pgSz w:w="12240" w:h="15840" w:code="1"/>
-          <w:pgMar w:top="720" w:right="1440" w:bottom="720" w:left="2160" w:header="720" w:footer="720" w:gutter="0"/>
-          <w:cols w:space="720"/>
-          <w:docGrid w:linePitch="360"/>
-        </w:sectPr>
       </w:pPr>
       <w:r>
         <w:rPr>
@@ -27950,6 +27955,50 @@
     </w:p>
     <w:p>
       <w:pPr>
+        <w:spacing w:line="360" w:lineRule="auto"/>
+        <w:jc w:val="both"/>
+        <w:rPr>
+          <w:rFonts w:ascii="Book Antiqua" w:hAnsi="Book Antiqua"/>
+          <w:sz w:val="24"/>
+          <w:szCs w:val="24"/>
+        </w:rPr>
+      </w:pPr>
+    </w:p>
+    <w:p>
+      <w:pPr>
+        <w:spacing w:line="360" w:lineRule="auto"/>
+        <w:jc w:val="both"/>
+        <w:rPr>
+          <w:rFonts w:ascii="Book Antiqua" w:hAnsi="Book Antiqua"/>
+          <w:sz w:val="24"/>
+          <w:szCs w:val="24"/>
+        </w:rPr>
+        <w:sectPr>
+          <w:pgSz w:w="12240" w:h="15840" w:code="1"/>
+          <w:pgMar w:top="720" w:right="1440" w:bottom="720" w:left="2160" w:header="720" w:footer="720" w:gutter="0"/>
+          <w:cols w:space="720"/>
+          <w:docGrid w:linePitch="360"/>
+        </w:sectPr>
+      </w:pPr>
+      <w:r>
+        <w:rPr>
+          <w:rFonts w:ascii="Book Antiqua" w:hAnsi="Book Antiqua"/>
+          <w:sz w:val="24"/>
+          <w:szCs w:val="24"/>
+        </w:rPr>
+        <w:t>In the Web Admin Teacher Information Screen, admin can view detailed profiles of teachers, including their email, ID, total credit hours taught, and assigned courses</w:t>
+      </w:r>
+      <w:r>
+        <w:rPr>
+          <w:rFonts w:ascii="Book Antiqua" w:hAnsi="Book Antiqua"/>
+          <w:sz w:val="24"/>
+          <w:szCs w:val="24"/>
+        </w:rPr>
+        <w:t>.</w:t>
+      </w:r>
+    </w:p>
+    <w:p>
+      <w:pPr>
         <w:pStyle w:val="Heading1"/>
         <w:spacing w:line="360" w:lineRule="auto"/>
         <w:rPr>
@@ -28037,16 +28086,22 @@
     </w:p>
     <w:p>
       <w:pPr>
-        <w:spacing w:after="160" w:line="360" w:lineRule="auto"/>
-        <w:rPr>
-          <w:rStyle w:val="Heading3Char"/>
-          <w:rFonts w:ascii="Times New Roman" w:hAnsi="Times New Roman" w:cs="Times New Roman"/>
-          <w:b/>
-          <w:color w:val="auto"/>
-          <w:sz w:val="28"/>
-          <w:szCs w:val="28"/>
-        </w:rPr>
-      </w:pPr>
+        <w:spacing w:line="360" w:lineRule="auto"/>
+        <w:jc w:val="both"/>
+        <w:rPr>
+          <w:rFonts w:ascii="Book Antiqua" w:hAnsi="Book Antiqua"/>
+          <w:sz w:val="24"/>
+          <w:szCs w:val="24"/>
+        </w:rPr>
+      </w:pPr>
+      <w:r>
+        <w:rPr>
+          <w:rFonts w:ascii="Book Antiqua" w:hAnsi="Book Antiqua"/>
+          <w:sz w:val="24"/>
+          <w:szCs w:val="24"/>
+        </w:rPr>
+        <w:t>In the Web Admin Classes/Subject Information Screen, admin can access details about classes and subjects, including assigned teachers and enrollment status</w:t>
+      </w:r>
     </w:p>
     <w:p>
       <w:pPr>
@@ -28158,21 +28213,47 @@
     </w:p>
     <w:p>
       <w:pPr>
-        <w:spacing w:after="160" w:line="360" w:lineRule="auto"/>
+        <w:spacing w:line="360" w:lineRule="auto"/>
+        <w:jc w:val="both"/>
         <w:rPr>
           <w:rStyle w:val="Heading3Char"/>
-          <w:rFonts w:ascii="Times New Roman" w:hAnsi="Times New Roman" w:cs="Times New Roman"/>
+          <w:rFonts w:ascii="Book Antiqua" w:eastAsia="Times New Roman" w:hAnsi="Book Antiqua" w:cs="Times New Roman"/>
+          <w:color w:val="auto"/>
+        </w:rPr>
+      </w:pPr>
+      <w:r>
+        <w:rPr>
+          <w:rFonts w:ascii="Book Antiqua" w:hAnsi="Book Antiqua"/>
+          <w:sz w:val="24"/>
+          <w:szCs w:val="24"/>
+        </w:rPr>
+        <w:lastRenderedPageBreak/>
+        <w:t xml:space="preserve">In the Web Admin Student Information Screen, admin can view detailed profiles of students, including their information </w:t>
+      </w:r>
+      <w:r>
+        <w:rPr>
+          <w:rFonts w:ascii="Book Antiqua" w:hAnsi="Book Antiqua"/>
+          <w:sz w:val="24"/>
+          <w:szCs w:val="24"/>
+        </w:rPr>
+        <w:t>and enrollment status in courses/subject.</w:t>
+      </w:r>
+    </w:p>
+    <w:p>
+      <w:pPr>
+        <w:pStyle w:val="Heading1"/>
+        <w:spacing w:line="360" w:lineRule="auto"/>
+        <w:rPr>
+          <w:rStyle w:val="Heading1Char"/>
+          <w:rFonts w:ascii="Book Antiqua" w:hAnsi="Book Antiqua" w:cs="Times New Roman"/>
           <w:b/>
           <w:color w:val="auto"/>
           <w:sz w:val="28"/>
           <w:szCs w:val="28"/>
         </w:rPr>
       </w:pPr>
-    </w:p>
-    <w:p>
-      <w:pPr>
-        <w:pStyle w:val="Heading1"/>
-        <w:spacing w:line="360" w:lineRule="auto"/>
+      <w:bookmarkStart w:id="121" w:name="_Toc169955586"/>
+      <w:r>
         <w:rPr>
           <w:rStyle w:val="Heading1Char"/>
           <w:rFonts w:ascii="Book Antiqua" w:hAnsi="Book Antiqua" w:cs="Times New Roman"/>
@@ -28181,18 +28262,6 @@
           <w:sz w:val="28"/>
           <w:szCs w:val="28"/>
         </w:rPr>
-      </w:pPr>
-      <w:bookmarkStart w:id="121" w:name="_Toc169955586"/>
-      <w:r>
-        <w:rPr>
-          <w:rStyle w:val="Heading1Char"/>
-          <w:rFonts w:ascii="Book Antiqua" w:hAnsi="Book Antiqua" w:cs="Times New Roman"/>
-          <w:b/>
-          <w:color w:val="auto"/>
-          <w:sz w:val="28"/>
-          <w:szCs w:val="28"/>
-        </w:rPr>
-        <w:lastRenderedPageBreak/>
         <w:t>5</w:t>
       </w:r>
       <w:r>
@@ -28258,6 +28327,41 @@
     </w:p>
     <w:p>
       <w:pPr>
+        <w:spacing w:line="360" w:lineRule="auto"/>
+        <w:jc w:val="both"/>
+        <w:rPr>
+          <w:rFonts w:ascii="Book Antiqua" w:hAnsi="Book Antiqua"/>
+          <w:sz w:val="24"/>
+          <w:szCs w:val="24"/>
+        </w:rPr>
+      </w:pPr>
+      <w:r>
+        <w:rPr>
+          <w:rFonts w:ascii="Book Antiqua" w:hAnsi="Book Antiqua"/>
+          <w:sz w:val="24"/>
+          <w:szCs w:val="24"/>
+        </w:rPr>
+        <w:t>In the Web Admin Atten</w:t>
+      </w:r>
+      <w:r>
+        <w:rPr>
+          <w:rFonts w:ascii="Book Antiqua" w:hAnsi="Book Antiqua"/>
+          <w:sz w:val="24"/>
+          <w:szCs w:val="24"/>
+        </w:rPr>
+        <w:t>dance Information Screen, admin</w:t>
+      </w:r>
+      <w:r>
+        <w:rPr>
+          <w:rFonts w:ascii="Book Antiqua" w:hAnsi="Book Antiqua"/>
+          <w:sz w:val="24"/>
+          <w:szCs w:val="24"/>
+        </w:rPr>
+        <w:t xml:space="preserve"> can manage attendance records, view attendance details for classes, and update attendance statuses as needed</w:t>
+      </w:r>
+    </w:p>
+    <w:p>
+      <w:pPr>
         <w:pStyle w:val="Heading1"/>
         <w:spacing w:line="360" w:lineRule="auto"/>
         <w:rPr>
@@ -28278,6 +28382,7 @@
           <w:sz w:val="28"/>
           <w:szCs w:val="28"/>
         </w:rPr>
+        <w:lastRenderedPageBreak/>
         <w:t>5</w:t>
       </w:r>
       <w:r>
@@ -31529,7 +31634,7 @@
                         <w:rPr>
                           <w:noProof/>
                         </w:rPr>
-                        <w:t>48</w:t>
+                        <w:t>61</w:t>
                       </w:r>
                     </w:fldSimple>
                   </w:p>
@@ -31603,7 +31708,7 @@
                     <w:rPr>
                       <w:noProof/>
                     </w:rPr>
-                    <w:t>67</w:t>
+                    <w:t>71</w:t>
                   </w:r>
                 </w:fldSimple>
               </w:p>
@@ -31685,7 +31790,7 @@
         <w:noProof/>
       </w:rPr>
       <w:pict>
-        <v:group id="_x0000_s4139" style="position:absolute;margin-left:18412.8pt;margin-top:49.45pt;width:6in;height:3.6pt;z-index:251712512;mso-position-horizontal:right;mso-position-horizontal-relative:margin;mso-position-vertical-relative:page;mso-width-relative:margin;mso-height-relative:margin" coordsize="49926,167" o:gfxdata="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">
+        <v:group id="_x0000_s4139" style="position:absolute;margin-left:18804.8pt;margin-top:49.45pt;width:6in;height:3.6pt;z-index:251712512;mso-position-horizontal:right;mso-position-horizontal-relative:margin;mso-position-vertical-relative:page;mso-width-relative:margin;mso-height-relative:margin" coordsize="49926,167" o:gfxdata="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">
           <v:shape id="Shape 102636" o:spid="_x0000_s4140" style="position:absolute;width:49926;height:167;visibility:visible" coordsize="4992624,16764" o:spt="100" o:gfxdata="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" adj="0,,0" path="m,l4992624,r,16764l,16764,,e" fillcolor="black" stroked="f" strokeweight="0">
             <v:stroke miterlimit="83231f" joinstyle="miter"/>
             <v:formulas/>
@@ -31735,7 +31840,7 @@
         <w:noProof/>
       </w:rPr>
       <w:pict>
-        <v:group id="_x0000_s4147" style="position:absolute;margin-left:18412.8pt;margin-top:49.45pt;width:6in;height:3.6pt;z-index:251714560;mso-position-horizontal:right;mso-position-horizontal-relative:margin;mso-position-vertical-relative:page;mso-width-relative:margin;mso-height-relative:margin" coordsize="49926,167" o:gfxdata="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">
+        <v:group id="_x0000_s4147" style="position:absolute;margin-left:18804.8pt;margin-top:49.45pt;width:6in;height:3.6pt;z-index:251714560;mso-position-horizontal:right;mso-position-horizontal-relative:margin;mso-position-vertical-relative:page;mso-width-relative:margin;mso-height-relative:margin" coordsize="49926,167" o:gfxdata="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">
           <v:shape id="Shape 102636" o:spid="_x0000_s4148" style="position:absolute;width:49926;height:167;visibility:visible" coordsize="4992624,16764" o:spt="100" o:gfxdata="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" adj="0,,0" path="m,l4992624,r,16764l,16764,,e" fillcolor="black" stroked="f" strokeweight="0">
             <v:stroke miterlimit="83231f" joinstyle="miter"/>
             <v:formulas/>
@@ -31785,7 +31890,7 @@
         <w:noProof/>
       </w:rPr>
       <w:pict>
-        <v:group id="Group 31" o:spid="_x0000_s4099" style="position:absolute;margin-left:18412.8pt;margin-top:50.75pt;width:6in;height:3.6pt;z-index:251706368;mso-position-horizontal:right;mso-position-horizontal-relative:margin;mso-position-vertical-relative:page;mso-width-relative:margin;mso-height-relative:margin" coordsize="49926,167" o:gfxdata="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">
+        <v:group id="Group 31" o:spid="_x0000_s4099" style="position:absolute;margin-left:18804.8pt;margin-top:50.75pt;width:6in;height:3.6pt;z-index:251706368;mso-position-horizontal:right;mso-position-horizontal-relative:margin;mso-position-vertical-relative:page;mso-width-relative:margin;mso-height-relative:margin" coordsize="49926,167" o:gfxdata="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">
           <v:shape id="Shape 102636" o:spid="_x0000_s4100" style="position:absolute;width:49926;height:167;visibility:visible" coordsize="4992624,16764" o:spt="100" o:gfxdata="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" adj="0,,0" path="m,l4992624,r,16764l,16764,,e" fillcolor="black" stroked="f" strokeweight="0">
             <v:stroke miterlimit="83231f" joinstyle="miter"/>
             <v:formulas/>
@@ -31905,7 +32010,7 @@
         <w:noProof/>
       </w:rPr>
       <w:pict>
-        <v:group id="Group 56" o:spid="_x0000_s4119" style="position:absolute;margin-left:18412.8pt;margin-top:52.05pt;width:6in;height:3.6pt;z-index:251695104;mso-position-horizontal:right;mso-position-horizontal-relative:margin;mso-position-vertical-relative:page;mso-width-relative:margin;mso-height-relative:margin" coordsize="49926,167" o:gfxdata="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">
+        <v:group id="Group 56" o:spid="_x0000_s4119" style="position:absolute;margin-left:18804.8pt;margin-top:52.05pt;width:6in;height:3.6pt;z-index:251695104;mso-position-horizontal:right;mso-position-horizontal-relative:margin;mso-position-vertical-relative:page;mso-width-relative:margin;mso-height-relative:margin" coordsize="49926,167" o:gfxdata="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">
           <v:shape id="Shape 102636" o:spid="_x0000_s4120" style="position:absolute;width:49926;height:167;visibility:visible" coordsize="4992624,16764" o:spt="100" o:gfxdata="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" adj="0,,0" path="m,l4992624,r,16764l,16764,,e" fillcolor="black" stroked="f" strokeweight="0">
             <v:stroke miterlimit="83231f" joinstyle="miter"/>
             <v:formulas/>
@@ -31955,7 +32060,7 @@
         <w:noProof/>
       </w:rPr>
       <w:pict>
-        <v:group id="Group 97605" o:spid="_x0000_s4117" style="position:absolute;margin-left:18412.8pt;margin-top:52.05pt;width:6in;height:3.6pt;z-index:251678720;mso-position-horizontal:right;mso-position-horizontal-relative:margin;mso-position-vertical-relative:page;mso-width-relative:margin;mso-height-relative:margin" coordsize="49926,167" o:gfxdata="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">
+        <v:group id="Group 97605" o:spid="_x0000_s4117" style="position:absolute;margin-left:18804.8pt;margin-top:52.05pt;width:6in;height:3.6pt;z-index:251678720;mso-position-horizontal:right;mso-position-horizontal-relative:margin;mso-position-vertical-relative:page;mso-width-relative:margin;mso-height-relative:margin" coordsize="49926,167" o:gfxdata="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">
           <v:shape id="Shape 102636" o:spid="_x0000_s4118" style="position:absolute;width:49926;height:167;visibility:visible" coordsize="4992624,16764" o:spt="100" o:gfxdata="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" adj="0,,0" path="m,l4992624,r,16764l,16764,,e" fillcolor="black" stroked="f" strokeweight="0">
             <v:stroke miterlimit="83231f" joinstyle="miter"/>
             <v:formulas/>
@@ -32005,7 +32110,7 @@
         <w:noProof/>
       </w:rPr>
       <w:pict>
-        <v:group id="Group 45" o:spid="_x0000_s4109" style="position:absolute;margin-left:18412.8pt;margin-top:53.45pt;width:6in;height:3.55pt;flip:y;z-index:251682816;mso-position-horizontal:right;mso-position-horizontal-relative:margin;mso-position-vertical-relative:page;mso-width-relative:margin;mso-height-relative:margin" coordsize="49926,167" o:gfxdata="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">
+        <v:group id="Group 45" o:spid="_x0000_s4109" style="position:absolute;margin-left:18804.8pt;margin-top:53.45pt;width:6in;height:3.55pt;flip:y;z-index:251682816;mso-position-horizontal:right;mso-position-horizontal-relative:margin;mso-position-vertical-relative:page;mso-width-relative:margin;mso-height-relative:margin" coordsize="49926,167" o:gfxdata="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">
           <v:shape id="Shape 102636" o:spid="_x0000_s4110" style="position:absolute;width:49926;height:167;visibility:visible" coordsize="4992624,16764" o:spt="100" o:gfxdata="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" adj="0,,0" path="m,l4992624,r,16764l,16764,,e" fillcolor="black" stroked="f" strokeweight="0">
             <v:stroke miterlimit="83231f" joinstyle="miter"/>
             <v:formulas/>
@@ -32055,7 +32160,7 @@
         <w:noProof/>
       </w:rPr>
       <w:pict>
-        <v:group id="Group 47" o:spid="_x0000_s4105" style="position:absolute;margin-left:18412.8pt;margin-top:49.45pt;width:6in;height:3.6pt;z-index:251684864;mso-position-horizontal:right;mso-position-horizontal-relative:margin;mso-position-vertical-relative:page;mso-width-relative:margin;mso-height-relative:margin" coordsize="49926,167" o:gfxdata="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">
+        <v:group id="Group 47" o:spid="_x0000_s4105" style="position:absolute;margin-left:18804.8pt;margin-top:49.45pt;width:6in;height:3.6pt;z-index:251684864;mso-position-horizontal:right;mso-position-horizontal-relative:margin;mso-position-vertical-relative:page;mso-width-relative:margin;mso-height-relative:margin" coordsize="49926,167" o:gfxdata="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">
           <v:shape id="Shape 102636" o:spid="_x0000_s4106" style="position:absolute;width:49926;height:167;visibility:visible" coordsize="4992624,16764" o:spt="100" o:gfxdata="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" adj="0,,0" path="m,l4992624,r,16764l,16764,,e" fillcolor="black" stroked="f" strokeweight="0">
             <v:stroke miterlimit="83231f" joinstyle="miter"/>
             <v:formulas/>
@@ -32105,7 +32210,7 @@
         <w:noProof/>
       </w:rPr>
       <w:pict>
-        <v:group id="_x0000_s4135" style="position:absolute;margin-left:18412.8pt;margin-top:49.45pt;width:6in;height:3.6pt;z-index:251710464;mso-position-horizontal:right;mso-position-horizontal-relative:margin;mso-position-vertical-relative:page;mso-width-relative:margin;mso-height-relative:margin" coordsize="49926,167" o:gfxdata="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">
+        <v:group id="_x0000_s4135" style="position:absolute;margin-left:18804.8pt;margin-top:49.45pt;width:6in;height:3.6pt;z-index:251710464;mso-position-horizontal:right;mso-position-horizontal-relative:margin;mso-position-vertical-relative:page;mso-width-relative:margin;mso-height-relative:margin" coordsize="49926,167" o:gfxdata="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">
           <v:shape id="Shape 102636" o:spid="_x0000_s4136" style="position:absolute;width:49926;height:167;visibility:visible" coordsize="4992624,16764" o:spt="100" o:gfxdata="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" adj="0,,0" path="m,l4992624,r,16764l,16764,,e" fillcolor="black" stroked="f" strokeweight="0">
             <v:stroke miterlimit="83231f" joinstyle="miter"/>
             <v:formulas/>
@@ -35823,7 +35928,7 @@
   <a:extraClrSchemeLst/>
   <a:extLst>
     <a:ext uri="{05A4C25C-085E-4340-85A3-A5531E510DB2}">
-      <thm15:themeFamily xmlns="" xmlns:thm15="http://schemas.microsoft.com/office/thememl/2012/main" name="Office Theme" id="{62F939B6-93AF-4DB8-9C6B-D6C7DFDC589F}" vid="{4A3C46E8-61CC-4603-A589-7422A47A8E4A}"/>
+      <thm15:themeFamily xmlns:thm15="http://schemas.microsoft.com/office/thememl/2012/main" xmlns="" name="Office Theme" id="{62F939B6-93AF-4DB8-9C6B-D6C7DFDC589F}" vid="{4A3C46E8-61CC-4603-A589-7422A47A8E4A}"/>
     </a:ext>
   </a:extLst>
 </a:theme>

</xml_diff>

<commit_message>
list of fig added
</commit_message>
<xml_diff>
--- a/attendance manager app thesis.docx
+++ b/attendance manager app thesis.docx
@@ -3515,7 +3515,7 @@
           <w:szCs w:val="24"/>
         </w:rPr>
         <w:pict>
-          <v:rect id="Rectangle 5" o:spid="_x0000_s1027" style="position:absolute;left:0;text-align:left;margin-left:19904.3pt;margin-top:.6pt;width:430.5pt;height:23.25pt;z-index:251661312;visibility:visible;mso-position-horizontal:right;mso-position-horizontal-relative:margin;mso-width-relative:margin;mso-height-relative:margin;v-text-anchor:middle" o:gfxdata="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" fillcolor="#deeaf6 [660]" strokecolor="#1f4d78 [1604]" strokeweight="1pt">
+          <v:rect id="Rectangle 5" o:spid="_x0000_s1027" style="position:absolute;left:0;text-align:left;margin-left:20685.3pt;margin-top:.6pt;width:430.5pt;height:23.25pt;z-index:251661312;visibility:visible;mso-position-horizontal:right;mso-position-horizontal-relative:margin;mso-width-relative:margin;mso-height-relative:margin;v-text-anchor:middle" o:gfxdata="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" fillcolor="#deeaf6 [660]" strokecolor="#1f4d78 [1604]" strokeweight="1pt">
             <v:textbox style="mso-next-textbox:#Rectangle 5">
               <w:txbxContent>
                 <w:p>
@@ -3719,7 +3719,7 @@
           <w:szCs w:val="24"/>
         </w:rPr>
         <w:pict>
-          <v:rect id="Rectangle 7" o:spid="_x0000_s1029" style="position:absolute;left:0;text-align:left;margin-left:19942.55pt;margin-top:11.2pt;width:431.25pt;height:25.5pt;z-index:251663360;visibility:visible;mso-position-horizontal:right;mso-position-horizontal-relative:margin;mso-width-relative:margin;mso-height-relative:margin;v-text-anchor:middle" o:gfxdata="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" fillcolor="#deeaf6 [660]" strokecolor="#1f4d78 [1604]" strokeweight="1pt">
+          <v:rect id="Rectangle 7" o:spid="_x0000_s1029" style="position:absolute;left:0;text-align:left;margin-left:20725.05pt;margin-top:11.2pt;width:431.25pt;height:25.5pt;z-index:251663360;visibility:visible;mso-position-horizontal:right;mso-position-horizontal-relative:margin;mso-width-relative:margin;mso-height-relative:margin;v-text-anchor:middle" o:gfxdata="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" fillcolor="#deeaf6 [660]" strokecolor="#1f4d78 [1604]" strokeweight="1pt">
             <v:textbox style="mso-next-textbox:#Rectangle 7">
               <w:txbxContent>
                 <w:p>
@@ -3830,7 +3830,7 @@
           <w:szCs w:val="24"/>
         </w:rPr>
         <w:pict>
-          <v:rect id="Rectangle 8" o:spid="_x0000_s1030" style="position:absolute;left:0;text-align:left;margin-left:19904.3pt;margin-top:7.25pt;width:430.5pt;height:25.5pt;z-index:251664384;visibility:visible;mso-position-horizontal:right;mso-position-horizontal-relative:margin;mso-width-relative:margin;mso-height-relative:margin;v-text-anchor:middle" o:gfxdata="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" fillcolor="#deeaf6 [660]" strokecolor="#1f4d78 [1604]" strokeweight="1pt">
+          <v:rect id="Rectangle 8" o:spid="_x0000_s1030" style="position:absolute;left:0;text-align:left;margin-left:20685.3pt;margin-top:7.25pt;width:430.5pt;height:25.5pt;z-index:251664384;visibility:visible;mso-position-horizontal:right;mso-position-horizontal-relative:margin;mso-width-relative:margin;mso-height-relative:margin;v-text-anchor:middle" o:gfxdata="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" fillcolor="#deeaf6 [660]" strokecolor="#1f4d78 [1604]" strokeweight="1pt">
             <v:textbox style="mso-next-textbox:#Rectangle 8">
               <w:txbxContent>
                 <w:p>
@@ -3855,29 +3855,7 @@
                       <w:sz w:val="24"/>
                       <w:szCs w:val="24"/>
                     </w:rPr>
-                    <w:t xml:space="preserve">Chapter 5:  </w:t>
-                  </w:r>
-                  <w:r>
-                    <w:rPr>
-                      <w:rFonts w:ascii="Book Antiqua" w:hAnsi="Book Antiqua" w:cstheme="majorBidi"/>
-                      <w:b/>
-                      <w:bCs/>
-                      <w:color w:val="0D0D0D" w:themeColor="text1" w:themeTint="F2"/>
-                      <w:sz w:val="24"/>
-                      <w:szCs w:val="24"/>
-                    </w:rPr>
-                    <w:t>Output of the System</w:t>
-                  </w:r>
-                  <w:r>
-                    <w:rPr>
-                      <w:rFonts w:ascii="Book Antiqua" w:hAnsi="Book Antiqua" w:cstheme="majorBidi"/>
-                      <w:b/>
-                      <w:bCs/>
-                      <w:color w:val="0D0D0D" w:themeColor="text1" w:themeTint="F2"/>
-                      <w:sz w:val="24"/>
-                      <w:szCs w:val="24"/>
-                    </w:rPr>
-                    <w:t xml:space="preserve"> </w:t>
+                    <w:t xml:space="preserve">Chapter 5:  Output of the System </w:t>
                   </w:r>
                 </w:p>
                 <w:p>
@@ -16625,7 +16603,12 @@
       <w:bookmarkStart w:id="2" w:name="_Toc169950803"/>
       <w:bookmarkStart w:id="3" w:name="_Toc169955461"/>
       <w:bookmarkStart w:id="4" w:name="_Toc172112369"/>
-      <w:r>
+    </w:p>
+    <w:p>
+      <w:pPr>
+        <w:pStyle w:val="Heading3"/>
+        <w:spacing w:line="360" w:lineRule="auto"/>
+        <w:jc w:val="center"/>
         <w:rPr>
           <w:rFonts w:ascii="Book Antiqua" w:hAnsi="Book Antiqua" w:cs="Times New Roman"/>
           <w:b/>
@@ -16633,6 +16616,86 @@
           <w:sz w:val="28"/>
           <w:szCs w:val="28"/>
         </w:rPr>
+      </w:pPr>
+    </w:p>
+    <w:p>
+      <w:pPr>
+        <w:pStyle w:val="Heading3"/>
+        <w:spacing w:line="360" w:lineRule="auto"/>
+        <w:jc w:val="center"/>
+        <w:rPr>
+          <w:rFonts w:ascii="Book Antiqua" w:hAnsi="Book Antiqua" w:cs="Times New Roman"/>
+          <w:b/>
+          <w:color w:val="auto"/>
+          <w:sz w:val="28"/>
+          <w:szCs w:val="28"/>
+        </w:rPr>
+      </w:pPr>
+    </w:p>
+    <w:p>
+      <w:pPr>
+        <w:pStyle w:val="Heading3"/>
+        <w:spacing w:line="360" w:lineRule="auto"/>
+        <w:jc w:val="center"/>
+        <w:rPr>
+          <w:rFonts w:ascii="Book Antiqua" w:hAnsi="Book Antiqua" w:cs="Times New Roman"/>
+          <w:b/>
+          <w:color w:val="auto"/>
+          <w:sz w:val="28"/>
+          <w:szCs w:val="28"/>
+        </w:rPr>
+      </w:pPr>
+    </w:p>
+    <w:p>
+      <w:pPr>
+        <w:pStyle w:val="Heading3"/>
+        <w:spacing w:line="360" w:lineRule="auto"/>
+        <w:jc w:val="center"/>
+        <w:rPr>
+          <w:rFonts w:ascii="Book Antiqua" w:hAnsi="Book Antiqua" w:cs="Times New Roman"/>
+          <w:b/>
+          <w:color w:val="auto"/>
+          <w:sz w:val="28"/>
+          <w:szCs w:val="28"/>
+        </w:rPr>
+      </w:pPr>
+    </w:p>
+    <w:p>
+      <w:pPr>
+        <w:pStyle w:val="Heading3"/>
+        <w:spacing w:line="360" w:lineRule="auto"/>
+        <w:rPr>
+          <w:rFonts w:ascii="Book Antiqua" w:hAnsi="Book Antiqua" w:cs="Times New Roman"/>
+          <w:b/>
+          <w:color w:val="auto"/>
+          <w:sz w:val="28"/>
+          <w:szCs w:val="28"/>
+        </w:rPr>
+      </w:pPr>
+    </w:p>
+    <w:p/>
+    <w:p>
+      <w:pPr>
+        <w:pStyle w:val="Heading3"/>
+        <w:spacing w:line="360" w:lineRule="auto"/>
+        <w:jc w:val="center"/>
+        <w:rPr>
+          <w:rFonts w:ascii="Book Antiqua" w:hAnsi="Book Antiqua" w:cs="Times New Roman"/>
+          <w:b/>
+          <w:color w:val="auto"/>
+          <w:sz w:val="28"/>
+          <w:szCs w:val="28"/>
+        </w:rPr>
+      </w:pPr>
+      <w:r>
+        <w:rPr>
+          <w:rFonts w:ascii="Book Antiqua" w:hAnsi="Book Antiqua" w:cs="Times New Roman"/>
+          <w:b/>
+          <w:color w:val="auto"/>
+          <w:sz w:val="28"/>
+          <w:szCs w:val="28"/>
+        </w:rPr>
+        <w:lastRenderedPageBreak/>
         <w:t>LIST OF FIGURES</w:t>
       </w:r>
       <w:bookmarkEnd w:id="1"/>
@@ -16701,13 +16764,25 @@
         <w:rPr>
           <w:rFonts w:ascii="Book Antiqua" w:hAnsi="Book Antiqua"/>
         </w:rPr>
-        <w:t>..………...</w:t>
-      </w:r>
-      <w:r>
-        <w:rPr>
-          <w:rFonts w:ascii="Book Antiqua" w:hAnsi="Book Antiqua"/>
-        </w:rPr>
-        <w:t>.37</w:t>
+        <w:t>..………</w:t>
+      </w:r>
+      <w:r>
+        <w:rPr>
+          <w:rFonts w:ascii="Book Antiqua" w:hAnsi="Book Antiqua"/>
+        </w:rPr>
+        <w:t>……</w:t>
+      </w:r>
+      <w:r>
+        <w:rPr>
+          <w:rFonts w:ascii="Book Antiqua" w:hAnsi="Book Antiqua"/>
+        </w:rPr>
+        <w:t>.</w:t>
+      </w:r>
+      <w:r>
+        <w:rPr>
+          <w:rFonts w:ascii="Book Antiqua" w:hAnsi="Book Antiqua"/>
+        </w:rPr>
+        <w:t>.31</w:t>
       </w:r>
     </w:p>
     <w:p>
@@ -16732,13 +16807,19 @@
         <w:rPr>
           <w:rFonts w:ascii="Book Antiqua" w:hAnsi="Book Antiqua"/>
         </w:rPr>
-        <w:t>….</w:t>
-      </w:r>
-      <w:r>
-        <w:rPr>
-          <w:rFonts w:ascii="Book Antiqua" w:hAnsi="Book Antiqua"/>
-        </w:rPr>
-        <w:t>38</w:t>
+        <w:t>…</w:t>
+      </w:r>
+      <w:r>
+        <w:rPr>
+          <w:rFonts w:ascii="Book Antiqua" w:hAnsi="Book Antiqua"/>
+        </w:rPr>
+        <w:t>…...</w:t>
+      </w:r>
+      <w:r>
+        <w:rPr>
+          <w:rFonts w:ascii="Book Antiqua" w:hAnsi="Book Antiqua"/>
+        </w:rPr>
+        <w:t>32</w:t>
       </w:r>
     </w:p>
     <w:p>
@@ -16775,7 +16856,13 @@
         <w:rPr>
           <w:rFonts w:ascii="Book Antiqua" w:hAnsi="Book Antiqua"/>
         </w:rPr>
-        <w:t>39</w:t>
+        <w:t>......</w:t>
+      </w:r>
+      <w:r>
+        <w:rPr>
+          <w:rFonts w:ascii="Book Antiqua" w:hAnsi="Book Antiqua"/>
+        </w:rPr>
+        <w:t>33</w:t>
       </w:r>
     </w:p>
     <w:p>
@@ -16800,19 +16887,19 @@
         <w:rPr>
           <w:rFonts w:ascii="Book Antiqua" w:hAnsi="Book Antiqua"/>
         </w:rPr>
-        <w:t>ase Diagram………..……….………………………………….</w:t>
-      </w:r>
-      <w:r>
-        <w:rPr>
-          <w:rFonts w:ascii="Book Antiqua" w:hAnsi="Book Antiqua"/>
-        </w:rPr>
-        <w:t>.</w:t>
-      </w:r>
-      <w:r>
-        <w:rPr>
-          <w:rFonts w:ascii="Book Antiqua" w:hAnsi="Book Antiqua"/>
-        </w:rPr>
-        <w:t>41</w:t>
+        <w:t>ase Diagram………..……….…………………………………</w:t>
+      </w:r>
+      <w:r>
+        <w:rPr>
+          <w:rFonts w:ascii="Book Antiqua" w:hAnsi="Book Antiqua"/>
+        </w:rPr>
+        <w:t>…….</w:t>
+      </w:r>
+      <w:r>
+        <w:rPr>
+          <w:rFonts w:ascii="Book Antiqua" w:hAnsi="Book Antiqua"/>
+        </w:rPr>
+        <w:t>35</w:t>
       </w:r>
     </w:p>
     <w:p>
@@ -16848,19 +16935,13 @@
         <w:rPr>
           <w:rFonts w:ascii="Book Antiqua" w:hAnsi="Book Antiqua"/>
         </w:rPr>
-        <w:t>.</w:t>
-      </w:r>
-      <w:r>
-        <w:rPr>
-          <w:rFonts w:ascii="Book Antiqua" w:hAnsi="Book Antiqua"/>
-        </w:rPr>
-        <w:t>.</w:t>
-      </w:r>
-      <w:r>
-        <w:rPr>
-          <w:rFonts w:ascii="Book Antiqua" w:hAnsi="Book Antiqua"/>
-        </w:rPr>
-        <w:t>42</w:t>
+        <w:t>……</w:t>
+      </w:r>
+      <w:r>
+        <w:rPr>
+          <w:rFonts w:ascii="Book Antiqua" w:hAnsi="Book Antiqua"/>
+        </w:rPr>
+        <w:t>36</w:t>
       </w:r>
     </w:p>
     <w:p>
@@ -16903,15 +16984,14 @@
         <w:rPr>
           <w:rFonts w:ascii="Book Antiqua" w:hAnsi="Book Antiqua"/>
         </w:rPr>
-        <w:t>43</w:t>
-      </w:r>
-    </w:p>
-    <w:p>
-      <w:pPr>
-        <w:rPr>
-          <w:rFonts w:ascii="Book Antiqua" w:eastAsiaTheme="minorEastAsia" w:hAnsi="Book Antiqua"/>
-        </w:rPr>
-      </w:pPr>
+        <w:t>......</w:t>
+      </w:r>
+      <w:r>
+        <w:rPr>
+          <w:rFonts w:ascii="Book Antiqua" w:hAnsi="Book Antiqua"/>
+        </w:rPr>
+        <w:t>37</w:t>
+      </w:r>
     </w:p>
     <w:p>
       <w:pPr>
@@ -16925,162 +17005,580 @@
           <w:noProof/>
         </w:rPr>
       </w:pPr>
-    </w:p>
-    <w:p>
-      <w:pPr>
-        <w:spacing w:line="360" w:lineRule="auto"/>
-        <w:jc w:val="both"/>
-        <w:rPr>
-          <w:rFonts w:ascii="Times New Roman" w:hAnsi="Times New Roman"/>
-          <w:color w:val="0D0D0D"/>
-          <w:sz w:val="24"/>
-          <w:szCs w:val="24"/>
-          <w:shd w:val="clear" w:color="auto" w:fill="FFFFFF"/>
-        </w:rPr>
-      </w:pPr>
-      <w:r>
-        <w:rPr>
-          <w:rFonts w:ascii="Book Antiqua" w:hAnsi="Book Antiqua"/>
-          <w:b/>
-          <w:sz w:val="36"/>
-          <w:szCs w:val="36"/>
-        </w:rPr>
-        <w:fldChar w:fldCharType="end"/>
-      </w:r>
-    </w:p>
-    <w:p>
-      <w:pPr>
-        <w:spacing w:line="360" w:lineRule="auto"/>
-        <w:jc w:val="both"/>
-        <w:rPr>
-          <w:rFonts w:ascii="Times New Roman" w:hAnsi="Times New Roman"/>
-          <w:color w:val="0D0D0D"/>
-          <w:sz w:val="24"/>
-          <w:szCs w:val="24"/>
-          <w:shd w:val="clear" w:color="auto" w:fill="FFFFFF"/>
-        </w:rPr>
-      </w:pPr>
-    </w:p>
-    <w:p>
-      <w:pPr>
-        <w:spacing w:line="360" w:lineRule="auto"/>
-        <w:jc w:val="both"/>
-        <w:rPr>
-          <w:rFonts w:ascii="Times New Roman" w:hAnsi="Times New Roman"/>
-          <w:color w:val="0D0D0D"/>
-          <w:sz w:val="24"/>
-          <w:szCs w:val="24"/>
-          <w:shd w:val="clear" w:color="auto" w:fill="FFFFFF"/>
-        </w:rPr>
-      </w:pPr>
-    </w:p>
-    <w:p>
-      <w:pPr>
-        <w:spacing w:line="360" w:lineRule="auto"/>
-        <w:jc w:val="both"/>
-        <w:rPr>
-          <w:rFonts w:ascii="Times New Roman" w:hAnsi="Times New Roman"/>
-          <w:color w:val="0D0D0D"/>
-          <w:sz w:val="24"/>
-          <w:szCs w:val="24"/>
-          <w:shd w:val="clear" w:color="auto" w:fill="FFFFFF"/>
-        </w:rPr>
-      </w:pPr>
-    </w:p>
-    <w:p>
-      <w:pPr>
-        <w:spacing w:line="360" w:lineRule="auto"/>
-        <w:jc w:val="both"/>
-        <w:rPr>
-          <w:rFonts w:ascii="Times New Roman" w:hAnsi="Times New Roman"/>
-          <w:color w:val="0D0D0D"/>
-          <w:sz w:val="24"/>
-          <w:szCs w:val="24"/>
-          <w:shd w:val="clear" w:color="auto" w:fill="FFFFFF"/>
-        </w:rPr>
-      </w:pPr>
-    </w:p>
-    <w:p>
-      <w:pPr>
-        <w:spacing w:line="360" w:lineRule="auto"/>
-        <w:jc w:val="both"/>
-        <w:rPr>
-          <w:rFonts w:ascii="Times New Roman" w:hAnsi="Times New Roman"/>
-          <w:color w:val="0D0D0D"/>
-          <w:sz w:val="24"/>
-          <w:szCs w:val="24"/>
-          <w:shd w:val="clear" w:color="auto" w:fill="FFFFFF"/>
-        </w:rPr>
-      </w:pPr>
-    </w:p>
-    <w:p>
-      <w:pPr>
-        <w:spacing w:line="360" w:lineRule="auto"/>
-        <w:jc w:val="both"/>
-        <w:rPr>
-          <w:rFonts w:ascii="Times New Roman" w:hAnsi="Times New Roman"/>
-          <w:color w:val="0D0D0D"/>
-          <w:sz w:val="24"/>
-          <w:szCs w:val="24"/>
-          <w:shd w:val="clear" w:color="auto" w:fill="FFFFFF"/>
-        </w:rPr>
-      </w:pPr>
-    </w:p>
-    <w:p>
-      <w:pPr>
-        <w:spacing w:line="360" w:lineRule="auto"/>
-        <w:jc w:val="both"/>
-        <w:rPr>
-          <w:rFonts w:ascii="Times New Roman" w:hAnsi="Times New Roman"/>
-          <w:sz w:val="24"/>
-          <w:szCs w:val="24"/>
-        </w:rPr>
-      </w:pPr>
-    </w:p>
-    <w:p>
-      <w:pPr>
-        <w:spacing w:line="360" w:lineRule="auto"/>
-        <w:jc w:val="both"/>
-        <w:rPr>
-          <w:rFonts w:ascii="Times New Roman" w:hAnsi="Times New Roman"/>
-          <w:sz w:val="24"/>
-          <w:szCs w:val="24"/>
-        </w:rPr>
-      </w:pPr>
-    </w:p>
-    <w:p>
-      <w:pPr>
-        <w:spacing w:line="360" w:lineRule="auto"/>
-        <w:jc w:val="both"/>
-        <w:rPr>
-          <w:rFonts w:ascii="Times New Roman" w:hAnsi="Times New Roman"/>
-          <w:sz w:val="24"/>
-          <w:szCs w:val="24"/>
-        </w:rPr>
-      </w:pPr>
-    </w:p>
-    <w:p>
-      <w:pPr>
-        <w:spacing w:line="360" w:lineRule="auto"/>
-        <w:jc w:val="both"/>
-        <w:rPr>
-          <w:rFonts w:ascii="Times New Roman" w:hAnsi="Times New Roman"/>
-          <w:sz w:val="24"/>
-          <w:szCs w:val="24"/>
-        </w:rPr>
-      </w:pPr>
-    </w:p>
-    <w:p>
-      <w:pPr>
+      <w:r>
+        <w:rPr>
+          <w:rFonts w:ascii="Book Antiqua" w:hAnsi="Book Antiqua"/>
+        </w:rPr>
+        <w:t>Figure 5.1 Splash Screen</w:t>
+      </w:r>
+      <w:r>
+        <w:rPr>
+          <w:rFonts w:ascii="Book Antiqua" w:hAnsi="Book Antiqua"/>
+        </w:rPr>
+        <w:t>………</w:t>
+      </w:r>
+      <w:r>
+        <w:rPr>
+          <w:rFonts w:ascii="Book Antiqua" w:hAnsi="Book Antiqua"/>
+        </w:rPr>
+        <w:t>………</w:t>
+      </w:r>
+      <w:r>
+        <w:rPr>
+          <w:rFonts w:ascii="Book Antiqua" w:hAnsi="Book Antiqua"/>
+        </w:rPr>
+        <w:t>..………</w:t>
+      </w:r>
+      <w:r>
+        <w:rPr>
+          <w:rFonts w:ascii="Book Antiqua" w:hAnsi="Book Antiqua"/>
+        </w:rPr>
+        <w:t>……………………………………………..</w:t>
+      </w:r>
+      <w:r>
+        <w:rPr>
+          <w:rFonts w:ascii="Book Antiqua" w:hAnsi="Book Antiqua"/>
+        </w:rPr>
+        <w:t>.</w:t>
+      </w:r>
+      <w:r>
+        <w:rPr>
+          <w:rFonts w:ascii="Book Antiqua" w:hAnsi="Book Antiqua"/>
+        </w:rPr>
+        <w:t>.50</w:t>
+      </w:r>
+    </w:p>
+    <w:p>
+      <w:pPr>
+        <w:pStyle w:val="TableofFigures"/>
         <w:tabs>
-          <w:tab w:val="left" w:pos="2550"/>
+          <w:tab w:val="right" w:leader="dot" w:pos="9350"/>
         </w:tabs>
-        <w:spacing w:after="160" w:line="360" w:lineRule="auto"/>
-        <w:rPr>
-          <w:rFonts w:ascii="Times New Roman" w:hAnsi="Times New Roman"/>
-          <w:b/>
-          <w:sz w:val="28"/>
-          <w:szCs w:val="28"/>
+        <w:spacing w:line="360" w:lineRule="auto"/>
+        <w:rPr>
+          <w:rFonts w:ascii="Book Antiqua" w:eastAsiaTheme="minorEastAsia" w:hAnsi="Book Antiqua" w:cstheme="minorBidi"/>
+          <w:noProof/>
+        </w:rPr>
+      </w:pPr>
+      <w:r>
+        <w:rPr>
+          <w:rFonts w:ascii="Book Antiqua" w:hAnsi="Book Antiqua"/>
+        </w:rPr>
+        <w:t>Figure 5.2 Authentication screens</w:t>
+      </w:r>
+      <w:r>
+        <w:rPr>
+          <w:rFonts w:ascii="Book Antiqua" w:hAnsi="Book Antiqua"/>
+        </w:rPr>
+        <w:t>.………</w:t>
+      </w:r>
+      <w:r>
+        <w:rPr>
+          <w:rFonts w:ascii="Book Antiqua" w:hAnsi="Book Antiqua"/>
+        </w:rPr>
+        <w:t>…………..…………………………………..</w:t>
+      </w:r>
+      <w:r>
+        <w:rPr>
+          <w:rFonts w:ascii="Book Antiqua" w:hAnsi="Book Antiqua"/>
+        </w:rPr>
+        <w:t>…</w:t>
+      </w:r>
+      <w:r>
+        <w:rPr>
+          <w:rFonts w:ascii="Book Antiqua" w:hAnsi="Book Antiqua"/>
+        </w:rPr>
+        <w:t>….</w:t>
+      </w:r>
+      <w:r>
+        <w:rPr>
+          <w:rFonts w:ascii="Book Antiqua" w:hAnsi="Book Antiqua"/>
+        </w:rPr>
+        <w:t>51</w:t>
+      </w:r>
+    </w:p>
+    <w:p>
+      <w:pPr>
+        <w:pStyle w:val="TableofFigures"/>
+        <w:tabs>
+          <w:tab w:val="right" w:leader="dot" w:pos="9350"/>
+        </w:tabs>
+        <w:spacing w:line="360" w:lineRule="auto"/>
+        <w:rPr>
+          <w:rFonts w:ascii="Book Antiqua" w:eastAsiaTheme="minorEastAsia" w:hAnsi="Book Antiqua" w:cstheme="minorBidi"/>
+          <w:noProof/>
+        </w:rPr>
+      </w:pPr>
+      <w:r>
+        <w:rPr>
+          <w:rFonts w:ascii="Book Antiqua" w:hAnsi="Book Antiqua"/>
+        </w:rPr>
+        <w:t>Figure 5.3 Home View</w:t>
+      </w:r>
+      <w:r>
+        <w:rPr>
+          <w:rFonts w:ascii="Book Antiqua" w:hAnsi="Book Antiqua"/>
+        </w:rPr>
+        <w:t>…….………………………………..……………………………..</w:t>
+      </w:r>
+      <w:r>
+        <w:rPr>
+          <w:rFonts w:ascii="Book Antiqua" w:hAnsi="Book Antiqua"/>
+        </w:rPr>
+        <w:t>.</w:t>
+      </w:r>
+      <w:r>
+        <w:rPr>
+          <w:rFonts w:ascii="Book Antiqua" w:hAnsi="Book Antiqua"/>
+        </w:rPr>
+        <w:t>.......</w:t>
+      </w:r>
+      <w:r>
+        <w:rPr>
+          <w:rFonts w:ascii="Book Antiqua" w:hAnsi="Book Antiqua"/>
+        </w:rPr>
+        <w:t>51</w:t>
+      </w:r>
+    </w:p>
+    <w:p>
+      <w:pPr>
+        <w:pStyle w:val="TableofFigures"/>
+        <w:tabs>
+          <w:tab w:val="right" w:leader="dot" w:pos="9350"/>
+        </w:tabs>
+        <w:spacing w:line="360" w:lineRule="auto"/>
+        <w:rPr>
+          <w:rFonts w:ascii="Book Antiqua" w:eastAsiaTheme="minorEastAsia" w:hAnsi="Book Antiqua" w:cstheme="minorBidi"/>
+          <w:noProof/>
+        </w:rPr>
+      </w:pPr>
+      <w:r>
+        <w:rPr>
+          <w:rFonts w:ascii="Book Antiqua" w:hAnsi="Book Antiqua"/>
+        </w:rPr>
+        <w:t>Figure 5.4 Register Subject Screens</w:t>
+      </w:r>
+      <w:r>
+        <w:rPr>
+          <w:rFonts w:ascii="Book Antiqua" w:hAnsi="Book Antiqua"/>
+        </w:rPr>
+        <w:t>………..……….…………………………………</w:t>
+      </w:r>
+      <w:r>
+        <w:rPr>
+          <w:rFonts w:ascii="Book Antiqua" w:hAnsi="Book Antiqua"/>
+        </w:rPr>
+        <w:t>……….52</w:t>
+      </w:r>
+    </w:p>
+    <w:p>
+      <w:pPr>
+        <w:pStyle w:val="TableofFigures"/>
+        <w:tabs>
+          <w:tab w:val="right" w:leader="dot" w:pos="9350"/>
+        </w:tabs>
+        <w:spacing w:line="360" w:lineRule="auto"/>
+        <w:rPr>
+          <w:rFonts w:ascii="Book Antiqua" w:hAnsi="Book Antiqua"/>
+        </w:rPr>
+      </w:pPr>
+      <w:r>
+        <w:rPr>
+          <w:rFonts w:ascii="Book Antiqua" w:hAnsi="Book Antiqua"/>
+        </w:rPr>
+        <w:t>Figure 5.5 Register Students Screens</w:t>
+      </w:r>
+      <w:r>
+        <w:rPr>
+          <w:rFonts w:ascii="Book Antiqua" w:hAnsi="Book Antiqua"/>
+        </w:rPr>
+        <w:t>……………………………...</w:t>
+      </w:r>
+      <w:r>
+        <w:rPr>
+          <w:rFonts w:ascii="Book Antiqua" w:hAnsi="Book Antiqua"/>
+        </w:rPr>
+        <w:t>………………</w:t>
+      </w:r>
+      <w:r>
+        <w:rPr>
+          <w:rFonts w:ascii="Book Antiqua" w:hAnsi="Book Antiqua"/>
+        </w:rPr>
+        <w:t>…………..53</w:t>
+      </w:r>
+    </w:p>
+    <w:p>
+      <w:pPr>
+        <w:pStyle w:val="TableofFigures"/>
+        <w:tabs>
+          <w:tab w:val="right" w:leader="dot" w:pos="9350"/>
+        </w:tabs>
+        <w:spacing w:line="360" w:lineRule="auto"/>
+        <w:rPr>
+          <w:rFonts w:ascii="Book Antiqua" w:eastAsiaTheme="minorEastAsia" w:hAnsi="Book Antiqua" w:cstheme="minorBidi"/>
+          <w:noProof/>
+        </w:rPr>
+      </w:pPr>
+      <w:r>
+        <w:rPr>
+          <w:rFonts w:ascii="Book Antiqua" w:hAnsi="Book Antiqua"/>
+        </w:rPr>
+        <w:t>Figure 5.6 Student Details Screens</w:t>
+      </w:r>
+      <w:r>
+        <w:rPr>
+          <w:rFonts w:ascii="Book Antiqua" w:hAnsi="Book Antiqua"/>
+        </w:rPr>
+        <w:t>………</w:t>
+      </w:r>
+      <w:r>
+        <w:rPr>
+          <w:rFonts w:ascii="Book Antiqua" w:hAnsi="Book Antiqua"/>
+        </w:rPr>
+        <w:t>………</w:t>
+      </w:r>
+      <w:r>
+        <w:rPr>
+          <w:rFonts w:ascii="Book Antiqua" w:hAnsi="Book Antiqua"/>
+        </w:rPr>
+        <w:t>..………...</w:t>
+      </w:r>
+      <w:r>
+        <w:rPr>
+          <w:rFonts w:ascii="Book Antiqua" w:hAnsi="Book Antiqua"/>
+        </w:rPr>
+        <w:t>....................................................54</w:t>
+      </w:r>
+    </w:p>
+    <w:p>
+      <w:pPr>
+        <w:pStyle w:val="TableofFigures"/>
+        <w:tabs>
+          <w:tab w:val="right" w:leader="dot" w:pos="9350"/>
+        </w:tabs>
+        <w:spacing w:line="360" w:lineRule="auto"/>
+        <w:rPr>
+          <w:rFonts w:ascii="Book Antiqua" w:eastAsiaTheme="minorEastAsia" w:hAnsi="Book Antiqua" w:cstheme="minorBidi"/>
+          <w:noProof/>
+        </w:rPr>
+      </w:pPr>
+      <w:r>
+        <w:rPr>
+          <w:rFonts w:ascii="Book Antiqua" w:hAnsi="Book Antiqua"/>
+        </w:rPr>
+        <w:t>Figure 5.7 Attendance Screens</w:t>
+      </w:r>
+      <w:r>
+        <w:rPr>
+          <w:rFonts w:ascii="Book Antiqua" w:hAnsi="Book Antiqua"/>
+        </w:rPr>
+        <w:t>……</w:t>
+      </w:r>
+      <w:r>
+        <w:rPr>
+          <w:rFonts w:ascii="Book Antiqua" w:hAnsi="Book Antiqua"/>
+        </w:rPr>
+        <w:t>…………………..…………………………………..</w:t>
+      </w:r>
+      <w:r>
+        <w:rPr>
+          <w:rFonts w:ascii="Book Antiqua" w:hAnsi="Book Antiqua"/>
+        </w:rPr>
+        <w:t>…</w:t>
+      </w:r>
+      <w:r>
+        <w:rPr>
+          <w:rFonts w:ascii="Book Antiqua" w:hAnsi="Book Antiqua"/>
+        </w:rPr>
+        <w:t>...55</w:t>
+      </w:r>
+    </w:p>
+    <w:p>
+      <w:pPr>
+        <w:pStyle w:val="TableofFigures"/>
+        <w:tabs>
+          <w:tab w:val="right" w:leader="dot" w:pos="9350"/>
+        </w:tabs>
+        <w:spacing w:line="360" w:lineRule="auto"/>
+        <w:rPr>
+          <w:rFonts w:ascii="Book Antiqua" w:eastAsiaTheme="minorEastAsia" w:hAnsi="Book Antiqua" w:cstheme="minorBidi"/>
+          <w:noProof/>
+        </w:rPr>
+      </w:pPr>
+      <w:r>
+        <w:rPr>
+          <w:rFonts w:ascii="Book Antiqua" w:hAnsi="Book Antiqua"/>
+        </w:rPr>
+        <w:t>Figure 5.8 History Screens</w:t>
+      </w:r>
+      <w:r>
+        <w:rPr>
+          <w:rFonts w:ascii="Book Antiqua" w:hAnsi="Book Antiqua"/>
+        </w:rPr>
+        <w:t>…….………………………………..……………………………..</w:t>
+      </w:r>
+      <w:r>
+        <w:rPr>
+          <w:rFonts w:ascii="Book Antiqua" w:hAnsi="Book Antiqua"/>
+        </w:rPr>
+        <w:t>.</w:t>
+      </w:r>
+      <w:r>
+        <w:rPr>
+          <w:rFonts w:ascii="Book Antiqua" w:hAnsi="Book Antiqua"/>
+        </w:rPr>
+        <w:t>56</w:t>
+      </w:r>
+    </w:p>
+    <w:p>
+      <w:pPr>
+        <w:pStyle w:val="TableofFigures"/>
+        <w:tabs>
+          <w:tab w:val="right" w:leader="dot" w:pos="9350"/>
+        </w:tabs>
+        <w:spacing w:line="360" w:lineRule="auto"/>
+        <w:rPr>
+          <w:rFonts w:ascii="Book Antiqua" w:eastAsiaTheme="minorEastAsia" w:hAnsi="Book Antiqua" w:cstheme="minorBidi"/>
+          <w:noProof/>
+        </w:rPr>
+      </w:pPr>
+      <w:r>
+        <w:rPr>
+          <w:rFonts w:ascii="Book Antiqua" w:hAnsi="Book Antiqua"/>
+        </w:rPr>
+        <w:t>Figure 5.9</w:t>
+      </w:r>
+      <w:r>
+        <w:rPr>
+          <w:rFonts w:ascii="Book Antiqua" w:hAnsi="Book Antiqua"/>
+        </w:rPr>
+        <w:t xml:space="preserve"> Exported Excel Sheet View</w:t>
+      </w:r>
+      <w:r>
+        <w:rPr>
+          <w:rFonts w:ascii="Book Antiqua" w:hAnsi="Book Antiqua"/>
+        </w:rPr>
+        <w:t>………..……….…………………………………</w:t>
+      </w:r>
+      <w:r>
+        <w:rPr>
+          <w:rFonts w:ascii="Book Antiqua" w:hAnsi="Book Antiqua"/>
+        </w:rPr>
+        <w:t>…...57</w:t>
+      </w:r>
+    </w:p>
+    <w:p>
+      <w:pPr>
+        <w:pStyle w:val="TableofFigures"/>
+        <w:tabs>
+          <w:tab w:val="right" w:leader="dot" w:pos="9350"/>
+        </w:tabs>
+        <w:spacing w:line="360" w:lineRule="auto"/>
+        <w:rPr>
+          <w:rFonts w:ascii="Book Antiqua" w:hAnsi="Book Antiqua"/>
+        </w:rPr>
+      </w:pPr>
+      <w:r>
+        <w:rPr>
+          <w:rFonts w:ascii="Book Antiqua" w:hAnsi="Book Antiqua"/>
+        </w:rPr>
+        <w:t>Figure 5.10 Admin Dashboard Screen</w:t>
+      </w:r>
+      <w:r>
+        <w:rPr>
+          <w:rFonts w:ascii="Book Antiqua" w:hAnsi="Book Antiqua"/>
+        </w:rPr>
+        <w:t>……………………………...</w:t>
+      </w:r>
+      <w:r>
+        <w:rPr>
+          <w:rFonts w:ascii="Book Antiqua" w:hAnsi="Book Antiqua"/>
+        </w:rPr>
+        <w:t>………………</w:t>
+      </w:r>
+      <w:r>
+        <w:rPr>
+          <w:rFonts w:ascii="Book Antiqua" w:hAnsi="Book Antiqua"/>
+        </w:rPr>
+        <w:t>………...58</w:t>
+      </w:r>
+    </w:p>
+    <w:p>
+      <w:pPr>
+        <w:pStyle w:val="TableofFigures"/>
+        <w:tabs>
+          <w:tab w:val="right" w:leader="dot" w:pos="9350"/>
+        </w:tabs>
+        <w:spacing w:line="360" w:lineRule="auto"/>
+        <w:rPr>
+          <w:rFonts w:ascii="Book Antiqua" w:eastAsiaTheme="minorEastAsia" w:hAnsi="Book Antiqua" w:cstheme="minorBidi"/>
+          <w:noProof/>
+        </w:rPr>
+      </w:pPr>
+      <w:r>
+        <w:rPr>
+          <w:rFonts w:ascii="Book Antiqua" w:hAnsi="Book Antiqua"/>
+        </w:rPr>
+        <w:t>Figure 5.11 Teacher Information screen</w:t>
+      </w:r>
+      <w:r>
+        <w:rPr>
+          <w:rFonts w:ascii="Book Antiqua" w:hAnsi="Book Antiqua"/>
+        </w:rPr>
+        <w:t>……….……………………………………..</w:t>
+      </w:r>
+      <w:r>
+        <w:rPr>
+          <w:rFonts w:ascii="Book Antiqua" w:hAnsi="Book Antiqua"/>
+        </w:rPr>
+        <w:t>.</w:t>
+      </w:r>
+      <w:r>
+        <w:rPr>
+          <w:rFonts w:ascii="Book Antiqua" w:hAnsi="Book Antiqua"/>
+        </w:rPr>
+        <w:t>............59</w:t>
+      </w:r>
+    </w:p>
+    <w:p>
+      <w:pPr>
+        <w:pStyle w:val="TableofFigures"/>
+        <w:tabs>
+          <w:tab w:val="right" w:leader="dot" w:pos="9350"/>
+        </w:tabs>
+        <w:spacing w:line="360" w:lineRule="auto"/>
+        <w:rPr>
+          <w:rFonts w:ascii="Book Antiqua" w:eastAsiaTheme="minorEastAsia" w:hAnsi="Book Antiqua" w:cstheme="minorBidi"/>
+          <w:noProof/>
+        </w:rPr>
+      </w:pPr>
+      <w:r>
+        <w:rPr>
+          <w:rFonts w:ascii="Book Antiqua" w:hAnsi="Book Antiqua"/>
+        </w:rPr>
+        <w:t>Figure 5.12 Subject Information Screens</w:t>
+      </w:r>
+      <w:r>
+        <w:rPr>
+          <w:rFonts w:ascii="Book Antiqua" w:hAnsi="Book Antiqua"/>
+        </w:rPr>
+        <w:t>………</w:t>
+      </w:r>
+      <w:r>
+        <w:rPr>
+          <w:rFonts w:ascii="Book Antiqua" w:hAnsi="Book Antiqua"/>
+        </w:rPr>
+        <w:t>………</w:t>
+      </w:r>
+      <w:r>
+        <w:rPr>
+          <w:rFonts w:ascii="Book Antiqua" w:hAnsi="Book Antiqua"/>
+        </w:rPr>
+        <w:t>..………...</w:t>
+      </w:r>
+      <w:r>
+        <w:rPr>
+          <w:rFonts w:ascii="Book Antiqua" w:hAnsi="Book Antiqua"/>
+        </w:rPr>
+        <w:t>..........................................60</w:t>
+      </w:r>
+    </w:p>
+    <w:p>
+      <w:pPr>
+        <w:pStyle w:val="TableofFigures"/>
+        <w:tabs>
+          <w:tab w:val="right" w:leader="dot" w:pos="9350"/>
+        </w:tabs>
+        <w:spacing w:line="360" w:lineRule="auto"/>
+        <w:rPr>
+          <w:rFonts w:ascii="Book Antiqua" w:eastAsiaTheme="minorEastAsia" w:hAnsi="Book Antiqua" w:cstheme="minorBidi"/>
+          <w:noProof/>
+        </w:rPr>
+      </w:pPr>
+      <w:r>
+        <w:rPr>
+          <w:rFonts w:ascii="Book Antiqua" w:hAnsi="Book Antiqua"/>
+        </w:rPr>
+        <w:t>Figure 5.13 Student Information Screen</w:t>
+      </w:r>
+      <w:r>
+        <w:rPr>
+          <w:rFonts w:ascii="Book Antiqua" w:hAnsi="Book Antiqua"/>
+        </w:rPr>
+        <w:t>.………………</w:t>
+      </w:r>
+      <w:r>
+        <w:rPr>
+          <w:rFonts w:ascii="Book Antiqua" w:hAnsi="Book Antiqua"/>
+        </w:rPr>
+        <w:t>………………………………..</w:t>
+      </w:r>
+      <w:r>
+        <w:rPr>
+          <w:rFonts w:ascii="Book Antiqua" w:hAnsi="Book Antiqua"/>
+        </w:rPr>
+        <w:t>…</w:t>
+      </w:r>
+      <w:r>
+        <w:rPr>
+          <w:rFonts w:ascii="Book Antiqua" w:hAnsi="Book Antiqua"/>
+        </w:rPr>
+        <w:t>…61</w:t>
+      </w:r>
+    </w:p>
+    <w:p>
+      <w:pPr>
+        <w:pStyle w:val="TableofFigures"/>
+        <w:tabs>
+          <w:tab w:val="right" w:leader="dot" w:pos="9350"/>
+        </w:tabs>
+        <w:spacing w:line="360" w:lineRule="auto"/>
+        <w:rPr>
+          <w:rFonts w:ascii="Book Antiqua" w:eastAsiaTheme="minorEastAsia" w:hAnsi="Book Antiqua" w:cstheme="minorBidi"/>
+          <w:noProof/>
+        </w:rPr>
+      </w:pPr>
+      <w:r>
+        <w:rPr>
+          <w:rFonts w:ascii="Book Antiqua" w:hAnsi="Book Antiqua"/>
+        </w:rPr>
+        <w:t>Figure 5.14 Attendance Screen</w:t>
+      </w:r>
+      <w:r>
+        <w:rPr>
+          <w:rFonts w:ascii="Book Antiqua" w:hAnsi="Book Antiqua"/>
+        </w:rPr>
+        <w:t>…….…………….</w:t>
+      </w:r>
+      <w:r>
+        <w:rPr>
+          <w:rFonts w:ascii="Book Antiqua" w:hAnsi="Book Antiqua"/>
+        </w:rPr>
+        <w:t>…………..……………………………..</w:t>
+      </w:r>
+      <w:r>
+        <w:rPr>
+          <w:rFonts w:ascii="Book Antiqua" w:hAnsi="Book Antiqua"/>
+        </w:rPr>
+        <w:t>.</w:t>
+      </w:r>
+      <w:r>
+        <w:rPr>
+          <w:rFonts w:ascii="Book Antiqua" w:hAnsi="Book Antiqua"/>
+        </w:rPr>
+        <w:t>....62</w:t>
+      </w:r>
+    </w:p>
+    <w:p>
+      <w:pPr>
+        <w:pStyle w:val="TableofFigures"/>
+        <w:tabs>
+          <w:tab w:val="right" w:leader="dot" w:pos="9350"/>
+        </w:tabs>
+        <w:spacing w:line="360" w:lineRule="auto"/>
+        <w:rPr>
+          <w:rFonts w:ascii="Book Antiqua" w:eastAsiaTheme="minorEastAsia" w:hAnsi="Book Antiqua" w:cstheme="minorBidi"/>
+          <w:noProof/>
         </w:rPr>
         <w:sectPr>
           <w:pgSz w:w="12240" w:h="15840" w:code="1"/>
@@ -17090,6 +17588,51 @@
           <w:docGrid w:linePitch="360"/>
         </w:sectPr>
       </w:pPr>
+      <w:r>
+        <w:rPr>
+          <w:rFonts w:ascii="Book Antiqua" w:hAnsi="Book Antiqua"/>
+        </w:rPr>
+        <w:t>Figure 5.15 Reports Screens</w:t>
+      </w:r>
+      <w:r>
+        <w:rPr>
+          <w:rFonts w:ascii="Book Antiqua" w:hAnsi="Book Antiqua"/>
+        </w:rPr>
+        <w:t>………..……….…………………………</w:t>
+      </w:r>
+      <w:r>
+        <w:rPr>
+          <w:rFonts w:ascii="Book Antiqua" w:hAnsi="Book Antiqua"/>
+        </w:rPr>
+        <w:t>……………...</w:t>
+      </w:r>
+      <w:r>
+        <w:rPr>
+          <w:rFonts w:ascii="Book Antiqua" w:hAnsi="Book Antiqua"/>
+        </w:rPr>
+        <w:t>……….</w:t>
+      </w:r>
+      <w:r>
+        <w:rPr>
+          <w:rFonts w:ascii="Book Antiqua" w:hAnsi="Book Antiqua"/>
+        </w:rPr>
+        <w:t>.</w:t>
+      </w:r>
+      <w:r>
+        <w:rPr>
+          <w:rFonts w:ascii="Book Antiqua" w:hAnsi="Book Antiqua"/>
+        </w:rPr>
+        <w:t>63</w:t>
+      </w:r>
+      <w:r>
+        <w:rPr>
+          <w:rFonts w:ascii="Book Antiqua" w:hAnsi="Book Antiqua"/>
+          <w:b/>
+          <w:sz w:val="36"/>
+          <w:szCs w:val="36"/>
+        </w:rPr>
+        <w:fldChar w:fldCharType="end"/>
+      </w:r>
       <w:bookmarkStart w:id="5" w:name="_Toc469497340"/>
     </w:p>
     <w:p>
@@ -23532,6 +24075,12 @@
         </w:rPr>
         <w:t>ger Ap</w:t>
       </w:r>
+      <w:r>
+        <w:rPr>
+          <w:rFonts w:ascii="Book Antiqua" w:hAnsi="Book Antiqua"/>
+        </w:rPr>
+        <w:t>p</w:t>
+      </w:r>
     </w:p>
     <w:p>
       <w:pPr>
@@ -24282,23 +24831,9 @@
     </w:p>
     <w:p>
       <w:pPr>
-        <w:pStyle w:val="Caption"/>
-        <w:sectPr>
-          <w:pgSz w:w="12240" w:h="15840" w:code="1"/>
-          <w:pgMar w:top="720" w:right="1440" w:bottom="720" w:left="2160" w:header="720" w:footer="720" w:gutter="0"/>
-          <w:cols w:space="720"/>
-          <w:docGrid w:linePitch="360"/>
-        </w:sectPr>
-      </w:pPr>
-    </w:p>
-    <w:p>
-      <w:pPr>
-        <w:pStyle w:val="Heading2"/>
-        <w:spacing w:line="360" w:lineRule="auto"/>
-        <w:rPr>
-          <w:rFonts w:ascii="Book Antiqua" w:hAnsi="Book Antiqua" w:cs="Times New Roman"/>
-          <w:b/>
-          <w:color w:val="000000" w:themeColor="text1"/>
+        <w:spacing w:line="360" w:lineRule="auto"/>
+        <w:rPr>
+          <w:rFonts w:ascii="Book Antiqua" w:hAnsi="Book Antiqua"/>
           <w:sz w:val="24"/>
           <w:szCs w:val="24"/>
         </w:rPr>
@@ -24307,13 +24842,34 @@
       <w:bookmarkStart w:id="97" w:name="_Toc172112445"/>
       <w:r>
         <w:rPr>
+          <w:rFonts w:ascii="Book Antiqua" w:hAnsi="Book Antiqua"/>
+          <w:sz w:val="24"/>
+          <w:szCs w:val="24"/>
+        </w:rPr>
+        <w:lastRenderedPageBreak/>
+        <w:t>The system provides essential functions for both teachers and admin. Teachers have direct access to core tasks such as marking attendance independently. Advanced features, like student management and subject management, require admin approval, as indicated by the dotted lines.</w:t>
+      </w:r>
+    </w:p>
+    <w:p>
+      <w:pPr>
+        <w:pStyle w:val="Heading2"/>
+        <w:spacing w:line="360" w:lineRule="auto"/>
+        <w:rPr>
           <w:rFonts w:ascii="Book Antiqua" w:hAnsi="Book Antiqua" w:cs="Times New Roman"/>
           <w:b/>
           <w:color w:val="000000" w:themeColor="text1"/>
           <w:sz w:val="24"/>
           <w:szCs w:val="24"/>
         </w:rPr>
-        <w:lastRenderedPageBreak/>
+      </w:pPr>
+      <w:r>
+        <w:rPr>
+          <w:rFonts w:ascii="Book Antiqua" w:hAnsi="Book Antiqua" w:cs="Times New Roman"/>
+          <w:b/>
+          <w:color w:val="000000" w:themeColor="text1"/>
+          <w:sz w:val="24"/>
+          <w:szCs w:val="24"/>
+        </w:rPr>
         <w:t>3.</w:t>
       </w:r>
       <w:r>
@@ -24469,6 +25025,32 @@
     </w:p>
     <w:p>
       <w:pPr>
+        <w:spacing w:line="360" w:lineRule="auto"/>
+        <w:rPr>
+          <w:rFonts w:ascii="Book Antiqua" w:hAnsi="Book Antiqua"/>
+          <w:sz w:val="24"/>
+          <w:szCs w:val="24"/>
+        </w:rPr>
+      </w:pPr>
+      <w:r>
+        <w:rPr>
+          <w:rFonts w:ascii="Book Antiqua" w:hAnsi="Book Antiqua"/>
+          <w:sz w:val="24"/>
+          <w:szCs w:val="24"/>
+        </w:rPr>
+        <w:t xml:space="preserve">Admin </w:t>
+      </w:r>
+      <w:r>
+        <w:rPr>
+          <w:rFonts w:ascii="Book Antiqua" w:hAnsi="Book Antiqua"/>
+          <w:sz w:val="24"/>
+          <w:szCs w:val="24"/>
+        </w:rPr>
+        <w:t xml:space="preserve"> oversee system operations, granting necessary permissions and managing user accounts. They ensure smooth and secure functionality across the platform.</w:t>
+      </w:r>
+    </w:p>
+    <w:p>
+      <w:pPr>
         <w:pStyle w:val="Heading2"/>
         <w:rPr>
           <w:rStyle w:val="Heading3Char"/>
@@ -24604,6 +25186,48 @@
     </w:p>
     <w:p>
       <w:pPr>
+        <w:spacing w:line="360" w:lineRule="auto"/>
+        <w:rPr>
+          <w:rFonts w:ascii="Book Antiqua" w:hAnsi="Book Antiqua"/>
+          <w:sz w:val="24"/>
+          <w:szCs w:val="24"/>
+        </w:rPr>
+      </w:pPr>
+      <w:r>
+        <w:rPr>
+          <w:rFonts w:ascii="Book Antiqua" w:hAnsi="Book Antiqua"/>
+          <w:sz w:val="24"/>
+          <w:szCs w:val="24"/>
+        </w:rPr>
+        <w:t xml:space="preserve">Teachers can mark attendance independently, while subject management </w:t>
+      </w:r>
+      <w:r>
+        <w:rPr>
+          <w:rFonts w:ascii="Book Antiqua" w:hAnsi="Book Antiqua"/>
+          <w:sz w:val="24"/>
+          <w:szCs w:val="24"/>
+        </w:rPr>
+        <w:t xml:space="preserve">and Student management </w:t>
+      </w:r>
+      <w:r>
+        <w:rPr>
+          <w:rFonts w:ascii="Book Antiqua" w:hAnsi="Book Antiqua"/>
+          <w:sz w:val="24"/>
+          <w:szCs w:val="24"/>
+        </w:rPr>
+        <w:t>requires admin approval (indicated by dotted lines)</w:t>
+      </w:r>
+      <w:r>
+        <w:rPr>
+          <w:rFonts w:ascii="Book Antiqua" w:hAnsi="Book Antiqua"/>
+          <w:sz w:val="24"/>
+          <w:szCs w:val="24"/>
+        </w:rPr>
+        <w:t>.</w:t>
+      </w:r>
+    </w:p>
+    <w:p>
+      <w:pPr>
         <w:pStyle w:val="Heading3"/>
         <w:spacing w:line="360" w:lineRule="auto"/>
         <w:rPr>
@@ -24732,7 +25356,6 @@
           <w:szCs w:val="28"/>
         </w:rPr>
         <w:sectPr>
-          <w:type w:val="continuous"/>
           <w:pgSz w:w="12240" w:h="15840" w:code="1"/>
           <w:pgMar w:top="720" w:right="1440" w:bottom="720" w:left="2160" w:header="720" w:footer="720" w:gutter="0"/>
           <w:cols w:space="720"/>
@@ -28424,11 +29047,9 @@
     </w:p>
     <w:p>
       <w:pPr>
+        <w:keepNext/>
         <w:spacing w:after="160" w:line="360" w:lineRule="auto"/>
         <w:jc w:val="both"/>
-        <w:rPr>
-          <w:rFonts w:ascii="Times New Roman" w:hAnsi="Times New Roman"/>
-        </w:rPr>
       </w:pPr>
       <w:r>
         <w:rPr>
@@ -28474,6 +29095,15 @@
     </w:p>
     <w:p>
       <w:pPr>
+        <w:pStyle w:val="Caption"/>
+        <w:jc w:val="center"/>
+      </w:pPr>
+      <w:r>
+        <w:t xml:space="preserve">Figure 5.1 Splash Screen </w:t>
+      </w:r>
+    </w:p>
+    <w:p>
+      <w:pPr>
         <w:spacing w:after="160" w:line="360" w:lineRule="auto"/>
         <w:rPr>
           <w:rFonts w:ascii="Book Antiqua" w:hAnsi="Book Antiqua"/>
@@ -28537,12 +29167,8 @@
     </w:p>
     <w:p>
       <w:pPr>
+        <w:keepNext/>
         <w:jc w:val="both"/>
-        <w:rPr>
-          <w:rStyle w:val="Heading3Char"/>
-          <w:rFonts w:ascii="Times New Roman" w:hAnsi="Times New Roman" w:cs="Times New Roman"/>
-          <w:color w:val="auto"/>
-        </w:rPr>
       </w:pPr>
       <w:r>
         <w:rPr>
@@ -28551,6 +29177,7 @@
           <w:sz w:val="24"/>
           <w:szCs w:val="24"/>
         </w:rPr>
+        <w:lastRenderedPageBreak/>
         <w:drawing>
           <wp:inline distT="0" distB="0" distL="0" distR="0">
             <wp:extent cx="5486400" cy="3086100"/>
@@ -28590,6 +29217,20 @@
     </w:p>
     <w:p>
       <w:pPr>
+        <w:pStyle w:val="Caption"/>
+        <w:jc w:val="center"/>
+        <w:rPr>
+          <w:rStyle w:val="Heading3Char"/>
+          <w:rFonts w:ascii="Times New Roman" w:hAnsi="Times New Roman" w:cs="Times New Roman"/>
+          <w:color w:val="auto"/>
+        </w:rPr>
+      </w:pPr>
+      <w:r>
+        <w:t xml:space="preserve">Figure 5.2 Authentication screens </w:t>
+      </w:r>
+    </w:p>
+    <w:p>
+      <w:pPr>
         <w:jc w:val="both"/>
         <w:rPr>
           <w:rStyle w:val="Heading3Char"/>
@@ -28603,7 +29244,6 @@
           <w:sz w:val="24"/>
           <w:szCs w:val="24"/>
         </w:rPr>
-        <w:lastRenderedPageBreak/>
         <w:t>Authentication screen ensures the privacy of the teachers. They can use this app protectively.</w:t>
       </w:r>
     </w:p>
@@ -28669,15 +29309,8 @@
     </w:p>
     <w:p>
       <w:pPr>
+        <w:keepNext/>
         <w:spacing w:after="160" w:line="360" w:lineRule="auto"/>
-        <w:rPr>
-          <w:rStyle w:val="Heading3Char"/>
-          <w:rFonts w:ascii="Times New Roman" w:hAnsi="Times New Roman" w:cs="Times New Roman"/>
-          <w:b/>
-          <w:color w:val="auto"/>
-          <w:sz w:val="28"/>
-          <w:szCs w:val="28"/>
-        </w:rPr>
       </w:pPr>
       <w:r>
         <w:rPr>
@@ -28726,10 +29359,11 @@
     </w:p>
     <w:p>
       <w:pPr>
-        <w:spacing w:after="160" w:line="360" w:lineRule="auto"/>
+        <w:pStyle w:val="Caption"/>
+        <w:jc w:val="center"/>
         <w:rPr>
           <w:rStyle w:val="Heading3Char"/>
-          <w:rFonts w:ascii="Book Antiqua" w:hAnsi="Book Antiqua" w:cs="Times New Roman"/>
+          <w:rFonts w:ascii="Times New Roman" w:hAnsi="Times New Roman" w:cs="Times New Roman"/>
           <w:b/>
           <w:color w:val="auto"/>
           <w:sz w:val="28"/>
@@ -28737,18 +29371,14 @@
         </w:rPr>
       </w:pPr>
       <w:r>
-        <w:rPr>
-          <w:rFonts w:ascii="Book Antiqua" w:hAnsi="Book Antiqua"/>
-        </w:rPr>
-        <w:t>In home screen, teacher can view assigned subjects and check his/her own profile.</w:t>
-      </w:r>
-    </w:p>
-    <w:p>
-      <w:pPr>
-        <w:pStyle w:val="Heading1"/>
-        <w:spacing w:line="360" w:lineRule="auto"/>
-        <w:rPr>
-          <w:rStyle w:val="Heading1Char"/>
+        <w:t>Figure 5.3 Home View</w:t>
+      </w:r>
+    </w:p>
+    <w:p>
+      <w:pPr>
+        <w:spacing w:after="160" w:line="360" w:lineRule="auto"/>
+        <w:rPr>
+          <w:rStyle w:val="Heading3Char"/>
           <w:rFonts w:ascii="Book Antiqua" w:hAnsi="Book Antiqua" w:cs="Times New Roman"/>
           <w:b/>
           <w:color w:val="auto"/>
@@ -28756,8 +29386,18 @@
           <w:szCs w:val="28"/>
         </w:rPr>
       </w:pPr>
-      <w:bookmarkStart w:id="152" w:name="_Toc172112491"/>
-      <w:r>
+      <w:r>
+        <w:rPr>
+          <w:rFonts w:ascii="Book Antiqua" w:hAnsi="Book Antiqua"/>
+        </w:rPr>
+        <w:lastRenderedPageBreak/>
+        <w:t>In home screen, teacher can view assigned subjects and check his/her own profile.</w:t>
+      </w:r>
+    </w:p>
+    <w:p>
+      <w:pPr>
+        <w:pStyle w:val="Heading1"/>
+        <w:spacing w:line="360" w:lineRule="auto"/>
         <w:rPr>
           <w:rStyle w:val="Heading1Char"/>
           <w:rFonts w:ascii="Book Antiqua" w:hAnsi="Book Antiqua" w:cs="Times New Roman"/>
@@ -28766,8 +29406,8 @@
           <w:sz w:val="28"/>
           <w:szCs w:val="28"/>
         </w:rPr>
-        <w:t>5</w:t>
-      </w:r>
+      </w:pPr>
+      <w:bookmarkStart w:id="152" w:name="_Toc172112491"/>
       <w:r>
         <w:rPr>
           <w:rStyle w:val="Heading1Char"/>
@@ -28777,7 +29417,7 @@
           <w:sz w:val="28"/>
           <w:szCs w:val="28"/>
         </w:rPr>
-        <w:t>.4</w:t>
+        <w:t>5</w:t>
       </w:r>
       <w:r>
         <w:rPr>
@@ -28788,7 +29428,7 @@
           <w:sz w:val="28"/>
           <w:szCs w:val="28"/>
         </w:rPr>
-        <w:t xml:space="preserve"> </w:t>
+        <w:t>.4</w:t>
       </w:r>
       <w:r>
         <w:rPr>
@@ -28799,7 +29439,7 @@
           <w:sz w:val="28"/>
           <w:szCs w:val="28"/>
         </w:rPr>
-        <w:t>Register Subject/Course</w:t>
+        <w:t xml:space="preserve"> </w:t>
       </w:r>
       <w:r>
         <w:rPr>
@@ -28810,19 +29450,24 @@
           <w:sz w:val="28"/>
           <w:szCs w:val="28"/>
         </w:rPr>
+        <w:t>Register Subject/Course</w:t>
+      </w:r>
+      <w:r>
+        <w:rPr>
+          <w:rStyle w:val="Heading1Char"/>
+          <w:rFonts w:ascii="Book Antiqua" w:hAnsi="Book Antiqua" w:cs="Times New Roman"/>
+          <w:b/>
+          <w:color w:val="auto"/>
+          <w:sz w:val="28"/>
+          <w:szCs w:val="28"/>
+        </w:rPr>
         <w:t xml:space="preserve"> Screen</w:t>
       </w:r>
       <w:bookmarkEnd w:id="152"/>
     </w:p>
     <w:p>
       <w:pPr>
-        <w:rPr>
-          <w:rStyle w:val="Heading3Char"/>
-          <w:rFonts w:ascii="Calibri" w:hAnsi="Calibri" w:cs="Times New Roman"/>
-          <w:color w:val="auto"/>
-          <w:sz w:val="22"/>
-          <w:szCs w:val="22"/>
-        </w:rPr>
+        <w:keepNext/>
       </w:pPr>
       <w:r>
         <w:rPr>
@@ -28868,19 +29513,37 @@
     </w:p>
     <w:p>
       <w:pPr>
+        <w:pStyle w:val="Caption"/>
+        <w:jc w:val="center"/>
         <w:rPr>
           <w:rStyle w:val="Heading3Char"/>
-          <w:rFonts w:ascii="Book Antiqua" w:hAnsi="Book Antiqua" w:cs="Times New Roman"/>
-          <w:color w:val="auto"/>
-        </w:rPr>
-      </w:pPr>
-      <w:r>
-        <w:rPr>
-          <w:rFonts w:ascii="Book Antiqua" w:hAnsi="Book Antiqua"/>
-          <w:sz w:val="24"/>
-          <w:szCs w:val="24"/>
-        </w:rPr>
-        <w:lastRenderedPageBreak/>
+          <w:rFonts w:ascii="Calibri" w:hAnsi="Calibri" w:cs="Times New Roman"/>
+          <w:color w:val="auto"/>
+          <w:sz w:val="22"/>
+          <w:szCs w:val="22"/>
+        </w:rPr>
+      </w:pPr>
+      <w:r>
+        <w:t>Figure 5.4</w:t>
+      </w:r>
+      <w:r>
+        <w:t xml:space="preserve"> Register Subject Screens</w:t>
+      </w:r>
+    </w:p>
+    <w:p>
+      <w:pPr>
+        <w:rPr>
+          <w:rStyle w:val="Heading3Char"/>
+          <w:rFonts w:ascii="Book Antiqua" w:hAnsi="Book Antiqua" w:cs="Times New Roman"/>
+          <w:color w:val="auto"/>
+        </w:rPr>
+      </w:pPr>
+      <w:r>
+        <w:rPr>
+          <w:rFonts w:ascii="Book Antiqua" w:hAnsi="Book Antiqua"/>
+          <w:sz w:val="24"/>
+          <w:szCs w:val="24"/>
+        </w:rPr>
         <w:t>The Register Subject/Course screen allows teachers to add new subjects or courses to their profile.</w:t>
       </w:r>
     </w:p>
@@ -28907,6 +29570,7 @@
           <w:sz w:val="28"/>
           <w:szCs w:val="28"/>
         </w:rPr>
+        <w:lastRenderedPageBreak/>
         <w:t>5</w:t>
       </w:r>
       <w:r>
@@ -28935,15 +29599,8 @@
     </w:p>
     <w:p>
       <w:pPr>
+        <w:keepNext/>
         <w:spacing w:after="160" w:line="360" w:lineRule="auto"/>
-        <w:rPr>
-          <w:rStyle w:val="Heading3Char"/>
-          <w:rFonts w:ascii="Book Antiqua" w:hAnsi="Book Antiqua" w:cs="Times New Roman"/>
-          <w:b/>
-          <w:color w:val="auto"/>
-          <w:sz w:val="28"/>
-          <w:szCs w:val="28"/>
-        </w:rPr>
       </w:pPr>
       <w:r>
         <w:rPr>
@@ -28989,6 +29646,28 @@
           </wp:inline>
         </w:drawing>
       </w:r>
+    </w:p>
+    <w:p>
+      <w:pPr>
+        <w:pStyle w:val="Caption"/>
+        <w:jc w:val="center"/>
+      </w:pPr>
+      <w:r>
+        <w:t>Figure 5.5 Register Students Screens</w:t>
+      </w:r>
+    </w:p>
+    <w:p>
+      <w:pPr>
+        <w:spacing w:after="160" w:line="360" w:lineRule="auto"/>
+        <w:rPr>
+          <w:rStyle w:val="Heading3Char"/>
+          <w:rFonts w:ascii="Book Antiqua" w:hAnsi="Book Antiqua" w:cs="Times New Roman"/>
+          <w:b/>
+          <w:color w:val="auto"/>
+          <w:sz w:val="28"/>
+          <w:szCs w:val="28"/>
+        </w:rPr>
+      </w:pPr>
       <w:r>
         <w:t xml:space="preserve"> </w:t>
       </w:r>
@@ -29064,15 +29743,8 @@
     </w:p>
     <w:p>
       <w:pPr>
+        <w:keepNext/>
         <w:spacing w:after="160" w:line="360" w:lineRule="auto"/>
-        <w:rPr>
-          <w:rStyle w:val="Heading3Char"/>
-          <w:rFonts w:ascii="Times New Roman" w:hAnsi="Times New Roman" w:cs="Times New Roman"/>
-          <w:b/>
-          <w:color w:val="auto"/>
-          <w:sz w:val="28"/>
-          <w:szCs w:val="28"/>
-        </w:rPr>
       </w:pPr>
       <w:r>
         <w:rPr>
@@ -29121,57 +29793,63 @@
     </w:p>
     <w:p>
       <w:pPr>
-        <w:spacing w:line="360" w:lineRule="auto"/>
-        <w:jc w:val="both"/>
-      </w:pPr>
-      <w:r>
-        <w:rPr>
-          <w:rFonts w:ascii="Book Antiqua" w:hAnsi="Book Antiqua"/>
-          <w:sz w:val="24"/>
-          <w:szCs w:val="24"/>
-        </w:rPr>
-        <w:t>T</w:t>
-      </w:r>
-      <w:r>
-        <w:rPr>
-          <w:rFonts w:ascii="Book Antiqua" w:hAnsi="Book Antiqua"/>
-          <w:sz w:val="24"/>
-          <w:szCs w:val="24"/>
-        </w:rPr>
-        <w:t>he Students screen allows teachers to manage students enrolled in their classes. They can add new students, update student details, o</w:t>
-      </w:r>
-      <w:r>
-        <w:rPr>
-          <w:rFonts w:ascii="Book Antiqua" w:hAnsi="Book Antiqua"/>
-          <w:sz w:val="24"/>
-          <w:szCs w:val="24"/>
-        </w:rPr>
-        <w:t>r remove students from the subject</w:t>
-      </w:r>
-      <w:r>
-        <w:rPr>
-          <w:rFonts w:ascii="Book Antiqua" w:hAnsi="Book Antiqua"/>
-          <w:sz w:val="24"/>
-          <w:szCs w:val="24"/>
-        </w:rPr>
-        <w:t>.</w:t>
-      </w:r>
-    </w:p>
-    <w:p>
-      <w:pPr>
-        <w:pStyle w:val="Heading1"/>
-        <w:spacing w:line="360" w:lineRule="auto"/>
-        <w:rPr>
-          <w:rStyle w:val="Heading1Char"/>
-          <w:rFonts w:ascii="Book Antiqua" w:hAnsi="Book Antiqua" w:cs="Times New Roman"/>
+        <w:pStyle w:val="Caption"/>
+        <w:jc w:val="center"/>
+        <w:rPr>
+          <w:rStyle w:val="Heading3Char"/>
+          <w:rFonts w:ascii="Times New Roman" w:hAnsi="Times New Roman" w:cs="Times New Roman"/>
           <w:b/>
           <w:color w:val="auto"/>
           <w:sz w:val="28"/>
           <w:szCs w:val="28"/>
         </w:rPr>
       </w:pPr>
-      <w:bookmarkStart w:id="155" w:name="_Toc172112494"/>
-      <w:r>
+      <w:r>
+        <w:t xml:space="preserve">Figure 5.6 Student Details Screens </w:t>
+      </w:r>
+    </w:p>
+    <w:p>
+      <w:pPr>
+        <w:spacing w:line="360" w:lineRule="auto"/>
+        <w:jc w:val="both"/>
+      </w:pPr>
+      <w:r>
+        <w:rPr>
+          <w:rFonts w:ascii="Book Antiqua" w:hAnsi="Book Antiqua"/>
+          <w:sz w:val="24"/>
+          <w:szCs w:val="24"/>
+        </w:rPr>
+        <w:t>T</w:t>
+      </w:r>
+      <w:r>
+        <w:rPr>
+          <w:rFonts w:ascii="Book Antiqua" w:hAnsi="Book Antiqua"/>
+          <w:sz w:val="24"/>
+          <w:szCs w:val="24"/>
+        </w:rPr>
+        <w:t>he Students screen allows teachers to manage students enrolled in their classes. They can add new students, update student details, o</w:t>
+      </w:r>
+      <w:r>
+        <w:rPr>
+          <w:rFonts w:ascii="Book Antiqua" w:hAnsi="Book Antiqua"/>
+          <w:sz w:val="24"/>
+          <w:szCs w:val="24"/>
+        </w:rPr>
+        <w:t>r remove students from the subject</w:t>
+      </w:r>
+      <w:r>
+        <w:rPr>
+          <w:rFonts w:ascii="Book Antiqua" w:hAnsi="Book Antiqua"/>
+          <w:sz w:val="24"/>
+          <w:szCs w:val="24"/>
+        </w:rPr>
+        <w:t>.</w:t>
+      </w:r>
+    </w:p>
+    <w:p>
+      <w:pPr>
+        <w:pStyle w:val="Heading1"/>
+        <w:spacing w:line="360" w:lineRule="auto"/>
         <w:rPr>
           <w:rStyle w:val="Heading1Char"/>
           <w:rFonts w:ascii="Book Antiqua" w:hAnsi="Book Antiqua" w:cs="Times New Roman"/>
@@ -29180,8 +29858,8 @@
           <w:sz w:val="28"/>
           <w:szCs w:val="28"/>
         </w:rPr>
-        <w:t>5</w:t>
-      </w:r>
+      </w:pPr>
+      <w:bookmarkStart w:id="155" w:name="_Toc172112494"/>
       <w:r>
         <w:rPr>
           <w:rStyle w:val="Heading1Char"/>
@@ -29191,7 +29869,8 @@
           <w:sz w:val="28"/>
           <w:szCs w:val="28"/>
         </w:rPr>
-        <w:t>.7</w:t>
+        <w:lastRenderedPageBreak/>
+        <w:t>5</w:t>
       </w:r>
       <w:r>
         <w:rPr>
@@ -29202,7 +29881,7 @@
           <w:sz w:val="28"/>
           <w:szCs w:val="28"/>
         </w:rPr>
-        <w:t xml:space="preserve"> Attendance</w:t>
+        <w:t>.7</w:t>
       </w:r>
       <w:r>
         <w:rPr>
@@ -29213,15 +29892,24 @@
           <w:sz w:val="28"/>
           <w:szCs w:val="28"/>
         </w:rPr>
+        <w:t xml:space="preserve"> Attendance</w:t>
+      </w:r>
+      <w:r>
+        <w:rPr>
+          <w:rStyle w:val="Heading1Char"/>
+          <w:rFonts w:ascii="Book Antiqua" w:hAnsi="Book Antiqua" w:cs="Times New Roman"/>
+          <w:b/>
+          <w:color w:val="auto"/>
+          <w:sz w:val="28"/>
+          <w:szCs w:val="28"/>
+        </w:rPr>
         <w:t xml:space="preserve"> Screen</w:t>
       </w:r>
       <w:bookmarkEnd w:id="155"/>
     </w:p>
     <w:p>
       <w:pPr>
-        <w:rPr>
-          <w:rFonts w:eastAsiaTheme="majorEastAsia"/>
-        </w:rPr>
+        <w:keepNext/>
       </w:pPr>
       <w:r>
         <w:rPr>
@@ -29267,6 +29955,18 @@
     </w:p>
     <w:p>
       <w:pPr>
+        <w:pStyle w:val="Caption"/>
+        <w:jc w:val="center"/>
+        <w:rPr>
+          <w:rFonts w:eastAsiaTheme="majorEastAsia"/>
+        </w:rPr>
+      </w:pPr>
+      <w:r>
+        <w:t>Figure 5.7 Attendance Screens</w:t>
+      </w:r>
+    </w:p>
+    <w:p>
+      <w:pPr>
         <w:spacing w:line="360" w:lineRule="auto"/>
         <w:jc w:val="both"/>
         <w:rPr>
@@ -29281,7 +29981,6 @@
           <w:sz w:val="24"/>
           <w:szCs w:val="24"/>
         </w:rPr>
-        <w:lastRenderedPageBreak/>
         <w:t>On the Attendance screen, teachers can mark attendance for students in their classes. They can select a date, mark students as present, absent, or on leave, and save the records.</w:t>
       </w:r>
     </w:p>
@@ -29308,6 +30007,7 @@
           <w:sz w:val="28"/>
           <w:szCs w:val="28"/>
         </w:rPr>
+        <w:lastRenderedPageBreak/>
         <w:t>5</w:t>
       </w:r>
       <w:r>
@@ -29347,11 +30047,8 @@
     </w:p>
     <w:p>
       <w:pPr>
+        <w:keepNext/>
         <w:spacing w:after="160" w:line="360" w:lineRule="auto"/>
-        <w:rPr>
-          <w:sz w:val="24"/>
-          <w:szCs w:val="24"/>
-        </w:rPr>
       </w:pPr>
       <w:r>
         <w:rPr>
@@ -29397,6 +30094,24 @@
           </wp:inline>
         </w:drawing>
       </w:r>
+    </w:p>
+    <w:p>
+      <w:pPr>
+        <w:pStyle w:val="Caption"/>
+        <w:jc w:val="center"/>
+      </w:pPr>
+      <w:r>
+        <w:t>Figure 5.8 History Screens</w:t>
+      </w:r>
+    </w:p>
+    <w:p>
+      <w:pPr>
+        <w:spacing w:after="160" w:line="360" w:lineRule="auto"/>
+        <w:rPr>
+          <w:sz w:val="24"/>
+          <w:szCs w:val="24"/>
+        </w:rPr>
+      </w:pPr>
       <w:r>
         <w:t xml:space="preserve"> </w:t>
       </w:r>
@@ -29483,13 +30198,7 @@
     </w:p>
     <w:p>
       <w:pPr>
-        <w:rPr>
-          <w:rStyle w:val="Heading1Char"/>
-          <w:rFonts w:ascii="Calibri" w:hAnsi="Calibri" w:cs="Times New Roman"/>
-          <w:color w:val="auto"/>
-          <w:sz w:val="22"/>
-          <w:szCs w:val="22"/>
-        </w:rPr>
+        <w:keepNext/>
       </w:pPr>
       <w:r>
         <w:rPr>
@@ -29535,6 +30244,25 @@
     </w:p>
     <w:p>
       <w:pPr>
+        <w:pStyle w:val="Caption"/>
+        <w:jc w:val="center"/>
+        <w:rPr>
+          <w:rStyle w:val="Heading1Char"/>
+          <w:rFonts w:ascii="Calibri" w:hAnsi="Calibri" w:cs="Times New Roman"/>
+          <w:color w:val="auto"/>
+          <w:sz w:val="22"/>
+          <w:szCs w:val="22"/>
+        </w:rPr>
+      </w:pPr>
+      <w:r>
+        <w:t>Figure 5.9</w:t>
+      </w:r>
+      <w:r>
+        <w:t xml:space="preserve"> Exported Excel Sheet View </w:t>
+      </w:r>
+    </w:p>
+    <w:p>
+      <w:pPr>
         <w:spacing w:line="360" w:lineRule="auto"/>
         <w:jc w:val="both"/>
       </w:pPr>
@@ -29570,6 +30298,7 @@
           <w:sz w:val="28"/>
           <w:szCs w:val="28"/>
         </w:rPr>
+        <w:lastRenderedPageBreak/>
         <w:t>5</w:t>
       </w:r>
       <w:r>
@@ -29631,13 +30360,8 @@
     </w:p>
     <w:p>
       <w:pPr>
+        <w:keepNext/>
         <w:spacing w:after="160" w:line="360" w:lineRule="auto"/>
-        <w:rPr>
-          <w:rFonts w:ascii="Times New Roman" w:eastAsiaTheme="majorEastAsia" w:hAnsi="Times New Roman"/>
-          <w:b/>
-          <w:sz w:val="28"/>
-          <w:szCs w:val="28"/>
-        </w:rPr>
       </w:pPr>
       <w:r>
         <w:rPr>
@@ -29683,81 +30407,81 @@
           </wp:inline>
         </w:drawing>
       </w:r>
-      <w:r>
-        <w:rPr>
-          <w:rFonts w:ascii="Book Antiqua" w:hAnsi="Book Antiqua"/>
-          <w:sz w:val="24"/>
-          <w:szCs w:val="24"/>
-        </w:rPr>
-        <w:t>In the</w:t>
-      </w:r>
-      <w:r>
-        <w:rPr>
-          <w:rFonts w:ascii="Book Antiqua" w:hAnsi="Book Antiqua"/>
-          <w:sz w:val="24"/>
-          <w:szCs w:val="24"/>
-        </w:rPr>
-        <w:t xml:space="preserve"> Web Admin</w:t>
-      </w:r>
-      <w:r>
-        <w:rPr>
-          <w:rFonts w:ascii="Book Antiqua" w:hAnsi="Book Antiqua"/>
-          <w:sz w:val="24"/>
-          <w:szCs w:val="24"/>
-        </w:rPr>
-        <w:t xml:space="preserve"> Dashboard screen, admi</w:t>
-      </w:r>
-      <w:r>
-        <w:rPr>
-          <w:rFonts w:ascii="Book Antiqua" w:hAnsi="Book Antiqua"/>
-          <w:sz w:val="24"/>
-          <w:szCs w:val="24"/>
-        </w:rPr>
-        <w:t>n</w:t>
-      </w:r>
-      <w:r>
-        <w:rPr>
-          <w:rFonts w:ascii="Book Antiqua" w:hAnsi="Book Antiqua"/>
-          <w:sz w:val="24"/>
-          <w:szCs w:val="24"/>
-        </w:rPr>
-        <w:t xml:space="preserve"> can see important information </w:t>
-      </w:r>
-      <w:r>
-        <w:rPr>
-          <w:rFonts w:ascii="Book Antiqua" w:hAnsi="Book Antiqua"/>
-          <w:sz w:val="24"/>
-          <w:szCs w:val="24"/>
-        </w:rPr>
-        <w:lastRenderedPageBreak/>
-        <w:t>about the app, like how many teachers, students, and classes are registered. They can also check how many students are present today</w:t>
-      </w:r>
-    </w:p>
-    <w:p>
-      <w:pPr>
-        <w:pStyle w:val="Heading1"/>
-        <w:spacing w:line="360" w:lineRule="auto"/>
-        <w:rPr>
-          <w:rStyle w:val="Heading3Char"/>
-          <w:rFonts w:ascii="Book Antiqua" w:hAnsi="Book Antiqua" w:cs="Times New Roman"/>
-          <w:b/>
-          <w:color w:val="auto"/>
+    </w:p>
+    <w:p>
+      <w:pPr>
+        <w:pStyle w:val="Caption"/>
+        <w:jc w:val="center"/>
+      </w:pPr>
+      <w:r>
+        <w:t>Figure 5.10 Admin Dashboard Screen</w:t>
+      </w:r>
+    </w:p>
+    <w:p>
+      <w:pPr>
+        <w:spacing w:after="160" w:line="360" w:lineRule="auto"/>
+        <w:rPr>
+          <w:rFonts w:ascii="Times New Roman" w:eastAsiaTheme="majorEastAsia" w:hAnsi="Times New Roman"/>
+          <w:b/>
           <w:sz w:val="28"/>
           <w:szCs w:val="28"/>
         </w:rPr>
       </w:pPr>
-      <w:bookmarkStart w:id="159" w:name="_Toc172112498"/>
-      <w:r>
-        <w:rPr>
-          <w:rStyle w:val="Heading1Char"/>
+      <w:r>
+        <w:rPr>
+          <w:rFonts w:ascii="Book Antiqua" w:hAnsi="Book Antiqua"/>
+          <w:sz w:val="24"/>
+          <w:szCs w:val="24"/>
+        </w:rPr>
+        <w:t>In the</w:t>
+      </w:r>
+      <w:r>
+        <w:rPr>
+          <w:rFonts w:ascii="Book Antiqua" w:hAnsi="Book Antiqua"/>
+          <w:sz w:val="24"/>
+          <w:szCs w:val="24"/>
+        </w:rPr>
+        <w:t xml:space="preserve"> Web Admin</w:t>
+      </w:r>
+      <w:r>
+        <w:rPr>
+          <w:rFonts w:ascii="Book Antiqua" w:hAnsi="Book Antiqua"/>
+          <w:sz w:val="24"/>
+          <w:szCs w:val="24"/>
+        </w:rPr>
+        <w:t xml:space="preserve"> Dashboard screen, admi</w:t>
+      </w:r>
+      <w:r>
+        <w:rPr>
+          <w:rFonts w:ascii="Book Antiqua" w:hAnsi="Book Antiqua"/>
+          <w:sz w:val="24"/>
+          <w:szCs w:val="24"/>
+        </w:rPr>
+        <w:t>n</w:t>
+      </w:r>
+      <w:r>
+        <w:rPr>
+          <w:rFonts w:ascii="Book Antiqua" w:hAnsi="Book Antiqua"/>
+          <w:sz w:val="24"/>
+          <w:szCs w:val="24"/>
+        </w:rPr>
+        <w:t xml:space="preserve"> can see important information about the app, like how many teachers, students, and classes are registered. They can also check how many students are present today</w:t>
+      </w:r>
+    </w:p>
+    <w:p>
+      <w:pPr>
+        <w:pStyle w:val="Heading1"/>
+        <w:spacing w:line="360" w:lineRule="auto"/>
+        <w:rPr>
+          <w:rStyle w:val="Heading3Char"/>
           <w:rFonts w:ascii="Book Antiqua" w:hAnsi="Book Antiqua" w:cs="Times New Roman"/>
           <w:b/>
           <w:color w:val="auto"/>
           <w:sz w:val="28"/>
           <w:szCs w:val="28"/>
         </w:rPr>
-        <w:t>5</w:t>
-      </w:r>
+      </w:pPr>
+      <w:bookmarkStart w:id="159" w:name="_Toc172112498"/>
       <w:r>
         <w:rPr>
           <w:rStyle w:val="Heading1Char"/>
@@ -29767,7 +30491,8 @@
           <w:sz w:val="28"/>
           <w:szCs w:val="28"/>
         </w:rPr>
-        <w:t>.11</w:t>
+        <w:lastRenderedPageBreak/>
+        <w:t>5</w:t>
       </w:r>
       <w:r>
         <w:rPr>
@@ -29778,7 +30503,7 @@
           <w:sz w:val="28"/>
           <w:szCs w:val="28"/>
         </w:rPr>
-        <w:t xml:space="preserve"> </w:t>
+        <w:t>.11</w:t>
       </w:r>
       <w:r>
         <w:rPr>
@@ -29789,21 +30514,25 @@
           <w:sz w:val="28"/>
           <w:szCs w:val="28"/>
         </w:rPr>
-        <w:t>Web Admin Teacher Information Screen</w:t>
-      </w:r>
-      <w:bookmarkEnd w:id="159"/>
-    </w:p>
-    <w:p>
-      <w:pPr>
-        <w:spacing w:after="160" w:line="360" w:lineRule="auto"/>
-        <w:rPr>
-          <w:rStyle w:val="Heading3Char"/>
-          <w:rFonts w:ascii="Times New Roman" w:hAnsi="Times New Roman" w:cs="Times New Roman"/>
+        <w:t xml:space="preserve"> </w:t>
+      </w:r>
+      <w:r>
+        <w:rPr>
+          <w:rStyle w:val="Heading1Char"/>
+          <w:rFonts w:ascii="Book Antiqua" w:hAnsi="Book Antiqua" w:cs="Times New Roman"/>
           <w:b/>
           <w:color w:val="auto"/>
           <w:sz w:val="28"/>
           <w:szCs w:val="28"/>
         </w:rPr>
+        <w:t>Web Admin Teacher Information Screen</w:t>
+      </w:r>
+      <w:bookmarkEnd w:id="159"/>
+    </w:p>
+    <w:p>
+      <w:pPr>
+        <w:keepNext/>
+        <w:spacing w:after="160" w:line="360" w:lineRule="auto"/>
       </w:pPr>
       <w:r>
         <w:rPr>
@@ -29852,14 +30581,18 @@
     </w:p>
     <w:p>
       <w:pPr>
-        <w:spacing w:line="360" w:lineRule="auto"/>
-        <w:jc w:val="both"/>
-        <w:rPr>
-          <w:rFonts w:ascii="Book Antiqua" w:hAnsi="Book Antiqua"/>
-          <w:sz w:val="24"/>
-          <w:szCs w:val="24"/>
-        </w:rPr>
-      </w:pPr>
+        <w:pStyle w:val="Caption"/>
+        <w:jc w:val="center"/>
+        <w:rPr>
+          <w:rFonts w:eastAsiaTheme="majorEastAsia"/>
+          <w:b/>
+          <w:sz w:val="28"/>
+          <w:szCs w:val="28"/>
+        </w:rPr>
+      </w:pPr>
+      <w:r>
+        <w:t>Figure 5.11 Teacher Information screen</w:t>
+      </w:r>
     </w:p>
     <w:p>
       <w:pPr>
@@ -29935,9 +30668,7 @@
     </w:p>
     <w:p>
       <w:pPr>
-        <w:rPr>
-          <w:rFonts w:eastAsiaTheme="majorEastAsia"/>
-        </w:rPr>
+        <w:keepNext/>
       </w:pPr>
       <w:r>
         <w:rPr>
@@ -29983,6 +30714,18 @@
     </w:p>
     <w:p>
       <w:pPr>
+        <w:pStyle w:val="Caption"/>
+        <w:jc w:val="center"/>
+        <w:rPr>
+          <w:rFonts w:eastAsiaTheme="majorEastAsia"/>
+        </w:rPr>
+      </w:pPr>
+      <w:r>
+        <w:t>Figure 5.12 Subject Information Screens</w:t>
+      </w:r>
+    </w:p>
+    <w:p>
+      <w:pPr>
         <w:spacing w:line="360" w:lineRule="auto"/>
         <w:jc w:val="both"/>
         <w:rPr>
@@ -30023,6 +30766,7 @@
           <w:sz w:val="28"/>
           <w:szCs w:val="28"/>
         </w:rPr>
+        <w:lastRenderedPageBreak/>
         <w:t>5</w:t>
       </w:r>
       <w:r>
@@ -30062,9 +30806,7 @@
     </w:p>
     <w:p>
       <w:pPr>
-        <w:rPr>
-          <w:rFonts w:eastAsiaTheme="majorEastAsia"/>
-        </w:rPr>
+        <w:keepNext/>
       </w:pPr>
       <w:r>
         <w:rPr>
@@ -30110,6 +30852,18 @@
     </w:p>
     <w:p>
       <w:pPr>
+        <w:pStyle w:val="Caption"/>
+        <w:jc w:val="center"/>
+        <w:rPr>
+          <w:rFonts w:eastAsiaTheme="majorEastAsia"/>
+        </w:rPr>
+      </w:pPr>
+      <w:r>
+        <w:t xml:space="preserve">Figure 5.13 Student Information Screen </w:t>
+      </w:r>
+    </w:p>
+    <w:p>
+      <w:pPr>
         <w:spacing w:line="360" w:lineRule="auto"/>
         <w:jc w:val="both"/>
         <w:rPr>
@@ -30124,7 +30878,6 @@
           <w:sz w:val="24"/>
           <w:szCs w:val="24"/>
         </w:rPr>
-        <w:lastRenderedPageBreak/>
         <w:t xml:space="preserve">In the Web Admin Student Information Screen, admin can view detailed profiles of students, including their information </w:t>
       </w:r>
       <w:r>
@@ -30159,6 +30912,7 @@
           <w:sz w:val="28"/>
           <w:szCs w:val="28"/>
         </w:rPr>
+        <w:lastRenderedPageBreak/>
         <w:t>5</w:t>
       </w:r>
       <w:r>
@@ -30176,9 +30930,7 @@
     </w:p>
     <w:p>
       <w:pPr>
-        <w:rPr>
-          <w:rFonts w:eastAsiaTheme="majorEastAsia"/>
-        </w:rPr>
+        <w:keepNext/>
       </w:pPr>
       <w:r>
         <w:rPr>
@@ -30224,6 +30976,18 @@
     </w:p>
     <w:p>
       <w:pPr>
+        <w:pStyle w:val="Caption"/>
+        <w:jc w:val="center"/>
+        <w:rPr>
+          <w:rFonts w:eastAsiaTheme="majorEastAsia"/>
+        </w:rPr>
+      </w:pPr>
+      <w:r>
+        <w:t>Figure 5.14 Attendance Screen</w:t>
+      </w:r>
+    </w:p>
+    <w:p>
+      <w:pPr>
         <w:spacing w:line="360" w:lineRule="auto"/>
         <w:jc w:val="both"/>
         <w:rPr>
@@ -30297,19 +31061,9 @@
     </w:p>
     <w:p>
       <w:pPr>
+        <w:keepNext/>
         <w:spacing w:line="360" w:lineRule="auto"/>
         <w:jc w:val="both"/>
-        <w:rPr>
-          <w:rFonts w:ascii="Book Antiqua" w:hAnsi="Book Antiqua"/>
-          <w:sz w:val="24"/>
-          <w:szCs w:val="24"/>
-        </w:rPr>
-        <w:sectPr>
-          <w:pgSz w:w="12240" w:h="15840" w:code="1"/>
-          <w:pgMar w:top="720" w:right="1440" w:bottom="720" w:left="2160" w:header="720" w:footer="720" w:gutter="0"/>
-          <w:cols w:space="720"/>
-          <w:docGrid w:linePitch="360"/>
-        </w:sectPr>
       </w:pPr>
       <w:r>
         <w:rPr>
@@ -30352,6 +31106,32 @@
           </wp:inline>
         </w:drawing>
       </w:r>
+    </w:p>
+    <w:p>
+      <w:pPr>
+        <w:pStyle w:val="Caption"/>
+        <w:jc w:val="center"/>
+      </w:pPr>
+      <w:r>
+        <w:t xml:space="preserve">Figure 5.15 Reports Screens </w:t>
+      </w:r>
+    </w:p>
+    <w:p>
+      <w:pPr>
+        <w:spacing w:line="360" w:lineRule="auto"/>
+        <w:jc w:val="both"/>
+        <w:rPr>
+          <w:rFonts w:ascii="Book Antiqua" w:hAnsi="Book Antiqua"/>
+          <w:sz w:val="24"/>
+          <w:szCs w:val="24"/>
+        </w:rPr>
+        <w:sectPr>
+          <w:pgSz w:w="12240" w:h="15840" w:code="1"/>
+          <w:pgMar w:top="720" w:right="1440" w:bottom="720" w:left="2160" w:header="720" w:footer="720" w:gutter="0"/>
+          <w:cols w:space="720"/>
+          <w:docGrid w:linePitch="360"/>
+        </w:sectPr>
+      </w:pPr>
       <w:r>
         <w:rPr>
           <w:rFonts w:ascii="Times New Roman" w:hAnsi="Times New Roman"/>
@@ -34899,7 +35679,7 @@
                         <w:rPr>
                           <w:noProof/>
                         </w:rPr>
-                        <w:t>viii</w:t>
+                        <w:t>1</w:t>
                       </w:r>
                     </w:fldSimple>
                   </w:p>
@@ -34982,7 +35762,7 @@
                         <w:rPr>
                           <w:noProof/>
                         </w:rPr>
-                        <w:t>11</w:t>
+                        <w:t>7</w:t>
                       </w:r>
                     </w:fldSimple>
                   </w:p>
@@ -35065,7 +35845,7 @@
                         <w:rPr>
                           <w:noProof/>
                         </w:rPr>
-                        <w:t>69</w:t>
+                        <w:t>16</w:t>
                       </w:r>
                     </w:fldSimple>
                   </w:p>
@@ -35139,7 +35919,7 @@
                     <w:rPr>
                       <w:noProof/>
                     </w:rPr>
-                    <w:t>78</w:t>
+                    <w:t>75</w:t>
                   </w:r>
                 </w:fldSimple>
               </w:p>
@@ -35221,7 +36001,7 @@
         <w:noProof/>
       </w:rPr>
       <w:pict>
-        <v:group id="_x0000_s4139" style="position:absolute;margin-left:19980.8pt;margin-top:49.45pt;width:6in;height:3.6pt;z-index:251712512;mso-position-horizontal:right;mso-position-horizontal-relative:margin;mso-position-vertical-relative:page;mso-width-relative:margin;mso-height-relative:margin" coordsize="49926,167" o:gfxdata="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">
+        <v:group id="_x0000_s4139" style="position:absolute;margin-left:20764.8pt;margin-top:49.45pt;width:6in;height:3.6pt;z-index:251712512;mso-position-horizontal:right;mso-position-horizontal-relative:margin;mso-position-vertical-relative:page;mso-width-relative:margin;mso-height-relative:margin" coordsize="49926,167" o:gfxdata="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">
           <v:shape id="Shape 102636" o:spid="_x0000_s4140" style="position:absolute;width:49926;height:167;visibility:visible" coordsize="4992624,16764" o:spt="100" o:gfxdata="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" adj="0,,0" path="m,l4992624,r,16764l,16764,,e" fillcolor="black" stroked="f" strokeweight="0">
             <v:stroke miterlimit="83231f" joinstyle="miter"/>
             <v:formulas/>
@@ -35271,7 +36051,7 @@
         <w:noProof/>
       </w:rPr>
       <w:pict>
-        <v:group id="_x0000_s4147" style="position:absolute;margin-left:19980.8pt;margin-top:49.45pt;width:6in;height:3.6pt;z-index:251714560;mso-position-horizontal:right;mso-position-horizontal-relative:margin;mso-position-vertical-relative:page;mso-width-relative:margin;mso-height-relative:margin" coordsize="49926,167" o:gfxdata="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">
+        <v:group id="_x0000_s4147" style="position:absolute;margin-left:20764.8pt;margin-top:49.45pt;width:6in;height:3.6pt;z-index:251714560;mso-position-horizontal:right;mso-position-horizontal-relative:margin;mso-position-vertical-relative:page;mso-width-relative:margin;mso-height-relative:margin" coordsize="49926,167" o:gfxdata="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">
           <v:shape id="Shape 102636" o:spid="_x0000_s4148" style="position:absolute;width:49926;height:167;visibility:visible" coordsize="4992624,16764" o:spt="100" o:gfxdata="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" adj="0,,0" path="m,l4992624,r,16764l,16764,,e" fillcolor="black" stroked="f" strokeweight="0">
             <v:stroke miterlimit="83231f" joinstyle="miter"/>
             <v:formulas/>
@@ -35321,7 +36101,7 @@
         <w:noProof/>
       </w:rPr>
       <w:pict>
-        <v:group id="Group 31" o:spid="_x0000_s4099" style="position:absolute;margin-left:19980.8pt;margin-top:50.75pt;width:6in;height:3.6pt;z-index:251706368;mso-position-horizontal:right;mso-position-horizontal-relative:margin;mso-position-vertical-relative:page;mso-width-relative:margin;mso-height-relative:margin" coordsize="49926,167" o:gfxdata="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">
+        <v:group id="Group 31" o:spid="_x0000_s4099" style="position:absolute;margin-left:20764.8pt;margin-top:50.75pt;width:6in;height:3.6pt;z-index:251706368;mso-position-horizontal:right;mso-position-horizontal-relative:margin;mso-position-vertical-relative:page;mso-width-relative:margin;mso-height-relative:margin" coordsize="49926,167" o:gfxdata="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">
           <v:shape id="Shape 102636" o:spid="_x0000_s4100" style="position:absolute;width:49926;height:167;visibility:visible" coordsize="4992624,16764" o:spt="100" o:gfxdata="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" adj="0,,0" path="m,l4992624,r,16764l,16764,,e" fillcolor="black" stroked="f" strokeweight="0">
             <v:stroke miterlimit="83231f" joinstyle="miter"/>
             <v:formulas/>
@@ -35441,7 +36221,7 @@
         <w:noProof/>
       </w:rPr>
       <w:pict>
-        <v:group id="Group 56" o:spid="_x0000_s4119" style="position:absolute;margin-left:19980.8pt;margin-top:52.05pt;width:6in;height:3.6pt;z-index:251695104;mso-position-horizontal:right;mso-position-horizontal-relative:margin;mso-position-vertical-relative:page;mso-width-relative:margin;mso-height-relative:margin" coordsize="49926,167" o:gfxdata="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">
+        <v:group id="Group 56" o:spid="_x0000_s4119" style="position:absolute;margin-left:20764.8pt;margin-top:52.05pt;width:6in;height:3.6pt;z-index:251695104;mso-position-horizontal:right;mso-position-horizontal-relative:margin;mso-position-vertical-relative:page;mso-width-relative:margin;mso-height-relative:margin" coordsize="49926,167" o:gfxdata="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">
           <v:shape id="Shape 102636" o:spid="_x0000_s4120" style="position:absolute;width:49926;height:167;visibility:visible" coordsize="4992624,16764" o:spt="100" o:gfxdata="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" adj="0,,0" path="m,l4992624,r,16764l,16764,,e" fillcolor="black" stroked="f" strokeweight="0">
             <v:stroke miterlimit="83231f" joinstyle="miter"/>
             <v:formulas/>
@@ -35491,7 +36271,7 @@
         <w:noProof/>
       </w:rPr>
       <w:pict>
-        <v:group id="Group 97605" o:spid="_x0000_s4117" style="position:absolute;margin-left:19980.8pt;margin-top:52.05pt;width:6in;height:3.6pt;z-index:251678720;mso-position-horizontal:right;mso-position-horizontal-relative:margin;mso-position-vertical-relative:page;mso-width-relative:margin;mso-height-relative:margin" coordsize="49926,167" o:gfxdata="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">
+        <v:group id="Group 97605" o:spid="_x0000_s4117" style="position:absolute;margin-left:20764.8pt;margin-top:52.05pt;width:6in;height:3.6pt;z-index:251678720;mso-position-horizontal:right;mso-position-horizontal-relative:margin;mso-position-vertical-relative:page;mso-width-relative:margin;mso-height-relative:margin" coordsize="49926,167" o:gfxdata="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">
           <v:shape id="Shape 102636" o:spid="_x0000_s4118" style="position:absolute;width:49926;height:167;visibility:visible" coordsize="4992624,16764" o:spt="100" o:gfxdata="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" adj="0,,0" path="m,l4992624,r,16764l,16764,,e" fillcolor="black" stroked="f" strokeweight="0">
             <v:stroke miterlimit="83231f" joinstyle="miter"/>
             <v:formulas/>
@@ -35541,7 +36321,7 @@
         <w:noProof/>
       </w:rPr>
       <w:pict>
-        <v:group id="Group 45" o:spid="_x0000_s4109" style="position:absolute;margin-left:19980.8pt;margin-top:53.45pt;width:6in;height:3.55pt;flip:y;z-index:251682816;mso-position-horizontal:right;mso-position-horizontal-relative:margin;mso-position-vertical-relative:page;mso-width-relative:margin;mso-height-relative:margin" coordsize="49926,167" o:gfxdata="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">
+        <v:group id="Group 45" o:spid="_x0000_s4109" style="position:absolute;margin-left:20764.8pt;margin-top:53.45pt;width:6in;height:3.55pt;flip:y;z-index:251682816;mso-position-horizontal:right;mso-position-horizontal-relative:margin;mso-position-vertical-relative:page;mso-width-relative:margin;mso-height-relative:margin" coordsize="49926,167" o:gfxdata="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">
           <v:shape id="Shape 102636" o:spid="_x0000_s4110" style="position:absolute;width:49926;height:167;visibility:visible" coordsize="4992624,16764" o:spt="100" o:gfxdata="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" adj="0,,0" path="m,l4992624,r,16764l,16764,,e" fillcolor="black" stroked="f" strokeweight="0">
             <v:stroke miterlimit="83231f" joinstyle="miter"/>
             <v:formulas/>
@@ -35591,7 +36371,7 @@
         <w:noProof/>
       </w:rPr>
       <w:pict>
-        <v:group id="Group 47" o:spid="_x0000_s4105" style="position:absolute;margin-left:19980.8pt;margin-top:49.45pt;width:6in;height:3.6pt;z-index:251684864;mso-position-horizontal:right;mso-position-horizontal-relative:margin;mso-position-vertical-relative:page;mso-width-relative:margin;mso-height-relative:margin" coordsize="49926,167" o:gfxdata="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">
+        <v:group id="Group 47" o:spid="_x0000_s4105" style="position:absolute;margin-left:20764.8pt;margin-top:49.45pt;width:6in;height:3.6pt;z-index:251684864;mso-position-horizontal:right;mso-position-horizontal-relative:margin;mso-position-vertical-relative:page;mso-width-relative:margin;mso-height-relative:margin" coordsize="49926,167" o:gfxdata="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">
           <v:shape id="Shape 102636" o:spid="_x0000_s4106" style="position:absolute;width:49926;height:167;visibility:visible" coordsize="4992624,16764" o:spt="100" o:gfxdata="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" adj="0,,0" path="m,l4992624,r,16764l,16764,,e" fillcolor="black" stroked="f" strokeweight="0">
             <v:stroke miterlimit="83231f" joinstyle="miter"/>
             <v:formulas/>
@@ -35641,7 +36421,7 @@
         <w:noProof/>
       </w:rPr>
       <w:pict>
-        <v:group id="_x0000_s4135" style="position:absolute;margin-left:19980.8pt;margin-top:49.45pt;width:6in;height:3.6pt;z-index:251710464;mso-position-horizontal:right;mso-position-horizontal-relative:margin;mso-position-vertical-relative:page;mso-width-relative:margin;mso-height-relative:margin" coordsize="49926,167" o:gfxdata="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">
+        <v:group id="_x0000_s4135" style="position:absolute;margin-left:20764.8pt;margin-top:49.45pt;width:6in;height:3.6pt;z-index:251710464;mso-position-horizontal:right;mso-position-horizontal-relative:margin;mso-position-vertical-relative:page;mso-width-relative:margin;mso-height-relative:margin" coordsize="49926,167" o:gfxdata="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">
           <v:shape id="Shape 102636" o:spid="_x0000_s4136" style="position:absolute;width:49926;height:167;visibility:visible" coordsize="4992624,16764" o:spt="100" o:gfxdata="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" adj="0,,0" path="m,l4992624,r,16764l,16764,,e" fillcolor="black" stroked="f" strokeweight="0">
             <v:stroke miterlimit="83231f" joinstyle="miter"/>
             <v:formulas/>
@@ -39429,6 +40209,7 @@
   <w:style w:type="character" w:default="1" w:styleId="DefaultParagraphFont">
     <w:name w:val="Default Paragraph Font"/>
     <w:uiPriority w:val="1"/>
+    <w:semiHidden/>
     <w:unhideWhenUsed/>
   </w:style>
   <w:style w:type="table" w:default="1" w:styleId="TableNormal">

</xml_diff>